<commit_message>
More on mounted skeletons
</commit_message>
<xml_diff>
--- a/TaylorWedel-giant-barosaurus.docx
+++ b/TaylorWedel-giant-barosaurus.docx
@@ -27,11 +27,7 @@
     <w:p>
       <w:pPr>
         <w:pStyle w:val="Author"/>
-        <w:rPr>
-          <w:i w:val="false"/>
-          <w:i w:val="false"/>
-          <w:iCs w:val="false"/>
-        </w:rPr>
+        <w:rPr/>
       </w:pPr>
       <w:r>
         <w:rPr>
@@ -61,11 +57,7 @@
     <w:p>
       <w:pPr>
         <w:pStyle w:val="Author"/>
-        <w:rPr>
-          <w:i w:val="false"/>
-          <w:i w:val="false"/>
-          <w:iCs w:val="false"/>
-        </w:rPr>
+        <w:rPr/>
       </w:pPr>
       <w:r>
         <w:rPr>
@@ -216,21 +208,7 @@
           <w:i w:val="false"/>
           <w:iCs w:val="false"/>
         </w:rPr>
-        <w:t xml:space="preserve"> based on elongation, broad prezygapophyseal facets, "hinged" prezygapophyseal rami with dorsomedial and dorsolateral faces, narrow, posteriorly set diapophyses bearing posterior tubercles, and wing-like postzygadiapophyseal laminae. Based on spine bifurcation, vertebra C is C9–C11. The centra of the AMNH cervicals C9–11 are 685, 737 and 775 mm long. That of vertebra C measures 1220 mm, making it 1.57–1.78 times longer. This suggests a neck length of 13.3–15.1 m based on </w:t>
-      </w:r>
-      <w:r>
-        <w:rPr>
-          <w:i w:val="false"/>
-          <w:iCs w:val="false"/>
-        </w:rPr>
-        <w:t>the established length of</w:t>
-      </w:r>
-      <w:r>
-        <w:rPr>
-          <w:i w:val="false"/>
-          <w:iCs w:val="false"/>
-        </w:rPr>
-        <w:t xml:space="preserve"> 8.5 m for the AMNH specimen.</w:t>
+        <w:t xml:space="preserve"> based on elongation, broad prezygapophyseal facets, "hinged" prezygapophyseal rami with dorsomedial and dorsolateral faces, narrow, posteriorly set diapophyses bearing posterior tubercles, and wing-like postzygadiapophyseal laminae. Based on spine bifurcation, vertebra C is C9–C11. The centra of the AMNH cervicals C9–11 are 685, 737 and 775 mm long. That of vertebra C measures 1220 mm, making it 1.57–1.78 times longer. This suggests a neck length of 13.3–15.1 m based on the established length of 8.5 m for the AMNH specimen.</w:t>
       </w:r>
     </w:p>
     <w:p>
@@ -334,7 +312,7 @@
     </w:p>
     <w:p>
       <w:pPr>
-        <w:pStyle w:val="ContentsHeading"/>
+        <w:pStyle w:val="TOAHeading"/>
         <w:rPr/>
       </w:pPr>
       <w:r>
@@ -535,379 +513,472 @@
     <w:p>
       <w:pPr>
         <w:pStyle w:val="Heading1"/>
-        <w:ind w:left="0" w:right="0" w:hanging="0"/>
-        <w:rPr/>
-      </w:pPr>
-      <w:bookmarkStart w:id="0" w:name="__RefHeading___Toc3395_68767826"/>
-      <w:bookmarkEnd w:id="0"/>
-      <w:r>
-        <w:rPr/>
-        <w:t>Introduction</w:t>
-      </w:r>
-    </w:p>
-    <w:p>
-      <w:pPr>
-        <w:pStyle w:val="TextBody"/>
-        <w:rPr/>
-      </w:pPr>
-      <w:r>
-        <w:rPr>
-          <w:i/>
-          <w:iCs/>
-        </w:rPr>
-        <w:t>Barosaurus</w:t>
-      </w:r>
-      <w:r>
-        <w:rPr/>
-        <w:t xml:space="preserve"> is a diplodocid sauropod first described very briefly by Marsh (1890) in a six-page paper in which he also cursorily described the theropod </w:t>
-      </w:r>
-      <w:r>
-        <w:rPr>
-          <w:i/>
-          <w:iCs/>
-        </w:rPr>
-        <w:t>Ornithomimus</w:t>
-      </w:r>
-      <w:r>
-        <w:rPr/>
-        <w:t xml:space="preserve"> and two new species of </w:t>
-      </w:r>
-      <w:r>
-        <w:rPr>
-          <w:i/>
-          <w:iCs/>
-        </w:rPr>
-        <w:t>Triceratops</w:t>
-      </w:r>
-      <w:r>
-        <w:rPr/>
-        <w:t xml:space="preserve">. </w:t>
-      </w:r>
-      <w:r>
-        <w:rPr/>
-        <w:t xml:space="preserve">The only </w:t>
-      </w:r>
-      <w:r>
-        <w:rPr>
-          <w:i/>
-          <w:iCs/>
-        </w:rPr>
-        <w:t>Barosaurus</w:t>
-      </w:r>
-      <w:r>
-        <w:rPr/>
-        <w:t xml:space="preserve"> elements mentioned in Marsh’s description were caudal vertebrae, and a single mid-caudal centrum was illustrated (Marsh 1890: figures 1–2). Marsh noted only that the caudals resembled those of </w:t>
-      </w:r>
-      <w:r>
-        <w:rPr>
-          <w:i/>
-          <w:iCs/>
-        </w:rPr>
-        <w:t>Diplodocus</w:t>
-      </w:r>
-      <w:r>
-        <w:rPr/>
-        <w:t xml:space="preserve"> but were proportionally shorter than in that genus and did not retain pneumatic features so far back along the tail.</w:t>
-      </w:r>
-    </w:p>
-    <w:p>
-      <w:pPr>
-        <w:pStyle w:val="TextBody"/>
-        <w:rPr/>
-      </w:pPr>
-      <w:r>
-        <w:rPr>
-          <w:i w:val="false"/>
-          <w:iCs w:val="false"/>
-        </w:rPr>
-        <w:t xml:space="preserve">The caudal vertebrae described by Marsh (1890) were part of </w:t>
-      </w:r>
-      <w:r>
-        <w:rPr/>
-        <w:t xml:space="preserve">a substantial partial specimen, YPM 492. </w:t>
-      </w:r>
-      <w:r>
-        <w:rPr/>
-        <w:t>More of this was subsequently excavated and</w:t>
-      </w:r>
-      <w:r>
-        <w:rPr/>
-        <w:t xml:space="preserve"> Lull (1911) </w:t>
-      </w:r>
-      <w:r>
-        <w:rPr/>
-        <w:t>wrote an important monographic description</w:t>
-      </w:r>
-      <w:r>
-        <w:rPr/>
-        <w:t>. This specimen include</w:t>
-      </w:r>
-      <w:r>
-        <w:rPr/>
-        <w:t xml:space="preserve">s numerous elements identified by Lull as four posterior cervicals (perhaps C12–15), six dorsal vertebrae (considered to be D1, 4, 5, 7, 9 and 10), a partial sacrum, about 19 caudal vertebrae from different parts of the tail, three chevrons, many ribs and fragments, the left sternal plate, a partial scapula, a partial ilium, partial right pubis, partial left ischium, femur fragments, tibia fragments and the ends of the left fibula. As is apparent, there is no skull and the appendicular material is fragmentary, so diagnosis rested primarily on the axial material. </w:t>
-      </w:r>
-      <w:r>
-        <w:rPr/>
-        <w:t>Lull (1919: plate II) illustrated three of the cervical vertebrae, but in monochrome and with only one of them shown in more than one aspect. Taylor and Wedel (2016: figures 3, 6–8) illustrated the same three cervicals in colour, each in four or five different aspects.</w:t>
-      </w:r>
-    </w:p>
-    <w:p>
-      <w:pPr>
-        <w:pStyle w:val="TextBody"/>
-        <w:rPr/>
-      </w:pPr>
-      <w:r>
-        <w:rPr/>
-        <w:t xml:space="preserve">Since Lull’s monograph, </w:t>
-      </w:r>
-      <w:r>
-        <w:rPr>
-          <w:i/>
-          <w:iCs/>
-        </w:rPr>
-        <w:t>Barosaurus</w:t>
-      </w:r>
-      <w:r>
-        <w:rPr/>
-        <w:t xml:space="preserve"> has become known from at least </w:t>
-      </w:r>
-      <w:r>
-        <w:rPr/>
-        <w:t>two</w:t>
-      </w:r>
-      <w:r>
-        <w:rPr/>
-        <w:t xml:space="preserve"> more complete specimens, </w:t>
-      </w:r>
-      <w:r>
-        <w:rPr/>
-        <w:t xml:space="preserve">both </w:t>
-      </w:r>
-      <w:r>
-        <w:rPr/>
-        <w:t xml:space="preserve">of them mounted in public galleries (either as real bone or as casts), but </w:t>
-      </w:r>
-      <w:r>
-        <w:rPr/>
-        <w:t xml:space="preserve">neither </w:t>
-      </w:r>
-      <w:r>
-        <w:rPr/>
-        <w:t>of them ha</w:t>
-      </w:r>
-      <w:r>
-        <w:rPr/>
-        <w:t>s</w:t>
-      </w:r>
-      <w:r>
-        <w:rPr/>
-        <w:t xml:space="preserve"> yet been formally described in any detail. The </w:t>
-      </w:r>
-      <w:r>
-        <w:rPr/>
-        <w:t xml:space="preserve">most influential of these is </w:t>
-      </w:r>
-      <w:r>
-        <w:rPr/>
-        <w:t xml:space="preserve">the </w:t>
-      </w:r>
-      <w:r>
-        <w:rPr/>
-        <w:t xml:space="preserve">iconic </w:t>
-      </w:r>
-      <w:r>
-        <w:rPr/>
-        <w:t xml:space="preserve">rearing mount in the rotunda of the American Museum of Natural History (AMNH 6341), </w:t>
-      </w:r>
-      <w:r>
-        <w:rPr/>
-        <w:t xml:space="preserve">which was briefly described in McIntosh’s (2005) revision of the genus </w:t>
-      </w:r>
-      <w:r>
-        <w:rPr>
-          <w:i/>
-          <w:iCs/>
-        </w:rPr>
-        <w:t>Barosaurus</w:t>
-      </w:r>
-      <w:r>
-        <w:rPr/>
-        <w:t xml:space="preserve">; More recently, a rediscovered specimen (ROM 3670) was mounted at the Royal Ontario Museum, having been overlooked in collections for decades. There is a </w:t>
-      </w:r>
-      <w:r>
-        <w:rPr>
-          <w:i/>
-          <w:iCs/>
-        </w:rPr>
-        <w:t>Barosaurus</w:t>
-      </w:r>
-      <w:r>
-        <w:rPr/>
-        <w:t xml:space="preserve"> </w:t>
-      </w:r>
-      <w:r>
-        <w:rPr/>
-        <w:t xml:space="preserve">mount in a crouching pose with a raised neck at the Natural History Museum of Utah </w:t>
-      </w:r>
-      <w:r>
-        <w:rPr/>
-        <w:t>whose neck is cast from the ROM material. (It has no single specimen number of its own, being a composite of many specimens.)</w:t>
-      </w:r>
-    </w:p>
-    <w:p>
-      <w:pPr>
-        <w:pStyle w:val="TextBody"/>
-        <w:rPr/>
-      </w:pPr>
-      <w:r>
-        <w:rPr/>
-        <w:t xml:space="preserve">Although the AMNH specimen has not been described in detail, it has been enormously significant culturally, and </w:t>
-      </w:r>
-      <w:r>
-        <w:rPr>
-          <w:i/>
-          <w:iCs/>
-        </w:rPr>
-        <w:t>Barosaurus</w:t>
-      </w:r>
-      <w:r>
-        <w:rPr/>
-        <w:t xml:space="preserve"> is universally recognised a proportionally long necked, even by sauropod standards (e.g. Bartram et al. 1983, Lindsay 1992, Lambert 2000). The exact length of the neck is difficult to determine, however, as no complete neck is known. AMNH 6341 preserves the last nine cervical vertebrae, which McIntosh (2005:45) considers to be C8–C16. (The number of cervicals is reckoned to be 16 on the basis that there are only nine dorsals, compared with ten in the closely related </w:t>
-      </w:r>
-      <w:r>
-        <w:rPr>
-          <w:i/>
-          <w:iCs/>
-        </w:rPr>
-        <w:t>Diplodocus</w:t>
-      </w:r>
-      <w:r>
-        <w:rPr/>
-        <w:t xml:space="preserve">, and the most likely reason is that the first dorsal was recruited into the neck.) Only one known </w:t>
-      </w:r>
-      <w:r>
-        <w:rPr>
-          <w:i/>
-          <w:iCs/>
-        </w:rPr>
-        <w:t>Barosaurus</w:t>
-      </w:r>
-      <w:r>
-        <w:rPr/>
-        <w:t xml:space="preserve"> individual preserves the anterior cervicals: AMNH 7535 is a juvenile, referred by Tschopp et al. (2015:220) to </w:t>
-      </w:r>
-      <w:r>
-        <w:rPr>
-          <w:i/>
-          <w:iCs/>
-        </w:rPr>
-        <w:t>Barosaurus</w:t>
-      </w:r>
-      <w:r>
-        <w:rPr/>
-        <w:t xml:space="preserve"> sp., and consisting of cervicals 2–8. By scaling these vertebrae up to match those of AMNH 6341 (C8 is preserved in both specimens), Wedel (2007:207) estimated the total neck length at 8.5 m.</w:t>
-      </w:r>
-    </w:p>
-    <w:p>
-      <w:pPr>
-        <w:pStyle w:val="TextBody"/>
-        <w:rPr/>
-      </w:pPr>
-      <w:r>
-        <w:rPr>
-          <w:i/>
-          <w:iCs/>
-        </w:rPr>
-        <w:t>Barosaurus</w:t>
-      </w:r>
-      <w:r>
-        <w:rPr/>
-        <w:t xml:space="preserve"> closely resembles its near relative </w:t>
-      </w:r>
-      <w:r>
-        <w:rPr>
-          <w:i/>
-          <w:iCs/>
-        </w:rPr>
-        <w:t>Diplodocus</w:t>
-      </w:r>
-      <w:r>
-        <w:rPr/>
-        <w:t xml:space="preserve"> in its postcervical skeleton, differing from it primarily in cervical characters and especially in the elongation of the neck, which is 40% longer than the 6.1 m neck of the </w:t>
-      </w:r>
-      <w:r>
-        <w:rPr>
-          <w:i/>
-          <w:iCs/>
-        </w:rPr>
-        <w:t>Diplodocus carnegii</w:t>
-      </w:r>
-      <w:r>
-        <w:rPr/>
-        <w:t xml:space="preserve"> holoype CM 84, casts of which grace a dozen museums around the world. The best known </w:t>
-      </w:r>
-      <w:r>
-        <w:rPr>
-          <w:i/>
-          <w:iCs/>
-        </w:rPr>
-        <w:t>Barosaurus</w:t>
-      </w:r>
-      <w:r>
-        <w:rPr/>
-        <w:t xml:space="preserve"> specimen and the best known </w:t>
-      </w:r>
-      <w:r>
-        <w:rPr>
-          <w:i/>
-          <w:iCs/>
-        </w:rPr>
-        <w:t>Diplodocus</w:t>
-      </w:r>
-      <w:r>
-        <w:rPr/>
-        <w:t xml:space="preserve"> specimen (AMNH 6341 and CM 84 respectively) are almost exactly the same size in heir torso and limbs, differing only in that the former has a longer neck and the latter a longer tail (Figure A).</w:t>
-      </w:r>
-    </w:p>
-    <w:p>
-      <w:pPr>
-        <w:pStyle w:val="Heading2"/>
-        <w:rPr/>
-      </w:pPr>
-      <w:r>
-        <w:rPr/>
-        <w:t>Privately held material</w:t>
-      </w:r>
-    </w:p>
-    <w:p>
-      <w:pPr>
-        <w:pStyle w:val="TextBody"/>
-        <w:rPr/>
-      </w:pPr>
-      <w:r>
-        <w:rPr/>
-        <w:t>XXX What to say about Western Paleo Labs?</w:t>
-      </w:r>
-    </w:p>
-    <w:p>
-      <w:pPr>
-        <w:pStyle w:val="Heading2"/>
-        <w:rPr/>
-      </w:pPr>
-      <w:bookmarkStart w:id="1" w:name="__RefHeading___Toc3414_68767826"/>
-      <w:bookmarkEnd w:id="1"/>
-      <w:r>
-        <w:rPr/>
-        <w:t>Institutional Abbreviations</w:t>
-      </w:r>
-    </w:p>
-    <w:p>
-      <w:pPr>
-        <w:pStyle w:val="TextBody"/>
         <w:numPr>
           <w:ilvl w:val="0"/>
           <w:numId w:val="2"/>
         </w:numPr>
+        <w:ind w:left="0" w:right="0" w:hanging="0"/>
+        <w:rPr/>
+      </w:pPr>
+      <w:bookmarkStart w:id="0" w:name="__RefHeading___Toc3395_68767826"/>
+      <w:bookmarkEnd w:id="0"/>
+      <w:r>
+        <w:rPr/>
+        <w:t>Introduction</w:t>
+      </w:r>
+    </w:p>
+    <w:p>
+      <w:pPr>
+        <w:pStyle w:val="TextBody"/>
+        <w:rPr/>
+      </w:pPr>
+      <w:r>
+        <w:rPr>
+          <w:i/>
+          <w:iCs/>
+        </w:rPr>
+        <w:t>Barosaurus</w:t>
+      </w:r>
+      <w:r>
+        <w:rPr/>
+        <w:t xml:space="preserve"> is a diplodocid sauropod first described very briefly by Marsh (1890) in a six-page paper in which he also cursorily described the theropod </w:t>
+      </w:r>
+      <w:r>
+        <w:rPr>
+          <w:i/>
+          <w:iCs/>
+        </w:rPr>
+        <w:t>Ornithomimus</w:t>
+      </w:r>
+      <w:r>
+        <w:rPr/>
+        <w:t xml:space="preserve"> and two new species of </w:t>
+      </w:r>
+      <w:r>
+        <w:rPr>
+          <w:i/>
+          <w:iCs/>
+        </w:rPr>
+        <w:t>Triceratops</w:t>
+      </w:r>
+      <w:r>
+        <w:rPr/>
+        <w:t xml:space="preserve">. The only </w:t>
+      </w:r>
+      <w:r>
+        <w:rPr>
+          <w:i/>
+          <w:iCs/>
+        </w:rPr>
+        <w:t>Barosaurus</w:t>
+      </w:r>
+      <w:r>
+        <w:rPr/>
+        <w:t xml:space="preserve"> elements mentioned in Marsh’s description were caudal vertebrae, and a single mid-caudal centrum was illustrated (Marsh 1890: figures 1–2). Marsh noted only that the caudals resembled those of </w:t>
+      </w:r>
+      <w:r>
+        <w:rPr>
+          <w:i/>
+          <w:iCs/>
+        </w:rPr>
+        <w:t>Diplodocus</w:t>
+      </w:r>
+      <w:r>
+        <w:rPr/>
+        <w:t xml:space="preserve"> but were proportionally shorter than in that genus and did not retain pneumatic features so far back along the tail.</w:t>
+      </w:r>
+    </w:p>
+    <w:p>
+      <w:pPr>
+        <w:pStyle w:val="TextBody"/>
+        <w:rPr/>
+      </w:pPr>
+      <w:r>
+        <w:rPr>
+          <w:i w:val="false"/>
+          <w:iCs w:val="false"/>
+        </w:rPr>
+        <w:t xml:space="preserve">The caudal vertebrae described by Marsh (1890) were part of </w:t>
+      </w:r>
+      <w:r>
+        <w:rPr/>
+        <w:t>a substantial partial specimen, YPM 492. More of this was subsequently excavated and Lull (1911) wrote an important monographic description. This specimen includes numerous elements identified by Lull as four posterior cervicals (perhaps C12–15), six dorsal vertebrae (considered to be D1, 4, 5, 7, 9 and 10), a partial sacrum, about 19 caudal vertebrae from different parts of the tail, three chevrons, many ribs and fragments, the left sternal plate, a partial scapula, a partial ilium, partial right pubis, partial left ischium, femur fragments, tibia fragments and the ends of the left fibula. As is apparent, there is no skull and the appendicular material is fragmentary, so diagnosis rested primarily on the axial material. Lull (1919: plate II) illustrated three of the cervical vertebrae, but in monochrome and with only one of them shown in more than one aspect. Taylor and Wedel (2016: figures 3, 6–8) illustrated the same three cervicals in colour, each in four or five different aspects.</w:t>
+      </w:r>
+    </w:p>
+    <w:p>
+      <w:pPr>
+        <w:pStyle w:val="TextBody"/>
+        <w:rPr/>
+      </w:pPr>
+      <w:r>
+        <w:rPr/>
+        <w:t xml:space="preserve">Since Lull’s monograph, </w:t>
+      </w:r>
+      <w:r>
+        <w:rPr>
+          <w:i/>
+          <w:iCs/>
+        </w:rPr>
+        <w:t>Barosaurus</w:t>
+      </w:r>
+      <w:r>
+        <w:rPr/>
+        <w:t xml:space="preserve"> has become known from more complete specimens, </w:t>
+      </w:r>
+      <w:r>
+        <w:rPr/>
+        <w:t xml:space="preserve">including several </w:t>
+      </w:r>
+      <w:r>
+        <w:rPr/>
+        <w:t xml:space="preserve">mounted </w:t>
+      </w:r>
+      <w:r>
+        <w:rPr/>
+        <w:t>skeletons</w:t>
+      </w:r>
+      <w:r>
+        <w:rPr/>
+        <w:t xml:space="preserve"> in public galleries (either as real bone or as casts), but </w:t>
+      </w:r>
+      <w:r>
+        <w:rPr/>
+        <w:t xml:space="preserve">none of these </w:t>
+      </w:r>
+      <w:r>
+        <w:rPr/>
+        <w:t>ha</w:t>
+      </w:r>
+      <w:r>
+        <w:rPr/>
+        <w:t xml:space="preserve">ve </w:t>
+      </w:r>
+      <w:r>
+        <w:rPr/>
+        <w:t>yet been formally described in any detail. The most influential of these is AMNH 6341, the iconic rearing mount in the rotunda of the American Museum of Natural History (</w:t>
+      </w:r>
+      <w:r>
+        <w:rPr/>
+        <w:t>Figure B</w:t>
+      </w:r>
+      <w:r>
+        <w:rPr/>
+        <w:t xml:space="preserve">), which was briefly described in McIntosh’s (2005) revision of the genus </w:t>
+      </w:r>
+      <w:r>
+        <w:rPr>
+          <w:i/>
+          <w:iCs/>
+        </w:rPr>
+        <w:t>Barosaurus</w:t>
+      </w:r>
+      <w:r>
+        <w:rPr/>
+        <w:t xml:space="preserve">; More recently, a rediscovered specimen (ROM 3670) was mounted at the Royal Ontario Museum, having been overlooked in collections for decades, </w:t>
+      </w:r>
+      <w:r>
+        <w:rPr/>
+        <w:t>but signage in the public gallery indicates that only three cervicals — probably 12, 13 and 16 — are real fossil material, the rest presumably having been replaced by casts of the AMNH specimen</w:t>
+      </w:r>
+      <w:r>
+        <w:rPr/>
+        <w:t xml:space="preserve">. </w:t>
+      </w:r>
+      <w:r>
+        <w:rPr/>
+        <w:t xml:space="preserve">In the public gallery of </w:t>
+      </w:r>
+      <w:r>
+        <w:rPr/>
+        <w:t xml:space="preserve">the Natural History Museum of Utah, </w:t>
+      </w:r>
+      <w:r>
+        <w:rPr/>
+        <w:t>t</w:t>
+      </w:r>
+      <w:r>
+        <w:rPr/>
+        <w:t xml:space="preserve">here is a </w:t>
+      </w:r>
+      <w:r>
+        <w:rPr>
+          <w:i/>
+          <w:iCs/>
+        </w:rPr>
+        <w:t>Barosaurus</w:t>
+      </w:r>
+      <w:r>
+        <w:rPr/>
+        <w:t xml:space="preserve"> mount in a crouching pose with a raised neck,</w:t>
+      </w:r>
+      <w:r>
+        <w:rPr/>
+        <w:t xml:space="preserve"> based in part on real fossils; but the </w:t>
+      </w:r>
+      <w:r>
+        <w:rPr/>
+        <w:t xml:space="preserve">neck is cast from the ROM material </w:t>
+      </w:r>
+      <w:r>
+        <w:rPr/>
+        <w:t>(Randy Irmis, pers. Comm., 2022), so offers no new information</w:t>
+      </w:r>
+      <w:r>
+        <w:rPr/>
+        <w:t>. (</w:t>
+      </w:r>
+      <w:r>
+        <w:rPr/>
+        <w:t xml:space="preserve">The Utah </w:t>
+      </w:r>
+      <w:r>
+        <w:rPr>
+          <w:i/>
+          <w:iCs/>
+        </w:rPr>
+        <w:t>Barosaurus</w:t>
+      </w:r>
+      <w:r>
+        <w:rPr/>
+        <w:t xml:space="preserve"> mount </w:t>
+      </w:r>
+      <w:r>
+        <w:rPr/>
+        <w:t xml:space="preserve">has no single specimen number of its own, being a composite of many specimens.) </w:t>
+      </w:r>
+      <w:r>
+        <w:rPr/>
+        <w:t xml:space="preserve">It seems then, that all three mounted </w:t>
+      </w:r>
+      <w:r>
+        <w:rPr>
+          <w:i/>
+          <w:iCs/>
+        </w:rPr>
+        <w:t>Barosaurus</w:t>
+      </w:r>
+      <w:r>
+        <w:rPr/>
+        <w:t xml:space="preserve"> skeletons are based on substantially the same neck material.</w:t>
+      </w:r>
+    </w:p>
+    <w:p>
+      <w:pPr>
+        <w:pStyle w:val="TextBody"/>
+        <w:rPr/>
+      </w:pPr>
+      <w:r>
+        <w:rPr/>
+        <w:t xml:space="preserve">Although the AMNH specimen has not been described in detail, it has been enormously significant culturally, and </w:t>
+      </w:r>
+      <w:r>
+        <w:rPr>
+          <w:i/>
+          <w:iCs/>
+        </w:rPr>
+        <w:t>Barosaurus</w:t>
+      </w:r>
+      <w:r>
+        <w:rPr/>
+        <w:t xml:space="preserve"> is universally recognised a</w:t>
+      </w:r>
+      <w:r>
+        <w:rPr/>
+        <w:t>s</w:t>
+      </w:r>
+      <w:r>
+        <w:rPr/>
+        <w:t xml:space="preserve"> proportionally long necked, even by sauropod standards (e.g. Bartram et al. 1983, Lindsay 1992, Lambert 2000). The exact length of the neck is difficult to determine, however, as no complete neck is known. AMNH 6341 preserves the last nine cervical vertebrae, which McIntosh (2005:45) considers to be C8–C16. (The number of cervicals is reckoned to be 16 on the basis that there are only nine dorsals, compared with ten in the closely related </w:t>
+      </w:r>
+      <w:r>
+        <w:rPr>
+          <w:i/>
+          <w:iCs/>
+        </w:rPr>
+        <w:t>Diplodocus</w:t>
+      </w:r>
+      <w:r>
+        <w:rPr/>
+        <w:t xml:space="preserve">, and the most likely reason is that the first dorsal was recruited into the neck.) Only one known </w:t>
+      </w:r>
+      <w:r>
+        <w:rPr>
+          <w:i/>
+          <w:iCs/>
+        </w:rPr>
+        <w:t>Barosaurus</w:t>
+      </w:r>
+      <w:r>
+        <w:rPr/>
+        <w:t xml:space="preserve"> individual preserves the anterior cervicals: AMNH 7535 is a juvenile, referred by Tschopp et al. (2015:220) to </w:t>
+      </w:r>
+      <w:r>
+        <w:rPr>
+          <w:i/>
+          <w:iCs/>
+        </w:rPr>
+        <w:t>Barosaurus</w:t>
+      </w:r>
+      <w:r>
+        <w:rPr/>
+        <w:t xml:space="preserve"> sp., and consisting of cervicals 2–8. By scaling these vertebrae up to match those of AMNH 6341 (C8 is preserved in both specimens), Wedel (2007:207) estimated the total neck length at 8.5 m.</w:t>
+      </w:r>
+    </w:p>
+    <w:p>
+      <w:pPr>
+        <w:pStyle w:val="TextBody"/>
+        <w:rPr/>
+      </w:pPr>
+      <w:r>
+        <w:rPr>
+          <w:i/>
+          <w:iCs/>
+        </w:rPr>
+        <w:t>Barosaurus</w:t>
+      </w:r>
+      <w:r>
+        <w:rPr/>
+        <w:t xml:space="preserve"> closely resembles its near relative </w:t>
+      </w:r>
+      <w:r>
+        <w:rPr>
+          <w:i/>
+          <w:iCs/>
+        </w:rPr>
+        <w:t>Diplodocus</w:t>
+      </w:r>
+      <w:r>
+        <w:rPr/>
+        <w:t xml:space="preserve"> in its postcervical skeleton, differ</w:t>
+      </w:r>
+      <w:r>
+        <w:rPr/>
+        <w:t xml:space="preserve">ing </w:t>
+      </w:r>
+      <w:r>
+        <w:rPr/>
+        <w:t xml:space="preserve">primarily in cervical characters. </w:t>
+      </w:r>
+      <w:r>
+        <w:rPr/>
+        <w:t xml:space="preserve">This is most notable </w:t>
+      </w:r>
+      <w:r>
+        <w:rPr/>
+        <w:t xml:space="preserve">in the elongation of the neck: </w:t>
+      </w:r>
+      <w:r>
+        <w:rPr/>
+        <w:t xml:space="preserve">it </w:t>
+      </w:r>
+      <w:r>
+        <w:rPr/>
+        <w:t xml:space="preserve">is 40% longer than the 6.1 m neck of the </w:t>
+      </w:r>
+      <w:r>
+        <w:rPr/>
+        <w:t>well known</w:t>
+      </w:r>
+      <w:r>
+        <w:rPr/>
+        <w:t xml:space="preserve"> </w:t>
+      </w:r>
+      <w:r>
+        <w:rPr>
+          <w:i/>
+          <w:iCs/>
+        </w:rPr>
+        <w:t>Diplodocus carnegii</w:t>
+      </w:r>
+      <w:r>
+        <w:rPr/>
+        <w:t xml:space="preserve"> holo</w:t>
+      </w:r>
+      <w:r>
+        <w:rPr/>
+        <w:t>t</w:t>
+      </w:r>
+      <w:r>
+        <w:rPr/>
+        <w:t xml:space="preserve">ype CM 84, casts of which grace a dozen museums around the world. The best known </w:t>
+      </w:r>
+      <w:r>
+        <w:rPr>
+          <w:i/>
+          <w:iCs/>
+        </w:rPr>
+        <w:t>Barosaurus</w:t>
+      </w:r>
+      <w:r>
+        <w:rPr/>
+        <w:t xml:space="preserve"> specimen and the best known </w:t>
+      </w:r>
+      <w:r>
+        <w:rPr>
+          <w:i/>
+          <w:iCs/>
+        </w:rPr>
+        <w:t>Diplodocus</w:t>
+      </w:r>
+      <w:r>
+        <w:rPr/>
+        <w:t xml:space="preserve"> specimen (AMNH 6341 and CM 84 respectively) are almost exactly the same size in heir torso and limbs, differing only in that the former has a longer neck and the latter a longer tail (Figure A). </w:t>
+      </w:r>
+      <w:r>
+        <w:rPr/>
+        <w:t xml:space="preserve">Otherwise proportional differences are minor: </w:t>
+      </w:r>
+      <w:r>
+        <w:rPr>
+          <w:i/>
+          <w:iCs/>
+        </w:rPr>
+        <w:t>Barosaurus</w:t>
+      </w:r>
+      <w:r>
+        <w:rPr/>
+        <w:t xml:space="preserve"> is slightly taller at the shoulders and slightly less tall at the hips.</w:t>
+      </w:r>
+    </w:p>
+    <w:p>
+      <w:pPr>
+        <w:pStyle w:val="Heading2"/>
+        <w:rPr/>
+      </w:pPr>
+      <w:r>
+        <w:rPr/>
+        <w:t>Privately held material</w:t>
+      </w:r>
+    </w:p>
+    <w:p>
+      <w:pPr>
+        <w:pStyle w:val="TextBody"/>
+        <w:rPr/>
+      </w:pPr>
+      <w:r>
+        <w:rPr/>
+        <w:t>XXX What to say about Western Paleo Labs?</w:t>
+      </w:r>
+    </w:p>
+    <w:p>
+      <w:pPr>
+        <w:pStyle w:val="Heading2"/>
+        <w:rPr/>
+      </w:pPr>
+      <w:bookmarkStart w:id="1" w:name="__RefHeading___Toc3414_68767826"/>
+      <w:bookmarkEnd w:id="1"/>
+      <w:r>
+        <w:rPr/>
+        <w:t>Institutional Abbreviations</w:t>
+      </w:r>
+    </w:p>
+    <w:p>
+      <w:pPr>
+        <w:pStyle w:val="TextBody"/>
+        <w:numPr>
+          <w:ilvl w:val="0"/>
+          <w:numId w:val="3"/>
+        </w:numPr>
         <w:rPr/>
       </w:pPr>
       <w:r>
@@ -918,57 +989,85 @@
     <w:p>
       <w:pPr>
         <w:pStyle w:val="TextBody"/>
+        <w:numPr>
+          <w:ilvl w:val="0"/>
+          <w:numId w:val="3"/>
+        </w:numPr>
+        <w:rPr/>
+      </w:pPr>
+      <w:r>
+        <w:rPr/>
+        <w:t>CM — Carnegie Museum of Natural History, Pittsburgh, Pennsylvania, USA.</w:t>
+      </w:r>
+    </w:p>
+    <w:p>
+      <w:pPr>
+        <w:pStyle w:val="TextBody"/>
+        <w:numPr>
+          <w:ilvl w:val="0"/>
+          <w:numId w:val="3"/>
+        </w:numPr>
+        <w:rPr/>
+      </w:pPr>
+      <w:r>
+        <w:rPr/>
+        <w:t>ROM — Royal Ontario Museum, Toronto, Canada.</w:t>
+      </w:r>
+    </w:p>
+    <w:p>
+      <w:pPr>
+        <w:pStyle w:val="Heading2"/>
+        <w:rPr/>
+      </w:pPr>
+      <w:r>
+        <w:rPr/>
+        <w:t>Anatomical abbreviations</w:t>
+      </w:r>
+    </w:p>
+    <w:p>
+      <w:pPr>
+        <w:pStyle w:val="TextBody"/>
+        <w:rPr/>
+      </w:pPr>
+      <w:r>
+        <w:rPr/>
+        <w:t>XXX</w:t>
+      </w:r>
+    </w:p>
+    <w:p>
+      <w:pPr>
+        <w:pStyle w:val="Heading1"/>
         <w:numPr>
           <w:ilvl w:val="0"/>
           <w:numId w:val="2"/>
         </w:numPr>
-        <w:rPr/>
-      </w:pPr>
-      <w:r>
-        <w:rPr/>
-        <w:t>CM — Carnegie Museum of Natural History, Pittsburgh, Pennsylvania, USA.</w:t>
+        <w:ind w:left="0" w:right="0" w:hanging="0"/>
+        <w:rPr/>
+      </w:pPr>
+      <w:bookmarkStart w:id="2" w:name="__RefHeading___Toc3397_68767826"/>
+      <w:bookmarkEnd w:id="2"/>
+      <w:r>
+        <w:rPr/>
+        <w:t>Materials and Methods</w:t>
       </w:r>
     </w:p>
     <w:p>
       <w:pPr>
         <w:pStyle w:val="TextBody"/>
+        <w:rPr/>
+      </w:pPr>
+      <w:r>
+        <w:rPr/>
+        <w:t>XXX</w:t>
+      </w:r>
+    </w:p>
+    <w:p>
+      <w:pPr>
+        <w:pStyle w:val="Heading1"/>
         <w:numPr>
           <w:ilvl w:val="0"/>
           <w:numId w:val="2"/>
         </w:numPr>
-        <w:rPr/>
-      </w:pPr>
-      <w:r>
-        <w:rPr/>
-        <w:t>ROM — Royal Ontario Museum, Toronto, Canada.</w:t>
-      </w:r>
-    </w:p>
-    <w:p>
-      <w:pPr>
-        <w:pStyle w:val="Heading1"/>
-        <w:ind w:left="0" w:right="0" w:hanging="0"/>
-        <w:rPr/>
-      </w:pPr>
-      <w:bookmarkStart w:id="2" w:name="__RefHeading___Toc3397_68767826"/>
-      <w:bookmarkEnd w:id="2"/>
-      <w:r>
-        <w:rPr/>
-        <w:t>Materials and Methods</w:t>
-      </w:r>
-    </w:p>
-    <w:p>
-      <w:pPr>
-        <w:pStyle w:val="TextBody"/>
-        <w:rPr/>
-      </w:pPr>
-      <w:r>
-        <w:rPr/>
-        <w:t>XXX</w:t>
-      </w:r>
-    </w:p>
-    <w:p>
-      <w:pPr>
-        <w:pStyle w:val="Heading1"/>
         <w:ind w:left="0" w:right="0" w:hanging="0"/>
         <w:rPr/>
       </w:pPr>
@@ -992,6 +1091,10 @@
     <w:p>
       <w:pPr>
         <w:pStyle w:val="Heading1"/>
+        <w:numPr>
+          <w:ilvl w:val="0"/>
+          <w:numId w:val="2"/>
+        </w:numPr>
         <w:ind w:left="0" w:right="0" w:hanging="0"/>
         <w:rPr/>
       </w:pPr>
@@ -1009,11 +1112,7 @@
       </w:pPr>
       <w:r>
         <w:rPr/>
-        <w:t xml:space="preserve">XXX </w:t>
-      </w:r>
-      <w:r>
-        <w:rPr/>
-        <w:t xml:space="preserve">compare our diagnostic characters with those in the Revised Diagnosis of </w:t>
+        <w:t xml:space="preserve">XXX compare our diagnostic characters with those in the Revised Diagnosis of </w:t>
       </w:r>
       <w:r>
         <w:rPr>
@@ -1030,6 +1129,10 @@
     <w:p>
       <w:pPr>
         <w:pStyle w:val="Heading1"/>
+        <w:numPr>
+          <w:ilvl w:val="0"/>
+          <w:numId w:val="2"/>
+        </w:numPr>
         <w:ind w:left="0" w:right="0" w:hanging="0"/>
         <w:rPr/>
       </w:pPr>
@@ -1121,16 +1224,20 @@
       </w:r>
       <w:r>
         <w:rPr/>
-        <w:t xml:space="preserve"> specimen and Randall B. Irmis for information about the composite mounted skeleton at the </w:t>
-      </w:r>
-      <w:r>
-        <w:rPr/>
-        <w:t>Natural History Museum of Utah.</w:t>
+        <w:t xml:space="preserve"> specimen and Randall B. Irmis for information about the composite mounted skeleton at the Natural History Museum of Utah, </w:t>
+      </w:r>
+      <w:r>
+        <w:rPr/>
+        <w:t>and for permission to cite personal communication.</w:t>
       </w:r>
     </w:p>
     <w:p>
       <w:pPr>
         <w:pStyle w:val="Heading1"/>
+        <w:numPr>
+          <w:ilvl w:val="0"/>
+          <w:numId w:val="2"/>
+        </w:numPr>
         <w:ind w:left="0" w:right="0" w:hanging="0"/>
         <w:rPr/>
       </w:pPr>
@@ -1481,6 +1588,10 @@
     <w:p>
       <w:pPr>
         <w:pStyle w:val="Heading1"/>
+        <w:numPr>
+          <w:ilvl w:val="0"/>
+          <w:numId w:val="2"/>
+        </w:numPr>
         <w:ind w:left="0" w:right="0" w:hanging="0"/>
         <w:rPr/>
       </w:pPr>
@@ -1527,11 +1638,7 @@
       </w:r>
       <w:r>
         <w:rPr/>
-        <w:t xml:space="preserve"> specimens. </w:t>
-      </w:r>
-      <w:r>
-        <w:rPr/>
-        <w:t xml:space="preserve">In black, </w:t>
+        <w:t xml:space="preserve"> specimens. In black, </w:t>
       </w:r>
       <w:r>
         <w:rPr>
@@ -1542,11 +1649,7 @@
       </w:r>
       <w:r>
         <w:rPr/>
-        <w:t xml:space="preserve"> AMNH 6341; </w:t>
-      </w:r>
-      <w:r>
-        <w:rPr/>
-        <w:t xml:space="preserve">in grey, </w:t>
+        <w:t xml:space="preserve"> AMNH 6341; in grey, </w:t>
       </w:r>
       <w:r>
         <w:rPr>
@@ -1557,11 +1660,7 @@
       </w:r>
       <w:r>
         <w:rPr/>
-        <w:t xml:space="preserve"> </w:t>
-      </w:r>
-      <w:r>
-        <w:rPr/>
-        <w:t xml:space="preserve">CM 84. Skeletal reconstructions by Scott Hartman, used by kind permission. </w:t>
+        <w:t xml:space="preserve"> CM 84. Skeletal reconstructions by Scott Hartman, used by kind permission. </w:t>
       </w:r>
       <w:r>
         <w:rPr>
@@ -1584,6 +1683,24 @@
       <w:r>
         <w:rPr/>
         <w:t xml:space="preserve"> and a shorter tail. It is also somewhat taller at the shoulders and less so at the hips. Otherwise their size and proportions are very similar. Since the neck and tail typically accounts for no more than 20% of the mass of a sauropod (see e.g. Taylor 2009: table 4), these two individuals likely weighed almost exactly the same.</w:t>
+      </w:r>
+    </w:p>
+    <w:p>
+      <w:pPr>
+        <w:pStyle w:val="TextBody"/>
+        <w:spacing w:before="0" w:after="140"/>
+        <w:rPr/>
+      </w:pPr>
+      <w:r>
+        <w:rPr>
+          <w:b/>
+          <w:bCs/>
+        </w:rPr>
+        <w:t>Figure B.</w:t>
+      </w:r>
+      <w:r>
+        <w:rPr/>
+        <w:t xml:space="preserve"> XXX a photograph of the AMNH mount.</w:t>
       </w:r>
     </w:p>
     <w:p>
@@ -1707,6 +1824,98 @@
   <w:abstractNum w:abstractNumId="2">
     <w:lvl w:ilvl="0">
       <w:start w:val="1"/>
+      <w:numFmt w:val="none"/>
+      <w:suff w:val="nothing"/>
+      <w:lvlText w:val=""/>
+      <w:lvlJc w:val="left"/>
+      <w:pPr>
+        <w:ind w:left="0" w:hanging="0"/>
+      </w:pPr>
+    </w:lvl>
+    <w:lvl w:ilvl="1">
+      <w:start w:val="1"/>
+      <w:numFmt w:val="none"/>
+      <w:suff w:val="nothing"/>
+      <w:lvlText w:val=""/>
+      <w:lvlJc w:val="left"/>
+      <w:pPr>
+        <w:ind w:left="0" w:hanging="0"/>
+      </w:pPr>
+    </w:lvl>
+    <w:lvl w:ilvl="2">
+      <w:start w:val="1"/>
+      <w:numFmt w:val="none"/>
+      <w:suff w:val="nothing"/>
+      <w:lvlText w:val=""/>
+      <w:lvlJc w:val="left"/>
+      <w:pPr>
+        <w:ind w:left="0" w:hanging="0"/>
+      </w:pPr>
+    </w:lvl>
+    <w:lvl w:ilvl="3">
+      <w:start w:val="1"/>
+      <w:numFmt w:val="none"/>
+      <w:suff w:val="nothing"/>
+      <w:lvlText w:val=""/>
+      <w:lvlJc w:val="left"/>
+      <w:pPr>
+        <w:ind w:left="0" w:hanging="0"/>
+      </w:pPr>
+    </w:lvl>
+    <w:lvl w:ilvl="4">
+      <w:start w:val="1"/>
+      <w:numFmt w:val="none"/>
+      <w:suff w:val="nothing"/>
+      <w:lvlText w:val=""/>
+      <w:lvlJc w:val="left"/>
+      <w:pPr>
+        <w:ind w:left="0" w:hanging="0"/>
+      </w:pPr>
+    </w:lvl>
+    <w:lvl w:ilvl="5">
+      <w:start w:val="1"/>
+      <w:numFmt w:val="none"/>
+      <w:suff w:val="nothing"/>
+      <w:lvlText w:val=""/>
+      <w:lvlJc w:val="left"/>
+      <w:pPr>
+        <w:ind w:left="0" w:hanging="0"/>
+      </w:pPr>
+    </w:lvl>
+    <w:lvl w:ilvl="6">
+      <w:start w:val="1"/>
+      <w:numFmt w:val="none"/>
+      <w:suff w:val="nothing"/>
+      <w:lvlText w:val=""/>
+      <w:lvlJc w:val="left"/>
+      <w:pPr>
+        <w:ind w:left="0" w:hanging="0"/>
+      </w:pPr>
+    </w:lvl>
+    <w:lvl w:ilvl="7">
+      <w:start w:val="1"/>
+      <w:numFmt w:val="none"/>
+      <w:suff w:val="nothing"/>
+      <w:lvlText w:val=""/>
+      <w:lvlJc w:val="left"/>
+      <w:pPr>
+        <w:ind w:left="0" w:hanging="0"/>
+      </w:pPr>
+    </w:lvl>
+    <w:lvl w:ilvl="8">
+      <w:start w:val="1"/>
+      <w:numFmt w:val="none"/>
+      <w:suff w:val="nothing"/>
+      <w:lvlText w:val=""/>
+      <w:lvlJc w:val="left"/>
+      <w:pPr>
+        <w:ind w:left="0" w:hanging="0"/>
+      </w:pPr>
+    </w:lvl>
+  </w:abstractNum>
+  <w:abstractNum w:abstractNumId="3">
+    <w:lvl w:ilvl="0">
+      <w:start w:val="1"/>
       <w:numFmt w:val="bullet"/>
       <w:lvlText w:val=""/>
       <w:lvlJc w:val="left"/>
@@ -1855,6 +2064,9 @@
   </w:num>
   <w:num w:numId="2">
     <w:abstractNumId w:val="2"/>
+  </w:num>
+  <w:num w:numId="3">
+    <w:abstractNumId w:val="3"/>
   </w:num>
 </w:numbering>
 </file>
@@ -1880,7 +2092,7 @@
     <w:qFormat/>
     <w:pPr>
       <w:widowControl/>
-      <w:overflowPunct w:val="true"/>
+      <w:overflowPunct w:val="false"/>
       <w:bidi w:val="0"/>
       <w:ind w:left="0" w:right="0" w:hanging="0"/>
       <w:jc w:val="left"/>
@@ -2022,6 +2234,77 @@
       <w:rFonts w:ascii="OpenSymbol" w:hAnsi="OpenSymbol" w:eastAsia="OpenSymbol" w:cs="OpenSymbol"/>
     </w:rPr>
   </w:style>
+  <w:style w:type="character" w:styleId="ListLabel13">
+    <w:name w:val="ListLabel 13"/>
+    <w:qFormat/>
+    <w:rPr>
+      <w:rFonts w:cs="OpenSymbol"/>
+    </w:rPr>
+  </w:style>
+  <w:style w:type="character" w:styleId="ListLabel14">
+    <w:name w:val="ListLabel 14"/>
+    <w:qFormat/>
+    <w:rPr>
+      <w:rFonts w:cs="OpenSymbol"/>
+    </w:rPr>
+  </w:style>
+  <w:style w:type="character" w:styleId="ListLabel15">
+    <w:name w:val="ListLabel 15"/>
+    <w:qFormat/>
+    <w:rPr>
+      <w:rFonts w:cs="OpenSymbol"/>
+    </w:rPr>
+  </w:style>
+  <w:style w:type="character" w:styleId="ListLabel16">
+    <w:name w:val="ListLabel 16"/>
+    <w:qFormat/>
+    <w:rPr>
+      <w:rFonts w:cs="OpenSymbol"/>
+    </w:rPr>
+  </w:style>
+  <w:style w:type="character" w:styleId="ListLabel17">
+    <w:name w:val="ListLabel 17"/>
+    <w:qFormat/>
+    <w:rPr>
+      <w:rFonts w:cs="OpenSymbol"/>
+    </w:rPr>
+  </w:style>
+  <w:style w:type="character" w:styleId="ListLabel18">
+    <w:name w:val="ListLabel 18"/>
+    <w:qFormat/>
+    <w:rPr>
+      <w:rFonts w:cs="OpenSymbol"/>
+    </w:rPr>
+  </w:style>
+  <w:style w:type="character" w:styleId="ListLabel19">
+    <w:name w:val="ListLabel 19"/>
+    <w:qFormat/>
+    <w:rPr>
+      <w:rFonts w:cs="OpenSymbol"/>
+    </w:rPr>
+  </w:style>
+  <w:style w:type="character" w:styleId="ListLabel20">
+    <w:name w:val="ListLabel 20"/>
+    <w:qFormat/>
+    <w:rPr>
+      <w:rFonts w:cs="OpenSymbol"/>
+    </w:rPr>
+  </w:style>
+  <w:style w:type="character" w:styleId="ListLabel21">
+    <w:name w:val="ListLabel 21"/>
+    <w:qFormat/>
+    <w:rPr>
+      <w:rFonts w:cs="OpenSymbol"/>
+    </w:rPr>
+  </w:style>
+  <w:style w:type="character" w:styleId="ListLabel22">
+    <w:name w:val="ListLabel 22"/>
+    <w:qFormat/>
+    <w:rPr>
+      <w:i w:val="false"/>
+      <w:iCs w:val="false"/>
+    </w:rPr>
+  </w:style>
   <w:style w:type="paragraph" w:styleId="Heading">
     <w:name w:val="Heading"/>
     <w:basedOn w:val="Normal"/>
@@ -2132,13 +2415,14 @@
       <w:iCs/>
     </w:rPr>
   </w:style>
-  <w:style w:type="paragraph" w:styleId="ContentsHeading">
+  <w:style w:type="paragraph" w:styleId="TOAHeading">
     <w:name w:val="TOA Heading"/>
     <w:basedOn w:val="Heading"/>
+    <w:qFormat/>
     <w:pPr>
       <w:pageBreakBefore/>
       <w:suppressLineNumbers/>
-      <w:ind w:left="0" w:hanging="0"/>
+      <w:ind w:left="0" w:right="0" w:hanging="0"/>
     </w:pPr>
     <w:rPr>
       <w:b/>
@@ -2155,7 +2439,7 @@
         <w:tab w:val="clear" w:pos="709"/>
         <w:tab w:val="right" w:pos="9638" w:leader="dot"/>
       </w:tabs>
-      <w:ind w:left="0" w:hanging="0"/>
+      <w:ind w:left="0" w:right="0" w:hanging="0"/>
     </w:pPr>
     <w:rPr/>
   </w:style>
@@ -2164,7 +2448,9 @@
     <w:basedOn w:val="TextBody"/>
     <w:qFormat/>
     <w:pPr>
-      <w:tabs/>
+      <w:tabs>
+        <w:tab w:val="clear" w:pos="709"/>
+      </w:tabs>
       <w:spacing w:before="0" w:after="142"/>
       <w:ind w:left="283" w:right="0" w:hanging="283"/>
     </w:pPr>
@@ -2178,7 +2464,7 @@
         <w:tab w:val="clear" w:pos="709"/>
         <w:tab w:val="right" w:pos="9355" w:leader="dot"/>
       </w:tabs>
-      <w:ind w:left="283" w:hanging="0"/>
+      <w:ind w:left="283" w:right="0" w:hanging="0"/>
     </w:pPr>
     <w:rPr/>
   </w:style>
@@ -2187,7 +2473,9 @@
     <w:basedOn w:val="TextBody"/>
     <w:qFormat/>
     <w:pPr>
-      <w:tabs/>
+      <w:tabs>
+        <w:tab w:val="clear" w:pos="709"/>
+      </w:tabs>
       <w:spacing w:before="0" w:after="142"/>
       <w:ind w:left="283" w:right="0" w:hanging="283"/>
     </w:pPr>

</xml_diff>

<commit_message>
Tweak section on mount, write figure captions
</commit_message>
<xml_diff>
--- a/TaylorWedel-giant-barosaurus.docx
+++ b/TaylorWedel-giant-barosaurus.docx
@@ -427,26 +427,6 @@
             <w:rStyle w:val="IndexLink"/>
           </w:rPr>
           <w:tab/>
-          <w:t>3</w:t>
-        </w:r>
-      </w:hyperlink>
-    </w:p>
-    <w:p>
-      <w:pPr>
-        <w:pStyle w:val="Contents2"/>
-        <w:tabs>
-          <w:tab w:val="clear" w:pos="9355"/>
-          <w:tab w:val="right" w:pos="9638" w:leader="dot"/>
-        </w:tabs>
-        <w:rPr/>
-      </w:pPr>
-      <w:hyperlink w:anchor="__RefHeading___Toc4318_68767826">
-        <w:r>
-          <w:rPr>
-            <w:rStyle w:val="IndexLink"/>
-          </w:rPr>
-          <w:t>Privately held material</w:t>
-          <w:tab/>
           <w:t>4</w:t>
         </w:r>
       </w:hyperlink>
@@ -493,6 +473,26 @@
     </w:p>
     <w:p>
       <w:pPr>
+        <w:pStyle w:val="Contents2"/>
+        <w:tabs>
+          <w:tab w:val="clear" w:pos="9355"/>
+          <w:tab w:val="right" w:pos="9638" w:leader="dot"/>
+        </w:tabs>
+        <w:rPr/>
+      </w:pPr>
+      <w:hyperlink w:anchor="__RefHeading___Toc4815_68767826">
+        <w:r>
+          <w:rPr>
+            <w:rStyle w:val="IndexLink"/>
+          </w:rPr>
+          <w:t>Note on privately held material</w:t>
+          <w:tab/>
+          <w:t>4</w:t>
+        </w:r>
+      </w:hyperlink>
+    </w:p>
+    <w:p>
+      <w:pPr>
         <w:pStyle w:val="Contents1"/>
         <w:tabs>
           <w:tab w:val="right" w:pos="9638" w:leader="dot"/>
@@ -607,19 +607,6 @@
     </w:p>
     <w:p>
       <w:pPr>
-        <w:pStyle w:val="TextBody"/>
-        <w:rPr/>
-      </w:pPr>
-      <w:r>
-        <w:rPr/>
-      </w:r>
-      <w:r>
-        <w:rPr/>
-        <w:fldChar w:fldCharType="end"/>
-      </w:r>
-    </w:p>
-    <w:p>
-      <w:pPr>
         <w:pStyle w:val="Heading1"/>
         <w:numPr>
           <w:ilvl w:val="0"/>
@@ -634,6 +621,10 @@
         <w:rPr/>
         <w:t>Introduction</w:t>
       </w:r>
+      <w:r>
+        <w:rPr/>
+        <w:fldChar w:fldCharType="end"/>
+      </w:r>
     </w:p>
     <w:p>
       <w:pPr>
@@ -722,27 +713,7 @@
       </w:r>
       <w:r>
         <w:rPr/>
-        <w:t xml:space="preserve">a substantial partial specimen, YPM 492. More of this </w:t>
-      </w:r>
-      <w:r>
-        <w:rPr/>
-        <w:t xml:space="preserve">individual </w:t>
-      </w:r>
-      <w:r>
-        <w:rPr/>
-        <w:t xml:space="preserve">was subsequently excavated </w:t>
-      </w:r>
-      <w:r>
-        <w:rPr/>
-        <w:t xml:space="preserve">and prepared, </w:t>
-      </w:r>
-      <w:r>
-        <w:rPr/>
-        <w:t xml:space="preserve">and Lull (1911) wrote an important monographic description. This specimen includes numerous elements identified by Lull as four posterior cervicals (perhaps C12–15), six dorsal vertebrae (considered to be D1, 4, 5, 7, 9 and 10), a partial sacrum, about 19 caudal vertebrae from different parts of the tail, three chevrons, many ribs and fragments, the left sternal plate, a partial scapula, a partial ilium, partial right pubis, partial left ischium, femur fragments, tibia fragments and the ends of the left fibula. As is apparent, there is no skull and the appendicular material is fragmentary, so diagnosis rested primarily on the axial material. Lull (1919: plate II) illustrated three of the cervical vertebrae, but in monochrome and with only one of them shown in more than one aspect. Taylor and Wedel (2016: figures 3, 6–8) illustrated the same three cervicals in colour, each in four or five different aspects. </w:t>
-      </w:r>
-      <w:r>
-        <w:rPr/>
-        <w:t>(The fourth, designated Vertebra T, is too damaged to be informative.)</w:t>
+        <w:t>a substantial partial specimen, YPM 492. More of this individual was subsequently excavated and prepared, and Lull (1911) wrote an important monographic description. This specimen includes numerous elements identified by Lull as four posterior cervicals (perhaps C12–15), six dorsal vertebrae (considered to be D1, 4, 5, 7, 9 and 10), a partial sacrum, about 19 caudal vertebrae from different parts of the tail, three chevrons, many ribs and fragments, the left sternal plate, a partial scapula, a partial ilium, partial right pubis, partial left ischium, femur fragments, tibia fragments and the ends of the left fibula. As is apparent, there is no skull and the appendicular material is fragmentary, so diagnosis rested primarily on the axial material. Lull (1919: plate II) illustrated three of the cervical vertebrae, but in monochrome and with only one of them shown in more than one aspect. Taylor and Wedel (2016: figures 3, 6–8) illustrated the same three cervicals in colour, each in four or five different aspects. (The fourth, designated Vertebra T, is too damaged to be informative.)</w:t>
       </w:r>
     </w:p>
     <w:p>
@@ -763,39 +734,7 @@
       </w:r>
       <w:r>
         <w:rPr/>
-        <w:t xml:space="preserve"> has become known from </w:t>
-      </w:r>
-      <w:r>
-        <w:rPr/>
-        <w:t xml:space="preserve">additional </w:t>
-      </w:r>
-      <w:r>
-        <w:rPr/>
-        <w:t>specimens, including several mounted skeletons in public galleries (</w:t>
-      </w:r>
-      <w:r>
-        <w:rPr/>
-        <w:t>largely</w:t>
-      </w:r>
-      <w:r>
-        <w:rPr/>
-        <w:t xml:space="preserve"> as casts </w:t>
-      </w:r>
-      <w:r>
-        <w:rPr/>
-        <w:t>rather than real fossils</w:t>
-      </w:r>
-      <w:r>
-        <w:rPr/>
-        <w:t xml:space="preserve">), </w:t>
-      </w:r>
-      <w:r>
-        <w:rPr/>
-        <w:t xml:space="preserve">although </w:t>
-      </w:r>
-      <w:r>
-        <w:rPr/>
-        <w:t>none of these have yet been formally described in any detail.</w:t>
+        <w:t xml:space="preserve"> has become known from additional specimens, including several mounted skeletons in public galleries (largely as casts rather than real fossils), although none of these have yet been formally described in any detail.</w:t>
       </w:r>
     </w:p>
     <w:p>
@@ -820,11 +759,7 @@
       </w:r>
       <w:r>
         <w:rPr/>
-        <w:t xml:space="preserve">. </w:t>
-      </w:r>
-      <w:r>
-        <w:rPr/>
-        <w:t>We will return to this skeleton shortly.</w:t>
+        <w:t>. We will return to this skeleton shortly.</w:t>
       </w:r>
     </w:p>
     <w:p>
@@ -838,35 +773,7 @@
       </w:pPr>
       <w:r>
         <w:rPr/>
-        <w:t xml:space="preserve">More recently, a rediscovered specimen (ROM 3670) was mounted at the Royal Ontario Museum, having been overlooked in collections for decades. </w:t>
-      </w:r>
-      <w:r>
-        <w:rPr/>
-        <w:t>B</w:t>
-      </w:r>
-      <w:r>
-        <w:rPr/>
-        <w:t xml:space="preserve">ut </w:t>
-      </w:r>
-      <w:r>
-        <w:rPr/>
-        <w:t xml:space="preserve">it is largely uninformative as regards cervical morphology: </w:t>
-      </w:r>
-      <w:r>
-        <w:rPr/>
-        <w:t xml:space="preserve">signage in the public gallery indicates that only three cervicals — probably 12, 13 and 16 — are real fossil material, </w:t>
-      </w:r>
-      <w:r>
-        <w:rPr/>
-        <w:t>and they are all badly damaged</w:t>
-      </w:r>
-      <w:r>
-        <w:rPr/>
-        <w:t xml:space="preserve">. </w:t>
-      </w:r>
-      <w:r>
-        <w:rPr/>
-        <w:t xml:space="preserve">Garth Dallman (pers. comm., 2022) confirms that the missing vertebrae were filled in with casts from the Carnegie </w:t>
+        <w:t xml:space="preserve">More recently, a rediscovered specimen (ROM 3670) was mounted at the Royal Ontario Museum, having been overlooked in collections for decades. But it is largely uninformative as regards cervical morphology: signage in the public gallery indicates that only three cervicals — probably 12, 13 and 16 — are real fossil material, and they are all badly damaged. Garth Dallman (pers. comm., 2022) confirms that the missing vertebrae were filled in with casts from the Carnegie </w:t>
       </w:r>
       <w:r>
         <w:rPr>
@@ -902,55 +809,7 @@
       </w:r>
       <w:r>
         <w:rPr/>
-        <w:t xml:space="preserve"> mount in a crouching pose with a raised neck, based in part on real fossils. </w:t>
-      </w:r>
-      <w:r>
-        <w:rPr/>
-        <w:t>B</w:t>
-      </w:r>
-      <w:r>
-        <w:rPr/>
-        <w:t xml:space="preserve">ut the neck is cast from the ROM material (Randy Irmis </w:t>
-      </w:r>
-      <w:r>
-        <w:rPr/>
-        <w:t>and Garth Dallman,</w:t>
-      </w:r>
-      <w:r>
-        <w:rPr/>
-        <w:t xml:space="preserve"> pers. </w:t>
-      </w:r>
-      <w:r>
-        <w:rPr/>
-        <w:t>c</w:t>
-      </w:r>
-      <w:r>
-        <w:rPr/>
-        <w:t>omm</w:t>
-      </w:r>
-      <w:r>
-        <w:rPr/>
-        <w:t>s</w:t>
-      </w:r>
-      <w:r>
-        <w:rPr/>
-        <w:t xml:space="preserve">., 2022), so </w:t>
-      </w:r>
-      <w:r>
-        <w:rPr/>
-        <w:t xml:space="preserve">it </w:t>
-      </w:r>
-      <w:r>
-        <w:rPr/>
-        <w:t xml:space="preserve">offers no new information </w:t>
-      </w:r>
-      <w:r>
-        <w:rPr/>
-        <w:t>on the cervical morphology</w:t>
-      </w:r>
-      <w:r>
-        <w:rPr/>
-        <w:t xml:space="preserve">. (The Utah </w:t>
+        <w:t xml:space="preserve"> mount in a crouching pose with a raised neck, based in part on real fossils. But the neck is cast from the ROM material (Randy Irmis and Garth Dallman, pers. comms., 2022), so it offers no new information on the cervical morphology. (The Utah </w:t>
       </w:r>
       <w:r>
         <w:rPr>
@@ -994,11 +853,21 @@
       <w:bookmarkEnd w:id="2"/>
       <w:r>
         <w:rPr/>
-        <w:t xml:space="preserve">The AMNH </w:t>
-      </w:r>
-      <w:r>
-        <w:rPr/>
-        <w:t>mount</w:t>
+        <w:t>The AMNH mount</w:t>
+      </w:r>
+    </w:p>
+    <w:p>
+      <w:pPr>
+        <w:pStyle w:val="TextBody"/>
+        <w:rPr>
+          <w:highlight w:val="yellow"/>
+        </w:rPr>
+      </w:pPr>
+      <w:r>
+        <w:rPr>
+          <w:highlight w:val="yellow"/>
+        </w:rPr>
+        <w:t>XXX This section might get moved to a separate manuscript.</w:t>
       </w:r>
     </w:p>
     <w:p>
@@ -1019,11 +888,7 @@
       </w:r>
       <w:r>
         <w:rPr/>
-        <w:t xml:space="preserve"> is universally recognised as proportionally long necked, even by sauropod standards (e.g. Bartram et al. 1983, Lindsay 1992, Lambert 2000). </w:t>
-      </w:r>
-      <w:r>
-        <w:rPr/>
-        <w:t xml:space="preserve">The mount was created in 1990 by Research Casting International, using casts rather than original fossils. It is in a spectacular rearing pose, as though to defend its offspring against a threatening </w:t>
+        <w:t xml:space="preserve"> is universally recognised as proportionally long necked, even by sauropod standards (e.g. Bartram et al. 1983, Lindsay 1992, Lambert 2000). The mount was created in 1990 by Research Casting International, using casts rather than original fossils. It is in a spectacular rearing pose, as though to defend its offspring against a threatening </w:t>
       </w:r>
       <w:r>
         <w:rPr>
@@ -1100,11 +965,7 @@
       </w:pPr>
       <w:r>
         <w:rPr/>
-        <w:t xml:space="preserve">The exact length of the neck </w:t>
-      </w:r>
-      <w:r>
-        <w:rPr/>
-        <w:t xml:space="preserve">of </w:t>
+        <w:t xml:space="preserve">The exact length of the neck of </w:t>
       </w:r>
       <w:r>
         <w:rPr>
@@ -1115,19 +976,7 @@
       </w:r>
       <w:r>
         <w:rPr/>
-        <w:t xml:space="preserve"> </w:t>
-      </w:r>
-      <w:r>
-        <w:rPr/>
-        <w:t>is difficult to determine as no complete neck is known. AMNH 6341 preserves the last nine cervical vertebrae, which McIntosh (2005:45) consider</w:t>
-      </w:r>
-      <w:r>
-        <w:rPr/>
-        <w:t>ed</w:t>
-      </w:r>
-      <w:r>
-        <w:rPr/>
-        <w:t xml:space="preserve"> to be C8–C16. (The number of cervicals is reckoned to be 16 on the basis that there are only nine dorsals, compared with ten in the closely related </w:t>
+        <w:t xml:space="preserve"> is difficult to determine as no complete neck is known. AMNH 6341 preserves the last nine cervical vertebrae, which McIntosh (2005:45) considered to be C8–C16. (The number of cervicals is reckoned to be 16 on the basis that there are only nine dorsals, compared with ten in the closely related </w:t>
       </w:r>
       <w:r>
         <w:rPr>
@@ -1138,15 +987,32 @@
       </w:r>
       <w:r>
         <w:rPr/>
-        <w:t xml:space="preserve">, and the most likely reason is that the first dorsal was recruited into the neck.) Only one known </w:t>
-      </w:r>
-      <w:r>
-        <w:rPr/>
-        <w:t>specimen referred to</w:t>
-      </w:r>
-      <w:r>
-        <w:rPr/>
-        <w:t xml:space="preserve"> </w:t>
+        <w:t xml:space="preserve">, and the most likely reason is that the first dorsal was recruited into the neck.) </w:t>
+      </w:r>
+      <w:r>
+        <w:rPr/>
+        <w:t xml:space="preserve">The anterior neck of the mount was completed using casts of seven anterior vertebrae from the Carnegie </w:t>
+      </w:r>
+      <w:r>
+        <w:rPr>
+          <w:i/>
+          <w:iCs/>
+        </w:rPr>
+        <w:t>Diplodocus</w:t>
+      </w:r>
+      <w:r>
+        <w:rPr/>
+        <w:t xml:space="preserve"> — probably cervicals 10, 8, 6 and 4–1 (Peter May, pers. comm., 2022). The atlas was most likely a cast of the one incorporated into the Carnegie mounted skeleton.</w:t>
+      </w:r>
+    </w:p>
+    <w:p>
+      <w:pPr>
+        <w:pStyle w:val="TextBody"/>
+        <w:rPr/>
+      </w:pPr>
+      <w:r>
+        <w:rPr/>
+        <w:t xml:space="preserve">Only one known specimen referred to </w:t>
       </w:r>
       <w:r>
         <w:rPr>
@@ -1168,39 +1034,38 @@
       </w:r>
       <w:r>
         <w:rPr/>
-        <w:t xml:space="preserve"> sp. </w:t>
-      </w:r>
-      <w:r>
-        <w:rPr/>
-        <w:t xml:space="preserve">These are the vertebrae that were scaled up to be used as the anterior part of the neck of the mounted skeleton, as shown by handwritten notes by John S. McIntosh, who was a consultant for the mount (Peter May, pers. comm. 2022). Wedel (2007:207) independently </w:t>
-      </w:r>
-      <w:r>
-        <w:rPr/>
-        <w:t>scal</w:t>
-      </w:r>
-      <w:r>
-        <w:rPr/>
-        <w:t>ed</w:t>
-      </w:r>
-      <w:r>
-        <w:rPr/>
-        <w:t xml:space="preserve"> these vertebrae up to match those of AMNH 6341 (C8 is preserved in both specimens), </w:t>
-      </w:r>
-      <w:r>
-        <w:rPr/>
-        <w:t>to arrive at his</w:t>
-      </w:r>
-      <w:r>
-        <w:rPr/>
-        <w:t xml:space="preserve"> total neck length </w:t>
-      </w:r>
-      <w:r>
-        <w:rPr/>
-        <w:t>estimate of</w:t>
-      </w:r>
-      <w:r>
-        <w:rPr/>
-        <w:t xml:space="preserve"> 8.5 m.</w:t>
+        <w:t xml:space="preserve"> sp. Wedel (2007:207) scaled these vertebrae up to match those of AMNH 6341 (C8 is preserved in both specimens), to arrive at his total neck length estimate of 8.5 m. </w:t>
+      </w:r>
+      <w:r>
+        <w:rPr/>
+        <w:t xml:space="preserve">It seems that John S. McIntosh independently performed a similar scaling operation using these vertebrae, </w:t>
+      </w:r>
+      <w:r>
+        <w:rPr/>
+        <w:t xml:space="preserve">as shown by notes </w:t>
+      </w:r>
+      <w:r>
+        <w:rPr/>
+        <w:t xml:space="preserve">hand-written around 1990 on a printed draft of what would become the table of measurements in his subsequent </w:t>
+      </w:r>
+      <w:r>
+        <w:rPr>
+          <w:i/>
+          <w:iCs/>
+        </w:rPr>
+        <w:t>Barosaurus</w:t>
+      </w:r>
+      <w:r>
+        <w:rPr/>
+        <w:t xml:space="preserve"> paper </w:t>
+      </w:r>
+      <w:r>
+        <w:rPr/>
+        <w:t xml:space="preserve">(Peter May, pers. comm. 2022). </w:t>
+      </w:r>
+      <w:r>
+        <w:rPr/>
+        <w:t>Summing the known centrum lengths of AMNH 6341 cervicals 8–16 from this table (McIntosh 2005:table 2.1) together with the scaled-up centrum lengths of AMNH 7535 cervicals 2–7 written onto the manuscript yields a total of XXX see email.</w:t>
       </w:r>
     </w:p>
     <w:p>
@@ -1219,19 +1084,7 @@
       </w:r>
       <w:r>
         <w:rPr/>
-        <w:t xml:space="preserve"> c</w:t>
-      </w:r>
-      <w:r>
-        <w:rPr/>
-        <w:t>ompar</w:t>
-      </w:r>
-      <w:r>
-        <w:rPr/>
-        <w:t xml:space="preserve">ed </w:t>
-      </w:r>
-      <w:r>
-        <w:rPr/>
-        <w:t xml:space="preserve">with </w:t>
+        <w:t xml:space="preserve"> compared with </w:t>
       </w:r>
       <w:r>
         <w:rPr>
@@ -1299,15 +1152,7 @@
       </w:r>
       <w:r>
         <w:rPr/>
-        <w:t xml:space="preserve"> specimen (AMNH 6341 and CM 84 respectively) are almost exactly the same size in </w:t>
-      </w:r>
-      <w:r>
-        <w:rPr/>
-        <w:t>t</w:t>
-      </w:r>
-      <w:r>
-        <w:rPr/>
-        <w:t xml:space="preserve">heir torso and limbs, differing only in that the former has a longer neck and the latter a longer tail (Figure A). Otherwise proportional differences are minor: </w:t>
+        <w:t xml:space="preserve"> specimen (AMNH 6341 and CM 84 respectively) are almost exactly the same size in their torso and limbs, differing only in that the former has a longer neck and the latter a longer tail (Figure A). Otherwise proportional differences are minor: </w:t>
       </w:r>
       <w:r>
         <w:rPr>
@@ -1453,11 +1298,59 @@
     <w:p>
       <w:pPr>
         <w:pStyle w:val="TextBody"/>
-        <w:rPr/>
-      </w:pPr>
-      <w:r>
-        <w:rPr/>
-        <w:t>XXX</w:t>
+        <w:numPr>
+          <w:ilvl w:val="0"/>
+          <w:numId w:val="8"/>
+        </w:numPr>
+        <w:rPr/>
+      </w:pPr>
+      <w:r>
+        <w:rPr>
+          <w:b w:val="false"/>
+          <w:bCs w:val="false"/>
+        </w:rPr>
+        <w:t>PRDL — prezygadiapophyseal lamina</w:t>
+      </w:r>
+    </w:p>
+    <w:p>
+      <w:pPr>
+        <w:pStyle w:val="TextBody"/>
+        <w:numPr>
+          <w:ilvl w:val="0"/>
+          <w:numId w:val="8"/>
+        </w:numPr>
+        <w:rPr/>
+      </w:pPr>
+      <w:r>
+        <w:rPr>
+          <w:b w:val="false"/>
+          <w:bCs w:val="false"/>
+        </w:rPr>
+        <w:t>P</w:t>
+      </w:r>
+      <w:r>
+        <w:rPr>
+          <w:b w:val="false"/>
+          <w:bCs w:val="false"/>
+        </w:rPr>
+        <w:t>ODL — postzygadiapophyseal lamina</w:t>
+      </w:r>
+    </w:p>
+    <w:p>
+      <w:pPr>
+        <w:pStyle w:val="TextBody"/>
+        <w:numPr>
+          <w:ilvl w:val="0"/>
+          <w:numId w:val="8"/>
+        </w:numPr>
+        <w:rPr/>
+      </w:pPr>
+      <w:r>
+        <w:rPr>
+          <w:b w:val="false"/>
+          <w:bCs w:val="false"/>
+        </w:rPr>
+        <w:t>SPRL — spinoprezygapophyseal lamina</w:t>
       </w:r>
     </w:p>
     <w:p>
@@ -1465,13 +1358,11 @@
         <w:pStyle w:val="Heading2"/>
         <w:rPr/>
       </w:pPr>
-      <w:r>
-        <w:rPr/>
-        <w:t>Note on p</w:t>
-      </w:r>
-      <w:r>
-        <w:rPr/>
-        <w:t>rivately held material</w:t>
+      <w:bookmarkStart w:id="6" w:name="__RefHeading___Toc4815_68767826"/>
+      <w:bookmarkEnd w:id="6"/>
+      <w:r>
+        <w:rPr/>
+        <w:t>Note on privately held material</w:t>
       </w:r>
     </w:p>
     <w:p>
@@ -1494,8 +1385,8 @@
         <w:ind w:left="0" w:right="0" w:hanging="0"/>
         <w:rPr/>
       </w:pPr>
-      <w:bookmarkStart w:id="6" w:name="__RefHeading___Toc3397_68767826"/>
-      <w:bookmarkEnd w:id="6"/>
+      <w:bookmarkStart w:id="7" w:name="__RefHeading___Toc3397_68767826"/>
+      <w:bookmarkEnd w:id="7"/>
       <w:r>
         <w:rPr/>
         <w:t>Materials and Methods</w:t>
@@ -1703,19 +1594,7 @@
       </w:pPr>
       <w:r>
         <w:rPr/>
-        <w:t>D</w:t>
-      </w:r>
-      <w:r>
-        <w:rPr/>
-        <w:t xml:space="preserve">iagnostic characters </w:t>
-      </w:r>
-      <w:r>
-        <w:rPr/>
-        <w:t xml:space="preserve">of cervicals in </w:t>
-      </w:r>
-      <w:r>
-        <w:rPr/>
-        <w:t xml:space="preserve">Revised Diagnosis of </w:t>
+        <w:t xml:space="preserve">Diagnostic characters of cervicals in Revised Diagnosis of </w:t>
       </w:r>
       <w:r>
         <w:rPr>
@@ -1726,11 +1605,7 @@
       </w:r>
       <w:r>
         <w:rPr/>
-        <w:t xml:space="preserve"> in Tschopp et al. </w:t>
-      </w:r>
-      <w:r>
-        <w:rPr/>
-        <w:t>(2015:261–262):</w:t>
+        <w:t xml:space="preserve"> in Tschopp et al. (2015:261–262):</w:t>
       </w:r>
     </w:p>
     <w:p>
@@ -1941,8 +1816,8 @@
         <w:ind w:left="0" w:right="0" w:hanging="0"/>
         <w:rPr/>
       </w:pPr>
-      <w:bookmarkStart w:id="7" w:name="__RefHeading___Toc3399_68767826"/>
-      <w:bookmarkEnd w:id="7"/>
+      <w:bookmarkStart w:id="8" w:name="__RefHeading___Toc3399_68767826"/>
+      <w:bookmarkEnd w:id="8"/>
       <w:r>
         <w:rPr/>
         <w:t>Results</w:t>
@@ -2028,8 +1903,8 @@
         <w:ind w:left="0" w:right="0" w:hanging="0"/>
         <w:rPr/>
       </w:pPr>
-      <w:bookmarkStart w:id="8" w:name="__RefHeading___Toc3401_68767826"/>
-      <w:bookmarkEnd w:id="8"/>
+      <w:bookmarkStart w:id="9" w:name="__RefHeading___Toc3401_68767826"/>
+      <w:bookmarkEnd w:id="9"/>
       <w:r>
         <w:rPr/>
         <w:t>Discussion</w:t>
@@ -2087,8 +1962,8 @@
         <w:ind w:left="0" w:right="0" w:hanging="0"/>
         <w:rPr/>
       </w:pPr>
-      <w:bookmarkStart w:id="9" w:name="__RefHeading___Toc3403_68767826"/>
-      <w:bookmarkEnd w:id="9"/>
+      <w:bookmarkStart w:id="10" w:name="__RefHeading___Toc3403_68767826"/>
+      <w:bookmarkEnd w:id="10"/>
       <w:r>
         <w:rPr/>
         <w:t>Acknowledgements</w:t>
@@ -2186,11 +2061,7 @@
       </w:r>
       <w:r>
         <w:rPr/>
-        <w:t xml:space="preserve"> specimen and Randall B. Irmis for information about the composite mounted skeleton at the Natural History Museum of Utah, and for permission to cite personal communication. </w:t>
-      </w:r>
-      <w:r>
-        <w:rPr/>
-        <w:t>We also thank Garth Dallman and Peter May (Research Casting International) for permission to cite personal communications.</w:t>
+        <w:t xml:space="preserve"> specimen and Randall B. Irmis for information about the composite mounted skeleton at the Natural History Museum of Utah, and for permission to cite personal communication. We also thank Garth Dallman and Peter May (Research Casting International) for permission to cite personal communications.</w:t>
       </w:r>
     </w:p>
     <w:p>
@@ -2203,8 +2074,8 @@
         <w:ind w:left="0" w:right="0" w:hanging="0"/>
         <w:rPr/>
       </w:pPr>
-      <w:bookmarkStart w:id="10" w:name="__RefHeading___Toc3405_68767826"/>
-      <w:bookmarkEnd w:id="10"/>
+      <w:bookmarkStart w:id="11" w:name="__RefHeading___Toc3405_68767826"/>
+      <w:bookmarkEnd w:id="11"/>
       <w:r>
         <w:rPr/>
         <w:t>References</w:t>
@@ -2593,12 +2464,12 @@
         <w:rPr/>
         <w:t xml:space="preserve">:787–806. </w:t>
       </w:r>
-      <w:bookmarkStart w:id="11" w:name="__DdeLink__3681_68767826"/>
+      <w:bookmarkStart w:id="12" w:name="__DdeLink__3681_68767826"/>
       <w:r>
         <w:rPr/>
         <w:t>doi:10.1671/039.029.0309</w:t>
       </w:r>
-      <w:bookmarkEnd w:id="11"/>
+      <w:bookmarkEnd w:id="12"/>
     </w:p>
     <w:p>
       <w:pPr>
@@ -2717,8 +2588,8 @@
         <w:ind w:left="0" w:right="0" w:hanging="0"/>
         <w:rPr/>
       </w:pPr>
-      <w:bookmarkStart w:id="12" w:name="__RefHeading___Toc3407_68767826"/>
-      <w:bookmarkEnd w:id="12"/>
+      <w:bookmarkStart w:id="13" w:name="__RefHeading___Toc3407_68767826"/>
+      <w:bookmarkEnd w:id="13"/>
       <w:r>
         <w:rPr/>
         <w:t>Figure Captions</w:t>
@@ -2822,7 +2693,19 @@
       </w:r>
       <w:r>
         <w:rPr/>
-        <w:t xml:space="preserve"> XXX a photograph of the AMNH mount.</w:t>
+        <w:t xml:space="preserve"> </w:t>
+      </w:r>
+      <w:r>
+        <w:rPr/>
+        <w:t>A</w:t>
+      </w:r>
+      <w:r>
+        <w:rPr/>
+        <w:t xml:space="preserve"> photograph of the AMNH mount. XXX </w:t>
+      </w:r>
+      <w:r>
+        <w:rPr/>
+        <w:t>to be sourced.</w:t>
       </w:r>
     </w:p>
     <w:p>
@@ -2832,7 +2715,282 @@
         <w:rPr/>
       </w:pPr>
       <w:r>
-        <w:rPr/>
+        <w:rPr>
+          <w:b/>
+          <w:bCs/>
+        </w:rPr>
+        <w:t>Figure C.</w:t>
+      </w:r>
+      <w:r>
+        <w:rPr/>
+        <w:t xml:space="preserve"> Juvenile </w:t>
+      </w:r>
+      <w:r>
+        <w:rPr>
+          <w:i/>
+          <w:iCs/>
+        </w:rPr>
+        <w:t>Barosaurus</w:t>
+      </w:r>
+      <w:r>
+        <w:rPr/>
+        <w:t xml:space="preserve"> sp. AMNH 7535, cervical vertebra 9 in left lateral view, red-cyan anaglyph. </w:t>
+      </w:r>
+      <w:r>
+        <w:rPr/>
+        <w:t>XXX not yet cited.</w:t>
+      </w:r>
+    </w:p>
+    <w:p>
+      <w:pPr>
+        <w:pStyle w:val="TextBody"/>
+        <w:spacing w:before="0" w:after="140"/>
+        <w:rPr/>
+      </w:pPr>
+      <w:r>
+        <w:rPr>
+          <w:b/>
+          <w:bCs/>
+        </w:rPr>
+        <w:t>Figure D.</w:t>
+      </w:r>
+      <w:r>
+        <w:rPr/>
+        <w:t xml:space="preserve"> Juvenile </w:t>
+      </w:r>
+      <w:r>
+        <w:rPr>
+          <w:i/>
+          <w:iCs/>
+        </w:rPr>
+        <w:t>Barosaurus</w:t>
+      </w:r>
+      <w:r>
+        <w:rPr/>
+        <w:t xml:space="preserve"> sp. AMNH 7535, cervical vertebra </w:t>
+      </w:r>
+      <w:r>
+        <w:rPr/>
+        <w:t>7</w:t>
+      </w:r>
+      <w:r>
+        <w:rPr/>
+        <w:t xml:space="preserve"> in left lateral view, red-cyan anaglyph. </w:t>
+      </w:r>
+      <w:r>
+        <w:rPr/>
+        <w:t>The vertebra is shown with dorsal to the top, since the available photographs vary slightly in their dorsal-vental perspective, not their anterior-posterior perspective.</w:t>
+      </w:r>
+      <w:r>
+        <w:rPr/>
+        <w:t xml:space="preserve"> </w:t>
+      </w:r>
+      <w:r>
+        <w:rPr/>
+        <w:t>XXX not yet cited.</w:t>
+      </w:r>
+    </w:p>
+    <w:p>
+      <w:pPr>
+        <w:pStyle w:val="TextBody"/>
+        <w:spacing w:before="0" w:after="140"/>
+        <w:rPr>
+          <w:b/>
+          <w:b/>
+          <w:bCs/>
+        </w:rPr>
+      </w:pPr>
+      <w:r>
+        <w:rPr>
+          <w:b/>
+          <w:bCs/>
+        </w:rPr>
+        <w:t>Figure E.</w:t>
+      </w:r>
+      <w:r>
+        <w:rPr>
+          <w:b w:val="false"/>
+          <w:bCs w:val="false"/>
+        </w:rPr>
+        <w:t xml:space="preserve"> Cervical vertebra </w:t>
+      </w:r>
+      <w:r>
+        <w:rPr>
+          <w:b w:val="false"/>
+          <w:bCs w:val="false"/>
+        </w:rPr>
+        <w:t>9</w:t>
+      </w:r>
+      <w:r>
+        <w:rPr>
+          <w:b w:val="false"/>
+          <w:bCs w:val="false"/>
+        </w:rPr>
+        <w:t xml:space="preserve"> of two </w:t>
+      </w:r>
+      <w:r>
+        <w:rPr>
+          <w:b w:val="false"/>
+          <w:bCs w:val="false"/>
+          <w:i/>
+          <w:iCs/>
+        </w:rPr>
+        <w:t>Barosaurus</w:t>
+      </w:r>
+      <w:r>
+        <w:rPr>
+          <w:b w:val="false"/>
+          <w:bCs w:val="false"/>
+        </w:rPr>
+        <w:t xml:space="preserve"> specimens compared in dorsal view (anterior to left). </w:t>
+      </w:r>
+      <w:r>
+        <w:rPr>
+          <w:b/>
+          <w:bCs/>
+        </w:rPr>
+        <w:t>A.</w:t>
+      </w:r>
+      <w:r>
+        <w:rPr>
+          <w:b w:val="false"/>
+          <w:bCs w:val="false"/>
+        </w:rPr>
+        <w:t xml:space="preserve"> juvenile </w:t>
+      </w:r>
+      <w:r>
+        <w:rPr>
+          <w:b w:val="false"/>
+          <w:bCs w:val="false"/>
+          <w:i/>
+          <w:iCs/>
+        </w:rPr>
+        <w:t>Barosaurus</w:t>
+      </w:r>
+      <w:r>
+        <w:rPr>
+          <w:b w:val="false"/>
+          <w:bCs w:val="false"/>
+        </w:rPr>
+        <w:t xml:space="preserve"> sp. AMNH 7535. </w:t>
+      </w:r>
+      <w:r>
+        <w:rPr>
+          <w:b/>
+          <w:bCs/>
+        </w:rPr>
+        <w:t>B.</w:t>
+      </w:r>
+      <w:r>
+        <w:rPr>
+          <w:b w:val="false"/>
+          <w:bCs w:val="false"/>
+        </w:rPr>
+        <w:t xml:space="preserve"> adult </w:t>
+      </w:r>
+      <w:r>
+        <w:rPr>
+          <w:b w:val="false"/>
+          <w:bCs w:val="false"/>
+          <w:i/>
+          <w:iCs/>
+        </w:rPr>
+        <w:t>Barosaurus lentus</w:t>
+      </w:r>
+      <w:r>
+        <w:rPr>
+          <w:b w:val="false"/>
+          <w:bCs w:val="false"/>
+        </w:rPr>
+        <w:t xml:space="preserve"> AMNH 6341. Note that the latter has features characteristic of </w:t>
+      </w:r>
+      <w:r>
+        <w:rPr>
+          <w:b w:val="false"/>
+          <w:bCs w:val="false"/>
+          <w:i/>
+          <w:iCs/>
+        </w:rPr>
+        <w:t>Barosaurus</w:t>
+      </w:r>
+      <w:r>
+        <w:rPr>
+          <w:b w:val="false"/>
+          <w:bCs w:val="false"/>
+        </w:rPr>
+        <w:t xml:space="preserve"> cervicals, including: broad prezygapophyseal facets set on broad rami; “hinged” prezygapophyseal rami, in which a longitudinal ridge separates two flat laminae, the </w:t>
+      </w:r>
+      <w:bookmarkStart w:id="14" w:name="__DdeLink__4813_68767826"/>
+      <w:r>
+        <w:rPr>
+          <w:b w:val="false"/>
+          <w:bCs w:val="false"/>
+        </w:rPr>
+        <w:t>PRDL laterally and the SPRL</w:t>
+      </w:r>
+      <w:bookmarkEnd w:id="14"/>
+      <w:r>
+        <w:rPr>
+          <w:b w:val="false"/>
+          <w:bCs w:val="false"/>
+        </w:rPr>
+        <w:t xml:space="preserve"> medially; “swept-out” lateral processes that project laterally, and which are met anteriorly by an elegantly curved PRDL and posteriorly by an elegantly curved PODL; a “thumb groove” separating the prezygapophyseal facet from a laterally positioned eminence on the prezygapophyseal ramus; a “U”-shaped notch where the two SPRLs meet medially; and flaring postzygapophyseal rami. All these features are absent in AMNH 7535. These missing features can be in part explained by lateral crushing, but the vertebra shows little sign of extensive crushing. Their absence may be due to the juvenile status of the individual: at </w:t>
+      </w:r>
+      <w:r>
+        <w:rPr>
+          <w:b w:val="false"/>
+          <w:bCs w:val="false"/>
+        </w:rPr>
+        <w:t xml:space="preserve">approximate 330 mm in total centrum length, its C9 is less than half the size of that of AMNH 6341 at 685 mm (McIntosh 2005:table 2.1). Or they may indicate that AMNH 7535 is not in fact </w:t>
+      </w:r>
+      <w:r>
+        <w:rPr>
+          <w:b w:val="false"/>
+          <w:bCs w:val="false"/>
+          <w:i/>
+          <w:iCs/>
+        </w:rPr>
+        <w:t>Barosaurus</w:t>
+      </w:r>
+      <w:r>
+        <w:rPr>
+          <w:b w:val="false"/>
+          <w:bCs w:val="false"/>
+        </w:rPr>
+        <w:t xml:space="preserve">, or at least not </w:t>
+      </w:r>
+      <w:r>
+        <w:rPr>
+          <w:b w:val="false"/>
+          <w:bCs w:val="false"/>
+          <w:i/>
+          <w:iCs/>
+        </w:rPr>
+        <w:t>Barosaurus lentus</w:t>
+      </w:r>
+      <w:r>
+        <w:rPr>
+          <w:b w:val="false"/>
+          <w:bCs w:val="false"/>
+        </w:rPr>
+        <w:t>.</w:t>
+      </w:r>
+    </w:p>
+    <w:p>
+      <w:pPr>
+        <w:pStyle w:val="TextBody"/>
+        <w:spacing w:before="0" w:after="140"/>
+        <w:rPr>
+          <w:b w:val="false"/>
+          <w:b w:val="false"/>
+          <w:bCs w:val="false"/>
+        </w:rPr>
+      </w:pPr>
+      <w:r>
+        <w:rPr>
+          <w:b/>
+          <w:bCs/>
+        </w:rPr>
       </w:r>
     </w:p>
     <w:sectPr>
@@ -3620,6 +3778,152 @@
     </w:lvl>
   </w:abstractNum>
   <w:abstractNum w:abstractNumId="7">
+    <w:lvl w:ilvl="0">
+      <w:start w:val="1"/>
+      <w:numFmt w:val="bullet"/>
+      <w:lvlText w:val=""/>
+      <w:lvlJc w:val="left"/>
+      <w:pPr>
+        <w:tabs>
+          <w:tab w:val="num" w:pos="720"/>
+        </w:tabs>
+        <w:ind w:left="720" w:hanging="360"/>
+      </w:pPr>
+      <w:rPr>
+        <w:rFonts w:ascii="Symbol" w:hAnsi="Symbol" w:cs="Symbol" w:hint="default"/>
+        <w:rFonts w:cs="OpenSymbol"/>
+      </w:rPr>
+    </w:lvl>
+    <w:lvl w:ilvl="1">
+      <w:start w:val="1"/>
+      <w:numFmt w:val="bullet"/>
+      <w:lvlText w:val="◦"/>
+      <w:lvlJc w:val="left"/>
+      <w:pPr>
+        <w:tabs>
+          <w:tab w:val="num" w:pos="1080"/>
+        </w:tabs>
+        <w:ind w:left="1080" w:hanging="360"/>
+      </w:pPr>
+      <w:rPr>
+        <w:rFonts w:ascii="OpenSymbol" w:hAnsi="OpenSymbol" w:cs="OpenSymbol" w:hint="default"/>
+        <w:rFonts w:cs="OpenSymbol"/>
+      </w:rPr>
+    </w:lvl>
+    <w:lvl w:ilvl="2">
+      <w:start w:val="1"/>
+      <w:numFmt w:val="bullet"/>
+      <w:lvlText w:val="▪"/>
+      <w:lvlJc w:val="left"/>
+      <w:pPr>
+        <w:tabs>
+          <w:tab w:val="num" w:pos="1440"/>
+        </w:tabs>
+        <w:ind w:left="1440" w:hanging="360"/>
+      </w:pPr>
+      <w:rPr>
+        <w:rFonts w:ascii="OpenSymbol" w:hAnsi="OpenSymbol" w:cs="OpenSymbol" w:hint="default"/>
+        <w:rFonts w:cs="OpenSymbol"/>
+      </w:rPr>
+    </w:lvl>
+    <w:lvl w:ilvl="3">
+      <w:start w:val="1"/>
+      <w:numFmt w:val="bullet"/>
+      <w:lvlText w:val=""/>
+      <w:lvlJc w:val="left"/>
+      <w:pPr>
+        <w:tabs>
+          <w:tab w:val="num" w:pos="1800"/>
+        </w:tabs>
+        <w:ind w:left="1800" w:hanging="360"/>
+      </w:pPr>
+      <w:rPr>
+        <w:rFonts w:ascii="Symbol" w:hAnsi="Symbol" w:cs="Symbol" w:hint="default"/>
+        <w:rFonts w:cs="OpenSymbol"/>
+      </w:rPr>
+    </w:lvl>
+    <w:lvl w:ilvl="4">
+      <w:start w:val="1"/>
+      <w:numFmt w:val="bullet"/>
+      <w:lvlText w:val="◦"/>
+      <w:lvlJc w:val="left"/>
+      <w:pPr>
+        <w:tabs>
+          <w:tab w:val="num" w:pos="2160"/>
+        </w:tabs>
+        <w:ind w:left="2160" w:hanging="360"/>
+      </w:pPr>
+      <w:rPr>
+        <w:rFonts w:ascii="OpenSymbol" w:hAnsi="OpenSymbol" w:cs="OpenSymbol" w:hint="default"/>
+        <w:rFonts w:cs="OpenSymbol"/>
+      </w:rPr>
+    </w:lvl>
+    <w:lvl w:ilvl="5">
+      <w:start w:val="1"/>
+      <w:numFmt w:val="bullet"/>
+      <w:lvlText w:val="▪"/>
+      <w:lvlJc w:val="left"/>
+      <w:pPr>
+        <w:tabs>
+          <w:tab w:val="num" w:pos="2520"/>
+        </w:tabs>
+        <w:ind w:left="2520" w:hanging="360"/>
+      </w:pPr>
+      <w:rPr>
+        <w:rFonts w:ascii="OpenSymbol" w:hAnsi="OpenSymbol" w:cs="OpenSymbol" w:hint="default"/>
+        <w:rFonts w:cs="OpenSymbol"/>
+      </w:rPr>
+    </w:lvl>
+    <w:lvl w:ilvl="6">
+      <w:start w:val="1"/>
+      <w:numFmt w:val="bullet"/>
+      <w:lvlText w:val=""/>
+      <w:lvlJc w:val="left"/>
+      <w:pPr>
+        <w:tabs>
+          <w:tab w:val="num" w:pos="2880"/>
+        </w:tabs>
+        <w:ind w:left="2880" w:hanging="360"/>
+      </w:pPr>
+      <w:rPr>
+        <w:rFonts w:ascii="Symbol" w:hAnsi="Symbol" w:cs="Symbol" w:hint="default"/>
+        <w:rFonts w:cs="OpenSymbol"/>
+      </w:rPr>
+    </w:lvl>
+    <w:lvl w:ilvl="7">
+      <w:start w:val="1"/>
+      <w:numFmt w:val="bullet"/>
+      <w:lvlText w:val="◦"/>
+      <w:lvlJc w:val="left"/>
+      <w:pPr>
+        <w:tabs>
+          <w:tab w:val="num" w:pos="3240"/>
+        </w:tabs>
+        <w:ind w:left="3240" w:hanging="360"/>
+      </w:pPr>
+      <w:rPr>
+        <w:rFonts w:ascii="OpenSymbol" w:hAnsi="OpenSymbol" w:cs="OpenSymbol" w:hint="default"/>
+        <w:rFonts w:cs="OpenSymbol"/>
+      </w:rPr>
+    </w:lvl>
+    <w:lvl w:ilvl="8">
+      <w:start w:val="1"/>
+      <w:numFmt w:val="bullet"/>
+      <w:lvlText w:val="▪"/>
+      <w:lvlJc w:val="left"/>
+      <w:pPr>
+        <w:tabs>
+          <w:tab w:val="num" w:pos="3600"/>
+        </w:tabs>
+        <w:ind w:left="3600" w:hanging="360"/>
+      </w:pPr>
+      <w:rPr>
+        <w:rFonts w:ascii="OpenSymbol" w:hAnsi="OpenSymbol" w:cs="OpenSymbol" w:hint="default"/>
+        <w:rFonts w:cs="OpenSymbol"/>
+      </w:rPr>
+    </w:lvl>
+  </w:abstractNum>
+  <w:abstractNum w:abstractNumId="8">
     <w:lvl w:ilvl="0">
       <w:start w:val="1"/>
       <w:numFmt w:val="bullet"/>
@@ -3786,6 +4090,9 @@
   <w:num w:numId="7">
     <w:abstractNumId w:val="7"/>
   </w:num>
+  <w:num w:numId="8">
+    <w:abstractNumId w:val="8"/>
+  </w:num>
 </w:numbering>
 </file>
 
@@ -3810,7 +4117,7 @@
     <w:qFormat/>
     <w:pPr>
       <w:widowControl/>
-      <w:overflowPunct w:val="true"/>
+      <w:overflowPunct w:val="false"/>
       <w:bidi w:val="0"/>
       <w:ind w:left="0" w:right="0" w:hanging="0"/>
       <w:jc w:val="left"/>
@@ -4088,6 +4395,329 @@
   </w:style>
   <w:style w:type="character" w:styleId="ListLabel32">
     <w:name w:val="ListLabel 32"/>
+    <w:qFormat/>
+    <w:rPr>
+      <w:i w:val="false"/>
+      <w:iCs w:val="false"/>
+    </w:rPr>
+  </w:style>
+  <w:style w:type="character" w:styleId="ListLabel33">
+    <w:name w:val="ListLabel 33"/>
+    <w:qFormat/>
+    <w:rPr>
+      <w:rFonts w:cs="OpenSymbol"/>
+    </w:rPr>
+  </w:style>
+  <w:style w:type="character" w:styleId="ListLabel34">
+    <w:name w:val="ListLabel 34"/>
+    <w:qFormat/>
+    <w:rPr>
+      <w:rFonts w:cs="OpenSymbol"/>
+    </w:rPr>
+  </w:style>
+  <w:style w:type="character" w:styleId="ListLabel35">
+    <w:name w:val="ListLabel 35"/>
+    <w:qFormat/>
+    <w:rPr>
+      <w:rFonts w:cs="OpenSymbol"/>
+    </w:rPr>
+  </w:style>
+  <w:style w:type="character" w:styleId="ListLabel36">
+    <w:name w:val="ListLabel 36"/>
+    <w:qFormat/>
+    <w:rPr>
+      <w:rFonts w:cs="OpenSymbol"/>
+    </w:rPr>
+  </w:style>
+  <w:style w:type="character" w:styleId="ListLabel37">
+    <w:name w:val="ListLabel 37"/>
+    <w:qFormat/>
+    <w:rPr>
+      <w:rFonts w:cs="OpenSymbol"/>
+    </w:rPr>
+  </w:style>
+  <w:style w:type="character" w:styleId="ListLabel38">
+    <w:name w:val="ListLabel 38"/>
+    <w:qFormat/>
+    <w:rPr>
+      <w:rFonts w:cs="OpenSymbol"/>
+    </w:rPr>
+  </w:style>
+  <w:style w:type="character" w:styleId="ListLabel39">
+    <w:name w:val="ListLabel 39"/>
+    <w:qFormat/>
+    <w:rPr>
+      <w:rFonts w:cs="OpenSymbol"/>
+    </w:rPr>
+  </w:style>
+  <w:style w:type="character" w:styleId="ListLabel40">
+    <w:name w:val="ListLabel 40"/>
+    <w:qFormat/>
+    <w:rPr>
+      <w:rFonts w:cs="OpenSymbol"/>
+    </w:rPr>
+  </w:style>
+  <w:style w:type="character" w:styleId="ListLabel41">
+    <w:name w:val="ListLabel 41"/>
+    <w:qFormat/>
+    <w:rPr>
+      <w:rFonts w:cs="OpenSymbol"/>
+    </w:rPr>
+  </w:style>
+  <w:style w:type="character" w:styleId="ListLabel42">
+    <w:name w:val="ListLabel 42"/>
+    <w:qFormat/>
+    <w:rPr>
+      <w:rFonts w:cs="OpenSymbol"/>
+    </w:rPr>
+  </w:style>
+  <w:style w:type="character" w:styleId="ListLabel43">
+    <w:name w:val="ListLabel 43"/>
+    <w:qFormat/>
+    <w:rPr>
+      <w:rFonts w:cs="OpenSymbol"/>
+    </w:rPr>
+  </w:style>
+  <w:style w:type="character" w:styleId="ListLabel44">
+    <w:name w:val="ListLabel 44"/>
+    <w:qFormat/>
+    <w:rPr>
+      <w:rFonts w:cs="OpenSymbol"/>
+    </w:rPr>
+  </w:style>
+  <w:style w:type="character" w:styleId="ListLabel45">
+    <w:name w:val="ListLabel 45"/>
+    <w:qFormat/>
+    <w:rPr>
+      <w:rFonts w:cs="OpenSymbol"/>
+    </w:rPr>
+  </w:style>
+  <w:style w:type="character" w:styleId="ListLabel46">
+    <w:name w:val="ListLabel 46"/>
+    <w:qFormat/>
+    <w:rPr>
+      <w:rFonts w:cs="OpenSymbol"/>
+    </w:rPr>
+  </w:style>
+  <w:style w:type="character" w:styleId="ListLabel47">
+    <w:name w:val="ListLabel 47"/>
+    <w:qFormat/>
+    <w:rPr>
+      <w:rFonts w:cs="OpenSymbol"/>
+    </w:rPr>
+  </w:style>
+  <w:style w:type="character" w:styleId="ListLabel48">
+    <w:name w:val="ListLabel 48"/>
+    <w:qFormat/>
+    <w:rPr>
+      <w:rFonts w:cs="OpenSymbol"/>
+    </w:rPr>
+  </w:style>
+  <w:style w:type="character" w:styleId="ListLabel49">
+    <w:name w:val="ListLabel 49"/>
+    <w:qFormat/>
+    <w:rPr>
+      <w:rFonts w:cs="OpenSymbol"/>
+    </w:rPr>
+  </w:style>
+  <w:style w:type="character" w:styleId="ListLabel50">
+    <w:name w:val="ListLabel 50"/>
+    <w:qFormat/>
+    <w:rPr>
+      <w:rFonts w:cs="OpenSymbol"/>
+    </w:rPr>
+  </w:style>
+  <w:style w:type="character" w:styleId="ListLabel51">
+    <w:name w:val="ListLabel 51"/>
+    <w:qFormat/>
+    <w:rPr>
+      <w:rFonts w:cs="OpenSymbol"/>
+    </w:rPr>
+  </w:style>
+  <w:style w:type="character" w:styleId="ListLabel52">
+    <w:name w:val="ListLabel 52"/>
+    <w:qFormat/>
+    <w:rPr>
+      <w:rFonts w:cs="OpenSymbol"/>
+    </w:rPr>
+  </w:style>
+  <w:style w:type="character" w:styleId="ListLabel53">
+    <w:name w:val="ListLabel 53"/>
+    <w:qFormat/>
+    <w:rPr>
+      <w:rFonts w:cs="OpenSymbol"/>
+    </w:rPr>
+  </w:style>
+  <w:style w:type="character" w:styleId="ListLabel54">
+    <w:name w:val="ListLabel 54"/>
+    <w:qFormat/>
+    <w:rPr>
+      <w:rFonts w:cs="OpenSymbol"/>
+    </w:rPr>
+  </w:style>
+  <w:style w:type="character" w:styleId="ListLabel55">
+    <w:name w:val="ListLabel 55"/>
+    <w:qFormat/>
+    <w:rPr>
+      <w:rFonts w:cs="OpenSymbol"/>
+    </w:rPr>
+  </w:style>
+  <w:style w:type="character" w:styleId="ListLabel56">
+    <w:name w:val="ListLabel 56"/>
+    <w:qFormat/>
+    <w:rPr>
+      <w:rFonts w:cs="OpenSymbol"/>
+    </w:rPr>
+  </w:style>
+  <w:style w:type="character" w:styleId="ListLabel57">
+    <w:name w:val="ListLabel 57"/>
+    <w:qFormat/>
+    <w:rPr>
+      <w:rFonts w:cs="OpenSymbol"/>
+    </w:rPr>
+  </w:style>
+  <w:style w:type="character" w:styleId="ListLabel58">
+    <w:name w:val="ListLabel 58"/>
+    <w:qFormat/>
+    <w:rPr>
+      <w:rFonts w:cs="OpenSymbol"/>
+    </w:rPr>
+  </w:style>
+  <w:style w:type="character" w:styleId="ListLabel59">
+    <w:name w:val="ListLabel 59"/>
+    <w:qFormat/>
+    <w:rPr>
+      <w:rFonts w:cs="OpenSymbol"/>
+    </w:rPr>
+  </w:style>
+  <w:style w:type="character" w:styleId="ListLabel60">
+    <w:name w:val="ListLabel 60"/>
+    <w:qFormat/>
+    <w:rPr>
+      <w:rFonts w:cs="OpenSymbol"/>
+    </w:rPr>
+  </w:style>
+  <w:style w:type="character" w:styleId="ListLabel61">
+    <w:name w:val="ListLabel 61"/>
+    <w:qFormat/>
+    <w:rPr>
+      <w:rFonts w:cs="OpenSymbol"/>
+    </w:rPr>
+  </w:style>
+  <w:style w:type="character" w:styleId="ListLabel62">
+    <w:name w:val="ListLabel 62"/>
+    <w:qFormat/>
+    <w:rPr>
+      <w:rFonts w:cs="OpenSymbol"/>
+    </w:rPr>
+  </w:style>
+  <w:style w:type="character" w:styleId="ListLabel63">
+    <w:name w:val="ListLabel 63"/>
+    <w:qFormat/>
+    <w:rPr>
+      <w:rFonts w:cs="OpenSymbol"/>
+    </w:rPr>
+  </w:style>
+  <w:style w:type="character" w:styleId="ListLabel64">
+    <w:name w:val="ListLabel 64"/>
+    <w:qFormat/>
+    <w:rPr>
+      <w:rFonts w:cs="OpenSymbol"/>
+    </w:rPr>
+  </w:style>
+  <w:style w:type="character" w:styleId="ListLabel65">
+    <w:name w:val="ListLabel 65"/>
+    <w:qFormat/>
+    <w:rPr>
+      <w:rFonts w:cs="OpenSymbol"/>
+    </w:rPr>
+  </w:style>
+  <w:style w:type="character" w:styleId="ListLabel66">
+    <w:name w:val="ListLabel 66"/>
+    <w:qFormat/>
+    <w:rPr>
+      <w:rFonts w:cs="OpenSymbol"/>
+    </w:rPr>
+  </w:style>
+  <w:style w:type="character" w:styleId="ListLabel67">
+    <w:name w:val="ListLabel 67"/>
+    <w:qFormat/>
+    <w:rPr>
+      <w:rFonts w:cs="OpenSymbol"/>
+    </w:rPr>
+  </w:style>
+  <w:style w:type="character" w:styleId="ListLabel68">
+    <w:name w:val="ListLabel 68"/>
+    <w:qFormat/>
+    <w:rPr>
+      <w:rFonts w:cs="OpenSymbol"/>
+    </w:rPr>
+  </w:style>
+  <w:style w:type="character" w:styleId="ListLabel69">
+    <w:name w:val="ListLabel 69"/>
+    <w:qFormat/>
+    <w:rPr>
+      <w:rFonts w:cs="OpenSymbol"/>
+    </w:rPr>
+  </w:style>
+  <w:style w:type="character" w:styleId="ListLabel70">
+    <w:name w:val="ListLabel 70"/>
+    <w:qFormat/>
+    <w:rPr>
+      <w:rFonts w:cs="OpenSymbol"/>
+    </w:rPr>
+  </w:style>
+  <w:style w:type="character" w:styleId="ListLabel71">
+    <w:name w:val="ListLabel 71"/>
+    <w:qFormat/>
+    <w:rPr>
+      <w:rFonts w:cs="OpenSymbol"/>
+    </w:rPr>
+  </w:style>
+  <w:style w:type="character" w:styleId="ListLabel72">
+    <w:name w:val="ListLabel 72"/>
+    <w:qFormat/>
+    <w:rPr>
+      <w:rFonts w:cs="OpenSymbol"/>
+    </w:rPr>
+  </w:style>
+  <w:style w:type="character" w:styleId="ListLabel73">
+    <w:name w:val="ListLabel 73"/>
+    <w:qFormat/>
+    <w:rPr>
+      <w:rFonts w:cs="OpenSymbol"/>
+    </w:rPr>
+  </w:style>
+  <w:style w:type="character" w:styleId="ListLabel74">
+    <w:name w:val="ListLabel 74"/>
+    <w:qFormat/>
+    <w:rPr>
+      <w:rFonts w:cs="OpenSymbol"/>
+    </w:rPr>
+  </w:style>
+  <w:style w:type="character" w:styleId="ListLabel75">
+    <w:name w:val="ListLabel 75"/>
+    <w:qFormat/>
+    <w:rPr>
+      <w:rFonts w:cs="OpenSymbol"/>
+    </w:rPr>
+  </w:style>
+  <w:style w:type="character" w:styleId="ListLabel76">
+    <w:name w:val="ListLabel 76"/>
+    <w:qFormat/>
+    <w:rPr>
+      <w:rFonts w:cs="OpenSymbol"/>
+    </w:rPr>
+  </w:style>
+  <w:style w:type="character" w:styleId="ListLabel77">
+    <w:name w:val="ListLabel 77"/>
+    <w:qFormat/>
+    <w:rPr>
+      <w:rFonts w:cs="OpenSymbol"/>
+    </w:rPr>
+  </w:style>
+  <w:style w:type="character" w:styleId="ListLabel78">
+    <w:name w:val="ListLabel 78"/>
     <w:qFormat/>
     <w:rPr>
       <w:i w:val="false"/>

</xml_diff>

<commit_message>
Cite Knight's rearing Diplodocus artwork
</commit_message>
<xml_diff>
--- a/TaylorWedel-giant-barosaurus.docx
+++ b/TaylorWedel-giant-barosaurus.docx
@@ -899,7 +899,15 @@
       </w:r>
       <w:r>
         <w:rPr/>
-        <w:t xml:space="preserve"> individual. This pose was controversial when the mount was first unveiled, but the notion of rearing sauropods has a heritage going back at least to the Hatcher (1901:57–58), who strongly implied that without quite explicitly stating that </w:t>
+        <w:t xml:space="preserve"> individual. This pose was controversial when the mount was first unveiled. </w:t>
+      </w:r>
+      <w:r>
+        <w:rPr/>
+        <w:t>However,</w:t>
+      </w:r>
+      <w:r>
+        <w:rPr/>
+        <w:t xml:space="preserve"> the notion of rearing sauropods has a heritage going back at least to the Hatcher (1901:57–58), who strongly implied that without quite explicitly stating that </w:t>
       </w:r>
       <w:r>
         <w:rPr>
@@ -910,7 +918,23 @@
       </w:r>
       <w:r>
         <w:rPr/>
-        <w:t xml:space="preserve"> habitually reared. Occasional bipedality has also been proposed for, among other sauropods, </w:t>
+        <w:t xml:space="preserve"> habitually reared, </w:t>
+      </w:r>
+      <w:r>
+        <w:rPr/>
+        <w:t xml:space="preserve">and Charles Knight was painting rearing diplodocids as early as 1907 (see Taylor 2010:figure 6B). From time to time, </w:t>
+      </w:r>
+      <w:r>
+        <w:rPr/>
+        <w:t xml:space="preserve">bipedality has also been proposed for other sauropods, </w:t>
+      </w:r>
+      <w:r>
+        <w:rPr/>
+        <w:t>including for example</w:t>
+      </w:r>
+      <w:r>
+        <w:rPr/>
+        <w:t xml:space="preserve"> </w:t>
       </w:r>
       <w:r>
         <w:rPr>
@@ -2478,6 +2502,27 @@
       </w:pPr>
       <w:r>
         <w:rPr/>
+        <w:t xml:space="preserve">Taylor, Michael P. 2010. Sauropod dinosaur research: a historical review. pp. 361-386 in: Richard T. J. Moody, Eric Buffetaut, Darren Naish and David M. Martill (eds.), </w:t>
+      </w:r>
+      <w:r>
+        <w:rPr>
+          <w:i/>
+          <w:iCs/>
+        </w:rPr>
+        <w:t>Dinosaurs and Other Extinct Saurians: a Historical Perspective</w:t>
+      </w:r>
+      <w:r>
+        <w:rPr/>
+        <w:t>. Geological Society of London, Special Publication 343. doi: 10.1144/SP343.22</w:t>
+      </w:r>
+    </w:p>
+    <w:p>
+      <w:pPr>
+        <w:pStyle w:val="Reference"/>
+        <w:rPr/>
+      </w:pPr>
+      <w:r>
+        <w:rPr/>
         <w:t xml:space="preserve">Taylor, Michael P., and Mathew J. Wedel. 2016. The neck of </w:t>
       </w:r>
       <w:r>
@@ -2918,23 +2963,7 @@
           <w:b w:val="false"/>
           <w:bCs w:val="false"/>
         </w:rPr>
-        <w:t xml:space="preserve"> cervicals, including: broad prezygapophyseal facets set on broad rami; “hinged” prezygapophyseal rami, in which a longitudinal ridge separates two flat laminae, the </w:t>
-      </w:r>
-      <w:bookmarkStart w:id="14" w:name="__DdeLink__4813_68767826"/>
-      <w:r>
-        <w:rPr>
-          <w:b w:val="false"/>
-          <w:bCs w:val="false"/>
-        </w:rPr>
-        <w:t>PRDL laterally and the SPRL</w:t>
-      </w:r>
-      <w:bookmarkEnd w:id="14"/>
-      <w:r>
-        <w:rPr>
-          <w:b w:val="false"/>
-          <w:bCs w:val="false"/>
-        </w:rPr>
-        <w:t xml:space="preserve"> medially; “swept-out” lateral processes that project laterally, and which are met anteriorly by an elegantly curved PRDL and posteriorly by an elegantly curved PODL; a “thumb groove” separating the prezygapophyseal facet from a laterally positioned eminence on the prezygapophyseal ramus; a “U”-shaped notch where the two SPRLs meet medially; and flaring postzygapophyseal rami. All these features are absent in AMNH 7535. These missing features can be in part explained by lateral crushing, but the vertebra shows little sign of extensive crushing. Their absence may be due to the juvenile status of the individual: at </w:t>
+        <w:t xml:space="preserve"> cervicals, including: broad prezygapophyseal facets set on broad rami; “hinged” prezygapophyseal rami, in which a longitudinal ridge separates two flat laminae, the PRDL laterally and the SPRL medially; “swept-out” lateral processes that project laterally, and which are met anteriorly by an elegantly curved PRDL and posteriorly by an elegantly curved PODL; a “thumb groove” separating the prezygapophyseal facet from a laterally positioned eminence on the prezygapophyseal ramus; a “U”-shaped notch where the two SPRLs meet medially; and flaring postzygapophyseal rami. All these features are absent in AMNH 7535. These missing features can be in part explained by lateral crushing, but the vertebra shows little sign of extensive crushing. Their absence may be due to the juvenile status of the individual: at </w:t>
       </w:r>
       <w:r>
         <w:rPr>
@@ -4724,6 +4753,13 @@
       <w:iCs w:val="false"/>
     </w:rPr>
   </w:style>
+  <w:style w:type="character" w:styleId="Teletype">
+    <w:name w:val="Teletype"/>
+    <w:qFormat/>
+    <w:rPr>
+      <w:rFonts w:ascii="Liberation Mono" w:hAnsi="Liberation Mono" w:eastAsia="Liberation Mono" w:cs="Liberation Mono"/>
+    </w:rPr>
+  </w:style>
   <w:style w:type="paragraph" w:styleId="Heading">
     <w:name w:val="Heading"/>
     <w:basedOn w:val="Normal"/>

</xml_diff>

<commit_message>
Cite Osborn 1899 on rearing Diplodocus
</commit_message>
<xml_diff>
--- a/TaylorWedel-giant-barosaurus.docx
+++ b/TaylorWedel-giant-barosaurus.docx
@@ -907,7 +907,53 @@
       </w:r>
       <w:r>
         <w:rPr/>
-        <w:t xml:space="preserve"> the notion of rearing sauropods has a heritage going back at least to the Hatcher (1901:57–58), who strongly implied that without quite explicitly stating that </w:t>
+        <w:t xml:space="preserve"> the notion of rearing sauropods has a heritage going back at least to </w:t>
+      </w:r>
+      <w:r>
+        <w:rPr/>
+        <w:t xml:space="preserve">Osborn (1899:213), who wrote that the tail of </w:t>
+      </w:r>
+      <w:r>
+        <w:rPr>
+          <w:i/>
+          <w:iCs/>
+        </w:rPr>
+        <w:t>Diplodocus</w:t>
+      </w:r>
+      <w:r>
+        <w:rPr/>
+        <w:t xml:space="preserve"> “functioned as a lever to balance the weight </w:t>
+      </w:r>
+      <w:r>
+        <w:rPr/>
+        <w:t xml:space="preserve">of the dorsals, anterior limbs, neck, and head, and to raise the entire forward portion of the body upwards. </w:t>
+      </w:r>
+      <w:r>
+        <w:rPr/>
+        <w:t>[…]</w:t>
+      </w:r>
+      <w:r>
+        <w:rPr/>
+        <w:t xml:space="preserve"> Thus the quadrupedal Dinosaurs occasionally assumed the position characteristic of the bipedal Dinosaurs — namely, a tripodal position, the body supported upon the hind feet and the tail”. </w:t>
+      </w:r>
+      <w:r>
+        <w:rPr/>
+        <w:t xml:space="preserve">In his classic monograph of </w:t>
+      </w:r>
+      <w:r>
+        <w:rPr>
+          <w:i/>
+          <w:iCs/>
+        </w:rPr>
+        <w:t>Diplodocus carnegii</w:t>
+      </w:r>
+      <w:r>
+        <w:rPr/>
+        <w:t xml:space="preserve">, </w:t>
+      </w:r>
+      <w:r>
+        <w:rPr/>
+        <w:t xml:space="preserve">Hatcher (1901:57–58) strongly implied, without quite explicitly stating, that </w:t>
       </w:r>
       <w:r>
         <w:rPr>
@@ -2433,6 +2479,65 @@
       <w:r>
         <w:rPr/>
         <w:t>. Indiana University Press, Bloomington, Indiana. 495 pp.</w:t>
+      </w:r>
+    </w:p>
+    <w:p>
+      <w:pPr>
+        <w:pStyle w:val="Reference"/>
+        <w:rPr/>
+      </w:pPr>
+      <w:r>
+        <w:rPr/>
+        <w:t>Osborn, H</w:t>
+      </w:r>
+      <w:r>
+        <w:rPr/>
+        <w:t>enry</w:t>
+      </w:r>
+      <w:r>
+        <w:rPr/>
+        <w:t xml:space="preserve">. F. 1899. A skeleton of </w:t>
+      </w:r>
+      <w:r>
+        <w:rPr>
+          <w:i/>
+          <w:iCs/>
+        </w:rPr>
+        <w:t>Diplodocus</w:t>
+      </w:r>
+      <w:r>
+        <w:rPr/>
+        <w:t xml:space="preserve">. </w:t>
+      </w:r>
+      <w:r>
+        <w:rPr>
+          <w:i/>
+          <w:iCs/>
+        </w:rPr>
+        <w:t>Memoirs of the American Museum of Natural History</w:t>
+      </w:r>
+      <w:r>
+        <w:rPr/>
+        <w:t xml:space="preserve">, </w:t>
+      </w:r>
+      <w:r>
+        <w:rPr>
+          <w:b/>
+          <w:bCs/>
+        </w:rPr>
+        <w:t>1</w:t>
+      </w:r>
+      <w:r>
+        <w:rPr/>
+        <w:t xml:space="preserve">:189–214 </w:t>
+      </w:r>
+      <w:r>
+        <w:rPr/>
+        <w:t xml:space="preserve">and </w:t>
+      </w:r>
+      <w:r>
+        <w:rPr/>
+        <w:t>plates 24–28.</w:t>
       </w:r>
     </w:p>
     <w:p>

</xml_diff>

<commit_message>
Write section on length of AMNH 6341 neck
</commit_message>
<xml_diff>
--- a/TaylorWedel-giant-barosaurus.docx
+++ b/TaylorWedel-giant-barosaurus.docx
@@ -445,7 +445,7 @@
           </w:rPr>
           <w:t>Materials and Methods</w:t>
           <w:tab/>
-          <w:t>3</w:t>
+          <w:t>4</w:t>
         </w:r>
       </w:hyperlink>
     </w:p>
@@ -465,7 +465,7 @@
           </w:rPr>
           <w:t>Length of the neck of AMNH 6341</w:t>
           <w:tab/>
-          <w:t>3</w:t>
+          <w:t>4</w:t>
         </w:r>
       </w:hyperlink>
     </w:p>
@@ -533,7 +533,7 @@
           </w:rPr>
           <w:t xml:space="preserve"> vertebrae</w:t>
           <w:tab/>
-          <w:t>4</w:t>
+          <w:t>5</w:t>
         </w:r>
       </w:hyperlink>
     </w:p>
@@ -553,7 +553,27 @@
           </w:rPr>
           <w:t>Method 3. Extension by artistic intuition</w:t>
           <w:tab/>
-          <w:t>4</w:t>
+          <w:t>6</w:t>
+        </w:r>
+      </w:hyperlink>
+    </w:p>
+    <w:p>
+      <w:pPr>
+        <w:pStyle w:val="Contents3"/>
+        <w:tabs>
+          <w:tab w:val="clear" w:pos="9072"/>
+          <w:tab w:val="right" w:pos="9638" w:leader="dot"/>
+        </w:tabs>
+        <w:rPr/>
+      </w:pPr>
+      <w:hyperlink w:anchor="__RefHeading___Toc7244_68767826">
+        <w:r>
+          <w:rPr>
+            <w:rStyle w:val="IndexLink"/>
+          </w:rPr>
+          <w:t>Summary</w:t>
+          <w:tab/>
+          <w:t>6</w:t>
         </w:r>
       </w:hyperlink>
     </w:p>
@@ -587,7 +607,7 @@
           </w:rPr>
           <w:t xml:space="preserve"> cervicals:</w:t>
           <w:tab/>
-          <w:t>5</w:t>
+          <w:t>6</w:t>
         </w:r>
       </w:hyperlink>
     </w:p>
@@ -606,7 +626,7 @@
           </w:rPr>
           <w:t>Results</w:t>
           <w:tab/>
-          <w:t>6</w:t>
+          <w:t>7</w:t>
         </w:r>
       </w:hyperlink>
     </w:p>
@@ -647,7 +667,7 @@
             <w:rStyle w:val="IndexLink"/>
           </w:rPr>
           <w:tab/>
-          <w:t>6</w:t>
+          <w:t>8</w:t>
         </w:r>
       </w:hyperlink>
     </w:p>
@@ -666,7 +686,7 @@
           </w:rPr>
           <w:t>Discussion</w:t>
           <w:tab/>
-          <w:t>6</w:t>
+          <w:t>8</w:t>
         </w:r>
       </w:hyperlink>
     </w:p>
@@ -685,7 +705,7 @@
           </w:rPr>
           <w:t>Acknowledgements</w:t>
           <w:tab/>
-          <w:t>6</w:t>
+          <w:t>8</w:t>
         </w:r>
       </w:hyperlink>
     </w:p>
@@ -704,7 +724,7 @@
           </w:rPr>
           <w:t>References</w:t>
           <w:tab/>
-          <w:t>7</w:t>
+          <w:t>9</w:t>
         </w:r>
       </w:hyperlink>
     </w:p>
@@ -723,12 +743,71 @@
           </w:rPr>
           <w:t>Figure Captions</w:t>
           <w:tab/>
-          <w:t>8</w:t>
+          <w:t>10</w:t>
         </w:r>
       </w:hyperlink>
     </w:p>
     <w:p>
       <w:pPr>
+        <w:pStyle w:val="Contents1"/>
+        <w:tabs>
+          <w:tab w:val="right" w:pos="9638" w:leader="dot"/>
+        </w:tabs>
+        <w:rPr/>
+      </w:pPr>
+      <w:hyperlink w:anchor="__RefHeading___Toc7266_68767826">
+        <w:r>
+          <w:rPr>
+            <w:rStyle w:val="IndexLink"/>
+          </w:rPr>
+          <w:t>Tables</w:t>
+          <w:tab/>
+          <w:t>11</w:t>
+        </w:r>
+      </w:hyperlink>
+    </w:p>
+    <w:p>
+      <w:pPr>
+        <w:pStyle w:val="Contents2"/>
+        <w:tabs>
+          <w:tab w:val="clear" w:pos="9355"/>
+          <w:tab w:val="right" w:pos="9638" w:leader="dot"/>
+        </w:tabs>
+        <w:rPr/>
+      </w:pPr>
+      <w:hyperlink w:anchor="__RefHeading___Toc7275_68767826">
+        <w:r>
+          <w:rPr>
+            <w:rStyle w:val="IndexLink"/>
+          </w:rPr>
+          <w:t>Table A</w:t>
+          <w:tab/>
+          <w:t>11</w:t>
+        </w:r>
+      </w:hyperlink>
+    </w:p>
+    <w:p>
+      <w:pPr>
+        <w:pStyle w:val="Contents2"/>
+        <w:tabs>
+          <w:tab w:val="clear" w:pos="9355"/>
+          <w:tab w:val="right" w:pos="9638" w:leader="dot"/>
+        </w:tabs>
+        <w:rPr/>
+      </w:pPr>
+      <w:hyperlink w:anchor="__RefHeading___Toc7268_68767826">
+        <w:r>
+          <w:rPr>
+            <w:rStyle w:val="IndexLink"/>
+          </w:rPr>
+          <w:t>Table B</w:t>
+          <w:tab/>
+          <w:t>11</w:t>
+        </w:r>
+      </w:hyperlink>
+    </w:p>
+    <w:p>
+      <w:pPr>
         <w:pStyle w:val="Heading1"/>
         <w:ind w:left="0" w:right="0" w:hanging="0"/>
         <w:rPr/>
@@ -919,7 +998,21 @@
           <w:i w:val="false"/>
           <w:iCs w:val="false"/>
         </w:rPr>
-        <w:t>A cast based primarily on this specimen is mounted in a spectacular rearing posture in the Theodore Roosevelt Rotunda at the Americal Museum of Natural History (Figure B): see Taylor et al. (in prep) for detailed discussion of this mount.</w:t>
+        <w:t>A cast based primarily on this specimen is mounted in a spectacular rearing posture in the Theodore Roosevelt Rotunda at the America</w:t>
+      </w:r>
+      <w:r>
+        <w:rPr>
+          <w:i w:val="false"/>
+          <w:iCs w:val="false"/>
+        </w:rPr>
+        <w:t>n</w:t>
+      </w:r>
+      <w:r>
+        <w:rPr>
+          <w:i w:val="false"/>
+          <w:iCs w:val="false"/>
+        </w:rPr>
+        <w:t xml:space="preserve"> Museum of Natural History (Figure B): see Taylor et al. (in prep) for detailed discussion of this mount.</w:t>
       </w:r>
     </w:p>
     <w:p>
@@ -1359,7 +1452,77 @@
       </w:pPr>
       <w:r>
         <w:rPr/>
-        <w:t xml:space="preserve">Only one known specimen referred to </w:t>
+        <w:t xml:space="preserve">There is no definite specimen of </w:t>
+      </w:r>
+      <w:r>
+        <w:rPr>
+          <w:i/>
+          <w:iCs/>
+        </w:rPr>
+        <w:t xml:space="preserve">Barosaurus </w:t>
+      </w:r>
+      <w:r>
+        <w:rPr>
+          <w:i/>
+          <w:iCs/>
+        </w:rPr>
+        <w:t>lentus</w:t>
+      </w:r>
+      <w:r>
+        <w:rPr/>
+        <w:t xml:space="preserve"> </w:t>
+      </w:r>
+      <w:r>
+        <w:rPr/>
+        <w:t xml:space="preserve">that </w:t>
+      </w:r>
+      <w:r>
+        <w:rPr/>
+        <w:t xml:space="preserve">preserves the anterior cervicals. </w:t>
+      </w:r>
+      <w:r>
+        <w:rPr/>
+        <w:t>However,</w:t>
+      </w:r>
+      <w:r>
+        <w:rPr/>
+        <w:t xml:space="preserve"> AMNH 7535 </w:t>
+      </w:r>
+      <w:r>
+        <w:rPr/>
+        <w:t xml:space="preserve">was included in </w:t>
+      </w:r>
+      <w:r>
+        <w:rPr/>
+        <w:t>Tschopp et al.’</w:t>
+      </w:r>
+      <w:r>
+        <w:rPr/>
+        <w:t>s (2015) specimen-level phylogenetic analysis of diplodocoids,</w:t>
+      </w:r>
+      <w:r>
+        <w:rPr/>
+        <w:t xml:space="preserve"> </w:t>
+      </w:r>
+      <w:r>
+        <w:rPr/>
+        <w:t xml:space="preserve">and recovered as the outgroup to a clade containing </w:t>
+      </w:r>
+      <w:r>
+        <w:rPr/>
+        <w:t xml:space="preserve">(CM 11984 + (Barosaurus lentus </w:t>
+      </w:r>
+      <w:r>
+        <w:rPr/>
+        <w:t xml:space="preserve">holotype </w:t>
+      </w:r>
+      <w:r>
+        <w:rPr/>
+        <w:t xml:space="preserve">YPM 429 + AMNH 6341) </w:t>
+      </w:r>
+      <w:r>
+        <w:rPr/>
+        <w:t xml:space="preserve">(Tschopp et al. 2015:181). They therefore referred AMNH 7535 to </w:t>
       </w:r>
       <w:r>
         <w:rPr>
@@ -1370,7 +1533,27 @@
       </w:r>
       <w:r>
         <w:rPr/>
-        <w:t xml:space="preserve"> preserves the anterior cervicals: AMNH 7535 is a juvenile, consisting of cervicals 2–8, referred by Tschopp et al. (2015:220) to </w:t>
+        <w:t xml:space="preserve"> </w:t>
+      </w:r>
+      <w:r>
+        <w:rPr/>
+        <w:t xml:space="preserve">sp. </w:t>
+      </w:r>
+      <w:r>
+        <w:rPr/>
+        <w:t>(</w:t>
+      </w:r>
+      <w:r>
+        <w:rPr/>
+        <w:t xml:space="preserve">Tschopp et al. </w:t>
+      </w:r>
+      <w:r>
+        <w:rPr/>
+        <w:t xml:space="preserve">2015:220), </w:t>
+      </w:r>
+      <w:r>
+        <w:rPr/>
+        <w:t xml:space="preserve">and whether or not it actually belongs to </w:t>
       </w:r>
       <w:r>
         <w:rPr>
@@ -1381,18 +1564,93 @@
       </w:r>
       <w:r>
         <w:rPr/>
-        <w:t xml:space="preserve"> sp. Wedel (2007:207) scaled these vertebrae up to match those of AMNH 6341 (C8 is preserved in both specimens), to arrive at his total neck length estimate of 8.5 m. It seems that John S. McIntosh independently performed a similar scaling operation using these vertebrae, as shown by notes hand-written around 1990 on a printed draft of what would become the table of measurements in his subsequent </w:t>
-      </w:r>
-      <w:r>
-        <w:rPr>
-          <w:i/>
-          <w:iCs/>
-        </w:rPr>
-        <w:t>Barosaurus</w:t>
-      </w:r>
-      <w:r>
-        <w:rPr/>
-        <w:t xml:space="preserve"> paper (Peter May, pers. comm. 2022). Summing the known centrum lengths of AMNH 6341 cervicals 8–16 from this table (McIntosh 2005:table 2.1) together with the scaled-up centrum lengths of AMNH 7535 cervicals 2–7 written onto the manuscript yields a total of XXX see email.</w:t>
+        <w:t xml:space="preserve"> it is probably the phylogenetically closest specimen that preserves the relevant vertebrae.</w:t>
+      </w:r>
+    </w:p>
+    <w:p>
+      <w:pPr>
+        <w:pStyle w:val="TextBody"/>
+        <w:rPr/>
+      </w:pPr>
+      <w:r>
+        <w:rPr/>
+        <w:t xml:space="preserve">AMNH 7535 consists of skull fragments and </w:t>
+      </w:r>
+      <w:r>
+        <w:rPr/>
+        <w:t>cervicals 2–</w:t>
+      </w:r>
+      <w:r>
+        <w:rPr/>
+        <w:t>9. The atlas, C1, is missing, but it can be ignored here as its contribution to the length of the neck is negligible in sauropods. Interpretation of AMNH 7535 is hindered because it is much smaller than AMNH 6341 — either because it is a juvenile, or because it belongs to a dwarf species. There is some support for the latter interpretation because the neural synostoses are fully fused in all the vertebrae, so caution should be exercised when scaling from this individual.</w:t>
+      </w:r>
+    </w:p>
+    <w:p>
+      <w:pPr>
+        <w:pStyle w:val="TextBody"/>
+        <w:rPr/>
+      </w:pPr>
+      <w:r>
+        <w:rPr/>
+        <w:t xml:space="preserve">With these caveats in mind, Table </w:t>
+      </w:r>
+      <w:r>
+        <w:rPr/>
+        <w:t>A</w:t>
+      </w:r>
+      <w:r>
+        <w:rPr/>
+        <w:t xml:space="preserve"> shows the measurements of the eight preserved cervicals of AMNH 7535.</w:t>
+      </w:r>
+    </w:p>
+    <w:p>
+      <w:pPr>
+        <w:pStyle w:val="TextBody"/>
+        <w:rPr/>
+      </w:pPr>
+      <w:r>
+        <w:rPr/>
+        <w:t>The last two vertebrae, C8 and C9, overlap with the two anteriormost vertebrae preserved in AMNH 6341. In the larger specimen, the centrum lengths are 618 and 685 mm, which are 1.97 and 1.89 times the length of the corresponding vertebrae in the smaller skeleton, for an average of 1.93 times the centrum length. Similarly, in AMNH 6341 the functional lengths of C8 and C9 are 590 and 630 mm, which are 2.02 and 1.93 times the functional length of the corresponding vertebrae in AMNH 7535, for an average of 1.98. We can therefore scale the total centrum length of AMNH 7535 C2–C7 up by a factor of 1.93 yielding a scaled total centrum length of 1903 mm; and scale the total functional length of AMNH 7535 C2–C7 up by a factor of 1.98, yielding a scaled total functional length of 1738 mm. The compromise value is intermediate between these, at 1821 mm.</w:t>
+      </w:r>
+    </w:p>
+    <w:p>
+      <w:pPr>
+        <w:pStyle w:val="TextBody"/>
+        <w:rPr/>
+      </w:pPr>
+      <w:r>
+        <w:rPr/>
+        <w:t>This approach then yields a total estimated neck length of 7904 mm (if using functional lengths), 8371 mm (using compromise lengths) or 8836 mm (if using centrum lengths).</w:t>
+      </w:r>
+    </w:p>
+    <w:p>
+      <w:pPr>
+        <w:pStyle w:val="TextBody"/>
+        <w:rPr/>
+      </w:pPr>
+      <w:r>
+        <w:rPr/>
+        <w:t xml:space="preserve">Wedel (2007:207) </w:t>
+      </w:r>
+      <w:r>
+        <w:rPr/>
+        <w:t xml:space="preserve">used a similar approach, scaling the </w:t>
+      </w:r>
+      <w:r>
+        <w:rPr/>
+        <w:t xml:space="preserve">AMNH </w:t>
+      </w:r>
+      <w:r>
+        <w:rPr/>
+        <w:t xml:space="preserve">7535 vertebrae up to the size matching AMNH 6341, </w:t>
+      </w:r>
+      <w:r>
+        <w:rPr/>
+        <w:t xml:space="preserve">to arrive at his total neck length estimate of 8.5 m. </w:t>
+      </w:r>
+      <w:r>
+        <w:rPr/>
+        <w:t>Details of the method used in 2007 are now lost, so it is not apparent how the scaling constant was arrived at.</w:t>
       </w:r>
     </w:p>
     <w:p>
@@ -1429,7 +1687,200 @@
       </w:pPr>
       <w:r>
         <w:rPr/>
-        <w:t>XXX</w:t>
+        <w:t xml:space="preserve">The neck of the CM 84, the holotype of </w:t>
+      </w:r>
+      <w:r>
+        <w:rPr>
+          <w:i/>
+          <w:iCs/>
+        </w:rPr>
+        <w:t>Diplodocus carnegii</w:t>
+      </w:r>
+      <w:r>
+        <w:rPr/>
+        <w:t xml:space="preserve">, is the most complete, best preserved and most studied neck of any diplodocine sauropod, probably of any diplodocid, and possibly of any sauropod at all. Although the composition of the neck is not as firmly established as is often assumed, and the vertebrae are not as undamaged as they appear (Taylor 2022:8–11), the Carnegie </w:t>
+      </w:r>
+      <w:r>
+        <w:rPr>
+          <w:i/>
+          <w:iCs/>
+        </w:rPr>
+        <w:t>Diplodocus</w:t>
+      </w:r>
+      <w:r>
+        <w:rPr/>
+        <w:t xml:space="preserve"> neck remains as close to a “model organism” as we have, and can be used as a basis for scaling up anterior cervicals to fill in those missing from AMNH 6341.</w:t>
+      </w:r>
+    </w:p>
+    <w:p>
+      <w:pPr>
+        <w:pStyle w:val="TextBody"/>
+        <w:rPr/>
+      </w:pPr>
+      <w:r>
+        <w:rPr/>
+        <w:t xml:space="preserve">Hatcher (1901:38) gives the total centrum lengths of the </w:t>
+      </w:r>
+      <w:r>
+        <w:rPr>
+          <w:i/>
+          <w:iCs/>
+        </w:rPr>
+        <w:t>Diplodocus</w:t>
+      </w:r>
+      <w:r>
+        <w:rPr/>
+        <w:t xml:space="preserve"> vertebrae, though not the functional lengths. The centra of the last nine vertebrae (C7–C15, corresponding to C8–C16 in </w:t>
+      </w:r>
+      <w:r>
+        <w:rPr>
+          <w:i/>
+          <w:iCs/>
+        </w:rPr>
+        <w:t>Barosaurus</w:t>
+      </w:r>
+      <w:r>
+        <w:rPr/>
+        <w:t xml:space="preserve">) total 5224 mm, compared with </w:t>
+      </w:r>
+      <w:r>
+        <w:rPr/>
+        <w:t xml:space="preserve">6933 mm </w:t>
+      </w:r>
+      <w:r>
+        <w:rPr/>
+        <w:t xml:space="preserve">for AMNH 6341: we can therefore say that the </w:t>
+      </w:r>
+      <w:r>
+        <w:rPr>
+          <w:i/>
+          <w:iCs/>
+        </w:rPr>
+        <w:t>Barosaurus</w:t>
+      </w:r>
+      <w:r>
+        <w:rPr/>
+        <w:t xml:space="preserve"> centra are on average 1.33 times as long as those of </w:t>
+      </w:r>
+      <w:r>
+        <w:rPr>
+          <w:i/>
+          <w:iCs/>
+        </w:rPr>
+        <w:t>Diplodocus</w:t>
+      </w:r>
+      <w:r>
+        <w:rPr/>
+        <w:t xml:space="preserve">. The centra of C2–C7 in CM 82 total </w:t>
+      </w:r>
+      <w:r>
+        <w:rPr/>
+        <w:t xml:space="preserve">1996 mm. (Note that we include C7 in both the posterior and anterior neck segments, since </w:t>
+      </w:r>
+      <w:r>
+        <w:rPr>
+          <w:i/>
+          <w:iCs/>
+        </w:rPr>
+        <w:t>Diplodocus</w:t>
+      </w:r>
+      <w:r>
+        <w:rPr/>
+        <w:t xml:space="preserve"> had one cervical fewer than </w:t>
+      </w:r>
+      <w:r>
+        <w:rPr>
+          <w:i/>
+          <w:iCs/>
+        </w:rPr>
+        <w:t>Barosaurus</w:t>
+      </w:r>
+      <w:r>
+        <w:rPr/>
+        <w:t xml:space="preserve">.) If the C2–C7 were similarly 1.33 times as long in </w:t>
+      </w:r>
+      <w:r>
+        <w:rPr>
+          <w:i/>
+          <w:iCs/>
+        </w:rPr>
+        <w:t>Barosaurus</w:t>
+      </w:r>
+      <w:r>
+        <w:rPr/>
+        <w:t>, they would have totalled 2655 mm, yielding a total neck length of 9588 mm.</w:t>
+      </w:r>
+    </w:p>
+    <w:p>
+      <w:pPr>
+        <w:pStyle w:val="TextBody"/>
+        <w:rPr/>
+      </w:pPr>
+      <w:r>
+        <w:rPr/>
+        <w:t xml:space="preserve">Although Hatcher did not record the functional lengths of the CM 82 cervicals, we can still use the specimen to estimate a functional-length total for AMNH 6341 as follows. The total functional length of centra C8–16 in </w:t>
+      </w:r>
+      <w:r>
+        <w:rPr>
+          <w:i/>
+          <w:iCs/>
+        </w:rPr>
+        <w:t>Barosaurus</w:t>
+      </w:r>
+      <w:r>
+        <w:rPr/>
+        <w:t xml:space="preserve"> is 6166 mm, 1.18 times the total of full centrum lengths (</w:t>
+      </w:r>
+      <w:r>
+        <w:rPr/>
+        <w:t xml:space="preserve">5224 </w:t>
+      </w:r>
+      <w:r>
+        <w:rPr/>
+        <w:t xml:space="preserve">mm) in </w:t>
+      </w:r>
+      <w:r>
+        <w:rPr>
+          <w:i/>
+          <w:iCs/>
+        </w:rPr>
+        <w:t>Diplodocus</w:t>
+      </w:r>
+      <w:r>
+        <w:rPr/>
+        <w:t xml:space="preserve">. We can therefore estimate that the total functional length of centra C2–C7 in Barosaurus is 1.18 times the total of centrum lengths (1996) in </w:t>
+      </w:r>
+      <w:r>
+        <w:rPr>
+          <w:i/>
+          <w:iCs/>
+        </w:rPr>
+        <w:t>Diplodocus</w:t>
+      </w:r>
+      <w:r>
+        <w:rPr/>
+        <w:t xml:space="preserve">. This gives us a functional-length of 2356 mm for the missing segment of the </w:t>
+      </w:r>
+      <w:r>
+        <w:rPr>
+          <w:i/>
+          <w:iCs/>
+        </w:rPr>
+        <w:t>Barosaurus</w:t>
+      </w:r>
+      <w:r>
+        <w:rPr/>
+        <w:t xml:space="preserve"> neck, and therefore a total functional length of 8522 mm.</w:t>
+      </w:r>
+    </w:p>
+    <w:p>
+      <w:pPr>
+        <w:pStyle w:val="TextBody"/>
+        <w:rPr/>
+      </w:pPr>
+      <w:r>
+        <w:rPr/>
+        <w:t>Finally, the compromise length for the C2–C7 segment using this method is the average of 2356 and 2655 mm, which is 2506 mm. Added to the compromise length for C8–C16 gives us a total neck length of 9056 mm.</w:t>
       </w:r>
     </w:p>
     <w:p>
@@ -1455,7 +1906,22 @@
       </w:pPr>
       <w:r>
         <w:rPr/>
-        <w:t>XXX</w:t>
+        <w:t xml:space="preserve">Scott Hartman’s skeletal reconstruction of </w:t>
+      </w:r>
+      <w:r>
+        <w:rPr>
+          <w:i/>
+          <w:iCs/>
+        </w:rPr>
+        <w:t>Barosaurus</w:t>
+      </w:r>
+      <w:r>
+        <w:rPr/>
+        <w:t xml:space="preserve"> (Figure A) is “Based on AMNH 6341, with additional information from CM 21774; missing cranial and distal caudal elements scaled from other diplodocids” (Hartman, pers. comm. 2022). </w:t>
+      </w:r>
+      <w:r>
+        <w:rPr/>
+        <w:t>CM 21774 consists of part of the right forelimb and manus (McIntosh 2005:61–63) so contributes nothing to the neck. Regarding the crucial first seven cervicals, Hartman writes “There wasn't any reference so I drew them falling off towards the anterior end […] Since the segmentation of sclerotome starts cranially (and the atlas and axis tend to be rather small, especially the former) there is inevitably going to be a ‘ramp up’ in length progressing towards longer, more posterior cervicals, but I admit that the exact rate of change in length progression itself doesn't have any hard and fast rules that I am aware of.” (Hartman, pers. comm. 2022). However, artistic intuition should not be discounted in such cases. Hartman has spent decades creating more than 30 skeletal reconstructions of sauropods and other dinosaurs, and has undoubtedly developed a feel for how their cervical sequences tend to be composed. Skeletal reconstructions by such experienced artists represent a synthesis of many observations and extrapolations.</w:t>
       </w:r>
     </w:p>
     <w:p>
@@ -1465,6 +1931,95 @@
       </w:pPr>
       <w:r>
         <w:rPr/>
+        <w:t>In the reconstruction of Figure A, the sequence of C8–C16 (the vertebrae preserved in AMNH 6341) measures 1693 pixels, while the C1–C7 sequence measures 588 pixels — 34.7% of the lengths of the preserved sequence. Based on the candidate lengths 6166, 6550 and 6933 for C8–C16, this would mean C1–C7 is 2142, 2275 or 2408 mm, for a total neck length of 8307, 8825 or 9341 mm.</w:t>
+      </w:r>
+    </w:p>
+    <w:p>
+      <w:pPr>
+        <w:pStyle w:val="Heading3"/>
+        <w:rPr/>
+      </w:pPr>
+      <w:bookmarkStart w:id="10" w:name="__RefHeading___Toc7244_68767826"/>
+      <w:bookmarkEnd w:id="10"/>
+      <w:r>
+        <w:rPr/>
+        <w:t>Summary</w:t>
+      </w:r>
+    </w:p>
+    <w:p>
+      <w:pPr>
+        <w:pStyle w:val="TextBody"/>
+        <w:rPr/>
+      </w:pPr>
+      <w:r>
+        <w:rPr/>
+        <w:t xml:space="preserve">Table </w:t>
+      </w:r>
+      <w:r>
+        <w:rPr/>
+        <w:t>B</w:t>
+      </w:r>
+      <w:r>
+        <w:rPr/>
+        <w:t xml:space="preserve"> summarises the calculated total lengths of the neck of </w:t>
+      </w:r>
+      <w:r>
+        <w:rPr>
+          <w:i/>
+          <w:iCs/>
+        </w:rPr>
+        <w:t>Barosaurus lentus</w:t>
+      </w:r>
+      <w:r>
+        <w:rPr/>
+        <w:t xml:space="preserve"> AMNH 5341 based on the three candidate lengths of the C8–C16 sequence and the three estimation methods outlined above. </w:t>
+      </w:r>
+      <w:r>
+        <w:rPr/>
+        <w:t xml:space="preserve">Whether using the short, medium of long interpretations of the neck (i.e. condyles fully, partially or not at all nested within cotyles), scaling from </w:t>
+      </w:r>
+      <w:r>
+        <w:rPr>
+          <w:i/>
+          <w:iCs/>
+        </w:rPr>
+        <w:t>Diplodocus</w:t>
+      </w:r>
+      <w:r>
+        <w:rPr/>
+        <w:t xml:space="preserve"> gives the longest estimates and scaling from the referred juvenile </w:t>
+      </w:r>
+      <w:r>
+        <w:rPr>
+          <w:i/>
+          <w:iCs/>
+        </w:rPr>
+        <w:t>Barosaurus</w:t>
+      </w:r>
+      <w:r>
+        <w:rPr/>
+        <w:t xml:space="preserve"> sp. AMNH 7535 gives the shortest. The estimates vary from 7904 mm (short interpretation of scaling from AMNH 7535) to 9588 mm (long interpretation of scaling from </w:t>
+      </w:r>
+      <w:r>
+        <w:rPr>
+          <w:i/>
+          <w:iCs/>
+        </w:rPr>
+        <w:t>Diplodocus</w:t>
+      </w:r>
+      <w:r>
+        <w:rPr/>
+        <w:t>), a difference of 1684 mm — a typical human height.</w:t>
+      </w:r>
+    </w:p>
+    <w:p>
+      <w:pPr>
+        <w:pStyle w:val="TextBody"/>
+        <w:rPr/>
+      </w:pPr>
+      <w:r>
+        <w:rPr/>
+        <w:t>The average of the nine estimates made in this section is 8750 mm, and we will use this value as our best estimate.</w:t>
       </w:r>
     </w:p>
     <w:p>
@@ -1472,8 +2027,8 @@
         <w:pStyle w:val="Heading2"/>
         <w:rPr/>
       </w:pPr>
-      <w:bookmarkStart w:id="10" w:name="__RefHeading___Toc6561_68767826"/>
-      <w:bookmarkEnd w:id="10"/>
+      <w:bookmarkStart w:id="11" w:name="__RefHeading___Toc6561_68767826"/>
+      <w:bookmarkEnd w:id="11"/>
       <w:r>
         <w:rPr/>
         <w:t xml:space="preserve">Diagnostic characters of </w:t>
@@ -1892,8 +2447,8 @@
         <w:ind w:left="0" w:right="0" w:hanging="0"/>
         <w:rPr/>
       </w:pPr>
-      <w:bookmarkStart w:id="11" w:name="__RefHeading___Toc3399_68767826"/>
-      <w:bookmarkEnd w:id="11"/>
+      <w:bookmarkStart w:id="12" w:name="__RefHeading___Toc3399_68767826"/>
+      <w:bookmarkEnd w:id="12"/>
       <w:r>
         <w:rPr/>
         <w:t>Results</w:t>
@@ -1954,8 +2509,8 @@
         <w:pStyle w:val="Heading2"/>
         <w:rPr/>
       </w:pPr>
-      <w:bookmarkStart w:id="12" w:name="__RefHeading___Toc6842_68767826"/>
-      <w:bookmarkEnd w:id="12"/>
+      <w:bookmarkStart w:id="13" w:name="__RefHeading___Toc6842_68767826"/>
+      <w:bookmarkEnd w:id="13"/>
       <w:r>
         <w:rPr>
           <w:i/>
@@ -2145,8 +2700,8 @@
         <w:ind w:left="0" w:right="0" w:hanging="0"/>
         <w:rPr/>
       </w:pPr>
-      <w:bookmarkStart w:id="13" w:name="__RefHeading___Toc3401_68767826"/>
-      <w:bookmarkEnd w:id="13"/>
+      <w:bookmarkStart w:id="14" w:name="__RefHeading___Toc3401_68767826"/>
+      <w:bookmarkEnd w:id="14"/>
       <w:r>
         <w:rPr/>
         <w:t>Discussion</w:t>
@@ -2204,8 +2759,8 @@
         <w:ind w:left="0" w:right="0" w:hanging="0"/>
         <w:rPr/>
       </w:pPr>
-      <w:bookmarkStart w:id="14" w:name="__RefHeading___Toc3403_68767826"/>
-      <w:bookmarkEnd w:id="14"/>
+      <w:bookmarkStart w:id="15" w:name="__RefHeading___Toc3403_68767826"/>
+      <w:bookmarkEnd w:id="15"/>
       <w:r>
         <w:rPr/>
         <w:t>Acknowledgements</w:t>
@@ -2282,7 +2837,7 @@
       </w:r>
       <w:r>
         <w:rPr/>
-        <w:t xml:space="preserve"> reconstructions for the comparison in Figure A., </w:t>
+        <w:t xml:space="preserve"> reconstructions for the comparison in Figure A, </w:t>
       </w:r>
       <w:r>
         <w:rPr/>
@@ -2320,8 +2875,8 @@
         <w:ind w:left="0" w:right="0" w:hanging="0"/>
         <w:rPr/>
       </w:pPr>
-      <w:bookmarkStart w:id="15" w:name="__RefHeading___Toc3405_68767826"/>
-      <w:bookmarkEnd w:id="15"/>
+      <w:bookmarkStart w:id="16" w:name="__RefHeading___Toc3405_68767826"/>
+      <w:bookmarkEnd w:id="16"/>
       <w:r>
         <w:rPr/>
         <w:t>References</w:t>
@@ -2763,12 +3318,12 @@
         <w:rPr/>
         <w:t xml:space="preserve">:787–806. </w:t>
       </w:r>
-      <w:bookmarkStart w:id="16" w:name="__DdeLink__3681_68767826"/>
+      <w:bookmarkStart w:id="17" w:name="__DdeLink__3681_68767826"/>
       <w:r>
         <w:rPr/>
         <w:t>doi:10.1671/039.029.0309</w:t>
       </w:r>
-      <w:bookmarkEnd w:id="16"/>
+      <w:bookmarkEnd w:id="17"/>
     </w:p>
     <w:p>
       <w:pPr>
@@ -2798,7 +3353,43 @@
       </w:pPr>
       <w:r>
         <w:rPr/>
-        <w:t xml:space="preserve">Taylor, Michael P., and Mathew J. Wedel. 2013c. The effect of intervertebral cartilage on neutral posture and range of motion in the necks of sauropod dinosaurs. </w:t>
+        <w:t>T</w:t>
+      </w:r>
+      <w:r>
+        <w:rPr/>
+        <w:t xml:space="preserve">aylor, Michael P. 2022. Almost all known sauropod necks are incomplete and distorted. </w:t>
+      </w:r>
+      <w:r>
+        <w:rPr>
+          <w:i/>
+          <w:iCs/>
+        </w:rPr>
+        <w:t>PeerJ</w:t>
+      </w:r>
+      <w:r>
+        <w:rPr/>
+        <w:t xml:space="preserve"> </w:t>
+      </w:r>
+      <w:r>
+        <w:rPr>
+          <w:b/>
+          <w:bCs/>
+        </w:rPr>
+        <w:t>10</w:t>
+      </w:r>
+      <w:r>
+        <w:rPr/>
+        <w:t>:e12810. doi:10.7717/peerj.12810</w:t>
+      </w:r>
+    </w:p>
+    <w:p>
+      <w:pPr>
+        <w:pStyle w:val="Reference"/>
+        <w:rPr/>
+      </w:pPr>
+      <w:r>
+        <w:rPr/>
+        <w:t xml:space="preserve">Taylor, Michael P., and Mathew J. Wedel. 2013. The effect of intervertebral cartilage on neutral posture and range of motion in the necks of sauropod dinosaurs. </w:t>
       </w:r>
       <w:r>
         <w:rPr>
@@ -2940,8 +3531,8 @@
         <w:ind w:left="0" w:right="0" w:hanging="0"/>
         <w:rPr/>
       </w:pPr>
-      <w:bookmarkStart w:id="17" w:name="__RefHeading___Toc3407_68767826"/>
-      <w:bookmarkEnd w:id="17"/>
+      <w:bookmarkStart w:id="18" w:name="__RefHeading___Toc3407_68767826"/>
+      <w:bookmarkEnd w:id="18"/>
       <w:r>
         <w:rPr/>
         <w:t>Figure Captions</w:t>
@@ -3016,7 +3607,15 @@
       </w:r>
       <w:r>
         <w:rPr/>
-        <w:t xml:space="preserve"> has notably longer neck than </w:t>
+        <w:t xml:space="preserve"> has </w:t>
+      </w:r>
+      <w:r>
+        <w:rPr/>
+        <w:t xml:space="preserve">a </w:t>
+      </w:r>
+      <w:r>
+        <w:rPr/>
+        <w:t xml:space="preserve">notably longer neck than </w:t>
       </w:r>
       <w:r>
         <w:rPr>
@@ -3027,11 +3626,7 @@
       </w:r>
       <w:r>
         <w:rPr/>
-        <w:t xml:space="preserve"> and a shorter tail. It is also somewhat taller at the shoulders and less so at the hips. Otherwise their size and proportions are very similar. </w:t>
-      </w:r>
-      <w:r>
-        <w:rPr/>
-        <w:t>XXX how was it reconstructed?</w:t>
+        <w:t xml:space="preserve"> and a shorter tail. It is also somewhat taller at the shoulders and less so at the hips. Otherwise their size and proportions are very similar.</w:t>
       </w:r>
     </w:p>
     <w:p>
@@ -3151,25 +3746,51 @@
       <w:pPr>
         <w:pStyle w:val="TextBody"/>
         <w:spacing w:before="0" w:after="140"/>
-        <w:rPr>
-          <w:b/>
+        <w:rPr/>
+      </w:pPr>
+      <w:r>
+        <w:rPr>
           <w:b/>
           <w:bCs/>
         </w:rPr>
-      </w:pPr>
+        <w:t>Figure E.</w:t>
+      </w:r>
+      <w:r>
+        <w:rPr>
+          <w:b w:val="false"/>
+          <w:bCs w:val="false"/>
+        </w:rPr>
+        <w:t xml:space="preserve"> Cervical vertebra 9 of two </w:t>
+      </w:r>
+      <w:r>
+        <w:rPr>
+          <w:b w:val="false"/>
+          <w:bCs w:val="false"/>
+          <w:i/>
+          <w:iCs/>
+        </w:rPr>
+        <w:t>Barosaurus</w:t>
+      </w:r>
+      <w:r>
+        <w:rPr>
+          <w:b w:val="false"/>
+          <w:bCs w:val="false"/>
+        </w:rPr>
+        <w:t xml:space="preserve"> specimens compared in dorsal view (anterior to left). </w:t>
+      </w:r>
       <w:r>
         <w:rPr>
           <w:b/>
           <w:bCs/>
         </w:rPr>
-        <w:t>Figure E.</w:t>
+        <w:t>A.</w:t>
       </w:r>
       <w:r>
         <w:rPr>
           <w:b w:val="false"/>
           <w:bCs w:val="false"/>
         </w:rPr>
-        <w:t xml:space="preserve"> Cervical vertebra 9 of two </w:t>
+        <w:t xml:space="preserve"> juvenile </w:t>
       </w:r>
       <w:r>
         <w:rPr>
@@ -3185,21 +3806,21 @@
           <w:b w:val="false"/>
           <w:bCs w:val="false"/>
         </w:rPr>
-        <w:t xml:space="preserve"> specimens compared in dorsal view (anterior to left). </w:t>
+        <w:t xml:space="preserve"> sp. AMNH 7535. </w:t>
       </w:r>
       <w:r>
         <w:rPr>
           <w:b/>
           <w:bCs/>
         </w:rPr>
-        <w:t>A.</w:t>
+        <w:t>B.</w:t>
       </w:r>
       <w:r>
         <w:rPr>
           <w:b w:val="false"/>
           <w:bCs w:val="false"/>
         </w:rPr>
-        <w:t xml:space="preserve"> juvenile </w:t>
+        <w:t xml:space="preserve"> adult </w:t>
       </w:r>
       <w:r>
         <w:rPr>
@@ -3208,98 +3829,3391 @@
           <w:i/>
           <w:iCs/>
         </w:rPr>
-        <w:t>Barosaurus</w:t>
+        <w:t>Barosaurus lentus</w:t>
       </w:r>
       <w:r>
         <w:rPr>
           <w:b w:val="false"/>
           <w:bCs w:val="false"/>
         </w:rPr>
-        <w:t xml:space="preserve"> sp. AMNH 7535. </w:t>
-      </w:r>
-      <w:r>
-        <w:rPr>
-          <w:b/>
-          <w:bCs/>
-        </w:rPr>
-        <w:t>B.</w:t>
+        <w:t xml:space="preserve"> AMNH 6341. Note that the latter has features characteristic of </w:t>
       </w:r>
       <w:r>
         <w:rPr>
           <w:b w:val="false"/>
           <w:bCs w:val="false"/>
-        </w:rPr>
-        <w:t xml:space="preserve"> adult </w:t>
+          <w:i/>
+          <w:iCs/>
+        </w:rPr>
+        <w:t>Barosaurus</w:t>
       </w:r>
       <w:r>
         <w:rPr>
           <w:b w:val="false"/>
           <w:bCs w:val="false"/>
-          <w:i/>
-          <w:iCs/>
-        </w:rPr>
-        <w:t>Barosaurus lentus</w:t>
+        </w:rPr>
+        <w:t xml:space="preserve"> cervicals, including: broad prezygapophyseal facets set on broad rami; “hinged” prezygapophyseal rami, in which a longitudinal ridge separates two flat laminae, the PRDL laterally and the SPRL medially; “swept-out” lateral processes that project laterally, and which are met anteriorly by an elegantly curved PRDL and posteriorly by an elegantly curved PODL; a “thumb groove” separating the prezygapophyseal facet from a laterally positioned eminence on the prezygapophyseal ramus; a “U”-shaped notch where the two SPRLs meet medially; and flaring postzygapophyseal rami. All these features are absent in AMNH 7535. These missing features can be in part explained by lateral crushing, but the vertebra shows little sign of extensive crushing. Their absence may be due to the juvenile status of the individual: at approximate 330 mm in total centrum length, its C9 is less than half the size of that of AMNH 6341 at 685 mm (McIntosh 2005:table 2.1). Or they may indicate that AMNH 7535 is not in fact </w:t>
       </w:r>
       <w:r>
         <w:rPr>
           <w:b w:val="false"/>
           <w:bCs w:val="false"/>
-        </w:rPr>
-        <w:t xml:space="preserve"> AMNH 6341. Note that the latter has features characteristic of </w:t>
+          <w:i/>
+          <w:iCs/>
+        </w:rPr>
+        <w:t>Barosaurus</w:t>
       </w:r>
       <w:r>
         <w:rPr>
           <w:b w:val="false"/>
           <w:bCs w:val="false"/>
-          <w:i/>
-          <w:iCs/>
-        </w:rPr>
-        <w:t>Barosaurus</w:t>
+        </w:rPr>
+        <w:t xml:space="preserve">, or at least not </w:t>
       </w:r>
       <w:r>
         <w:rPr>
           <w:b w:val="false"/>
           <w:bCs w:val="false"/>
-        </w:rPr>
-        <w:t xml:space="preserve"> cervicals, including: broad prezygapophyseal facets set on broad rami; “hinged” prezygapophyseal rami, in which a longitudinal ridge separates two flat laminae, the PRDL laterally and the SPRL medially; “swept-out” lateral processes that project laterally, and which are met anteriorly by an elegantly curved PRDL and posteriorly by an elegantly curved PODL; a “thumb groove” separating the prezygapophyseal facet from a laterally positioned eminence on the prezygapophyseal ramus; a “U”-shaped notch where the two SPRLs meet medially; and flaring postzygapophyseal rami. All these features are absent in AMNH 7535. These missing features can be in part explained by lateral crushing, but the vertebra shows little sign of extensive crushing. Their absence may be due to the juvenile status of the individual: at approximate 330 mm in total centrum length, its C9 is less than half the size of that of AMNH 6341 at 685 mm (McIntosh 2005:table 2.1). Or they may indicate that AMNH 7535 is not in fact </w:t>
+          <w:i/>
+          <w:iCs/>
+        </w:rPr>
+        <w:t>Barosaurus lentus</w:t>
       </w:r>
       <w:r>
         <w:rPr>
           <w:b w:val="false"/>
           <w:bCs w:val="false"/>
+        </w:rPr>
+        <w:t>.</w:t>
+      </w:r>
+    </w:p>
+    <w:p>
+      <w:pPr>
+        <w:pStyle w:val="Heading1"/>
+        <w:ind w:left="0" w:right="0" w:hanging="0"/>
+        <w:rPr/>
+      </w:pPr>
+      <w:bookmarkStart w:id="19" w:name="__RefHeading___Toc7266_68767826"/>
+      <w:bookmarkEnd w:id="19"/>
+      <w:r>
+        <w:rPr/>
+        <w:t>Tables</w:t>
+      </w:r>
+    </w:p>
+    <w:p>
+      <w:pPr>
+        <w:pStyle w:val="Heading2"/>
+        <w:rPr/>
+      </w:pPr>
+      <w:bookmarkStart w:id="20" w:name="__RefHeading___Toc7275_68767826"/>
+      <w:bookmarkEnd w:id="20"/>
+      <w:r>
+        <w:rPr/>
+        <w:t xml:space="preserve">Table </w:t>
+      </w:r>
+      <w:r>
+        <w:rPr/>
+        <w:t>A</w:t>
+      </w:r>
+    </w:p>
+    <w:p>
+      <w:pPr>
+        <w:pStyle w:val="TextBody"/>
+        <w:rPr/>
+      </w:pPr>
+      <w:r>
+        <w:rPr/>
+        <w:t xml:space="preserve">Measurements of the cervical vertebrae of the small specimen AMNH 7535 referred to </w:t>
+      </w:r>
+      <w:r>
+        <w:rPr>
           <w:i/>
           <w:iCs/>
         </w:rPr>
         <w:t>Barosaurus</w:t>
       </w:r>
       <w:r>
-        <w:rPr>
-          <w:b w:val="false"/>
-          <w:bCs w:val="false"/>
-        </w:rPr>
-        <w:t xml:space="preserve">, or at least not </w:t>
-      </w:r>
-      <w:r>
-        <w:rPr>
-          <w:b w:val="false"/>
-          <w:bCs w:val="false"/>
-          <w:i/>
-          <w:iCs/>
-        </w:rPr>
-        <w:t>Barosaurus lentus</w:t>
-      </w:r>
-      <w:r>
-        <w:rPr>
-          <w:b w:val="false"/>
-          <w:bCs w:val="false"/>
-        </w:rPr>
-        <w:t>.</w:t>
-      </w:r>
-    </w:p>
+        <w:rPr/>
+        <w:t xml:space="preserve"> sp. ACH = anterior centrum height, ACW = anterior centrum width, PCH = posterior centrum height, PCW = posterior centrum width, CL = centrum length (including anterior condyle), FL = functional length (excluding anterior condyle), TL = total length (including overhanging zygapophyses), TH = total height. Totals are calculated for centrum length and functional lengths across the vertebrae C2–C7, the ones that are scaled (see text) to act as proxies for the missing anterior cervicals of AMNH 6341.</w:t>
+      </w:r>
+    </w:p>
+    <w:tbl>
+      <w:tblPr>
+        <w:tblW w:w="9638" w:type="dxa"/>
+        <w:jc w:val="left"/>
+        <w:tblInd w:w="0" w:type="dxa"/>
+        <w:tblBorders>
+          <w:top w:val="single" w:sz="4" w:space="0" w:color="DDDDDD"/>
+          <w:left w:val="single" w:sz="4" w:space="0" w:color="DDDDDD"/>
+          <w:bottom w:val="single" w:sz="4" w:space="0" w:color="DDDDDD"/>
+          <w:insideH w:val="single" w:sz="4" w:space="0" w:color="DDDDDD"/>
+        </w:tblBorders>
+        <w:tblCellMar>
+          <w:top w:w="55" w:type="dxa"/>
+          <w:left w:w="50" w:type="dxa"/>
+          <w:bottom w:w="55" w:type="dxa"/>
+          <w:right w:w="55" w:type="dxa"/>
+        </w:tblCellMar>
+      </w:tblPr>
+      <w:tblGrid>
+        <w:gridCol w:w="1480"/>
+        <w:gridCol w:w="1019"/>
+        <w:gridCol w:w="1020"/>
+        <w:gridCol w:w="1020"/>
+        <w:gridCol w:w="1020"/>
+        <w:gridCol w:w="1019"/>
+        <w:gridCol w:w="1020"/>
+        <w:gridCol w:w="1020"/>
+        <w:gridCol w:w="1020"/>
+      </w:tblGrid>
+      <w:tr>
+        <w:trPr/>
+        <w:tc>
+          <w:tcPr>
+            <w:tcW w:w="1480" w:type="dxa"/>
+            <w:tcBorders>
+              <w:top w:val="single" w:sz="4" w:space="0" w:color="DDDDDD"/>
+              <w:left w:val="single" w:sz="4" w:space="0" w:color="DDDDDD"/>
+              <w:bottom w:val="single" w:sz="4" w:space="0" w:color="DDDDDD"/>
+              <w:insideH w:val="single" w:sz="4" w:space="0" w:color="DDDDDD"/>
+            </w:tcBorders>
+            <w:shd w:fill="auto" w:val="clear"/>
+          </w:tcPr>
+          <w:p>
+            <w:pPr>
+              <w:pStyle w:val="TableContents"/>
+              <w:rPr>
+                <w:b/>
+                <w:b/>
+                <w:bCs/>
+              </w:rPr>
+            </w:pPr>
+            <w:r>
+              <w:rPr>
+                <w:b/>
+                <w:bCs/>
+              </w:rPr>
+              <w:t>Vertebra</w:t>
+            </w:r>
+          </w:p>
+        </w:tc>
+        <w:tc>
+          <w:tcPr>
+            <w:tcW w:w="1019" w:type="dxa"/>
+            <w:tcBorders>
+              <w:top w:val="single" w:sz="4" w:space="0" w:color="DDDDDD"/>
+              <w:left w:val="single" w:sz="4" w:space="0" w:color="DDDDDD"/>
+              <w:bottom w:val="single" w:sz="4" w:space="0" w:color="DDDDDD"/>
+              <w:insideH w:val="single" w:sz="4" w:space="0" w:color="DDDDDD"/>
+            </w:tcBorders>
+            <w:shd w:fill="auto" w:val="clear"/>
+          </w:tcPr>
+          <w:p>
+            <w:pPr>
+              <w:pStyle w:val="TableContents"/>
+              <w:rPr>
+                <w:b/>
+                <w:b/>
+                <w:bCs/>
+              </w:rPr>
+            </w:pPr>
+            <w:r>
+              <w:rPr>
+                <w:b/>
+                <w:bCs/>
+              </w:rPr>
+              <w:t>ACH</w:t>
+            </w:r>
+          </w:p>
+        </w:tc>
+        <w:tc>
+          <w:tcPr>
+            <w:tcW w:w="1020" w:type="dxa"/>
+            <w:tcBorders>
+              <w:top w:val="single" w:sz="4" w:space="0" w:color="DDDDDD"/>
+              <w:left w:val="single" w:sz="4" w:space="0" w:color="DDDDDD"/>
+              <w:bottom w:val="single" w:sz="4" w:space="0" w:color="DDDDDD"/>
+              <w:insideH w:val="single" w:sz="4" w:space="0" w:color="DDDDDD"/>
+            </w:tcBorders>
+            <w:shd w:fill="auto" w:val="clear"/>
+          </w:tcPr>
+          <w:p>
+            <w:pPr>
+              <w:pStyle w:val="TableContents"/>
+              <w:rPr>
+                <w:b/>
+                <w:b/>
+                <w:bCs/>
+              </w:rPr>
+            </w:pPr>
+            <w:r>
+              <w:rPr>
+                <w:b/>
+                <w:bCs/>
+              </w:rPr>
+              <w:t>ACW</w:t>
+            </w:r>
+          </w:p>
+        </w:tc>
+        <w:tc>
+          <w:tcPr>
+            <w:tcW w:w="1020" w:type="dxa"/>
+            <w:tcBorders>
+              <w:top w:val="single" w:sz="4" w:space="0" w:color="DDDDDD"/>
+              <w:left w:val="single" w:sz="4" w:space="0" w:color="DDDDDD"/>
+              <w:bottom w:val="single" w:sz="4" w:space="0" w:color="DDDDDD"/>
+              <w:insideH w:val="single" w:sz="4" w:space="0" w:color="DDDDDD"/>
+            </w:tcBorders>
+            <w:shd w:fill="auto" w:val="clear"/>
+          </w:tcPr>
+          <w:p>
+            <w:pPr>
+              <w:pStyle w:val="TableContents"/>
+              <w:rPr>
+                <w:b/>
+                <w:b/>
+                <w:bCs/>
+              </w:rPr>
+            </w:pPr>
+            <w:r>
+              <w:rPr>
+                <w:b/>
+                <w:bCs/>
+              </w:rPr>
+              <w:t>PCH</w:t>
+            </w:r>
+          </w:p>
+        </w:tc>
+        <w:tc>
+          <w:tcPr>
+            <w:tcW w:w="1020" w:type="dxa"/>
+            <w:tcBorders>
+              <w:top w:val="single" w:sz="4" w:space="0" w:color="DDDDDD"/>
+              <w:left w:val="single" w:sz="4" w:space="0" w:color="DDDDDD"/>
+              <w:bottom w:val="single" w:sz="4" w:space="0" w:color="DDDDDD"/>
+              <w:insideH w:val="single" w:sz="4" w:space="0" w:color="DDDDDD"/>
+            </w:tcBorders>
+            <w:shd w:fill="auto" w:val="clear"/>
+          </w:tcPr>
+          <w:p>
+            <w:pPr>
+              <w:pStyle w:val="TableContents"/>
+              <w:rPr>
+                <w:b/>
+                <w:b/>
+                <w:bCs/>
+              </w:rPr>
+            </w:pPr>
+            <w:r>
+              <w:rPr>
+                <w:b/>
+                <w:bCs/>
+              </w:rPr>
+              <w:t>PCW</w:t>
+            </w:r>
+          </w:p>
+        </w:tc>
+        <w:tc>
+          <w:tcPr>
+            <w:tcW w:w="1019" w:type="dxa"/>
+            <w:tcBorders>
+              <w:top w:val="single" w:sz="4" w:space="0" w:color="DDDDDD"/>
+              <w:left w:val="single" w:sz="4" w:space="0" w:color="DDDDDD"/>
+              <w:bottom w:val="single" w:sz="4" w:space="0" w:color="DDDDDD"/>
+              <w:insideH w:val="single" w:sz="4" w:space="0" w:color="DDDDDD"/>
+            </w:tcBorders>
+            <w:shd w:fill="auto" w:val="clear"/>
+          </w:tcPr>
+          <w:p>
+            <w:pPr>
+              <w:pStyle w:val="TableContents"/>
+              <w:rPr>
+                <w:b/>
+                <w:b/>
+                <w:bCs/>
+              </w:rPr>
+            </w:pPr>
+            <w:r>
+              <w:rPr>
+                <w:b/>
+                <w:bCs/>
+              </w:rPr>
+              <w:t>CL</w:t>
+            </w:r>
+          </w:p>
+        </w:tc>
+        <w:tc>
+          <w:tcPr>
+            <w:tcW w:w="1020" w:type="dxa"/>
+            <w:tcBorders>
+              <w:top w:val="single" w:sz="4" w:space="0" w:color="DDDDDD"/>
+              <w:left w:val="single" w:sz="4" w:space="0" w:color="DDDDDD"/>
+              <w:bottom w:val="single" w:sz="4" w:space="0" w:color="DDDDDD"/>
+              <w:insideH w:val="single" w:sz="4" w:space="0" w:color="DDDDDD"/>
+            </w:tcBorders>
+            <w:shd w:fill="auto" w:val="clear"/>
+          </w:tcPr>
+          <w:p>
+            <w:pPr>
+              <w:pStyle w:val="TableContents"/>
+              <w:rPr>
+                <w:b/>
+                <w:b/>
+                <w:bCs/>
+              </w:rPr>
+            </w:pPr>
+            <w:r>
+              <w:rPr>
+                <w:b/>
+                <w:bCs/>
+              </w:rPr>
+              <w:t>FL</w:t>
+            </w:r>
+          </w:p>
+        </w:tc>
+        <w:tc>
+          <w:tcPr>
+            <w:tcW w:w="1020" w:type="dxa"/>
+            <w:tcBorders>
+              <w:top w:val="single" w:sz="4" w:space="0" w:color="DDDDDD"/>
+              <w:left w:val="single" w:sz="4" w:space="0" w:color="DDDDDD"/>
+              <w:bottom w:val="single" w:sz="4" w:space="0" w:color="DDDDDD"/>
+              <w:insideH w:val="single" w:sz="4" w:space="0" w:color="DDDDDD"/>
+            </w:tcBorders>
+            <w:shd w:fill="auto" w:val="clear"/>
+          </w:tcPr>
+          <w:p>
+            <w:pPr>
+              <w:pStyle w:val="TableContents"/>
+              <w:rPr>
+                <w:b/>
+                <w:b/>
+                <w:bCs/>
+              </w:rPr>
+            </w:pPr>
+            <w:r>
+              <w:rPr>
+                <w:b/>
+                <w:bCs/>
+              </w:rPr>
+              <w:t>TL</w:t>
+            </w:r>
+          </w:p>
+        </w:tc>
+        <w:tc>
+          <w:tcPr>
+            <w:tcW w:w="1020" w:type="dxa"/>
+            <w:tcBorders>
+              <w:top w:val="single" w:sz="4" w:space="0" w:color="DDDDDD"/>
+              <w:left w:val="single" w:sz="4" w:space="0" w:color="DDDDDD"/>
+              <w:bottom w:val="single" w:sz="4" w:space="0" w:color="DDDDDD"/>
+              <w:right w:val="single" w:sz="4" w:space="0" w:color="DDDDDD"/>
+              <w:insideH w:val="single" w:sz="4" w:space="0" w:color="DDDDDD"/>
+              <w:insideV w:val="single" w:sz="4" w:space="0" w:color="DDDDDD"/>
+            </w:tcBorders>
+            <w:shd w:fill="auto" w:val="clear"/>
+          </w:tcPr>
+          <w:p>
+            <w:pPr>
+              <w:pStyle w:val="TableContents"/>
+              <w:rPr>
+                <w:b/>
+                <w:b/>
+                <w:bCs/>
+              </w:rPr>
+            </w:pPr>
+            <w:r>
+              <w:rPr>
+                <w:b/>
+                <w:bCs/>
+              </w:rPr>
+              <w:t>TH</w:t>
+            </w:r>
+          </w:p>
+        </w:tc>
+      </w:tr>
+      <w:tr>
+        <w:trPr/>
+        <w:tc>
+          <w:tcPr>
+            <w:tcW w:w="1480" w:type="dxa"/>
+            <w:tcBorders>
+              <w:left w:val="single" w:sz="4" w:space="0" w:color="DDDDDD"/>
+              <w:bottom w:val="single" w:sz="4" w:space="0" w:color="DDDDDD"/>
+              <w:insideH w:val="single" w:sz="4" w:space="0" w:color="DDDDDD"/>
+            </w:tcBorders>
+            <w:shd w:fill="auto" w:val="clear"/>
+          </w:tcPr>
+          <w:p>
+            <w:pPr>
+              <w:pStyle w:val="TableContents"/>
+              <w:rPr/>
+            </w:pPr>
+            <w:r>
+              <w:rPr/>
+              <w:t>C2</w:t>
+            </w:r>
+          </w:p>
+        </w:tc>
+        <w:tc>
+          <w:tcPr>
+            <w:tcW w:w="1019" w:type="dxa"/>
+            <w:tcBorders>
+              <w:left w:val="single" w:sz="4" w:space="0" w:color="DDDDDD"/>
+              <w:bottom w:val="single" w:sz="4" w:space="0" w:color="DDDDDD"/>
+              <w:insideH w:val="single" w:sz="4" w:space="0" w:color="DDDDDD"/>
+            </w:tcBorders>
+            <w:shd w:fill="auto" w:val="clear"/>
+          </w:tcPr>
+          <w:p>
+            <w:pPr>
+              <w:pStyle w:val="TableContents"/>
+              <w:rPr/>
+            </w:pPr>
+            <w:r>
+              <w:rPr/>
+              <w:t>28</w:t>
+            </w:r>
+          </w:p>
+        </w:tc>
+        <w:tc>
+          <w:tcPr>
+            <w:tcW w:w="1020" w:type="dxa"/>
+            <w:tcBorders>
+              <w:left w:val="single" w:sz="4" w:space="0" w:color="DDDDDD"/>
+              <w:bottom w:val="single" w:sz="4" w:space="0" w:color="DDDDDD"/>
+              <w:insideH w:val="single" w:sz="4" w:space="0" w:color="DDDDDD"/>
+            </w:tcBorders>
+            <w:shd w:fill="auto" w:val="clear"/>
+          </w:tcPr>
+          <w:p>
+            <w:pPr>
+              <w:pStyle w:val="TableContents"/>
+              <w:rPr/>
+            </w:pPr>
+            <w:r>
+              <w:rPr/>
+              <w:t>22</w:t>
+            </w:r>
+          </w:p>
+        </w:tc>
+        <w:tc>
+          <w:tcPr>
+            <w:tcW w:w="1020" w:type="dxa"/>
+            <w:tcBorders>
+              <w:left w:val="single" w:sz="4" w:space="0" w:color="DDDDDD"/>
+              <w:bottom w:val="single" w:sz="4" w:space="0" w:color="DDDDDD"/>
+              <w:insideH w:val="single" w:sz="4" w:space="0" w:color="DDDDDD"/>
+            </w:tcBorders>
+            <w:shd w:fill="auto" w:val="clear"/>
+          </w:tcPr>
+          <w:p>
+            <w:pPr>
+              <w:pStyle w:val="TableContents"/>
+              <w:rPr/>
+            </w:pPr>
+            <w:r>
+              <w:rPr/>
+              <w:t>29</w:t>
+            </w:r>
+          </w:p>
+        </w:tc>
+        <w:tc>
+          <w:tcPr>
+            <w:tcW w:w="1020" w:type="dxa"/>
+            <w:tcBorders>
+              <w:left w:val="single" w:sz="4" w:space="0" w:color="DDDDDD"/>
+              <w:bottom w:val="single" w:sz="4" w:space="0" w:color="DDDDDD"/>
+              <w:insideH w:val="single" w:sz="4" w:space="0" w:color="DDDDDD"/>
+            </w:tcBorders>
+            <w:shd w:fill="auto" w:val="clear"/>
+          </w:tcPr>
+          <w:p>
+            <w:pPr>
+              <w:pStyle w:val="TableContents"/>
+              <w:rPr/>
+            </w:pPr>
+            <w:r>
+              <w:rPr/>
+              <w:t>25</w:t>
+            </w:r>
+          </w:p>
+        </w:tc>
+        <w:tc>
+          <w:tcPr>
+            <w:tcW w:w="1019" w:type="dxa"/>
+            <w:tcBorders>
+              <w:left w:val="single" w:sz="4" w:space="0" w:color="DDDDDD"/>
+              <w:bottom w:val="single" w:sz="4" w:space="0" w:color="DDDDDD"/>
+              <w:insideH w:val="single" w:sz="4" w:space="0" w:color="DDDDDD"/>
+            </w:tcBorders>
+            <w:shd w:fill="auto" w:val="clear"/>
+          </w:tcPr>
+          <w:p>
+            <w:pPr>
+              <w:pStyle w:val="TableContents"/>
+              <w:rPr/>
+            </w:pPr>
+            <w:r>
+              <w:rPr/>
+              <w:t>85</w:t>
+            </w:r>
+          </w:p>
+        </w:tc>
+        <w:tc>
+          <w:tcPr>
+            <w:tcW w:w="1020" w:type="dxa"/>
+            <w:tcBorders>
+              <w:left w:val="single" w:sz="4" w:space="0" w:color="DDDDDD"/>
+              <w:bottom w:val="single" w:sz="4" w:space="0" w:color="DDDDDD"/>
+              <w:insideH w:val="single" w:sz="4" w:space="0" w:color="DDDDDD"/>
+            </w:tcBorders>
+            <w:shd w:fill="auto" w:val="clear"/>
+          </w:tcPr>
+          <w:p>
+            <w:pPr>
+              <w:pStyle w:val="TableContents"/>
+              <w:rPr/>
+            </w:pPr>
+            <w:r>
+              <w:rPr/>
+              <w:t>74</w:t>
+            </w:r>
+          </w:p>
+        </w:tc>
+        <w:tc>
+          <w:tcPr>
+            <w:tcW w:w="1020" w:type="dxa"/>
+            <w:tcBorders>
+              <w:left w:val="single" w:sz="4" w:space="0" w:color="DDDDDD"/>
+              <w:bottom w:val="single" w:sz="4" w:space="0" w:color="DDDDDD"/>
+              <w:insideH w:val="single" w:sz="4" w:space="0" w:color="DDDDDD"/>
+            </w:tcBorders>
+            <w:shd w:fill="auto" w:val="clear"/>
+          </w:tcPr>
+          <w:p>
+            <w:pPr>
+              <w:pStyle w:val="TableContents"/>
+              <w:rPr/>
+            </w:pPr>
+            <w:r>
+              <w:rPr/>
+              <w:t>92</w:t>
+            </w:r>
+          </w:p>
+        </w:tc>
+        <w:tc>
+          <w:tcPr>
+            <w:tcW w:w="1020" w:type="dxa"/>
+            <w:tcBorders>
+              <w:left w:val="single" w:sz="4" w:space="0" w:color="DDDDDD"/>
+              <w:bottom w:val="single" w:sz="4" w:space="0" w:color="DDDDDD"/>
+              <w:right w:val="single" w:sz="4" w:space="0" w:color="DDDDDD"/>
+              <w:insideH w:val="single" w:sz="4" w:space="0" w:color="DDDDDD"/>
+              <w:insideV w:val="single" w:sz="4" w:space="0" w:color="DDDDDD"/>
+            </w:tcBorders>
+            <w:shd w:fill="auto" w:val="clear"/>
+          </w:tcPr>
+          <w:p>
+            <w:pPr>
+              <w:pStyle w:val="TableContents"/>
+              <w:rPr/>
+            </w:pPr>
+            <w:r>
+              <w:rPr/>
+              <w:t>73</w:t>
+            </w:r>
+          </w:p>
+        </w:tc>
+      </w:tr>
+      <w:tr>
+        <w:trPr/>
+        <w:tc>
+          <w:tcPr>
+            <w:tcW w:w="1480" w:type="dxa"/>
+            <w:tcBorders>
+              <w:left w:val="single" w:sz="4" w:space="0" w:color="DDDDDD"/>
+              <w:bottom w:val="single" w:sz="4" w:space="0" w:color="DDDDDD"/>
+              <w:insideH w:val="single" w:sz="4" w:space="0" w:color="DDDDDD"/>
+            </w:tcBorders>
+            <w:shd w:fill="auto" w:val="clear"/>
+          </w:tcPr>
+          <w:p>
+            <w:pPr>
+              <w:pStyle w:val="TableContents"/>
+              <w:rPr/>
+            </w:pPr>
+            <w:r>
+              <w:rPr/>
+              <w:t>C3</w:t>
+            </w:r>
+          </w:p>
+        </w:tc>
+        <w:tc>
+          <w:tcPr>
+            <w:tcW w:w="1019" w:type="dxa"/>
+            <w:tcBorders>
+              <w:left w:val="single" w:sz="4" w:space="0" w:color="DDDDDD"/>
+              <w:bottom w:val="single" w:sz="4" w:space="0" w:color="DDDDDD"/>
+              <w:insideH w:val="single" w:sz="4" w:space="0" w:color="DDDDDD"/>
+            </w:tcBorders>
+            <w:shd w:fill="auto" w:val="clear"/>
+          </w:tcPr>
+          <w:p>
+            <w:pPr>
+              <w:pStyle w:val="TableContents"/>
+              <w:rPr/>
+            </w:pPr>
+            <w:r>
+              <w:rPr/>
+              <w:t>17</w:t>
+            </w:r>
+          </w:p>
+        </w:tc>
+        <w:tc>
+          <w:tcPr>
+            <w:tcW w:w="1020" w:type="dxa"/>
+            <w:tcBorders>
+              <w:left w:val="single" w:sz="4" w:space="0" w:color="DDDDDD"/>
+              <w:bottom w:val="single" w:sz="4" w:space="0" w:color="DDDDDD"/>
+              <w:insideH w:val="single" w:sz="4" w:space="0" w:color="DDDDDD"/>
+            </w:tcBorders>
+            <w:shd w:fill="auto" w:val="clear"/>
+          </w:tcPr>
+          <w:p>
+            <w:pPr>
+              <w:pStyle w:val="TableContents"/>
+              <w:rPr/>
+            </w:pPr>
+            <w:r>
+              <w:rPr/>
+              <w:t>28</w:t>
+            </w:r>
+          </w:p>
+        </w:tc>
+        <w:tc>
+          <w:tcPr>
+            <w:tcW w:w="1020" w:type="dxa"/>
+            <w:tcBorders>
+              <w:left w:val="single" w:sz="4" w:space="0" w:color="DDDDDD"/>
+              <w:bottom w:val="single" w:sz="4" w:space="0" w:color="DDDDDD"/>
+              <w:insideH w:val="single" w:sz="4" w:space="0" w:color="DDDDDD"/>
+            </w:tcBorders>
+            <w:shd w:fill="auto" w:val="clear"/>
+          </w:tcPr>
+          <w:p>
+            <w:pPr>
+              <w:pStyle w:val="TableContents"/>
+              <w:rPr/>
+            </w:pPr>
+            <w:r>
+              <w:rPr/>
+              <w:t>24</w:t>
+            </w:r>
+          </w:p>
+        </w:tc>
+        <w:tc>
+          <w:tcPr>
+            <w:tcW w:w="1020" w:type="dxa"/>
+            <w:tcBorders>
+              <w:left w:val="single" w:sz="4" w:space="0" w:color="DDDDDD"/>
+              <w:bottom w:val="single" w:sz="4" w:space="0" w:color="DDDDDD"/>
+              <w:insideH w:val="single" w:sz="4" w:space="0" w:color="DDDDDD"/>
+            </w:tcBorders>
+            <w:shd w:fill="auto" w:val="clear"/>
+          </w:tcPr>
+          <w:p>
+            <w:pPr>
+              <w:pStyle w:val="TableContents"/>
+              <w:rPr/>
+            </w:pPr>
+            <w:r>
+              <w:rPr/>
+              <w:t>36</w:t>
+            </w:r>
+          </w:p>
+        </w:tc>
+        <w:tc>
+          <w:tcPr>
+            <w:tcW w:w="1019" w:type="dxa"/>
+            <w:tcBorders>
+              <w:left w:val="single" w:sz="4" w:space="0" w:color="DDDDDD"/>
+              <w:bottom w:val="single" w:sz="4" w:space="0" w:color="DDDDDD"/>
+              <w:insideH w:val="single" w:sz="4" w:space="0" w:color="DDDDDD"/>
+            </w:tcBorders>
+            <w:shd w:fill="auto" w:val="clear"/>
+          </w:tcPr>
+          <w:p>
+            <w:pPr>
+              <w:pStyle w:val="TableContents"/>
+              <w:rPr/>
+            </w:pPr>
+            <w:r>
+              <w:rPr/>
+              <w:t>104</w:t>
+            </w:r>
+          </w:p>
+        </w:tc>
+        <w:tc>
+          <w:tcPr>
+            <w:tcW w:w="1020" w:type="dxa"/>
+            <w:tcBorders>
+              <w:left w:val="single" w:sz="4" w:space="0" w:color="DDDDDD"/>
+              <w:bottom w:val="single" w:sz="4" w:space="0" w:color="DDDDDD"/>
+              <w:insideH w:val="single" w:sz="4" w:space="0" w:color="DDDDDD"/>
+            </w:tcBorders>
+            <w:shd w:fill="auto" w:val="clear"/>
+          </w:tcPr>
+          <w:p>
+            <w:pPr>
+              <w:pStyle w:val="TableContents"/>
+              <w:rPr/>
+            </w:pPr>
+            <w:r>
+              <w:rPr/>
+              <w:t>89</w:t>
+            </w:r>
+          </w:p>
+        </w:tc>
+        <w:tc>
+          <w:tcPr>
+            <w:tcW w:w="1020" w:type="dxa"/>
+            <w:tcBorders>
+              <w:left w:val="single" w:sz="4" w:space="0" w:color="DDDDDD"/>
+              <w:bottom w:val="single" w:sz="4" w:space="0" w:color="DDDDDD"/>
+              <w:insideH w:val="single" w:sz="4" w:space="0" w:color="DDDDDD"/>
+            </w:tcBorders>
+            <w:shd w:fill="auto" w:val="clear"/>
+          </w:tcPr>
+          <w:p>
+            <w:pPr>
+              <w:pStyle w:val="TableContents"/>
+              <w:rPr/>
+            </w:pPr>
+            <w:r>
+              <w:rPr/>
+              <w:t>111</w:t>
+            </w:r>
+          </w:p>
+        </w:tc>
+        <w:tc>
+          <w:tcPr>
+            <w:tcW w:w="1020" w:type="dxa"/>
+            <w:tcBorders>
+              <w:left w:val="single" w:sz="4" w:space="0" w:color="DDDDDD"/>
+              <w:bottom w:val="single" w:sz="4" w:space="0" w:color="DDDDDD"/>
+              <w:right w:val="single" w:sz="4" w:space="0" w:color="DDDDDD"/>
+              <w:insideH w:val="single" w:sz="4" w:space="0" w:color="DDDDDD"/>
+              <w:insideV w:val="single" w:sz="4" w:space="0" w:color="DDDDDD"/>
+            </w:tcBorders>
+            <w:shd w:fill="auto" w:val="clear"/>
+          </w:tcPr>
+          <w:p>
+            <w:pPr>
+              <w:pStyle w:val="TableContents"/>
+              <w:rPr/>
+            </w:pPr>
+            <w:r>
+              <w:rPr/>
+              <w:t>86</w:t>
+            </w:r>
+          </w:p>
+        </w:tc>
+      </w:tr>
+      <w:tr>
+        <w:trPr/>
+        <w:tc>
+          <w:tcPr>
+            <w:tcW w:w="1480" w:type="dxa"/>
+            <w:tcBorders>
+              <w:left w:val="single" w:sz="4" w:space="0" w:color="DDDDDD"/>
+              <w:bottom w:val="single" w:sz="4" w:space="0" w:color="DDDDDD"/>
+              <w:insideH w:val="single" w:sz="4" w:space="0" w:color="DDDDDD"/>
+            </w:tcBorders>
+            <w:shd w:fill="auto" w:val="clear"/>
+          </w:tcPr>
+          <w:p>
+            <w:pPr>
+              <w:pStyle w:val="TableContents"/>
+              <w:rPr/>
+            </w:pPr>
+            <w:r>
+              <w:rPr/>
+              <w:t>C4</w:t>
+            </w:r>
+          </w:p>
+        </w:tc>
+        <w:tc>
+          <w:tcPr>
+            <w:tcW w:w="1019" w:type="dxa"/>
+            <w:tcBorders>
+              <w:left w:val="single" w:sz="4" w:space="0" w:color="DDDDDD"/>
+              <w:bottom w:val="single" w:sz="4" w:space="0" w:color="DDDDDD"/>
+              <w:insideH w:val="single" w:sz="4" w:space="0" w:color="DDDDDD"/>
+            </w:tcBorders>
+            <w:shd w:fill="auto" w:val="clear"/>
+          </w:tcPr>
+          <w:p>
+            <w:pPr>
+              <w:pStyle w:val="TableContents"/>
+              <w:rPr/>
+            </w:pPr>
+            <w:r>
+              <w:rPr/>
+              <w:t>21</w:t>
+            </w:r>
+          </w:p>
+        </w:tc>
+        <w:tc>
+          <w:tcPr>
+            <w:tcW w:w="1020" w:type="dxa"/>
+            <w:tcBorders>
+              <w:left w:val="single" w:sz="4" w:space="0" w:color="DDDDDD"/>
+              <w:bottom w:val="single" w:sz="4" w:space="0" w:color="DDDDDD"/>
+              <w:insideH w:val="single" w:sz="4" w:space="0" w:color="DDDDDD"/>
+            </w:tcBorders>
+            <w:shd w:fill="auto" w:val="clear"/>
+          </w:tcPr>
+          <w:p>
+            <w:pPr>
+              <w:pStyle w:val="TableContents"/>
+              <w:rPr/>
+            </w:pPr>
+            <w:r>
+              <w:rPr/>
+              <w:t>24</w:t>
+            </w:r>
+          </w:p>
+        </w:tc>
+        <w:tc>
+          <w:tcPr>
+            <w:tcW w:w="1020" w:type="dxa"/>
+            <w:tcBorders>
+              <w:left w:val="single" w:sz="4" w:space="0" w:color="DDDDDD"/>
+              <w:bottom w:val="single" w:sz="4" w:space="0" w:color="DDDDDD"/>
+              <w:insideH w:val="single" w:sz="4" w:space="0" w:color="DDDDDD"/>
+            </w:tcBorders>
+            <w:shd w:fill="auto" w:val="clear"/>
+          </w:tcPr>
+          <w:p>
+            <w:pPr>
+              <w:pStyle w:val="TableContents"/>
+              <w:rPr/>
+            </w:pPr>
+            <w:r>
+              <w:rPr/>
+              <w:t>34</w:t>
+            </w:r>
+          </w:p>
+        </w:tc>
+        <w:tc>
+          <w:tcPr>
+            <w:tcW w:w="1020" w:type="dxa"/>
+            <w:tcBorders>
+              <w:left w:val="single" w:sz="4" w:space="0" w:color="DDDDDD"/>
+              <w:bottom w:val="single" w:sz="4" w:space="0" w:color="DDDDDD"/>
+              <w:insideH w:val="single" w:sz="4" w:space="0" w:color="DDDDDD"/>
+            </w:tcBorders>
+            <w:shd w:fill="auto" w:val="clear"/>
+          </w:tcPr>
+          <w:p>
+            <w:pPr>
+              <w:pStyle w:val="TableContents"/>
+              <w:rPr/>
+            </w:pPr>
+            <w:r>
+              <w:rPr/>
+              <w:t>40</w:t>
+            </w:r>
+          </w:p>
+        </w:tc>
+        <w:tc>
+          <w:tcPr>
+            <w:tcW w:w="1019" w:type="dxa"/>
+            <w:tcBorders>
+              <w:left w:val="single" w:sz="4" w:space="0" w:color="DDDDDD"/>
+              <w:bottom w:val="single" w:sz="4" w:space="0" w:color="DDDDDD"/>
+              <w:insideH w:val="single" w:sz="4" w:space="0" w:color="DDDDDD"/>
+            </w:tcBorders>
+            <w:shd w:fill="auto" w:val="clear"/>
+          </w:tcPr>
+          <w:p>
+            <w:pPr>
+              <w:pStyle w:val="TableContents"/>
+              <w:rPr/>
+            </w:pPr>
+            <w:r>
+              <w:rPr/>
+              <w:t>137</w:t>
+            </w:r>
+          </w:p>
+        </w:tc>
+        <w:tc>
+          <w:tcPr>
+            <w:tcW w:w="1020" w:type="dxa"/>
+            <w:tcBorders>
+              <w:left w:val="single" w:sz="4" w:space="0" w:color="DDDDDD"/>
+              <w:bottom w:val="single" w:sz="4" w:space="0" w:color="DDDDDD"/>
+              <w:insideH w:val="single" w:sz="4" w:space="0" w:color="DDDDDD"/>
+            </w:tcBorders>
+            <w:shd w:fill="auto" w:val="clear"/>
+          </w:tcPr>
+          <w:p>
+            <w:pPr>
+              <w:pStyle w:val="TableContents"/>
+              <w:rPr/>
+            </w:pPr>
+            <w:r>
+              <w:rPr/>
+              <w:t>128</w:t>
+            </w:r>
+          </w:p>
+        </w:tc>
+        <w:tc>
+          <w:tcPr>
+            <w:tcW w:w="1020" w:type="dxa"/>
+            <w:tcBorders>
+              <w:left w:val="single" w:sz="4" w:space="0" w:color="DDDDDD"/>
+              <w:bottom w:val="single" w:sz="4" w:space="0" w:color="DDDDDD"/>
+              <w:insideH w:val="single" w:sz="4" w:space="0" w:color="DDDDDD"/>
+            </w:tcBorders>
+            <w:shd w:fill="auto" w:val="clear"/>
+          </w:tcPr>
+          <w:p>
+            <w:pPr>
+              <w:pStyle w:val="TableContents"/>
+              <w:rPr/>
+            </w:pPr>
+            <w:r>
+              <w:rPr/>
+              <w:t>158</w:t>
+            </w:r>
+          </w:p>
+        </w:tc>
+        <w:tc>
+          <w:tcPr>
+            <w:tcW w:w="1020" w:type="dxa"/>
+            <w:tcBorders>
+              <w:left w:val="single" w:sz="4" w:space="0" w:color="DDDDDD"/>
+              <w:bottom w:val="single" w:sz="4" w:space="0" w:color="DDDDDD"/>
+              <w:right w:val="single" w:sz="4" w:space="0" w:color="DDDDDD"/>
+              <w:insideH w:val="single" w:sz="4" w:space="0" w:color="DDDDDD"/>
+              <w:insideV w:val="single" w:sz="4" w:space="0" w:color="DDDDDD"/>
+            </w:tcBorders>
+            <w:shd w:fill="auto" w:val="clear"/>
+          </w:tcPr>
+          <w:p>
+            <w:pPr>
+              <w:pStyle w:val="TableContents"/>
+              <w:rPr/>
+            </w:pPr>
+            <w:r>
+              <w:rPr/>
+              <w:t>92</w:t>
+            </w:r>
+          </w:p>
+        </w:tc>
+      </w:tr>
+      <w:tr>
+        <w:trPr/>
+        <w:tc>
+          <w:tcPr>
+            <w:tcW w:w="1480" w:type="dxa"/>
+            <w:tcBorders>
+              <w:left w:val="single" w:sz="4" w:space="0" w:color="DDDDDD"/>
+              <w:bottom w:val="single" w:sz="4" w:space="0" w:color="DDDDDD"/>
+              <w:insideH w:val="single" w:sz="4" w:space="0" w:color="DDDDDD"/>
+            </w:tcBorders>
+            <w:shd w:fill="auto" w:val="clear"/>
+          </w:tcPr>
+          <w:p>
+            <w:pPr>
+              <w:pStyle w:val="TableContents"/>
+              <w:rPr/>
+            </w:pPr>
+            <w:r>
+              <w:rPr/>
+              <w:t>C5</w:t>
+            </w:r>
+          </w:p>
+        </w:tc>
+        <w:tc>
+          <w:tcPr>
+            <w:tcW w:w="1019" w:type="dxa"/>
+            <w:tcBorders>
+              <w:left w:val="single" w:sz="4" w:space="0" w:color="DDDDDD"/>
+              <w:bottom w:val="single" w:sz="4" w:space="0" w:color="DDDDDD"/>
+              <w:insideH w:val="single" w:sz="4" w:space="0" w:color="DDDDDD"/>
+            </w:tcBorders>
+            <w:shd w:fill="auto" w:val="clear"/>
+          </w:tcPr>
+          <w:p>
+            <w:pPr>
+              <w:pStyle w:val="TableContents"/>
+              <w:rPr/>
+            </w:pPr>
+            <w:r>
+              <w:rPr/>
+              <w:t>22</w:t>
+            </w:r>
+          </w:p>
+        </w:tc>
+        <w:tc>
+          <w:tcPr>
+            <w:tcW w:w="1020" w:type="dxa"/>
+            <w:tcBorders>
+              <w:left w:val="single" w:sz="4" w:space="0" w:color="DDDDDD"/>
+              <w:bottom w:val="single" w:sz="4" w:space="0" w:color="DDDDDD"/>
+              <w:insideH w:val="single" w:sz="4" w:space="0" w:color="DDDDDD"/>
+            </w:tcBorders>
+            <w:shd w:fill="auto" w:val="clear"/>
+          </w:tcPr>
+          <w:p>
+            <w:pPr>
+              <w:pStyle w:val="TableContents"/>
+              <w:rPr/>
+            </w:pPr>
+            <w:r>
+              <w:rPr/>
+              <w:t>37</w:t>
+            </w:r>
+          </w:p>
+        </w:tc>
+        <w:tc>
+          <w:tcPr>
+            <w:tcW w:w="1020" w:type="dxa"/>
+            <w:tcBorders>
+              <w:left w:val="single" w:sz="4" w:space="0" w:color="DDDDDD"/>
+              <w:bottom w:val="single" w:sz="4" w:space="0" w:color="DDDDDD"/>
+              <w:insideH w:val="single" w:sz="4" w:space="0" w:color="DDDDDD"/>
+            </w:tcBorders>
+            <w:shd w:fill="auto" w:val="clear"/>
+          </w:tcPr>
+          <w:p>
+            <w:pPr>
+              <w:pStyle w:val="TableContents"/>
+              <w:rPr/>
+            </w:pPr>
+            <w:r>
+              <w:rPr/>
+              <w:t>39</w:t>
+            </w:r>
+          </w:p>
+        </w:tc>
+        <w:tc>
+          <w:tcPr>
+            <w:tcW w:w="1020" w:type="dxa"/>
+            <w:tcBorders>
+              <w:left w:val="single" w:sz="4" w:space="0" w:color="DDDDDD"/>
+              <w:bottom w:val="single" w:sz="4" w:space="0" w:color="DDDDDD"/>
+              <w:insideH w:val="single" w:sz="4" w:space="0" w:color="DDDDDD"/>
+            </w:tcBorders>
+            <w:shd w:fill="auto" w:val="clear"/>
+          </w:tcPr>
+          <w:p>
+            <w:pPr>
+              <w:pStyle w:val="TableContents"/>
+              <w:rPr/>
+            </w:pPr>
+            <w:r>
+              <w:rPr/>
+              <w:t>47</w:t>
+            </w:r>
+          </w:p>
+        </w:tc>
+        <w:tc>
+          <w:tcPr>
+            <w:tcW w:w="1019" w:type="dxa"/>
+            <w:tcBorders>
+              <w:left w:val="single" w:sz="4" w:space="0" w:color="DDDDDD"/>
+              <w:bottom w:val="single" w:sz="4" w:space="0" w:color="DDDDDD"/>
+              <w:insideH w:val="single" w:sz="4" w:space="0" w:color="DDDDDD"/>
+            </w:tcBorders>
+            <w:shd w:fill="auto" w:val="clear"/>
+          </w:tcPr>
+          <w:p>
+            <w:pPr>
+              <w:pStyle w:val="TableContents"/>
+              <w:rPr/>
+            </w:pPr>
+            <w:r>
+              <w:rPr/>
+              <w:t>168</w:t>
+            </w:r>
+          </w:p>
+        </w:tc>
+        <w:tc>
+          <w:tcPr>
+            <w:tcW w:w="1020" w:type="dxa"/>
+            <w:tcBorders>
+              <w:left w:val="single" w:sz="4" w:space="0" w:color="DDDDDD"/>
+              <w:bottom w:val="single" w:sz="4" w:space="0" w:color="DDDDDD"/>
+              <w:insideH w:val="single" w:sz="4" w:space="0" w:color="DDDDDD"/>
+            </w:tcBorders>
+            <w:shd w:fill="auto" w:val="clear"/>
+          </w:tcPr>
+          <w:p>
+            <w:pPr>
+              <w:pStyle w:val="TableContents"/>
+              <w:rPr/>
+            </w:pPr>
+            <w:r>
+              <w:rPr/>
+              <w:t>152</w:t>
+            </w:r>
+          </w:p>
+        </w:tc>
+        <w:tc>
+          <w:tcPr>
+            <w:tcW w:w="1020" w:type="dxa"/>
+            <w:tcBorders>
+              <w:left w:val="single" w:sz="4" w:space="0" w:color="DDDDDD"/>
+              <w:bottom w:val="single" w:sz="4" w:space="0" w:color="DDDDDD"/>
+              <w:insideH w:val="single" w:sz="4" w:space="0" w:color="DDDDDD"/>
+            </w:tcBorders>
+            <w:shd w:fill="auto" w:val="clear"/>
+          </w:tcPr>
+          <w:p>
+            <w:pPr>
+              <w:pStyle w:val="TableContents"/>
+              <w:rPr/>
+            </w:pPr>
+            <w:r>
+              <w:rPr/>
+              <w:t>189</w:t>
+            </w:r>
+          </w:p>
+        </w:tc>
+        <w:tc>
+          <w:tcPr>
+            <w:tcW w:w="1020" w:type="dxa"/>
+            <w:tcBorders>
+              <w:left w:val="single" w:sz="4" w:space="0" w:color="DDDDDD"/>
+              <w:bottom w:val="single" w:sz="4" w:space="0" w:color="DDDDDD"/>
+              <w:right w:val="single" w:sz="4" w:space="0" w:color="DDDDDD"/>
+              <w:insideH w:val="single" w:sz="4" w:space="0" w:color="DDDDDD"/>
+              <w:insideV w:val="single" w:sz="4" w:space="0" w:color="DDDDDD"/>
+            </w:tcBorders>
+            <w:shd w:fill="auto" w:val="clear"/>
+          </w:tcPr>
+          <w:p>
+            <w:pPr>
+              <w:pStyle w:val="TableContents"/>
+              <w:rPr/>
+            </w:pPr>
+            <w:r>
+              <w:rPr/>
+              <w:t>102</w:t>
+            </w:r>
+          </w:p>
+        </w:tc>
+      </w:tr>
+      <w:tr>
+        <w:trPr/>
+        <w:tc>
+          <w:tcPr>
+            <w:tcW w:w="1480" w:type="dxa"/>
+            <w:tcBorders>
+              <w:left w:val="single" w:sz="4" w:space="0" w:color="DDDDDD"/>
+              <w:bottom w:val="single" w:sz="4" w:space="0" w:color="DDDDDD"/>
+              <w:insideH w:val="single" w:sz="4" w:space="0" w:color="DDDDDD"/>
+            </w:tcBorders>
+            <w:shd w:fill="auto" w:val="clear"/>
+          </w:tcPr>
+          <w:p>
+            <w:pPr>
+              <w:pStyle w:val="TableContents"/>
+              <w:rPr/>
+            </w:pPr>
+            <w:r>
+              <w:rPr/>
+              <w:t>C6</w:t>
+            </w:r>
+          </w:p>
+        </w:tc>
+        <w:tc>
+          <w:tcPr>
+            <w:tcW w:w="1019" w:type="dxa"/>
+            <w:tcBorders>
+              <w:left w:val="single" w:sz="4" w:space="0" w:color="DDDDDD"/>
+              <w:bottom w:val="single" w:sz="4" w:space="0" w:color="DDDDDD"/>
+              <w:insideH w:val="single" w:sz="4" w:space="0" w:color="DDDDDD"/>
+            </w:tcBorders>
+            <w:shd w:fill="auto" w:val="clear"/>
+          </w:tcPr>
+          <w:p>
+            <w:pPr>
+              <w:pStyle w:val="TableContents"/>
+              <w:rPr/>
+            </w:pPr>
+            <w:r>
+              <w:rPr/>
+              <w:t>36</w:t>
+            </w:r>
+          </w:p>
+        </w:tc>
+        <w:tc>
+          <w:tcPr>
+            <w:tcW w:w="1020" w:type="dxa"/>
+            <w:tcBorders>
+              <w:left w:val="single" w:sz="4" w:space="0" w:color="DDDDDD"/>
+              <w:bottom w:val="single" w:sz="4" w:space="0" w:color="DDDDDD"/>
+              <w:insideH w:val="single" w:sz="4" w:space="0" w:color="DDDDDD"/>
+            </w:tcBorders>
+            <w:shd w:fill="auto" w:val="clear"/>
+          </w:tcPr>
+          <w:p>
+            <w:pPr>
+              <w:pStyle w:val="TableContents"/>
+              <w:rPr/>
+            </w:pPr>
+            <w:r>
+              <w:rPr/>
+              <w:t>48</w:t>
+            </w:r>
+          </w:p>
+        </w:tc>
+        <w:tc>
+          <w:tcPr>
+            <w:tcW w:w="1020" w:type="dxa"/>
+            <w:tcBorders>
+              <w:left w:val="single" w:sz="4" w:space="0" w:color="DDDDDD"/>
+              <w:bottom w:val="single" w:sz="4" w:space="0" w:color="DDDDDD"/>
+              <w:insideH w:val="single" w:sz="4" w:space="0" w:color="DDDDDD"/>
+            </w:tcBorders>
+            <w:shd w:fill="auto" w:val="clear"/>
+          </w:tcPr>
+          <w:p>
+            <w:pPr>
+              <w:pStyle w:val="TableContents"/>
+              <w:rPr/>
+            </w:pPr>
+            <w:r>
+              <w:rPr/>
+              <w:t>59</w:t>
+            </w:r>
+          </w:p>
+        </w:tc>
+        <w:tc>
+          <w:tcPr>
+            <w:tcW w:w="1020" w:type="dxa"/>
+            <w:tcBorders>
+              <w:left w:val="single" w:sz="4" w:space="0" w:color="DDDDDD"/>
+              <w:bottom w:val="single" w:sz="4" w:space="0" w:color="DDDDDD"/>
+              <w:insideH w:val="single" w:sz="4" w:space="0" w:color="DDDDDD"/>
+            </w:tcBorders>
+            <w:shd w:fill="auto" w:val="clear"/>
+          </w:tcPr>
+          <w:p>
+            <w:pPr>
+              <w:pStyle w:val="TableContents"/>
+              <w:rPr/>
+            </w:pPr>
+            <w:r>
+              <w:rPr/>
+              <w:t>51</w:t>
+            </w:r>
+          </w:p>
+        </w:tc>
+        <w:tc>
+          <w:tcPr>
+            <w:tcW w:w="1019" w:type="dxa"/>
+            <w:tcBorders>
+              <w:left w:val="single" w:sz="4" w:space="0" w:color="DDDDDD"/>
+              <w:bottom w:val="single" w:sz="4" w:space="0" w:color="DDDDDD"/>
+              <w:insideH w:val="single" w:sz="4" w:space="0" w:color="DDDDDD"/>
+            </w:tcBorders>
+            <w:shd w:fill="auto" w:val="clear"/>
+          </w:tcPr>
+          <w:p>
+            <w:pPr>
+              <w:pStyle w:val="TableContents"/>
+              <w:rPr/>
+            </w:pPr>
+            <w:r>
+              <w:rPr/>
+              <w:t>200</w:t>
+            </w:r>
+          </w:p>
+        </w:tc>
+        <w:tc>
+          <w:tcPr>
+            <w:tcW w:w="1020" w:type="dxa"/>
+            <w:tcBorders>
+              <w:left w:val="single" w:sz="4" w:space="0" w:color="DDDDDD"/>
+              <w:bottom w:val="single" w:sz="4" w:space="0" w:color="DDDDDD"/>
+              <w:insideH w:val="single" w:sz="4" w:space="0" w:color="DDDDDD"/>
+            </w:tcBorders>
+            <w:shd w:fill="auto" w:val="clear"/>
+          </w:tcPr>
+          <w:p>
+            <w:pPr>
+              <w:pStyle w:val="TableContents"/>
+              <w:rPr/>
+            </w:pPr>
+            <w:r>
+              <w:rPr/>
+              <w:t>184</w:t>
+            </w:r>
+          </w:p>
+        </w:tc>
+        <w:tc>
+          <w:tcPr>
+            <w:tcW w:w="1020" w:type="dxa"/>
+            <w:tcBorders>
+              <w:left w:val="single" w:sz="4" w:space="0" w:color="DDDDDD"/>
+              <w:bottom w:val="single" w:sz="4" w:space="0" w:color="DDDDDD"/>
+              <w:insideH w:val="single" w:sz="4" w:space="0" w:color="DDDDDD"/>
+            </w:tcBorders>
+            <w:shd w:fill="auto" w:val="clear"/>
+          </w:tcPr>
+          <w:p>
+            <w:pPr>
+              <w:pStyle w:val="TableContents"/>
+              <w:rPr/>
+            </w:pPr>
+            <w:r>
+              <w:rPr/>
+              <w:t>215</w:t>
+            </w:r>
+          </w:p>
+        </w:tc>
+        <w:tc>
+          <w:tcPr>
+            <w:tcW w:w="1020" w:type="dxa"/>
+            <w:tcBorders>
+              <w:left w:val="single" w:sz="4" w:space="0" w:color="DDDDDD"/>
+              <w:bottom w:val="single" w:sz="4" w:space="0" w:color="DDDDDD"/>
+              <w:right w:val="single" w:sz="4" w:space="0" w:color="DDDDDD"/>
+              <w:insideH w:val="single" w:sz="4" w:space="0" w:color="DDDDDD"/>
+              <w:insideV w:val="single" w:sz="4" w:space="0" w:color="DDDDDD"/>
+            </w:tcBorders>
+            <w:shd w:fill="auto" w:val="clear"/>
+          </w:tcPr>
+          <w:p>
+            <w:pPr>
+              <w:pStyle w:val="TableContents"/>
+              <w:rPr/>
+            </w:pPr>
+            <w:r>
+              <w:rPr/>
+              <w:t>122</w:t>
+            </w:r>
+          </w:p>
+        </w:tc>
+      </w:tr>
+      <w:tr>
+        <w:trPr/>
+        <w:tc>
+          <w:tcPr>
+            <w:tcW w:w="1480" w:type="dxa"/>
+            <w:tcBorders>
+              <w:left w:val="single" w:sz="4" w:space="0" w:color="DDDDDD"/>
+              <w:bottom w:val="single" w:sz="4" w:space="0" w:color="DDDDDD"/>
+              <w:insideH w:val="single" w:sz="4" w:space="0" w:color="DDDDDD"/>
+            </w:tcBorders>
+            <w:shd w:fill="auto" w:val="clear"/>
+          </w:tcPr>
+          <w:p>
+            <w:pPr>
+              <w:pStyle w:val="TableContents"/>
+              <w:rPr/>
+            </w:pPr>
+            <w:r>
+              <w:rPr/>
+              <w:t>C7</w:t>
+            </w:r>
+          </w:p>
+        </w:tc>
+        <w:tc>
+          <w:tcPr>
+            <w:tcW w:w="1019" w:type="dxa"/>
+            <w:tcBorders>
+              <w:left w:val="single" w:sz="4" w:space="0" w:color="DDDDDD"/>
+              <w:bottom w:val="single" w:sz="4" w:space="0" w:color="DDDDDD"/>
+              <w:insideH w:val="single" w:sz="4" w:space="0" w:color="DDDDDD"/>
+            </w:tcBorders>
+            <w:shd w:fill="auto" w:val="clear"/>
+          </w:tcPr>
+          <w:p>
+            <w:pPr>
+              <w:pStyle w:val="TableContents"/>
+              <w:rPr/>
+            </w:pPr>
+            <w:r>
+              <w:rPr/>
+              <w:t>40</w:t>
+            </w:r>
+          </w:p>
+        </w:tc>
+        <w:tc>
+          <w:tcPr>
+            <w:tcW w:w="1020" w:type="dxa"/>
+            <w:tcBorders>
+              <w:left w:val="single" w:sz="4" w:space="0" w:color="DDDDDD"/>
+              <w:bottom w:val="single" w:sz="4" w:space="0" w:color="DDDDDD"/>
+              <w:insideH w:val="single" w:sz="4" w:space="0" w:color="DDDDDD"/>
+            </w:tcBorders>
+            <w:shd w:fill="auto" w:val="clear"/>
+          </w:tcPr>
+          <w:p>
+            <w:pPr>
+              <w:pStyle w:val="TableContents"/>
+              <w:rPr/>
+            </w:pPr>
+            <w:r>
+              <w:rPr/>
+              <w:t>37</w:t>
+            </w:r>
+          </w:p>
+        </w:tc>
+        <w:tc>
+          <w:tcPr>
+            <w:tcW w:w="1020" w:type="dxa"/>
+            <w:tcBorders>
+              <w:left w:val="single" w:sz="4" w:space="0" w:color="DDDDDD"/>
+              <w:bottom w:val="single" w:sz="4" w:space="0" w:color="DDDDDD"/>
+              <w:insideH w:val="single" w:sz="4" w:space="0" w:color="DDDDDD"/>
+            </w:tcBorders>
+            <w:shd w:fill="auto" w:val="clear"/>
+          </w:tcPr>
+          <w:p>
+            <w:pPr>
+              <w:pStyle w:val="TableContents"/>
+              <w:rPr/>
+            </w:pPr>
+            <w:r>
+              <w:rPr/>
+              <w:t>56</w:t>
+            </w:r>
+          </w:p>
+        </w:tc>
+        <w:tc>
+          <w:tcPr>
+            <w:tcW w:w="1020" w:type="dxa"/>
+            <w:tcBorders>
+              <w:left w:val="single" w:sz="4" w:space="0" w:color="DDDDDD"/>
+              <w:bottom w:val="single" w:sz="4" w:space="0" w:color="DDDDDD"/>
+              <w:insideH w:val="single" w:sz="4" w:space="0" w:color="DDDDDD"/>
+            </w:tcBorders>
+            <w:shd w:fill="auto" w:val="clear"/>
+          </w:tcPr>
+          <w:p>
+            <w:pPr>
+              <w:pStyle w:val="TableContents"/>
+              <w:rPr/>
+            </w:pPr>
+            <w:r>
+              <w:rPr/>
+              <w:t>66</w:t>
+            </w:r>
+          </w:p>
+        </w:tc>
+        <w:tc>
+          <w:tcPr>
+            <w:tcW w:w="1019" w:type="dxa"/>
+            <w:tcBorders>
+              <w:left w:val="single" w:sz="4" w:space="0" w:color="DDDDDD"/>
+              <w:bottom w:val="single" w:sz="4" w:space="0" w:color="DDDDDD"/>
+              <w:insideH w:val="single" w:sz="4" w:space="0" w:color="DDDDDD"/>
+            </w:tcBorders>
+            <w:shd w:fill="auto" w:val="clear"/>
+          </w:tcPr>
+          <w:p>
+            <w:pPr>
+              <w:pStyle w:val="TableContents"/>
+              <w:rPr/>
+            </w:pPr>
+            <w:r>
+              <w:rPr/>
+              <w:t>272</w:t>
+            </w:r>
+          </w:p>
+        </w:tc>
+        <w:tc>
+          <w:tcPr>
+            <w:tcW w:w="1020" w:type="dxa"/>
+            <w:tcBorders>
+              <w:left w:val="single" w:sz="4" w:space="0" w:color="DDDDDD"/>
+              <w:bottom w:val="single" w:sz="4" w:space="0" w:color="DDDDDD"/>
+              <w:insideH w:val="single" w:sz="4" w:space="0" w:color="DDDDDD"/>
+            </w:tcBorders>
+            <w:shd w:fill="auto" w:val="clear"/>
+          </w:tcPr>
+          <w:p>
+            <w:pPr>
+              <w:pStyle w:val="TableContents"/>
+              <w:rPr/>
+            </w:pPr>
+            <w:r>
+              <w:rPr/>
+              <w:t>251</w:t>
+            </w:r>
+          </w:p>
+        </w:tc>
+        <w:tc>
+          <w:tcPr>
+            <w:tcW w:w="1020" w:type="dxa"/>
+            <w:tcBorders>
+              <w:left w:val="single" w:sz="4" w:space="0" w:color="DDDDDD"/>
+              <w:bottom w:val="single" w:sz="4" w:space="0" w:color="DDDDDD"/>
+              <w:insideH w:val="single" w:sz="4" w:space="0" w:color="DDDDDD"/>
+            </w:tcBorders>
+            <w:shd w:fill="auto" w:val="clear"/>
+          </w:tcPr>
+          <w:p>
+            <w:pPr>
+              <w:pStyle w:val="TableContents"/>
+              <w:rPr/>
+            </w:pPr>
+            <w:r>
+              <w:rPr/>
+              <w:t>305</w:t>
+            </w:r>
+          </w:p>
+        </w:tc>
+        <w:tc>
+          <w:tcPr>
+            <w:tcW w:w="1020" w:type="dxa"/>
+            <w:tcBorders>
+              <w:left w:val="single" w:sz="4" w:space="0" w:color="DDDDDD"/>
+              <w:bottom w:val="single" w:sz="4" w:space="0" w:color="DDDDDD"/>
+              <w:right w:val="single" w:sz="4" w:space="0" w:color="DDDDDD"/>
+              <w:insideH w:val="single" w:sz="4" w:space="0" w:color="DDDDDD"/>
+              <w:insideV w:val="single" w:sz="4" w:space="0" w:color="DDDDDD"/>
+            </w:tcBorders>
+            <w:shd w:fill="auto" w:val="clear"/>
+          </w:tcPr>
+          <w:p>
+            <w:pPr>
+              <w:pStyle w:val="TableContents"/>
+              <w:rPr/>
+            </w:pPr>
+            <w:r>
+              <w:rPr/>
+              <w:t>148</w:t>
+            </w:r>
+          </w:p>
+        </w:tc>
+      </w:tr>
+      <w:tr>
+        <w:trPr/>
+        <w:tc>
+          <w:tcPr>
+            <w:tcW w:w="1480" w:type="dxa"/>
+            <w:tcBorders>
+              <w:left w:val="single" w:sz="4" w:space="0" w:color="DDDDDD"/>
+              <w:bottom w:val="single" w:sz="4" w:space="0" w:color="DDDDDD"/>
+              <w:insideH w:val="single" w:sz="4" w:space="0" w:color="DDDDDD"/>
+            </w:tcBorders>
+            <w:shd w:fill="auto" w:val="clear"/>
+          </w:tcPr>
+          <w:p>
+            <w:pPr>
+              <w:pStyle w:val="TableContents"/>
+              <w:rPr/>
+            </w:pPr>
+            <w:r>
+              <w:rPr/>
+              <w:t>C8</w:t>
+            </w:r>
+          </w:p>
+        </w:tc>
+        <w:tc>
+          <w:tcPr>
+            <w:tcW w:w="1019" w:type="dxa"/>
+            <w:tcBorders>
+              <w:left w:val="single" w:sz="4" w:space="0" w:color="DDDDDD"/>
+              <w:bottom w:val="single" w:sz="4" w:space="0" w:color="DDDDDD"/>
+              <w:insideH w:val="single" w:sz="4" w:space="0" w:color="DDDDDD"/>
+            </w:tcBorders>
+            <w:shd w:fill="auto" w:val="clear"/>
+          </w:tcPr>
+          <w:p>
+            <w:pPr>
+              <w:pStyle w:val="TableContents"/>
+              <w:rPr/>
+            </w:pPr>
+            <w:r>
+              <w:rPr/>
+              <w:t>46</w:t>
+            </w:r>
+          </w:p>
+        </w:tc>
+        <w:tc>
+          <w:tcPr>
+            <w:tcW w:w="1020" w:type="dxa"/>
+            <w:tcBorders>
+              <w:left w:val="single" w:sz="4" w:space="0" w:color="DDDDDD"/>
+              <w:bottom w:val="single" w:sz="4" w:space="0" w:color="DDDDDD"/>
+              <w:insideH w:val="single" w:sz="4" w:space="0" w:color="DDDDDD"/>
+            </w:tcBorders>
+            <w:shd w:fill="auto" w:val="clear"/>
+          </w:tcPr>
+          <w:p>
+            <w:pPr>
+              <w:pStyle w:val="TableContents"/>
+              <w:rPr/>
+            </w:pPr>
+            <w:r>
+              <w:rPr/>
+              <w:t>40</w:t>
+            </w:r>
+          </w:p>
+        </w:tc>
+        <w:tc>
+          <w:tcPr>
+            <w:tcW w:w="1020" w:type="dxa"/>
+            <w:tcBorders>
+              <w:left w:val="single" w:sz="4" w:space="0" w:color="DDDDDD"/>
+              <w:bottom w:val="single" w:sz="4" w:space="0" w:color="DDDDDD"/>
+              <w:insideH w:val="single" w:sz="4" w:space="0" w:color="DDDDDD"/>
+            </w:tcBorders>
+            <w:shd w:fill="auto" w:val="clear"/>
+          </w:tcPr>
+          <w:p>
+            <w:pPr>
+              <w:pStyle w:val="TableContents"/>
+              <w:rPr/>
+            </w:pPr>
+            <w:r>
+              <w:rPr/>
+              <w:t>62</w:t>
+            </w:r>
+          </w:p>
+        </w:tc>
+        <w:tc>
+          <w:tcPr>
+            <w:tcW w:w="1020" w:type="dxa"/>
+            <w:tcBorders>
+              <w:left w:val="single" w:sz="4" w:space="0" w:color="DDDDDD"/>
+              <w:bottom w:val="single" w:sz="4" w:space="0" w:color="DDDDDD"/>
+              <w:insideH w:val="single" w:sz="4" w:space="0" w:color="DDDDDD"/>
+            </w:tcBorders>
+            <w:shd w:fill="auto" w:val="clear"/>
+          </w:tcPr>
+          <w:p>
+            <w:pPr>
+              <w:pStyle w:val="TableContents"/>
+              <w:rPr/>
+            </w:pPr>
+            <w:r>
+              <w:rPr/>
+              <w:t>69</w:t>
+            </w:r>
+          </w:p>
+        </w:tc>
+        <w:tc>
+          <w:tcPr>
+            <w:tcW w:w="1019" w:type="dxa"/>
+            <w:tcBorders>
+              <w:left w:val="single" w:sz="4" w:space="0" w:color="DDDDDD"/>
+              <w:bottom w:val="single" w:sz="4" w:space="0" w:color="DDDDDD"/>
+              <w:insideH w:val="single" w:sz="4" w:space="0" w:color="DDDDDD"/>
+            </w:tcBorders>
+            <w:shd w:fill="auto" w:val="clear"/>
+          </w:tcPr>
+          <w:p>
+            <w:pPr>
+              <w:pStyle w:val="TableContents"/>
+              <w:rPr/>
+            </w:pPr>
+            <w:r>
+              <w:rPr/>
+              <w:t>313</w:t>
+            </w:r>
+          </w:p>
+        </w:tc>
+        <w:tc>
+          <w:tcPr>
+            <w:tcW w:w="1020" w:type="dxa"/>
+            <w:tcBorders>
+              <w:left w:val="single" w:sz="4" w:space="0" w:color="DDDDDD"/>
+              <w:bottom w:val="single" w:sz="4" w:space="0" w:color="DDDDDD"/>
+              <w:insideH w:val="single" w:sz="4" w:space="0" w:color="DDDDDD"/>
+            </w:tcBorders>
+            <w:shd w:fill="auto" w:val="clear"/>
+          </w:tcPr>
+          <w:p>
+            <w:pPr>
+              <w:pStyle w:val="TableContents"/>
+              <w:rPr/>
+            </w:pPr>
+            <w:r>
+              <w:rPr/>
+              <w:t>292</w:t>
+            </w:r>
+          </w:p>
+        </w:tc>
+        <w:tc>
+          <w:tcPr>
+            <w:tcW w:w="1020" w:type="dxa"/>
+            <w:tcBorders>
+              <w:left w:val="single" w:sz="4" w:space="0" w:color="DDDDDD"/>
+              <w:bottom w:val="single" w:sz="4" w:space="0" w:color="DDDDDD"/>
+              <w:insideH w:val="single" w:sz="4" w:space="0" w:color="DDDDDD"/>
+            </w:tcBorders>
+            <w:shd w:fill="auto" w:val="clear"/>
+          </w:tcPr>
+          <w:p>
+            <w:pPr>
+              <w:pStyle w:val="TableContents"/>
+              <w:rPr/>
+            </w:pPr>
+            <w:r>
+              <w:rPr/>
+              <w:t>357</w:t>
+            </w:r>
+          </w:p>
+        </w:tc>
+        <w:tc>
+          <w:tcPr>
+            <w:tcW w:w="1020" w:type="dxa"/>
+            <w:tcBorders>
+              <w:left w:val="single" w:sz="4" w:space="0" w:color="DDDDDD"/>
+              <w:bottom w:val="single" w:sz="4" w:space="0" w:color="DDDDDD"/>
+              <w:right w:val="single" w:sz="4" w:space="0" w:color="DDDDDD"/>
+              <w:insideH w:val="single" w:sz="4" w:space="0" w:color="DDDDDD"/>
+              <w:insideV w:val="single" w:sz="4" w:space="0" w:color="DDDDDD"/>
+            </w:tcBorders>
+            <w:shd w:fill="auto" w:val="clear"/>
+          </w:tcPr>
+          <w:p>
+            <w:pPr>
+              <w:pStyle w:val="TableContents"/>
+              <w:rPr/>
+            </w:pPr>
+            <w:r>
+              <w:rPr/>
+              <w:t>157</w:t>
+            </w:r>
+          </w:p>
+        </w:tc>
+      </w:tr>
+      <w:tr>
+        <w:trPr/>
+        <w:tc>
+          <w:tcPr>
+            <w:tcW w:w="1480" w:type="dxa"/>
+            <w:tcBorders>
+              <w:left w:val="single" w:sz="4" w:space="0" w:color="DDDDDD"/>
+              <w:bottom w:val="single" w:sz="4" w:space="0" w:color="000000"/>
+              <w:insideH w:val="single" w:sz="4" w:space="0" w:color="000000"/>
+            </w:tcBorders>
+            <w:shd w:fill="auto" w:val="clear"/>
+          </w:tcPr>
+          <w:p>
+            <w:pPr>
+              <w:pStyle w:val="TableContents"/>
+              <w:rPr/>
+            </w:pPr>
+            <w:r>
+              <w:rPr/>
+              <w:t>C9</w:t>
+            </w:r>
+          </w:p>
+        </w:tc>
+        <w:tc>
+          <w:tcPr>
+            <w:tcW w:w="1019" w:type="dxa"/>
+            <w:tcBorders>
+              <w:left w:val="single" w:sz="4" w:space="0" w:color="DDDDDD"/>
+              <w:bottom w:val="single" w:sz="4" w:space="0" w:color="000000"/>
+              <w:insideH w:val="single" w:sz="4" w:space="0" w:color="000000"/>
+            </w:tcBorders>
+            <w:shd w:fill="auto" w:val="clear"/>
+          </w:tcPr>
+          <w:p>
+            <w:pPr>
+              <w:pStyle w:val="TableContents"/>
+              <w:rPr/>
+            </w:pPr>
+            <w:r>
+              <w:rPr/>
+              <w:t>50</w:t>
+            </w:r>
+          </w:p>
+        </w:tc>
+        <w:tc>
+          <w:tcPr>
+            <w:tcW w:w="1020" w:type="dxa"/>
+            <w:tcBorders>
+              <w:left w:val="single" w:sz="4" w:space="0" w:color="DDDDDD"/>
+              <w:bottom w:val="single" w:sz="4" w:space="0" w:color="000000"/>
+              <w:insideH w:val="single" w:sz="4" w:space="0" w:color="000000"/>
+            </w:tcBorders>
+            <w:shd w:fill="auto" w:val="clear"/>
+          </w:tcPr>
+          <w:p>
+            <w:pPr>
+              <w:pStyle w:val="TableContents"/>
+              <w:rPr/>
+            </w:pPr>
+            <w:r>
+              <w:rPr/>
+              <w:t>56</w:t>
+            </w:r>
+          </w:p>
+        </w:tc>
+        <w:tc>
+          <w:tcPr>
+            <w:tcW w:w="1020" w:type="dxa"/>
+            <w:tcBorders>
+              <w:left w:val="single" w:sz="4" w:space="0" w:color="DDDDDD"/>
+              <w:bottom w:val="single" w:sz="4" w:space="0" w:color="000000"/>
+              <w:insideH w:val="single" w:sz="4" w:space="0" w:color="000000"/>
+            </w:tcBorders>
+            <w:shd w:fill="auto" w:val="clear"/>
+          </w:tcPr>
+          <w:p>
+            <w:pPr>
+              <w:pStyle w:val="TableContents"/>
+              <w:rPr/>
+            </w:pPr>
+            <w:r>
+              <w:rPr/>
+              <w:t>75</w:t>
+            </w:r>
+          </w:p>
+        </w:tc>
+        <w:tc>
+          <w:tcPr>
+            <w:tcW w:w="1020" w:type="dxa"/>
+            <w:tcBorders>
+              <w:left w:val="single" w:sz="4" w:space="0" w:color="DDDDDD"/>
+              <w:bottom w:val="single" w:sz="4" w:space="0" w:color="000000"/>
+              <w:insideH w:val="single" w:sz="4" w:space="0" w:color="000000"/>
+            </w:tcBorders>
+            <w:shd w:fill="auto" w:val="clear"/>
+          </w:tcPr>
+          <w:p>
+            <w:pPr>
+              <w:pStyle w:val="TableContents"/>
+              <w:rPr/>
+            </w:pPr>
+            <w:r>
+              <w:rPr/>
+              <w:t>67</w:t>
+            </w:r>
+          </w:p>
+        </w:tc>
+        <w:tc>
+          <w:tcPr>
+            <w:tcW w:w="1019" w:type="dxa"/>
+            <w:tcBorders>
+              <w:left w:val="single" w:sz="4" w:space="0" w:color="DDDDDD"/>
+              <w:bottom w:val="single" w:sz="4" w:space="0" w:color="000000"/>
+              <w:insideH w:val="single" w:sz="4" w:space="0" w:color="000000"/>
+            </w:tcBorders>
+            <w:shd w:fill="auto" w:val="clear"/>
+          </w:tcPr>
+          <w:p>
+            <w:pPr>
+              <w:pStyle w:val="TableContents"/>
+              <w:rPr/>
+            </w:pPr>
+            <w:r>
+              <w:rPr/>
+              <w:t>362</w:t>
+            </w:r>
+          </w:p>
+        </w:tc>
+        <w:tc>
+          <w:tcPr>
+            <w:tcW w:w="1020" w:type="dxa"/>
+            <w:tcBorders>
+              <w:left w:val="single" w:sz="4" w:space="0" w:color="DDDDDD"/>
+              <w:bottom w:val="single" w:sz="4" w:space="0" w:color="000000"/>
+              <w:insideH w:val="single" w:sz="4" w:space="0" w:color="000000"/>
+            </w:tcBorders>
+            <w:shd w:fill="auto" w:val="clear"/>
+          </w:tcPr>
+          <w:p>
+            <w:pPr>
+              <w:pStyle w:val="TableContents"/>
+              <w:rPr/>
+            </w:pPr>
+            <w:r>
+              <w:rPr/>
+              <w:t>326</w:t>
+            </w:r>
+          </w:p>
+        </w:tc>
+        <w:tc>
+          <w:tcPr>
+            <w:tcW w:w="1020" w:type="dxa"/>
+            <w:tcBorders>
+              <w:left w:val="single" w:sz="4" w:space="0" w:color="DDDDDD"/>
+              <w:bottom w:val="single" w:sz="4" w:space="0" w:color="000000"/>
+              <w:insideH w:val="single" w:sz="4" w:space="0" w:color="000000"/>
+            </w:tcBorders>
+            <w:shd w:fill="auto" w:val="clear"/>
+          </w:tcPr>
+          <w:p>
+            <w:pPr>
+              <w:pStyle w:val="TableContents"/>
+              <w:rPr/>
+            </w:pPr>
+            <w:r>
+              <w:rPr/>
+              <w:t>413</w:t>
+            </w:r>
+          </w:p>
+        </w:tc>
+        <w:tc>
+          <w:tcPr>
+            <w:tcW w:w="1020" w:type="dxa"/>
+            <w:tcBorders>
+              <w:left w:val="single" w:sz="4" w:space="0" w:color="DDDDDD"/>
+              <w:bottom w:val="single" w:sz="4" w:space="0" w:color="000000"/>
+              <w:right w:val="single" w:sz="4" w:space="0" w:color="DDDDDD"/>
+              <w:insideH w:val="single" w:sz="4" w:space="0" w:color="000000"/>
+              <w:insideV w:val="single" w:sz="4" w:space="0" w:color="DDDDDD"/>
+            </w:tcBorders>
+            <w:shd w:fill="auto" w:val="clear"/>
+          </w:tcPr>
+          <w:p>
+            <w:pPr>
+              <w:pStyle w:val="TableContents"/>
+              <w:rPr/>
+            </w:pPr>
+            <w:r>
+              <w:rPr/>
+              <w:t>167</w:t>
+            </w:r>
+          </w:p>
+        </w:tc>
+      </w:tr>
+      <w:tr>
+        <w:trPr/>
+        <w:tc>
+          <w:tcPr>
+            <w:tcW w:w="1480" w:type="dxa"/>
+            <w:tcBorders>
+              <w:left w:val="single" w:sz="4" w:space="0" w:color="DDDDDD"/>
+              <w:bottom w:val="single" w:sz="4" w:space="0" w:color="DDDDDD"/>
+              <w:insideH w:val="single" w:sz="4" w:space="0" w:color="DDDDDD"/>
+            </w:tcBorders>
+            <w:shd w:fill="auto" w:val="clear"/>
+          </w:tcPr>
+          <w:p>
+            <w:pPr>
+              <w:pStyle w:val="TableContents"/>
+              <w:rPr/>
+            </w:pPr>
+            <w:r>
+              <w:rPr/>
+              <w:t xml:space="preserve">C2–C7 </w:t>
+            </w:r>
+            <w:r>
+              <w:rPr/>
+              <w:t>Total</w:t>
+            </w:r>
+          </w:p>
+        </w:tc>
+        <w:tc>
+          <w:tcPr>
+            <w:tcW w:w="1019" w:type="dxa"/>
+            <w:tcBorders>
+              <w:left w:val="single" w:sz="4" w:space="0" w:color="DDDDDD"/>
+              <w:bottom w:val="single" w:sz="4" w:space="0" w:color="DDDDDD"/>
+              <w:insideH w:val="single" w:sz="4" w:space="0" w:color="DDDDDD"/>
+            </w:tcBorders>
+            <w:shd w:fill="auto" w:val="clear"/>
+          </w:tcPr>
+          <w:p>
+            <w:pPr>
+              <w:pStyle w:val="TableContents"/>
+              <w:rPr/>
+            </w:pPr>
+            <w:r>
+              <w:rPr/>
+            </w:r>
+          </w:p>
+        </w:tc>
+        <w:tc>
+          <w:tcPr>
+            <w:tcW w:w="1020" w:type="dxa"/>
+            <w:tcBorders>
+              <w:left w:val="single" w:sz="4" w:space="0" w:color="DDDDDD"/>
+              <w:bottom w:val="single" w:sz="4" w:space="0" w:color="DDDDDD"/>
+              <w:insideH w:val="single" w:sz="4" w:space="0" w:color="DDDDDD"/>
+            </w:tcBorders>
+            <w:shd w:fill="auto" w:val="clear"/>
+          </w:tcPr>
+          <w:p>
+            <w:pPr>
+              <w:pStyle w:val="TableContents"/>
+              <w:rPr/>
+            </w:pPr>
+            <w:r>
+              <w:rPr/>
+            </w:r>
+          </w:p>
+        </w:tc>
+        <w:tc>
+          <w:tcPr>
+            <w:tcW w:w="1020" w:type="dxa"/>
+            <w:tcBorders>
+              <w:left w:val="single" w:sz="4" w:space="0" w:color="DDDDDD"/>
+              <w:bottom w:val="single" w:sz="4" w:space="0" w:color="DDDDDD"/>
+              <w:insideH w:val="single" w:sz="4" w:space="0" w:color="DDDDDD"/>
+            </w:tcBorders>
+            <w:shd w:fill="auto" w:val="clear"/>
+          </w:tcPr>
+          <w:p>
+            <w:pPr>
+              <w:pStyle w:val="TableContents"/>
+              <w:rPr/>
+            </w:pPr>
+            <w:r>
+              <w:rPr/>
+            </w:r>
+          </w:p>
+        </w:tc>
+        <w:tc>
+          <w:tcPr>
+            <w:tcW w:w="1020" w:type="dxa"/>
+            <w:tcBorders>
+              <w:left w:val="single" w:sz="4" w:space="0" w:color="DDDDDD"/>
+              <w:bottom w:val="single" w:sz="4" w:space="0" w:color="DDDDDD"/>
+              <w:insideH w:val="single" w:sz="4" w:space="0" w:color="DDDDDD"/>
+            </w:tcBorders>
+            <w:shd w:fill="auto" w:val="clear"/>
+          </w:tcPr>
+          <w:p>
+            <w:pPr>
+              <w:pStyle w:val="TableContents"/>
+              <w:rPr/>
+            </w:pPr>
+            <w:r>
+              <w:rPr/>
+            </w:r>
+          </w:p>
+        </w:tc>
+        <w:tc>
+          <w:tcPr>
+            <w:tcW w:w="1019" w:type="dxa"/>
+            <w:tcBorders>
+              <w:left w:val="single" w:sz="4" w:space="0" w:color="DDDDDD"/>
+              <w:bottom w:val="single" w:sz="4" w:space="0" w:color="DDDDDD"/>
+              <w:insideH w:val="single" w:sz="4" w:space="0" w:color="DDDDDD"/>
+            </w:tcBorders>
+            <w:shd w:fill="auto" w:val="clear"/>
+          </w:tcPr>
+          <w:p>
+            <w:pPr>
+              <w:pStyle w:val="TableContents"/>
+              <w:rPr/>
+            </w:pPr>
+            <w:r>
+              <w:rPr/>
+              <w:t>966</w:t>
+            </w:r>
+          </w:p>
+        </w:tc>
+        <w:tc>
+          <w:tcPr>
+            <w:tcW w:w="1020" w:type="dxa"/>
+            <w:tcBorders>
+              <w:left w:val="single" w:sz="4" w:space="0" w:color="DDDDDD"/>
+              <w:bottom w:val="single" w:sz="4" w:space="0" w:color="DDDDDD"/>
+              <w:insideH w:val="single" w:sz="4" w:space="0" w:color="DDDDDD"/>
+            </w:tcBorders>
+            <w:shd w:fill="auto" w:val="clear"/>
+          </w:tcPr>
+          <w:p>
+            <w:pPr>
+              <w:pStyle w:val="TableContents"/>
+              <w:rPr/>
+            </w:pPr>
+            <w:r>
+              <w:rPr/>
+              <w:t>878</w:t>
+            </w:r>
+          </w:p>
+        </w:tc>
+        <w:tc>
+          <w:tcPr>
+            <w:tcW w:w="1020" w:type="dxa"/>
+            <w:tcBorders>
+              <w:left w:val="single" w:sz="4" w:space="0" w:color="DDDDDD"/>
+              <w:bottom w:val="single" w:sz="4" w:space="0" w:color="DDDDDD"/>
+              <w:insideH w:val="single" w:sz="4" w:space="0" w:color="DDDDDD"/>
+            </w:tcBorders>
+            <w:shd w:fill="auto" w:val="clear"/>
+          </w:tcPr>
+          <w:p>
+            <w:pPr>
+              <w:pStyle w:val="TableContents"/>
+              <w:rPr/>
+            </w:pPr>
+            <w:r>
+              <w:rPr/>
+            </w:r>
+          </w:p>
+        </w:tc>
+        <w:tc>
+          <w:tcPr>
+            <w:tcW w:w="1020" w:type="dxa"/>
+            <w:tcBorders>
+              <w:left w:val="single" w:sz="4" w:space="0" w:color="DDDDDD"/>
+              <w:bottom w:val="single" w:sz="4" w:space="0" w:color="DDDDDD"/>
+              <w:right w:val="single" w:sz="4" w:space="0" w:color="DDDDDD"/>
+              <w:insideH w:val="single" w:sz="4" w:space="0" w:color="DDDDDD"/>
+              <w:insideV w:val="single" w:sz="4" w:space="0" w:color="DDDDDD"/>
+            </w:tcBorders>
+            <w:shd w:fill="auto" w:val="clear"/>
+          </w:tcPr>
+          <w:p>
+            <w:pPr>
+              <w:pStyle w:val="TableContents"/>
+              <w:rPr/>
+            </w:pPr>
+            <w:r>
+              <w:rPr/>
+            </w:r>
+          </w:p>
+        </w:tc>
+      </w:tr>
+    </w:tbl>
     <w:p>
       <w:pPr>
         <w:pStyle w:val="TextBody"/>
         <w:spacing w:before="0" w:after="140"/>
+        <w:rPr/>
+      </w:pPr>
+      <w:r>
+        <w:rPr/>
+      </w:r>
+    </w:p>
+    <w:p>
+      <w:pPr>
+        <w:pStyle w:val="Heading2"/>
+        <w:rPr/>
+      </w:pPr>
+      <w:bookmarkStart w:id="21" w:name="__RefHeading___Toc7268_68767826"/>
+      <w:bookmarkEnd w:id="21"/>
+      <w:r>
+        <w:rPr/>
+        <w:t xml:space="preserve">Table </w:t>
+      </w:r>
+      <w:r>
+        <w:rPr/>
+        <w:t>B</w:t>
+      </w:r>
+    </w:p>
+    <w:p>
+      <w:pPr>
+        <w:pStyle w:val="TextBody"/>
+        <w:rPr/>
+      </w:pPr>
+      <w:r>
+        <w:rPr/>
+        <w:t xml:space="preserve">Estimations of the neck length of </w:t>
+      </w:r>
+      <w:r>
+        <w:rPr>
+          <w:i/>
+          <w:iCs/>
+        </w:rPr>
+        <w:t>Barosaurus lentus</w:t>
+      </w:r>
+      <w:r>
+        <w:rPr/>
+        <w:t xml:space="preserve"> AMNH 6341. Nine estimates are made: three methods (see text for details) each assessed under three interpretations: “short” assumes that the condyle of each vertebra is fully buried in the cotyle of its predecessor, i.e. that there is negligible intervertebral cartilage; “long” assumes that condyles approach but do not penetrate the cotyles due to the presence of thick cartilage as in for example modern camels (Taylor and Wedel 2013:figures 5, 21); “medium” represents a compromise interpretation in which condyles penetrate to half the depth of the corresponding cotyles with intervertebral cartilage filling the remaining space.</w:t>
+      </w:r>
+    </w:p>
+    <w:tbl>
+      <w:tblPr>
+        <w:tblW w:w="9638" w:type="dxa"/>
+        <w:jc w:val="left"/>
+        <w:tblInd w:w="0" w:type="dxa"/>
+        <w:tblBorders>
+          <w:top w:val="single" w:sz="4" w:space="0" w:color="DDDDDD"/>
+          <w:left w:val="single" w:sz="4" w:space="0" w:color="DDDDDD"/>
+          <w:bottom w:val="single" w:sz="4" w:space="0" w:color="000000"/>
+          <w:insideH w:val="single" w:sz="4" w:space="0" w:color="000000"/>
+        </w:tblBorders>
+        <w:tblCellMar>
+          <w:top w:w="55" w:type="dxa"/>
+          <w:left w:w="50" w:type="dxa"/>
+          <w:bottom w:w="55" w:type="dxa"/>
+          <w:right w:w="55" w:type="dxa"/>
+        </w:tblCellMar>
+      </w:tblPr>
+      <w:tblGrid>
+        <w:gridCol w:w="2383"/>
+        <w:gridCol w:w="1806"/>
+        <w:gridCol w:w="1872"/>
+        <w:gridCol w:w="1938"/>
+        <w:gridCol w:w="1639"/>
+      </w:tblGrid>
+      <w:tr>
+        <w:trPr/>
+        <w:tc>
+          <w:tcPr>
+            <w:tcW w:w="2383" w:type="dxa"/>
+            <w:tcBorders>
+              <w:top w:val="single" w:sz="4" w:space="0" w:color="DDDDDD"/>
+              <w:left w:val="single" w:sz="4" w:space="0" w:color="DDDDDD"/>
+              <w:bottom w:val="single" w:sz="4" w:space="0" w:color="000000"/>
+              <w:insideH w:val="single" w:sz="4" w:space="0" w:color="000000"/>
+            </w:tcBorders>
+            <w:shd w:fill="auto" w:val="clear"/>
+          </w:tcPr>
+          <w:p>
+            <w:pPr>
+              <w:pStyle w:val="TableContents"/>
+              <w:rPr>
+                <w:b/>
+                <w:b/>
+                <w:bCs/>
+              </w:rPr>
+            </w:pPr>
+            <w:r>
+              <w:rPr>
+                <w:b/>
+                <w:bCs/>
+              </w:rPr>
+              <w:t>Estimation method</w:t>
+            </w:r>
+          </w:p>
+        </w:tc>
+        <w:tc>
+          <w:tcPr>
+            <w:tcW w:w="1806" w:type="dxa"/>
+            <w:tcBorders>
+              <w:top w:val="single" w:sz="4" w:space="0" w:color="DDDDDD"/>
+              <w:left w:val="single" w:sz="4" w:space="0" w:color="DDDDDD"/>
+              <w:bottom w:val="single" w:sz="4" w:space="0" w:color="000000"/>
+              <w:insideH w:val="single" w:sz="4" w:space="0" w:color="000000"/>
+            </w:tcBorders>
+            <w:shd w:fill="auto" w:val="clear"/>
+          </w:tcPr>
+          <w:p>
+            <w:pPr>
+              <w:pStyle w:val="TableContents"/>
+              <w:rPr>
+                <w:b/>
+                <w:b/>
+                <w:bCs/>
+              </w:rPr>
+            </w:pPr>
+            <w:r>
+              <w:rPr>
+                <w:b/>
+                <w:bCs/>
+              </w:rPr>
+              <w:t>Interpretation</w:t>
+            </w:r>
+          </w:p>
+        </w:tc>
+        <w:tc>
+          <w:tcPr>
+            <w:tcW w:w="1872" w:type="dxa"/>
+            <w:tcBorders>
+              <w:top w:val="single" w:sz="4" w:space="0" w:color="DDDDDD"/>
+              <w:left w:val="single" w:sz="4" w:space="0" w:color="DDDDDD"/>
+              <w:bottom w:val="single" w:sz="4" w:space="0" w:color="000000"/>
+              <w:insideH w:val="single" w:sz="4" w:space="0" w:color="000000"/>
+            </w:tcBorders>
+            <w:shd w:fill="auto" w:val="clear"/>
+          </w:tcPr>
+          <w:p>
+            <w:pPr>
+              <w:pStyle w:val="TableContents"/>
+              <w:rPr>
+                <w:b/>
+                <w:b/>
+                <w:bCs/>
+              </w:rPr>
+            </w:pPr>
+            <w:r>
+              <w:rPr>
+                <w:b/>
+                <w:bCs/>
+              </w:rPr>
+              <w:t>C8–C16 length</w:t>
+            </w:r>
+          </w:p>
+        </w:tc>
+        <w:tc>
+          <w:tcPr>
+            <w:tcW w:w="1938" w:type="dxa"/>
+            <w:tcBorders>
+              <w:top w:val="single" w:sz="4" w:space="0" w:color="DDDDDD"/>
+              <w:left w:val="single" w:sz="4" w:space="0" w:color="DDDDDD"/>
+              <w:bottom w:val="single" w:sz="4" w:space="0" w:color="000000"/>
+              <w:insideH w:val="single" w:sz="4" w:space="0" w:color="000000"/>
+            </w:tcBorders>
+            <w:shd w:fill="auto" w:val="clear"/>
+          </w:tcPr>
+          <w:p>
+            <w:pPr>
+              <w:pStyle w:val="TableContents"/>
+              <w:rPr>
+                <w:b/>
+                <w:b/>
+                <w:bCs/>
+              </w:rPr>
+            </w:pPr>
+            <w:r>
+              <w:rPr>
+                <w:b/>
+                <w:bCs/>
+              </w:rPr>
+              <w:t>C1–C7 estimate</w:t>
+            </w:r>
+          </w:p>
+        </w:tc>
+        <w:tc>
+          <w:tcPr>
+            <w:tcW w:w="1639" w:type="dxa"/>
+            <w:tcBorders>
+              <w:top w:val="single" w:sz="4" w:space="0" w:color="DDDDDD"/>
+              <w:left w:val="single" w:sz="4" w:space="0" w:color="DDDDDD"/>
+              <w:bottom w:val="single" w:sz="4" w:space="0" w:color="000000"/>
+              <w:right w:val="single" w:sz="4" w:space="0" w:color="DDDDDD"/>
+              <w:insideH w:val="single" w:sz="4" w:space="0" w:color="000000"/>
+              <w:insideV w:val="single" w:sz="4" w:space="0" w:color="DDDDDD"/>
+            </w:tcBorders>
+            <w:shd w:fill="auto" w:val="clear"/>
+          </w:tcPr>
+          <w:p>
+            <w:pPr>
+              <w:pStyle w:val="TableContents"/>
+              <w:rPr>
+                <w:b/>
+                <w:b/>
+                <w:bCs/>
+              </w:rPr>
+            </w:pPr>
+            <w:r>
+              <w:rPr>
+                <w:b/>
+                <w:bCs/>
+              </w:rPr>
+              <w:t>Total length</w:t>
+            </w:r>
+          </w:p>
+        </w:tc>
+      </w:tr>
+      <w:tr>
+        <w:trPr/>
+        <w:tc>
+          <w:tcPr>
+            <w:tcW w:w="2383" w:type="dxa"/>
+            <w:tcBorders>
+              <w:left w:val="single" w:sz="4" w:space="0" w:color="DDDDDD"/>
+              <w:bottom w:val="single" w:sz="4" w:space="0" w:color="DDDDDD"/>
+              <w:insideH w:val="single" w:sz="4" w:space="0" w:color="DDDDDD"/>
+            </w:tcBorders>
+            <w:shd w:fill="auto" w:val="clear"/>
+          </w:tcPr>
+          <w:p>
+            <w:pPr>
+              <w:pStyle w:val="TableContents"/>
+              <w:rPr/>
+            </w:pPr>
+            <w:r>
+              <w:rPr/>
+              <w:t>1. Scaled juvenile</w:t>
+            </w:r>
+          </w:p>
+        </w:tc>
+        <w:tc>
+          <w:tcPr>
+            <w:tcW w:w="1806" w:type="dxa"/>
+            <w:tcBorders>
+              <w:left w:val="single" w:sz="4" w:space="0" w:color="DDDDDD"/>
+              <w:bottom w:val="single" w:sz="4" w:space="0" w:color="DDDDDD"/>
+              <w:insideH w:val="single" w:sz="4" w:space="0" w:color="DDDDDD"/>
+            </w:tcBorders>
+            <w:shd w:fill="auto" w:val="clear"/>
+          </w:tcPr>
+          <w:p>
+            <w:pPr>
+              <w:pStyle w:val="TableContents"/>
+              <w:rPr/>
+            </w:pPr>
+            <w:r>
+              <w:rPr/>
+              <w:t>Short</w:t>
+            </w:r>
+          </w:p>
+        </w:tc>
+        <w:tc>
+          <w:tcPr>
+            <w:tcW w:w="1872" w:type="dxa"/>
+            <w:tcBorders>
+              <w:left w:val="single" w:sz="4" w:space="0" w:color="DDDDDD"/>
+              <w:bottom w:val="single" w:sz="4" w:space="0" w:color="DDDDDD"/>
+              <w:insideH w:val="single" w:sz="4" w:space="0" w:color="DDDDDD"/>
+            </w:tcBorders>
+            <w:shd w:fill="auto" w:val="clear"/>
+          </w:tcPr>
+          <w:p>
+            <w:pPr>
+              <w:pStyle w:val="TableContents"/>
+              <w:rPr/>
+            </w:pPr>
+            <w:r>
+              <w:rPr/>
+              <w:t>6166</w:t>
+            </w:r>
+          </w:p>
+        </w:tc>
+        <w:tc>
+          <w:tcPr>
+            <w:tcW w:w="1938" w:type="dxa"/>
+            <w:tcBorders>
+              <w:left w:val="single" w:sz="4" w:space="0" w:color="DDDDDD"/>
+              <w:bottom w:val="single" w:sz="4" w:space="0" w:color="DDDDDD"/>
+              <w:insideH w:val="single" w:sz="4" w:space="0" w:color="DDDDDD"/>
+            </w:tcBorders>
+            <w:shd w:fill="auto" w:val="clear"/>
+          </w:tcPr>
+          <w:p>
+            <w:pPr>
+              <w:pStyle w:val="TableContents"/>
+              <w:rPr/>
+            </w:pPr>
+            <w:r>
+              <w:rPr/>
+              <w:t>1738</w:t>
+            </w:r>
+          </w:p>
+        </w:tc>
+        <w:tc>
+          <w:tcPr>
+            <w:tcW w:w="1639" w:type="dxa"/>
+            <w:tcBorders>
+              <w:left w:val="single" w:sz="4" w:space="0" w:color="DDDDDD"/>
+              <w:bottom w:val="single" w:sz="4" w:space="0" w:color="DDDDDD"/>
+              <w:right w:val="single" w:sz="4" w:space="0" w:color="DDDDDD"/>
+              <w:insideH w:val="single" w:sz="4" w:space="0" w:color="DDDDDD"/>
+              <w:insideV w:val="single" w:sz="4" w:space="0" w:color="DDDDDD"/>
+            </w:tcBorders>
+            <w:shd w:fill="auto" w:val="clear"/>
+          </w:tcPr>
+          <w:p>
+            <w:pPr>
+              <w:pStyle w:val="TableContents"/>
+              <w:rPr/>
+            </w:pPr>
+            <w:r>
+              <w:rPr/>
+              <w:t>7904</w:t>
+            </w:r>
+          </w:p>
+        </w:tc>
+      </w:tr>
+      <w:tr>
+        <w:trPr/>
+        <w:tc>
+          <w:tcPr>
+            <w:tcW w:w="2383" w:type="dxa"/>
+            <w:tcBorders>
+              <w:left w:val="single" w:sz="4" w:space="0" w:color="DDDDDD"/>
+              <w:bottom w:val="single" w:sz="4" w:space="0" w:color="DDDDDD"/>
+              <w:insideH w:val="single" w:sz="4" w:space="0" w:color="DDDDDD"/>
+            </w:tcBorders>
+            <w:shd w:fill="auto" w:val="clear"/>
+          </w:tcPr>
+          <w:p>
+            <w:pPr>
+              <w:pStyle w:val="TableContents"/>
+              <w:rPr/>
+            </w:pPr>
+            <w:r>
+              <w:rPr/>
+            </w:r>
+          </w:p>
+        </w:tc>
+        <w:tc>
+          <w:tcPr>
+            <w:tcW w:w="1806" w:type="dxa"/>
+            <w:tcBorders>
+              <w:left w:val="single" w:sz="4" w:space="0" w:color="DDDDDD"/>
+              <w:bottom w:val="single" w:sz="4" w:space="0" w:color="DDDDDD"/>
+              <w:insideH w:val="single" w:sz="4" w:space="0" w:color="DDDDDD"/>
+            </w:tcBorders>
+            <w:shd w:fill="auto" w:val="clear"/>
+          </w:tcPr>
+          <w:p>
+            <w:pPr>
+              <w:pStyle w:val="TableContents"/>
+              <w:rPr/>
+            </w:pPr>
+            <w:r>
+              <w:rPr/>
+              <w:t>Medium</w:t>
+            </w:r>
+          </w:p>
+        </w:tc>
+        <w:tc>
+          <w:tcPr>
+            <w:tcW w:w="1872" w:type="dxa"/>
+            <w:tcBorders>
+              <w:left w:val="single" w:sz="4" w:space="0" w:color="DDDDDD"/>
+              <w:bottom w:val="single" w:sz="4" w:space="0" w:color="DDDDDD"/>
+              <w:insideH w:val="single" w:sz="4" w:space="0" w:color="DDDDDD"/>
+            </w:tcBorders>
+            <w:shd w:fill="auto" w:val="clear"/>
+          </w:tcPr>
+          <w:p>
+            <w:pPr>
+              <w:pStyle w:val="TableContents"/>
+              <w:rPr/>
+            </w:pPr>
+            <w:r>
+              <w:rPr/>
+              <w:t>6550</w:t>
+            </w:r>
+          </w:p>
+        </w:tc>
+        <w:tc>
+          <w:tcPr>
+            <w:tcW w:w="1938" w:type="dxa"/>
+            <w:tcBorders>
+              <w:left w:val="single" w:sz="4" w:space="0" w:color="DDDDDD"/>
+              <w:bottom w:val="single" w:sz="4" w:space="0" w:color="DDDDDD"/>
+              <w:insideH w:val="single" w:sz="4" w:space="0" w:color="DDDDDD"/>
+            </w:tcBorders>
+            <w:shd w:fill="auto" w:val="clear"/>
+          </w:tcPr>
+          <w:p>
+            <w:pPr>
+              <w:pStyle w:val="TableContents"/>
+              <w:rPr/>
+            </w:pPr>
+            <w:r>
+              <w:rPr/>
+              <w:t>1821</w:t>
+            </w:r>
+          </w:p>
+        </w:tc>
+        <w:tc>
+          <w:tcPr>
+            <w:tcW w:w="1639" w:type="dxa"/>
+            <w:tcBorders>
+              <w:left w:val="single" w:sz="4" w:space="0" w:color="DDDDDD"/>
+              <w:bottom w:val="single" w:sz="4" w:space="0" w:color="DDDDDD"/>
+              <w:right w:val="single" w:sz="4" w:space="0" w:color="DDDDDD"/>
+              <w:insideH w:val="single" w:sz="4" w:space="0" w:color="DDDDDD"/>
+              <w:insideV w:val="single" w:sz="4" w:space="0" w:color="DDDDDD"/>
+            </w:tcBorders>
+            <w:shd w:fill="auto" w:val="clear"/>
+          </w:tcPr>
+          <w:p>
+            <w:pPr>
+              <w:pStyle w:val="TableContents"/>
+              <w:rPr/>
+            </w:pPr>
+            <w:r>
+              <w:rPr/>
+              <w:t>8371</w:t>
+            </w:r>
+          </w:p>
+        </w:tc>
+      </w:tr>
+      <w:tr>
+        <w:trPr/>
+        <w:tc>
+          <w:tcPr>
+            <w:tcW w:w="2383" w:type="dxa"/>
+            <w:tcBorders>
+              <w:left w:val="single" w:sz="4" w:space="0" w:color="DDDDDD"/>
+              <w:bottom w:val="single" w:sz="4" w:space="0" w:color="000000"/>
+              <w:insideH w:val="single" w:sz="4" w:space="0" w:color="000000"/>
+            </w:tcBorders>
+            <w:shd w:fill="auto" w:val="clear"/>
+          </w:tcPr>
+          <w:p>
+            <w:pPr>
+              <w:pStyle w:val="TableContents"/>
+              <w:rPr/>
+            </w:pPr>
+            <w:r>
+              <w:rPr/>
+            </w:r>
+          </w:p>
+        </w:tc>
+        <w:tc>
+          <w:tcPr>
+            <w:tcW w:w="1806" w:type="dxa"/>
+            <w:tcBorders>
+              <w:left w:val="single" w:sz="4" w:space="0" w:color="DDDDDD"/>
+              <w:bottom w:val="single" w:sz="4" w:space="0" w:color="000000"/>
+              <w:insideH w:val="single" w:sz="4" w:space="0" w:color="000000"/>
+            </w:tcBorders>
+            <w:shd w:fill="auto" w:val="clear"/>
+          </w:tcPr>
+          <w:p>
+            <w:pPr>
+              <w:pStyle w:val="TableContents"/>
+              <w:rPr/>
+            </w:pPr>
+            <w:r>
+              <w:rPr/>
+              <w:t xml:space="preserve">Long </w:t>
+            </w:r>
+          </w:p>
+        </w:tc>
+        <w:tc>
+          <w:tcPr>
+            <w:tcW w:w="1872" w:type="dxa"/>
+            <w:tcBorders>
+              <w:left w:val="single" w:sz="4" w:space="0" w:color="DDDDDD"/>
+              <w:bottom w:val="single" w:sz="4" w:space="0" w:color="000000"/>
+              <w:insideH w:val="single" w:sz="4" w:space="0" w:color="000000"/>
+            </w:tcBorders>
+            <w:shd w:fill="auto" w:val="clear"/>
+          </w:tcPr>
+          <w:p>
+            <w:pPr>
+              <w:pStyle w:val="TableContents"/>
+              <w:rPr/>
+            </w:pPr>
+            <w:r>
+              <w:rPr/>
+              <w:t>6933</w:t>
+            </w:r>
+          </w:p>
+        </w:tc>
+        <w:tc>
+          <w:tcPr>
+            <w:tcW w:w="1938" w:type="dxa"/>
+            <w:tcBorders>
+              <w:left w:val="single" w:sz="4" w:space="0" w:color="DDDDDD"/>
+              <w:bottom w:val="single" w:sz="4" w:space="0" w:color="000000"/>
+              <w:insideH w:val="single" w:sz="4" w:space="0" w:color="000000"/>
+            </w:tcBorders>
+            <w:shd w:fill="auto" w:val="clear"/>
+          </w:tcPr>
+          <w:p>
+            <w:pPr>
+              <w:pStyle w:val="TableContents"/>
+              <w:rPr/>
+            </w:pPr>
+            <w:r>
+              <w:rPr/>
+              <w:t>1903</w:t>
+            </w:r>
+          </w:p>
+        </w:tc>
+        <w:tc>
+          <w:tcPr>
+            <w:tcW w:w="1639" w:type="dxa"/>
+            <w:tcBorders>
+              <w:left w:val="single" w:sz="4" w:space="0" w:color="DDDDDD"/>
+              <w:bottom w:val="single" w:sz="4" w:space="0" w:color="000000"/>
+              <w:right w:val="single" w:sz="4" w:space="0" w:color="DDDDDD"/>
+              <w:insideH w:val="single" w:sz="4" w:space="0" w:color="000000"/>
+              <w:insideV w:val="single" w:sz="4" w:space="0" w:color="DDDDDD"/>
+            </w:tcBorders>
+            <w:shd w:fill="auto" w:val="clear"/>
+          </w:tcPr>
+          <w:p>
+            <w:pPr>
+              <w:pStyle w:val="TableContents"/>
+              <w:rPr/>
+            </w:pPr>
+            <w:r>
+              <w:rPr/>
+              <w:t>8836</w:t>
+            </w:r>
+          </w:p>
+        </w:tc>
+      </w:tr>
+      <w:tr>
+        <w:trPr/>
+        <w:tc>
+          <w:tcPr>
+            <w:tcW w:w="2383" w:type="dxa"/>
+            <w:tcBorders>
+              <w:left w:val="single" w:sz="4" w:space="0" w:color="DDDDDD"/>
+              <w:bottom w:val="single" w:sz="4" w:space="0" w:color="DDDDDD"/>
+              <w:insideH w:val="single" w:sz="4" w:space="0" w:color="DDDDDD"/>
+            </w:tcBorders>
+            <w:shd w:fill="auto" w:val="clear"/>
+          </w:tcPr>
+          <w:p>
+            <w:pPr>
+              <w:pStyle w:val="TableContents"/>
+              <w:rPr/>
+            </w:pPr>
+            <w:r>
+              <w:rPr/>
+              <w:t xml:space="preserve">2. </w:t>
+            </w:r>
+            <w:r>
+              <w:rPr>
+                <w:i/>
+                <w:iCs/>
+              </w:rPr>
+              <w:t>Diplodocus</w:t>
+            </w:r>
+            <w:r>
+              <w:rPr/>
+              <w:t xml:space="preserve"> neck</w:t>
+            </w:r>
+          </w:p>
+        </w:tc>
+        <w:tc>
+          <w:tcPr>
+            <w:tcW w:w="1806" w:type="dxa"/>
+            <w:tcBorders>
+              <w:left w:val="single" w:sz="4" w:space="0" w:color="DDDDDD"/>
+              <w:bottom w:val="single" w:sz="4" w:space="0" w:color="DDDDDD"/>
+              <w:insideH w:val="single" w:sz="4" w:space="0" w:color="DDDDDD"/>
+            </w:tcBorders>
+            <w:shd w:fill="auto" w:val="clear"/>
+          </w:tcPr>
+          <w:p>
+            <w:pPr>
+              <w:pStyle w:val="TableContents"/>
+              <w:rPr/>
+            </w:pPr>
+            <w:r>
+              <w:rPr/>
+              <w:t>Short</w:t>
+            </w:r>
+          </w:p>
+        </w:tc>
+        <w:tc>
+          <w:tcPr>
+            <w:tcW w:w="1872" w:type="dxa"/>
+            <w:tcBorders>
+              <w:left w:val="single" w:sz="4" w:space="0" w:color="DDDDDD"/>
+              <w:bottom w:val="single" w:sz="4" w:space="0" w:color="DDDDDD"/>
+              <w:insideH w:val="single" w:sz="4" w:space="0" w:color="DDDDDD"/>
+            </w:tcBorders>
+            <w:shd w:fill="auto" w:val="clear"/>
+          </w:tcPr>
+          <w:p>
+            <w:pPr>
+              <w:pStyle w:val="TableContents"/>
+              <w:rPr/>
+            </w:pPr>
+            <w:r>
+              <w:rPr/>
+              <w:t>6166</w:t>
+            </w:r>
+          </w:p>
+        </w:tc>
+        <w:tc>
+          <w:tcPr>
+            <w:tcW w:w="1938" w:type="dxa"/>
+            <w:tcBorders>
+              <w:left w:val="single" w:sz="4" w:space="0" w:color="DDDDDD"/>
+              <w:bottom w:val="single" w:sz="4" w:space="0" w:color="DDDDDD"/>
+              <w:insideH w:val="single" w:sz="4" w:space="0" w:color="DDDDDD"/>
+            </w:tcBorders>
+            <w:shd w:fill="auto" w:val="clear"/>
+          </w:tcPr>
+          <w:p>
+            <w:pPr>
+              <w:pStyle w:val="TableContents"/>
+              <w:rPr/>
+            </w:pPr>
+            <w:r>
+              <w:rPr/>
+              <w:t>2356</w:t>
+            </w:r>
+          </w:p>
+        </w:tc>
+        <w:tc>
+          <w:tcPr>
+            <w:tcW w:w="1639" w:type="dxa"/>
+            <w:tcBorders>
+              <w:left w:val="single" w:sz="4" w:space="0" w:color="DDDDDD"/>
+              <w:bottom w:val="single" w:sz="4" w:space="0" w:color="DDDDDD"/>
+              <w:right w:val="single" w:sz="4" w:space="0" w:color="DDDDDD"/>
+              <w:insideH w:val="single" w:sz="4" w:space="0" w:color="DDDDDD"/>
+              <w:insideV w:val="single" w:sz="4" w:space="0" w:color="DDDDDD"/>
+            </w:tcBorders>
+            <w:shd w:fill="auto" w:val="clear"/>
+          </w:tcPr>
+          <w:p>
+            <w:pPr>
+              <w:pStyle w:val="TableContents"/>
+              <w:rPr/>
+            </w:pPr>
+            <w:r>
+              <w:rPr/>
+              <w:t>8522</w:t>
+            </w:r>
+          </w:p>
+        </w:tc>
+      </w:tr>
+      <w:tr>
+        <w:trPr/>
+        <w:tc>
+          <w:tcPr>
+            <w:tcW w:w="2383" w:type="dxa"/>
+            <w:tcBorders>
+              <w:left w:val="single" w:sz="4" w:space="0" w:color="DDDDDD"/>
+              <w:bottom w:val="single" w:sz="4" w:space="0" w:color="DDDDDD"/>
+              <w:insideH w:val="single" w:sz="4" w:space="0" w:color="DDDDDD"/>
+            </w:tcBorders>
+            <w:shd w:fill="auto" w:val="clear"/>
+          </w:tcPr>
+          <w:p>
+            <w:pPr>
+              <w:pStyle w:val="TableContents"/>
+              <w:rPr/>
+            </w:pPr>
+            <w:r>
+              <w:rPr/>
+            </w:r>
+          </w:p>
+        </w:tc>
+        <w:tc>
+          <w:tcPr>
+            <w:tcW w:w="1806" w:type="dxa"/>
+            <w:tcBorders>
+              <w:left w:val="single" w:sz="4" w:space="0" w:color="DDDDDD"/>
+              <w:bottom w:val="single" w:sz="4" w:space="0" w:color="DDDDDD"/>
+              <w:insideH w:val="single" w:sz="4" w:space="0" w:color="DDDDDD"/>
+            </w:tcBorders>
+            <w:shd w:fill="auto" w:val="clear"/>
+          </w:tcPr>
+          <w:p>
+            <w:pPr>
+              <w:pStyle w:val="TableContents"/>
+              <w:rPr/>
+            </w:pPr>
+            <w:r>
+              <w:rPr/>
+              <w:t>Medium</w:t>
+            </w:r>
+          </w:p>
+        </w:tc>
+        <w:tc>
+          <w:tcPr>
+            <w:tcW w:w="1872" w:type="dxa"/>
+            <w:tcBorders>
+              <w:left w:val="single" w:sz="4" w:space="0" w:color="DDDDDD"/>
+              <w:bottom w:val="single" w:sz="4" w:space="0" w:color="DDDDDD"/>
+              <w:insideH w:val="single" w:sz="4" w:space="0" w:color="DDDDDD"/>
+            </w:tcBorders>
+            <w:shd w:fill="auto" w:val="clear"/>
+          </w:tcPr>
+          <w:p>
+            <w:pPr>
+              <w:pStyle w:val="TableContents"/>
+              <w:rPr/>
+            </w:pPr>
+            <w:r>
+              <w:rPr/>
+              <w:t>6550</w:t>
+            </w:r>
+          </w:p>
+        </w:tc>
+        <w:tc>
+          <w:tcPr>
+            <w:tcW w:w="1938" w:type="dxa"/>
+            <w:tcBorders>
+              <w:left w:val="single" w:sz="4" w:space="0" w:color="DDDDDD"/>
+              <w:bottom w:val="single" w:sz="4" w:space="0" w:color="DDDDDD"/>
+              <w:insideH w:val="single" w:sz="4" w:space="0" w:color="DDDDDD"/>
+            </w:tcBorders>
+            <w:shd w:fill="auto" w:val="clear"/>
+          </w:tcPr>
+          <w:p>
+            <w:pPr>
+              <w:pStyle w:val="TableContents"/>
+              <w:rPr/>
+            </w:pPr>
+            <w:r>
+              <w:rPr/>
+              <w:t>2506</w:t>
+            </w:r>
+          </w:p>
+        </w:tc>
+        <w:tc>
+          <w:tcPr>
+            <w:tcW w:w="1639" w:type="dxa"/>
+            <w:tcBorders>
+              <w:left w:val="single" w:sz="4" w:space="0" w:color="DDDDDD"/>
+              <w:bottom w:val="single" w:sz="4" w:space="0" w:color="DDDDDD"/>
+              <w:right w:val="single" w:sz="4" w:space="0" w:color="DDDDDD"/>
+              <w:insideH w:val="single" w:sz="4" w:space="0" w:color="DDDDDD"/>
+              <w:insideV w:val="single" w:sz="4" w:space="0" w:color="DDDDDD"/>
+            </w:tcBorders>
+            <w:shd w:fill="auto" w:val="clear"/>
+          </w:tcPr>
+          <w:p>
+            <w:pPr>
+              <w:pStyle w:val="TableContents"/>
+              <w:rPr/>
+            </w:pPr>
+            <w:bookmarkStart w:id="22" w:name="__DdeLink__7277_68767826"/>
+            <w:r>
+              <w:rPr/>
+              <w:t>9056</w:t>
+            </w:r>
+            <w:bookmarkEnd w:id="22"/>
+          </w:p>
+        </w:tc>
+      </w:tr>
+      <w:tr>
+        <w:trPr/>
+        <w:tc>
+          <w:tcPr>
+            <w:tcW w:w="2383" w:type="dxa"/>
+            <w:tcBorders>
+              <w:left w:val="single" w:sz="4" w:space="0" w:color="DDDDDD"/>
+              <w:bottom w:val="single" w:sz="4" w:space="0" w:color="000000"/>
+              <w:insideH w:val="single" w:sz="4" w:space="0" w:color="000000"/>
+            </w:tcBorders>
+            <w:shd w:fill="auto" w:val="clear"/>
+          </w:tcPr>
+          <w:p>
+            <w:pPr>
+              <w:pStyle w:val="TableContents"/>
+              <w:rPr/>
+            </w:pPr>
+            <w:r>
+              <w:rPr/>
+            </w:r>
+          </w:p>
+        </w:tc>
+        <w:tc>
+          <w:tcPr>
+            <w:tcW w:w="1806" w:type="dxa"/>
+            <w:tcBorders>
+              <w:left w:val="single" w:sz="4" w:space="0" w:color="DDDDDD"/>
+              <w:bottom w:val="single" w:sz="4" w:space="0" w:color="000000"/>
+              <w:insideH w:val="single" w:sz="4" w:space="0" w:color="000000"/>
+            </w:tcBorders>
+            <w:shd w:fill="auto" w:val="clear"/>
+          </w:tcPr>
+          <w:p>
+            <w:pPr>
+              <w:pStyle w:val="TableContents"/>
+              <w:rPr/>
+            </w:pPr>
+            <w:r>
+              <w:rPr/>
+              <w:t xml:space="preserve">Long </w:t>
+            </w:r>
+          </w:p>
+        </w:tc>
+        <w:tc>
+          <w:tcPr>
+            <w:tcW w:w="1872" w:type="dxa"/>
+            <w:tcBorders>
+              <w:left w:val="single" w:sz="4" w:space="0" w:color="DDDDDD"/>
+              <w:bottom w:val="single" w:sz="4" w:space="0" w:color="000000"/>
+              <w:insideH w:val="single" w:sz="4" w:space="0" w:color="000000"/>
+            </w:tcBorders>
+            <w:shd w:fill="auto" w:val="clear"/>
+          </w:tcPr>
+          <w:p>
+            <w:pPr>
+              <w:pStyle w:val="TableContents"/>
+              <w:rPr/>
+            </w:pPr>
+            <w:r>
+              <w:rPr/>
+              <w:t>6933</w:t>
+            </w:r>
+          </w:p>
+        </w:tc>
+        <w:tc>
+          <w:tcPr>
+            <w:tcW w:w="1938" w:type="dxa"/>
+            <w:tcBorders>
+              <w:left w:val="single" w:sz="4" w:space="0" w:color="DDDDDD"/>
+              <w:bottom w:val="single" w:sz="4" w:space="0" w:color="000000"/>
+              <w:insideH w:val="single" w:sz="4" w:space="0" w:color="000000"/>
+            </w:tcBorders>
+            <w:shd w:fill="auto" w:val="clear"/>
+          </w:tcPr>
+          <w:p>
+            <w:pPr>
+              <w:pStyle w:val="TableContents"/>
+              <w:rPr/>
+            </w:pPr>
+            <w:r>
+              <w:rPr/>
+              <w:t>2655</w:t>
+            </w:r>
+          </w:p>
+        </w:tc>
+        <w:tc>
+          <w:tcPr>
+            <w:tcW w:w="1639" w:type="dxa"/>
+            <w:tcBorders>
+              <w:left w:val="single" w:sz="4" w:space="0" w:color="DDDDDD"/>
+              <w:bottom w:val="single" w:sz="4" w:space="0" w:color="000000"/>
+              <w:right w:val="single" w:sz="4" w:space="0" w:color="DDDDDD"/>
+              <w:insideH w:val="single" w:sz="4" w:space="0" w:color="000000"/>
+              <w:insideV w:val="single" w:sz="4" w:space="0" w:color="DDDDDD"/>
+            </w:tcBorders>
+            <w:shd w:fill="auto" w:val="clear"/>
+          </w:tcPr>
+          <w:p>
+            <w:pPr>
+              <w:pStyle w:val="TableContents"/>
+              <w:rPr/>
+            </w:pPr>
+            <w:r>
+              <w:rPr/>
+              <w:t>9588</w:t>
+            </w:r>
+          </w:p>
+        </w:tc>
+      </w:tr>
+      <w:tr>
+        <w:trPr/>
+        <w:tc>
+          <w:tcPr>
+            <w:tcW w:w="2383" w:type="dxa"/>
+            <w:tcBorders>
+              <w:left w:val="single" w:sz="4" w:space="0" w:color="DDDDDD"/>
+              <w:bottom w:val="single" w:sz="4" w:space="0" w:color="DDDDDD"/>
+              <w:insideH w:val="single" w:sz="4" w:space="0" w:color="DDDDDD"/>
+            </w:tcBorders>
+            <w:shd w:fill="auto" w:val="clear"/>
+          </w:tcPr>
+          <w:p>
+            <w:pPr>
+              <w:pStyle w:val="TableContents"/>
+              <w:rPr/>
+            </w:pPr>
+            <w:r>
+              <w:rPr/>
+              <w:t>3. Artistic intuition</w:t>
+            </w:r>
+          </w:p>
+        </w:tc>
+        <w:tc>
+          <w:tcPr>
+            <w:tcW w:w="1806" w:type="dxa"/>
+            <w:tcBorders>
+              <w:left w:val="single" w:sz="4" w:space="0" w:color="DDDDDD"/>
+              <w:bottom w:val="single" w:sz="4" w:space="0" w:color="DDDDDD"/>
+              <w:insideH w:val="single" w:sz="4" w:space="0" w:color="DDDDDD"/>
+            </w:tcBorders>
+            <w:shd w:fill="auto" w:val="clear"/>
+          </w:tcPr>
+          <w:p>
+            <w:pPr>
+              <w:pStyle w:val="TableContents"/>
+              <w:rPr/>
+            </w:pPr>
+            <w:r>
+              <w:rPr/>
+              <w:t>Short</w:t>
+            </w:r>
+          </w:p>
+        </w:tc>
+        <w:tc>
+          <w:tcPr>
+            <w:tcW w:w="1872" w:type="dxa"/>
+            <w:tcBorders>
+              <w:left w:val="single" w:sz="4" w:space="0" w:color="DDDDDD"/>
+              <w:bottom w:val="single" w:sz="4" w:space="0" w:color="DDDDDD"/>
+              <w:insideH w:val="single" w:sz="4" w:space="0" w:color="DDDDDD"/>
+            </w:tcBorders>
+            <w:shd w:fill="auto" w:val="clear"/>
+          </w:tcPr>
+          <w:p>
+            <w:pPr>
+              <w:pStyle w:val="TableContents"/>
+              <w:rPr/>
+            </w:pPr>
+            <w:r>
+              <w:rPr/>
+              <w:t>6166</w:t>
+            </w:r>
+          </w:p>
+        </w:tc>
+        <w:tc>
+          <w:tcPr>
+            <w:tcW w:w="1938" w:type="dxa"/>
+            <w:tcBorders>
+              <w:left w:val="single" w:sz="4" w:space="0" w:color="DDDDDD"/>
+              <w:bottom w:val="single" w:sz="4" w:space="0" w:color="DDDDDD"/>
+              <w:insideH w:val="single" w:sz="4" w:space="0" w:color="DDDDDD"/>
+            </w:tcBorders>
+            <w:shd w:fill="auto" w:val="clear"/>
+          </w:tcPr>
+          <w:p>
+            <w:pPr>
+              <w:pStyle w:val="TableContents"/>
+              <w:rPr/>
+            </w:pPr>
+            <w:r>
+              <w:rPr/>
+              <w:t>2142</w:t>
+            </w:r>
+          </w:p>
+        </w:tc>
+        <w:tc>
+          <w:tcPr>
+            <w:tcW w:w="1639" w:type="dxa"/>
+            <w:tcBorders>
+              <w:left w:val="single" w:sz="4" w:space="0" w:color="DDDDDD"/>
+              <w:bottom w:val="single" w:sz="4" w:space="0" w:color="DDDDDD"/>
+              <w:right w:val="single" w:sz="4" w:space="0" w:color="DDDDDD"/>
+              <w:insideH w:val="single" w:sz="4" w:space="0" w:color="DDDDDD"/>
+              <w:insideV w:val="single" w:sz="4" w:space="0" w:color="DDDDDD"/>
+            </w:tcBorders>
+            <w:shd w:fill="auto" w:val="clear"/>
+          </w:tcPr>
+          <w:p>
+            <w:pPr>
+              <w:pStyle w:val="TableContents"/>
+              <w:rPr/>
+            </w:pPr>
+            <w:r>
+              <w:rPr/>
+              <w:t>830</w:t>
+            </w:r>
+            <w:r>
+              <w:rPr/>
+              <w:t>8</w:t>
+            </w:r>
+          </w:p>
+        </w:tc>
+      </w:tr>
+      <w:tr>
+        <w:trPr/>
+        <w:tc>
+          <w:tcPr>
+            <w:tcW w:w="2383" w:type="dxa"/>
+            <w:tcBorders>
+              <w:left w:val="single" w:sz="4" w:space="0" w:color="DDDDDD"/>
+              <w:bottom w:val="single" w:sz="4" w:space="0" w:color="DDDDDD"/>
+              <w:insideH w:val="single" w:sz="4" w:space="0" w:color="DDDDDD"/>
+            </w:tcBorders>
+            <w:shd w:fill="auto" w:val="clear"/>
+          </w:tcPr>
+          <w:p>
+            <w:pPr>
+              <w:pStyle w:val="TableContents"/>
+              <w:rPr/>
+            </w:pPr>
+            <w:r>
+              <w:rPr/>
+            </w:r>
+          </w:p>
+        </w:tc>
+        <w:tc>
+          <w:tcPr>
+            <w:tcW w:w="1806" w:type="dxa"/>
+            <w:tcBorders>
+              <w:left w:val="single" w:sz="4" w:space="0" w:color="DDDDDD"/>
+              <w:bottom w:val="single" w:sz="4" w:space="0" w:color="DDDDDD"/>
+              <w:insideH w:val="single" w:sz="4" w:space="0" w:color="DDDDDD"/>
+            </w:tcBorders>
+            <w:shd w:fill="auto" w:val="clear"/>
+          </w:tcPr>
+          <w:p>
+            <w:pPr>
+              <w:pStyle w:val="TableContents"/>
+              <w:rPr/>
+            </w:pPr>
+            <w:r>
+              <w:rPr/>
+              <w:t>Medium</w:t>
+            </w:r>
+          </w:p>
+        </w:tc>
+        <w:tc>
+          <w:tcPr>
+            <w:tcW w:w="1872" w:type="dxa"/>
+            <w:tcBorders>
+              <w:left w:val="single" w:sz="4" w:space="0" w:color="DDDDDD"/>
+              <w:bottom w:val="single" w:sz="4" w:space="0" w:color="DDDDDD"/>
+              <w:insideH w:val="single" w:sz="4" w:space="0" w:color="DDDDDD"/>
+            </w:tcBorders>
+            <w:shd w:fill="auto" w:val="clear"/>
+          </w:tcPr>
+          <w:p>
+            <w:pPr>
+              <w:pStyle w:val="TableContents"/>
+              <w:rPr/>
+            </w:pPr>
+            <w:r>
+              <w:rPr/>
+              <w:t>6550</w:t>
+            </w:r>
+          </w:p>
+        </w:tc>
+        <w:tc>
+          <w:tcPr>
+            <w:tcW w:w="1938" w:type="dxa"/>
+            <w:tcBorders>
+              <w:left w:val="single" w:sz="4" w:space="0" w:color="DDDDDD"/>
+              <w:bottom w:val="single" w:sz="4" w:space="0" w:color="DDDDDD"/>
+              <w:insideH w:val="single" w:sz="4" w:space="0" w:color="DDDDDD"/>
+            </w:tcBorders>
+            <w:shd w:fill="auto" w:val="clear"/>
+          </w:tcPr>
+          <w:p>
+            <w:pPr>
+              <w:pStyle w:val="TableContents"/>
+              <w:rPr/>
+            </w:pPr>
+            <w:r>
+              <w:rPr/>
+              <w:t>2275</w:t>
+            </w:r>
+          </w:p>
+        </w:tc>
+        <w:tc>
+          <w:tcPr>
+            <w:tcW w:w="1639" w:type="dxa"/>
+            <w:tcBorders>
+              <w:left w:val="single" w:sz="4" w:space="0" w:color="DDDDDD"/>
+              <w:bottom w:val="single" w:sz="4" w:space="0" w:color="DDDDDD"/>
+              <w:right w:val="single" w:sz="4" w:space="0" w:color="DDDDDD"/>
+              <w:insideH w:val="single" w:sz="4" w:space="0" w:color="DDDDDD"/>
+              <w:insideV w:val="single" w:sz="4" w:space="0" w:color="DDDDDD"/>
+            </w:tcBorders>
+            <w:shd w:fill="auto" w:val="clear"/>
+          </w:tcPr>
+          <w:p>
+            <w:pPr>
+              <w:pStyle w:val="TableContents"/>
+              <w:rPr/>
+            </w:pPr>
+            <w:r>
+              <w:rPr/>
+              <w:t>8825</w:t>
+            </w:r>
+          </w:p>
+        </w:tc>
+      </w:tr>
+      <w:tr>
+        <w:trPr/>
+        <w:tc>
+          <w:tcPr>
+            <w:tcW w:w="2383" w:type="dxa"/>
+            <w:tcBorders>
+              <w:left w:val="single" w:sz="4" w:space="0" w:color="DDDDDD"/>
+              <w:bottom w:val="single" w:sz="4" w:space="0" w:color="000000"/>
+              <w:insideH w:val="single" w:sz="4" w:space="0" w:color="000000"/>
+            </w:tcBorders>
+            <w:shd w:fill="auto" w:val="clear"/>
+          </w:tcPr>
+          <w:p>
+            <w:pPr>
+              <w:pStyle w:val="TableContents"/>
+              <w:rPr/>
+            </w:pPr>
+            <w:r>
+              <w:rPr/>
+            </w:r>
+          </w:p>
+        </w:tc>
+        <w:tc>
+          <w:tcPr>
+            <w:tcW w:w="1806" w:type="dxa"/>
+            <w:tcBorders>
+              <w:left w:val="single" w:sz="4" w:space="0" w:color="DDDDDD"/>
+              <w:bottom w:val="single" w:sz="4" w:space="0" w:color="000000"/>
+              <w:insideH w:val="single" w:sz="4" w:space="0" w:color="000000"/>
+            </w:tcBorders>
+            <w:shd w:fill="auto" w:val="clear"/>
+          </w:tcPr>
+          <w:p>
+            <w:pPr>
+              <w:pStyle w:val="TableContents"/>
+              <w:rPr/>
+            </w:pPr>
+            <w:r>
+              <w:rPr/>
+              <w:t xml:space="preserve">Long </w:t>
+            </w:r>
+          </w:p>
+        </w:tc>
+        <w:tc>
+          <w:tcPr>
+            <w:tcW w:w="1872" w:type="dxa"/>
+            <w:tcBorders>
+              <w:left w:val="single" w:sz="4" w:space="0" w:color="DDDDDD"/>
+              <w:bottom w:val="single" w:sz="4" w:space="0" w:color="000000"/>
+              <w:insideH w:val="single" w:sz="4" w:space="0" w:color="000000"/>
+            </w:tcBorders>
+            <w:shd w:fill="auto" w:val="clear"/>
+          </w:tcPr>
+          <w:p>
+            <w:pPr>
+              <w:pStyle w:val="TableContents"/>
+              <w:rPr/>
+            </w:pPr>
+            <w:r>
+              <w:rPr/>
+              <w:t>6933</w:t>
+            </w:r>
+          </w:p>
+        </w:tc>
+        <w:tc>
+          <w:tcPr>
+            <w:tcW w:w="1938" w:type="dxa"/>
+            <w:tcBorders>
+              <w:left w:val="single" w:sz="4" w:space="0" w:color="DDDDDD"/>
+              <w:bottom w:val="single" w:sz="4" w:space="0" w:color="000000"/>
+              <w:insideH w:val="single" w:sz="4" w:space="0" w:color="000000"/>
+            </w:tcBorders>
+            <w:shd w:fill="auto" w:val="clear"/>
+          </w:tcPr>
+          <w:p>
+            <w:pPr>
+              <w:pStyle w:val="TableContents"/>
+              <w:rPr/>
+            </w:pPr>
+            <w:r>
+              <w:rPr/>
+              <w:t>2408</w:t>
+            </w:r>
+          </w:p>
+        </w:tc>
+        <w:tc>
+          <w:tcPr>
+            <w:tcW w:w="1639" w:type="dxa"/>
+            <w:tcBorders>
+              <w:left w:val="single" w:sz="4" w:space="0" w:color="DDDDDD"/>
+              <w:bottom w:val="single" w:sz="4" w:space="0" w:color="000000"/>
+              <w:right w:val="single" w:sz="4" w:space="0" w:color="DDDDDD"/>
+              <w:insideH w:val="single" w:sz="4" w:space="0" w:color="000000"/>
+              <w:insideV w:val="single" w:sz="4" w:space="0" w:color="DDDDDD"/>
+            </w:tcBorders>
+            <w:shd w:fill="auto" w:val="clear"/>
+          </w:tcPr>
+          <w:p>
+            <w:pPr>
+              <w:pStyle w:val="TableContents"/>
+              <w:rPr/>
+            </w:pPr>
+            <w:r>
+              <w:rPr/>
+              <w:t>9341</w:t>
+            </w:r>
+          </w:p>
+        </w:tc>
+      </w:tr>
+    </w:tbl>
+    <w:p>
+      <w:pPr>
+        <w:pStyle w:val="TextBody"/>
+        <w:rPr/>
+      </w:pPr>
+      <w:r>
+        <w:rPr/>
+      </w:r>
+    </w:p>
+    <w:p>
+      <w:pPr>
+        <w:pStyle w:val="Heading2"/>
+        <w:spacing w:before="198" w:after="119"/>
         <w:rPr/>
       </w:pPr>
       <w:r>
@@ -5433,7 +9347,7 @@
     <w:basedOn w:val="Index"/>
     <w:pPr>
       <w:tabs>
-        <w:tab w:val="clear" w:pos="709"/>
+        <w:tab w:val="clear" w:pos="720"/>
         <w:tab w:val="right" w:pos="9638" w:leader="dot"/>
       </w:tabs>
       <w:ind w:left="0" w:right="0" w:hanging="0"/>
@@ -5446,7 +9360,7 @@
     <w:qFormat/>
     <w:pPr>
       <w:tabs>
-        <w:tab w:val="clear" w:pos="709"/>
+        <w:tab w:val="clear" w:pos="720"/>
       </w:tabs>
       <w:spacing w:before="0" w:after="142"/>
       <w:ind w:left="283" w:right="0" w:hanging="283"/>
@@ -5458,7 +9372,7 @@
     <w:basedOn w:val="Index"/>
     <w:pPr>
       <w:tabs>
-        <w:tab w:val="clear" w:pos="709"/>
+        <w:tab w:val="clear" w:pos="720"/>
         <w:tab w:val="right" w:pos="9355" w:leader="dot"/>
       </w:tabs>
       <w:ind w:left="283" w:right="0" w:hanging="0"/>
@@ -5471,7 +9385,7 @@
     <w:qFormat/>
     <w:pPr>
       <w:tabs>
-        <w:tab w:val="clear" w:pos="709"/>
+        <w:tab w:val="clear" w:pos="720"/>
       </w:tabs>
       <w:spacing w:before="0" w:after="142"/>
       <w:ind w:left="283" w:right="0" w:hanging="283"/>
@@ -5483,12 +9397,34 @@
     <w:basedOn w:val="Index"/>
     <w:pPr>
       <w:tabs>
-        <w:tab w:val="clear" w:pos="709"/>
+        <w:tab w:val="clear" w:pos="720"/>
         <w:tab w:val="right" w:pos="9072" w:leader="dot"/>
       </w:tabs>
       <w:ind w:left="566" w:hanging="0"/>
     </w:pPr>
     <w:rPr/>
   </w:style>
+  <w:style w:type="paragraph" w:styleId="TableContents">
+    <w:name w:val="Table Contents"/>
+    <w:basedOn w:val="Normal"/>
+    <w:qFormat/>
+    <w:pPr>
+      <w:suppressLineNumbers/>
+    </w:pPr>
+    <w:rPr/>
+  </w:style>
+  <w:style w:type="paragraph" w:styleId="TableHeading">
+    <w:name w:val="Table Heading"/>
+    <w:basedOn w:val="TableContents"/>
+    <w:qFormat/>
+    <w:pPr>
+      <w:suppressLineNumbers/>
+      <w:jc w:val="center"/>
+    </w:pPr>
+    <w:rPr>
+      <w:b/>
+      <w:bCs/>
+    </w:rPr>
+  </w:style>
 </w:styles>
 </file>
</xml_diff>

<commit_message>
Reshuffle to bring in material from old JJB project
Also, move amnh-mount notes into palaeo-baromount project
</commit_message>
<xml_diff>
--- a/TaylorWedel-giant-barosaurus.docx
+++ b/TaylorWedel-giant-barosaurus.docx
@@ -4041,6 +4041,93 @@
     </w:p>
     <w:p>
       <w:pPr>
+        <w:pStyle w:val="TextBody"/>
+        <w:spacing w:before="0" w:after="140"/>
+        <w:rPr/>
+      </w:pPr>
+      <w:bookmarkStart w:id="19" w:name="__DdeLink__8410_68767826"/>
+      <w:r>
+        <w:rPr>
+          <w:b/>
+          <w:bCs/>
+        </w:rPr>
+        <w:t>Figure F</w:t>
+      </w:r>
+      <w:r>
+        <w:rPr>
+          <w:b w:val="false"/>
+          <w:bCs w:val="false"/>
+        </w:rPr>
+        <w:t xml:space="preserve">. Jacket BYU 20815, containing multiple cervical vertebrae of </w:t>
+      </w:r>
+      <w:r>
+        <w:rPr>
+          <w:b w:val="false"/>
+          <w:bCs w:val="false"/>
+          <w:i/>
+          <w:iCs/>
+        </w:rPr>
+        <w:t>Barosaurus</w:t>
+      </w:r>
+      <w:r>
+        <w:rPr>
+          <w:b w:val="false"/>
+          <w:bCs w:val="false"/>
+        </w:rPr>
+        <w:t>, red cyan anaglyph. At the top of the picture is Cervical A, in left lateral view. To its right is the anterior portion of Cervical B, in left lateral view. At bottom left is Cervical C, in right dorsolateral view, upside down (i.e. with anterior to the left).</w:t>
+      </w:r>
+      <w:bookmarkEnd w:id="19"/>
+    </w:p>
+    <w:p>
+      <w:pPr>
+        <w:pStyle w:val="TextBody"/>
+        <w:spacing w:before="0" w:after="140"/>
+        <w:rPr>
+          <w:b w:val="false"/>
+          <w:b w:val="false"/>
+          <w:bCs w:val="false"/>
+        </w:rPr>
+      </w:pPr>
+      <w:r>
+        <w:rPr>
+          <w:b/>
+          <w:bCs/>
+        </w:rPr>
+        <w:t>Figure G</w:t>
+      </w:r>
+      <w:r>
+        <w:rPr>
+          <w:b w:val="false"/>
+          <w:bCs w:val="false"/>
+        </w:rPr>
+        <w:t xml:space="preserve">. Jacket BYU 20815, containing multiple cervical vertebrae of </w:t>
+      </w:r>
+      <w:r>
+        <w:rPr>
+          <w:b w:val="false"/>
+          <w:bCs w:val="false"/>
+          <w:i/>
+          <w:iCs/>
+        </w:rPr>
+        <w:t>Barosaurus</w:t>
+      </w:r>
+      <w:r>
+        <w:rPr>
+          <w:b w:val="false"/>
+          <w:bCs w:val="false"/>
+        </w:rPr>
+        <w:t xml:space="preserve">, obverse view, red cyan anaglyph. This aspect of the jacket is no longer available for study. At the top of the picture is Cervical D, in right posterolateral view with anterior to the top. This vertebra is not visible from the currently exposed side of the jacket. </w:t>
+      </w:r>
+      <w:r>
+        <w:rPr>
+          <w:b w:val="false"/>
+          <w:bCs w:val="false"/>
+        </w:rPr>
+        <w:t>At bottom right is part of Cervical E, but it is difficult to interpret and its orientation cannot be determined.</w:t>
+      </w:r>
+    </w:p>
+    <w:p>
+      <w:pPr>
         <w:pStyle w:val="Heading1"/>
         <w:numPr>
           <w:ilvl w:val="0"/>
@@ -4049,8 +4136,8 @@
         <w:ind w:left="0" w:right="0" w:hanging="0"/>
         <w:rPr/>
       </w:pPr>
-      <w:bookmarkStart w:id="19" w:name="__RefHeading___Toc7266_68767826"/>
-      <w:bookmarkEnd w:id="19"/>
+      <w:bookmarkStart w:id="20" w:name="__RefHeading___Toc7266_68767826"/>
+      <w:bookmarkEnd w:id="20"/>
       <w:r>
         <w:rPr/>
         <w:t>Tables</w:t>
@@ -4061,8 +4148,8 @@
         <w:pStyle w:val="Heading2"/>
         <w:rPr/>
       </w:pPr>
-      <w:bookmarkStart w:id="20" w:name="__RefHeading___Toc7275_68767826"/>
-      <w:bookmarkEnd w:id="20"/>
+      <w:bookmarkStart w:id="21" w:name="__RefHeading___Toc7275_68767826"/>
+      <w:bookmarkEnd w:id="21"/>
       <w:r>
         <w:rPr/>
         <w:t>Table A</w:t>
@@ -6221,8 +6308,8 @@
         <w:pStyle w:val="Heading2"/>
         <w:rPr/>
       </w:pPr>
-      <w:bookmarkStart w:id="21" w:name="__RefHeading___Toc7268_68767826"/>
-      <w:bookmarkEnd w:id="21"/>
+      <w:bookmarkStart w:id="22" w:name="__RefHeading___Toc7268_68767826"/>
+      <w:bookmarkEnd w:id="22"/>
       <w:r>
         <w:rPr/>
         <w:t>Table B</w:t>
@@ -7000,12 +7087,12 @@
               <w:pStyle w:val="TableContents"/>
               <w:rPr/>
             </w:pPr>
-            <w:bookmarkStart w:id="22" w:name="__DdeLink__7277_68767826"/>
+            <w:bookmarkStart w:id="23" w:name="__DdeLink__7277_68767826"/>
             <w:r>
               <w:rPr/>
               <w:t>9056</w:t>
             </w:r>
-            <w:bookmarkEnd w:id="22"/>
+            <w:bookmarkEnd w:id="23"/>
           </w:p>
         </w:tc>
       </w:tr>

</xml_diff>

<commit_message>
Finish and re-sort character list
</commit_message>
<xml_diff>
--- a/TaylorWedel-giant-barosaurus.docx
+++ b/TaylorWedel-giant-barosaurus.docx
@@ -2072,7 +2072,21 @@
           <w:b/>
           <w:bCs/>
         </w:rPr>
-        <w:t>Elongation of centra.</w:t>
+        <w:t>Elongat</w:t>
+      </w:r>
+      <w:r>
+        <w:rPr>
+          <w:b/>
+          <w:bCs/>
+        </w:rPr>
+        <w:t>ed</w:t>
+      </w:r>
+      <w:r>
+        <w:rPr>
+          <w:b/>
+          <w:bCs/>
+        </w:rPr>
+        <w:t xml:space="preserve"> centra.</w:t>
       </w:r>
       <w:r>
         <w:rPr/>
@@ -2108,23 +2122,48 @@
           <w:b/>
           <w:bCs/>
         </w:rPr>
-        <w:t>Anterior positioning of postzygapophyses.</w:t>
-      </w:r>
-      <w:r>
-        <w:rPr/>
-        <w:t xml:space="preserve"> Tschopp at al. (2015:261) find this as an autapomorphy, </w:t>
-      </w:r>
-      <w:r>
-        <w:rPr/>
-        <w:t>“posterior cervical postzygapophyses terminate in front of the posterior edge of the centrum, unique within Diplodoci</w:t>
-      </w:r>
-      <w:r>
-        <w:rPr/>
-        <w:t>n</w:t>
-      </w:r>
-      <w:r>
-        <w:rPr/>
-        <w:t>ae”.</w:t>
+        <w:t>Low, rounded neural spines</w:t>
+      </w:r>
+      <w:r>
+        <w:rPr/>
+        <w:t xml:space="preserve">, </w:t>
+      </w:r>
+      <w:r>
+        <w:rPr/>
+        <w:t xml:space="preserve">contrasting with the more erect spines of </w:t>
+      </w:r>
+      <w:r>
+        <w:rPr>
+          <w:i/>
+          <w:iCs/>
+        </w:rPr>
+        <w:t>Diplodocus</w:t>
+      </w:r>
+      <w:r>
+        <w:rPr/>
+        <w:t xml:space="preserve">, </w:t>
+      </w:r>
+      <w:r>
+        <w:rPr>
+          <w:i/>
+          <w:iCs/>
+        </w:rPr>
+        <w:t>Kaatedocus</w:t>
+      </w:r>
+      <w:r>
+        <w:rPr/>
+        <w:t xml:space="preserve"> and especially </w:t>
+      </w:r>
+      <w:r>
+        <w:rPr>
+          <w:i/>
+          <w:iCs/>
+        </w:rPr>
+        <w:t>Apatosaurus</w:t>
+      </w:r>
+      <w:r>
+        <w:rPr/>
+        <w:t>.</w:t>
       </w:r>
     </w:p>
     <w:p>
@@ -2141,84 +2180,44 @@
           <w:b/>
           <w:bCs/>
         </w:rPr>
-        <w:t>Symmetrical depressions in lateral wings</w:t>
-      </w:r>
-      <w:r>
-        <w:rPr/>
-        <w:t xml:space="preserve"> (PRDL/PODL complex). Tschopp at al. (2015:261) characterise this feature as “</w:t>
-      </w:r>
-      <w:r>
-        <w:rPr/>
-        <w:t>postzyg</w:t>
-      </w:r>
-      <w:r>
-        <w:rPr/>
-        <w:t>a</w:t>
-      </w:r>
-      <w:r>
-        <w:rPr/>
-        <w:t xml:space="preserve">diapophyseal lamina pierced by a foramen on the dorsal side, just anterior to the base of the neural spine process” </w:t>
-      </w:r>
-      <w:r>
-        <w:rPr/>
-        <w:t>and consider it</w:t>
-      </w:r>
-      <w:r>
-        <w:rPr/>
-        <w:t xml:space="preserve"> unique among </w:t>
-      </w:r>
-      <w:r>
-        <w:rPr/>
-        <w:t>d</w:t>
-      </w:r>
-      <w:r>
-        <w:rPr/>
-        <w:t>iplodocoid</w:t>
-      </w:r>
-      <w:r>
-        <w:rPr/>
-        <w:t>s</w:t>
-      </w:r>
-      <w:r>
-        <w:rPr/>
-        <w:t xml:space="preserve">, assuming </w:t>
-      </w:r>
-      <w:r>
-        <w:rPr>
-          <w:i/>
-          <w:iCs/>
-        </w:rPr>
-        <w:t>Australodocus</w:t>
-      </w:r>
-      <w:r>
-        <w:rPr/>
-        <w:t xml:space="preserve"> </w:t>
-      </w:r>
-      <w:r>
-        <w:rPr/>
-        <w:t xml:space="preserve">is a titanosauriform. We have not seen these depression perforate the laminae, only depress them; and they do not occur in all </w:t>
-      </w:r>
-      <w:r>
-        <w:rPr>
-          <w:i/>
-          <w:iCs/>
-        </w:rPr>
-        <w:t>Barosaurus</w:t>
-      </w:r>
-      <w:r>
-        <w:rPr/>
-        <w:t xml:space="preserve"> cervicals, but we have never seen them in any other cervical but those of </w:t>
-      </w:r>
-      <w:r>
-        <w:rPr>
-          <w:i/>
-          <w:iCs/>
-        </w:rPr>
-        <w:t>Barosaurus</w:t>
-      </w:r>
-      <w:r>
-        <w:rPr/>
+        <w:t>P</w:t>
+      </w:r>
+      <w:r>
+        <w:rPr>
+          <w:b/>
+          <w:bCs/>
+        </w:rPr>
+        <w:t>ostzygapophyses position</w:t>
+      </w:r>
+      <w:r>
+        <w:rPr>
+          <w:b/>
+          <w:bCs/>
+        </w:rPr>
+        <w:t>ed anteriorly to cotyle</w:t>
+      </w:r>
+      <w:r>
+        <w:rPr>
+          <w:b/>
+          <w:bCs/>
+        </w:rPr>
         <w:t>.</w:t>
+      </w:r>
+      <w:r>
+        <w:rPr/>
+        <w:t xml:space="preserve"> Tschopp at al. (2015:261) find this as an autapomorphy, </w:t>
+      </w:r>
+      <w:r>
+        <w:rPr/>
+        <w:t>“posterior cervical postzygapophyses terminate in front of the posterior edge of the centrum, unique within Diplodoci</w:t>
+      </w:r>
+      <w:r>
+        <w:rPr/>
+        <w:t>n</w:t>
+      </w:r>
+      <w:r>
+        <w:rPr/>
+        <w:t>ae”.</w:t>
       </w:r>
     </w:p>
     <w:p>
@@ -2235,48 +2234,11 @@
           <w:b/>
           <w:bCs/>
         </w:rPr>
-        <w:t>Low, rounded neural spines</w:t>
-      </w:r>
-      <w:r>
-        <w:rPr/>
-        <w:t xml:space="preserve">, </w:t>
-      </w:r>
-      <w:r>
-        <w:rPr/>
-        <w:t xml:space="preserve">contrasting with the more erect spines of </w:t>
-      </w:r>
-      <w:r>
-        <w:rPr>
-          <w:i/>
-          <w:iCs/>
-        </w:rPr>
-        <w:t>Diplodocus</w:t>
-      </w:r>
-      <w:r>
-        <w:rPr/>
-        <w:t xml:space="preserve">, </w:t>
-      </w:r>
-      <w:r>
-        <w:rPr>
-          <w:i/>
-          <w:iCs/>
-        </w:rPr>
-        <w:t>Kaatedocus</w:t>
-      </w:r>
-      <w:r>
-        <w:rPr/>
-        <w:t xml:space="preserve"> and especially </w:t>
-      </w:r>
-      <w:r>
-        <w:rPr>
-          <w:i/>
-          <w:iCs/>
-        </w:rPr>
-        <w:t>Apatosaurus</w:t>
-      </w:r>
-      <w:r>
-        <w:rPr/>
-        <w:t>.</w:t>
+        <w:t>Parapophysis situated anterior to diapophysis</w:t>
+      </w:r>
+      <w:r>
+        <w:rPr/>
+        <w:t xml:space="preserve"> so that CRL is inclined forwards as it descends from the diapophysis.</w:t>
       </w:r>
     </w:p>
     <w:p>
@@ -2300,25 +2262,38 @@
           <w:b/>
           <w:bCs/>
         </w:rPr>
-        <w:t>cervical rib loop (</w:t>
-      </w:r>
-      <w:r>
-        <w:rPr>
-          <w:b/>
-          <w:bCs/>
+        <w:t>cervical rib loop</w:t>
+      </w:r>
+      <w:r>
+        <w:rPr>
+          <w:b w:val="false"/>
+          <w:bCs w:val="false"/>
+          <w:i w:val="false"/>
+          <w:iCs w:val="false"/>
+        </w:rPr>
+        <w:t xml:space="preserve"> (</w:t>
+      </w:r>
+      <w:r>
+        <w:rPr>
+          <w:b w:val="false"/>
+          <w:bCs w:val="false"/>
+          <w:i w:val="false"/>
+          <w:iCs w:val="false"/>
         </w:rPr>
         <w:t>CRL</w:t>
       </w:r>
       <w:r>
         <w:rPr>
-          <w:b/>
-          <w:bCs/>
-        </w:rPr>
-        <w:t>).</w:t>
-      </w:r>
-      <w:r>
-        <w:rPr/>
-        <w:t xml:space="preserve"> The strap of bone connecting the diapophysis above to the cervical rib below is anteroposteriorly constricted.</w:t>
+          <w:b w:val="false"/>
+          <w:bCs w:val="false"/>
+          <w:i w:val="false"/>
+          <w:iCs w:val="false"/>
+        </w:rPr>
+        <w:t>). The strap of bone connecting the diapophysis above</w:t>
+      </w:r>
+      <w:r>
+        <w:rPr/>
+        <w:t xml:space="preserve"> to the cervical rib below is anteroposteriorly constricted.</w:t>
       </w:r>
     </w:p>
     <w:p>
@@ -2335,11 +2310,15 @@
           <w:b/>
           <w:bCs/>
         </w:rPr>
-        <w:t>Parapophysis situated anterior to diapophysis</w:t>
-      </w:r>
-      <w:r>
-        <w:rPr/>
-        <w:t xml:space="preserve"> so that CRL is inclined forwards as it descents from the diapophysis.</w:t>
+        <w:t>Posteriorly directed process on diapophyseal process</w:t>
+      </w:r>
+      <w:r>
+        <w:rPr/>
+        <w:t xml:space="preserve"> just above CRL, </w:t>
+      </w:r>
+      <w:r>
+        <w:rPr/>
+        <w:t>shaped like a rounded triangle.</w:t>
       </w:r>
     </w:p>
     <w:p>
@@ -2356,36 +2335,401 @@
           <w:b/>
           <w:bCs/>
         </w:rPr>
-        <w:t>“</w:t>
+        <w:t xml:space="preserve">Paired </w:t>
       </w:r>
       <w:r>
         <w:rPr>
           <w:b/>
           <w:bCs/>
         </w:rPr>
-        <w:t>Thumb notch” posterolateral to prezyg</w:t>
+        <w:t xml:space="preserve">low-profile </w:t>
       </w:r>
       <w:r>
         <w:rPr>
           <w:b/>
           <w:bCs/>
         </w:rPr>
-        <w:t>apophysis</w:t>
-      </w:r>
+        <w:t>PCDLs</w:t>
+      </w:r>
+      <w:r>
+        <w:rPr>
+          <w:b w:val="false"/>
+          <w:bCs w:val="false"/>
+        </w:rPr>
+        <w:t xml:space="preserve"> </w:t>
+      </w:r>
+      <w:r>
+        <w:rPr>
+          <w:b w:val="false"/>
+          <w:bCs w:val="false"/>
+        </w:rPr>
+        <w:t xml:space="preserve">which </w:t>
+      </w:r>
+      <w:r>
+        <w:rPr>
+          <w:b w:val="false"/>
+          <w:bCs w:val="false"/>
+        </w:rPr>
+        <w:t>radiat</w:t>
+      </w:r>
+      <w:r>
+        <w:rPr>
+          <w:b w:val="false"/>
+          <w:bCs w:val="false"/>
+        </w:rPr>
+        <w:t xml:space="preserve">e </w:t>
+      </w:r>
+      <w:r>
+        <w:rPr>
+          <w:b w:val="false"/>
+          <w:bCs w:val="false"/>
+        </w:rPr>
+        <w:t>backwards and downwards from behind diapophysis.</w:t>
+      </w:r>
+    </w:p>
+    <w:p>
+      <w:pPr>
+        <w:pStyle w:val="TextBody"/>
+        <w:numPr>
+          <w:ilvl w:val="0"/>
+          <w:numId w:val="5"/>
+        </w:numPr>
+        <w:rPr/>
+      </w:pPr>
       <w:r>
         <w:rPr>
           <w:b/>
           <w:bCs/>
         </w:rPr>
+        <w:t>Straight anterior margin and curved posterior margin to lateral wings</w:t>
+      </w:r>
+      <w:r>
+        <w:rPr/>
+        <w:t xml:space="preserve"> </w:t>
+      </w:r>
+      <w:r>
+        <w:rPr/>
+        <w:t xml:space="preserve">(PRDL/PODL complex), </w:t>
+      </w:r>
+      <w:r>
+        <w:rPr/>
+        <w:t>yielding a distinctive “space ship” shape. The diapophysis extends further laterally than in other diplodocids. The lateral margin of PRDL is nearly straight, rather than convex as in other diplodocids; that of the PODL curves strongly inwards from the diapophysis to meet the pozygapophysis.</w:t>
+      </w:r>
+    </w:p>
+    <w:p>
+      <w:pPr>
+        <w:pStyle w:val="TextBody"/>
+        <w:numPr>
+          <w:ilvl w:val="0"/>
+          <w:numId w:val="5"/>
+        </w:numPr>
+        <w:rPr/>
+      </w:pPr>
+      <w:r>
+        <w:rPr>
+          <w:b/>
+          <w:bCs/>
+        </w:rPr>
+        <w:t>Symmetrical depressions in lateral wings</w:t>
+      </w:r>
+      <w:r>
+        <w:rPr/>
+        <w:t xml:space="preserve"> (PRDL/PODL complex). Tschopp at al. (2015:261) characterise this feature as “</w:t>
+      </w:r>
+      <w:r>
+        <w:rPr/>
+        <w:t>postzyg</w:t>
+      </w:r>
+      <w:r>
+        <w:rPr/>
+        <w:t>a</w:t>
+      </w:r>
+      <w:r>
+        <w:rPr/>
+        <w:t xml:space="preserve">diapophyseal lamina pierced by a foramen on the dorsal side, just anterior to the base of the neural spine process” </w:t>
+      </w:r>
+      <w:r>
+        <w:rPr/>
+        <w:t>and consider it</w:t>
+      </w:r>
+      <w:r>
+        <w:rPr/>
+        <w:t xml:space="preserve"> unique among </w:t>
+      </w:r>
+      <w:r>
+        <w:rPr/>
+        <w:t>d</w:t>
+      </w:r>
+      <w:r>
+        <w:rPr/>
+        <w:t>iplodocoid</w:t>
+      </w:r>
+      <w:r>
+        <w:rPr/>
+        <w:t>s</w:t>
+      </w:r>
+      <w:r>
+        <w:rPr/>
+        <w:t xml:space="preserve">, assuming </w:t>
+      </w:r>
+      <w:r>
+        <w:rPr>
+          <w:i/>
+          <w:iCs/>
+        </w:rPr>
+        <w:t>Australodocus</w:t>
+      </w:r>
+      <w:r>
+        <w:rPr/>
+        <w:t xml:space="preserve"> </w:t>
+      </w:r>
+      <w:r>
+        <w:rPr/>
+        <w:t xml:space="preserve">is a titanosauriform. We have not seen these depression perforate the laminae, only depress them; and they do not occur in all </w:t>
+      </w:r>
+      <w:r>
+        <w:rPr>
+          <w:i/>
+          <w:iCs/>
+        </w:rPr>
+        <w:t>Barosaurus</w:t>
+      </w:r>
+      <w:r>
+        <w:rPr/>
+        <w:t xml:space="preserve"> cervicals, but we have never seen them in any other cervical but those of </w:t>
+      </w:r>
+      <w:r>
+        <w:rPr>
+          <w:i/>
+          <w:iCs/>
+        </w:rPr>
+        <w:t>Barosaurus</w:t>
+      </w:r>
+      <w:r>
+        <w:rPr/>
         <w:t>.</w:t>
       </w:r>
+    </w:p>
+    <w:p>
+      <w:pPr>
+        <w:pStyle w:val="TextBody"/>
+        <w:numPr>
+          <w:ilvl w:val="0"/>
+          <w:numId w:val="5"/>
+        </w:numPr>
+        <w:rPr/>
+      </w:pPr>
+      <w:r>
+        <w:rPr>
+          <w:b/>
+          <w:bCs/>
+        </w:rPr>
+        <w:t xml:space="preserve">Wide </w:t>
+      </w:r>
+      <w:r>
+        <w:rPr>
+          <w:b/>
+          <w:bCs/>
+        </w:rPr>
+        <w:t>prezyg</w:t>
+      </w:r>
+      <w:r>
+        <w:rPr>
+          <w:b/>
+          <w:bCs/>
+        </w:rPr>
+        <w:t>apophyseal</w:t>
+      </w:r>
+      <w:r>
+        <w:rPr>
+          <w:b/>
+          <w:bCs/>
+        </w:rPr>
+        <w:t xml:space="preserve"> rami</w:t>
+      </w:r>
+      <w:r>
+        <w:rPr/>
+        <w:t xml:space="preserve">, </w:t>
+      </w:r>
+      <w:r>
+        <w:rPr/>
+        <w:t>unlike the stalk-like rami seen in other diplodocids.</w:t>
+      </w:r>
       <w:r>
         <w:rPr/>
         <w:t xml:space="preserve"> </w:t>
       </w:r>
       <w:r>
         <w:rPr/>
+        <w:t xml:space="preserve">Also seen in C7–8 of the </w:t>
+      </w:r>
+      <w:r>
+        <w:rPr>
+          <w:i/>
+          <w:iCs/>
+        </w:rPr>
+        <w:t>Galeamopus pabsti</w:t>
+      </w:r>
+      <w:r>
+        <w:rPr/>
+        <w:t xml:space="preserve"> holotype SMA 0011 (Tschopp and Mateus 2017:figures 24–25).</w:t>
+      </w:r>
+    </w:p>
+    <w:p>
+      <w:pPr>
+        <w:pStyle w:val="TextBody"/>
+        <w:numPr>
+          <w:ilvl w:val="0"/>
+          <w:numId w:val="5"/>
+        </w:numPr>
+        <w:rPr/>
+      </w:pPr>
+      <w:r>
+        <w:rPr>
+          <w:b/>
+          <w:bCs/>
+        </w:rPr>
+        <w:t xml:space="preserve">Transversely broad but anteroposteriorly narrow rectangular </w:t>
+      </w:r>
+      <w:r>
+        <w:rPr>
+          <w:b/>
+          <w:bCs/>
+        </w:rPr>
+        <w:t>prezyg</w:t>
+      </w:r>
+      <w:r>
+        <w:rPr>
+          <w:b/>
+          <w:bCs/>
+        </w:rPr>
+        <w:t>apophyseal</w:t>
+      </w:r>
+      <w:r>
+        <w:rPr>
+          <w:b/>
+          <w:bCs/>
+        </w:rPr>
+        <w:t xml:space="preserve"> facets</w:t>
+      </w:r>
+      <w:r>
+        <w:rPr/>
+        <w:t xml:space="preserve">, unlike the subcircular facets of other diplodocids. Also seen in C7–8 of the </w:t>
+      </w:r>
+      <w:r>
+        <w:rPr>
+          <w:i/>
+          <w:iCs/>
+        </w:rPr>
+        <w:t>Galeamopus pabsti</w:t>
+      </w:r>
+      <w:r>
+        <w:rPr/>
+        <w:t xml:space="preserve"> holotype SMA 0011 (Tschopp and Mateus 2017:figures 24–25).</w:t>
+      </w:r>
+    </w:p>
+    <w:p>
+      <w:pPr>
+        <w:pStyle w:val="TextBody"/>
+        <w:numPr>
+          <w:ilvl w:val="0"/>
+          <w:numId w:val="5"/>
+        </w:numPr>
+        <w:rPr/>
+      </w:pPr>
+      <w:r>
+        <w:rPr>
+          <w:b/>
+          <w:bCs/>
+        </w:rPr>
+        <w:t>“</w:t>
+      </w:r>
+      <w:r>
+        <w:rPr>
+          <w:b/>
+          <w:bCs/>
+        </w:rPr>
+        <w:t>Thumb notch” posterolateral to prezyg</w:t>
+      </w:r>
+      <w:r>
+        <w:rPr>
+          <w:b/>
+          <w:bCs/>
+        </w:rPr>
+        <w:t>apophysis</w:t>
+      </w:r>
+      <w:r>
+        <w:rPr>
+          <w:b/>
+          <w:bCs/>
+        </w:rPr>
+        <w:t>.</w:t>
+      </w:r>
+      <w:r>
+        <w:rPr/>
+        <w:t xml:space="preserve"> </w:t>
+      </w:r>
+      <w:r>
+        <w:rPr/>
         <w:t>We perceive this as a negative space, but Tschopp et al. (2015:261) characterise the same feature as “an anterior projection on the PRDL of posterior cervical […] vertebrae, lateral to the prezygapophysis”. The two formulations are of course equivalent.</w:t>
+      </w:r>
+    </w:p>
+    <w:p>
+      <w:pPr>
+        <w:pStyle w:val="TextBody"/>
+        <w:numPr>
+          <w:ilvl w:val="0"/>
+          <w:numId w:val="5"/>
+        </w:numPr>
+        <w:rPr/>
+      </w:pPr>
+      <w:r>
+        <w:rPr>
+          <w:b/>
+          <w:bCs/>
+        </w:rPr>
+        <w:t>“</w:t>
+      </w:r>
+      <w:r>
+        <w:rPr>
+          <w:b/>
+          <w:bCs/>
+        </w:rPr>
+        <w:t>Two-faced</w:t>
+      </w:r>
+      <w:r>
+        <w:rPr>
+          <w:b/>
+          <w:bCs/>
+        </w:rPr>
+        <w:t>” parapophyseal rami</w:t>
+      </w:r>
+      <w:r>
+        <w:rPr/>
+        <w:t xml:space="preserve">, </w:t>
+      </w:r>
+      <w:r>
+        <w:rPr/>
+        <w:t xml:space="preserve">in which the broad </w:t>
+      </w:r>
+      <w:r>
+        <w:rPr/>
+        <w:t xml:space="preserve">PRDL and SPRL </w:t>
+      </w:r>
+      <w:r>
+        <w:rPr/>
+        <w:t xml:space="preserve">that make up the rami are at an angle of 90–120 degrees to each other. This is also seen in C7–8 of the </w:t>
+      </w:r>
+      <w:r>
+        <w:rPr>
+          <w:i/>
+          <w:iCs/>
+        </w:rPr>
+        <w:t>Galeamopus pabsti</w:t>
+      </w:r>
+      <w:r>
+        <w:rPr/>
+        <w:t xml:space="preserve"> holotype SMA 0011 (Tschopp and Mateus 2017:figures 24–25) but not in its more anterior vertebrae; and we have not observed it in any other sauropod vertebra.</w:t>
       </w:r>
     </w:p>
     <w:p>
@@ -2434,181 +2778,6 @@
           <w:t>https://svpow.files.wordpress.com/2013/09/figure4-diplodocid-posterior-cervicals-in-dorsal-view.jpeg</w:t>
         </w:r>
       </w:hyperlink>
-    </w:p>
-    <w:p>
-      <w:pPr>
-        <w:pStyle w:val="TextBody"/>
-        <w:numPr>
-          <w:ilvl w:val="0"/>
-          <w:numId w:val="5"/>
-        </w:numPr>
-        <w:rPr/>
-      </w:pPr>
-      <w:r>
-        <w:rPr>
-          <w:b/>
-          <w:bCs/>
-        </w:rPr>
-        <w:t>“</w:t>
-      </w:r>
-      <w:r>
-        <w:rPr>
-          <w:b/>
-          <w:bCs/>
-        </w:rPr>
-        <w:t>Two-faced</w:t>
-      </w:r>
-      <w:r>
-        <w:rPr>
-          <w:b/>
-          <w:bCs/>
-        </w:rPr>
-        <w:t>” parapophyseal rami</w:t>
-      </w:r>
-      <w:r>
-        <w:rPr/>
-        <w:t xml:space="preserve">, </w:t>
-      </w:r>
-      <w:r>
-        <w:rPr/>
-        <w:t xml:space="preserve">in which the SPRL is an actual lamina but the infection point between broad </w:t>
-      </w:r>
-      <w:r>
-        <w:rPr/>
-        <w:t xml:space="preserve">PRDL and SPRL </w:t>
-      </w:r>
-      <w:r>
-        <w:rPr/>
-        <w:t xml:space="preserve">which are at an angle of 90–120 degrees to each other. This is also seen in C7–8 of the </w:t>
-      </w:r>
-      <w:r>
-        <w:rPr>
-          <w:i/>
-          <w:iCs/>
-        </w:rPr>
-        <w:t>Galeamopus pabsti</w:t>
-      </w:r>
-      <w:r>
-        <w:rPr/>
-        <w:t xml:space="preserve"> holotype SMA 0011 (Tschopp and Mateus 2017:figures 24–25) but not in its more anterior vertebrae; and we have not observed it in any other sauropod vertebra.</w:t>
-      </w:r>
-    </w:p>
-    <w:p>
-      <w:pPr>
-        <w:pStyle w:val="TextBody"/>
-        <w:numPr>
-          <w:ilvl w:val="0"/>
-          <w:numId w:val="5"/>
-        </w:numPr>
-        <w:rPr/>
-      </w:pPr>
-      <w:r>
-        <w:rPr>
-          <w:b/>
-          <w:bCs/>
-        </w:rPr>
-        <w:t>Posteriorly directed process on diapophyseal process</w:t>
-      </w:r>
-      <w:r>
-        <w:rPr/>
-        <w:t xml:space="preserve"> just above CRL.</w:t>
-      </w:r>
-    </w:p>
-    <w:p>
-      <w:pPr>
-        <w:pStyle w:val="TextBody"/>
-        <w:numPr>
-          <w:ilvl w:val="0"/>
-          <w:numId w:val="5"/>
-        </w:numPr>
-        <w:rPr/>
-      </w:pPr>
-      <w:r>
-        <w:rPr/>
-        <w:t xml:space="preserve">Width of prezyg rami </w:t>
-      </w:r>
-      <w:r>
-        <w:rPr/>
-        <w:t xml:space="preserve">(also in C7–8 of </w:t>
-      </w:r>
-      <w:r>
-        <w:rPr>
-          <w:i/>
-          <w:iCs/>
-        </w:rPr>
-        <w:t>Gp</w:t>
-      </w:r>
-      <w:r>
-        <w:rPr/>
-        <w:t>.)</w:t>
-      </w:r>
-    </w:p>
-    <w:p>
-      <w:pPr>
-        <w:pStyle w:val="TextBody"/>
-        <w:numPr>
-          <w:ilvl w:val="0"/>
-          <w:numId w:val="5"/>
-        </w:numPr>
-        <w:rPr/>
-      </w:pPr>
-      <w:r>
-        <w:rPr/>
-        <w:t xml:space="preserve">Width of prezyg facets (also in C7–8 of </w:t>
-      </w:r>
-      <w:r>
-        <w:rPr>
-          <w:i/>
-          <w:iCs/>
-        </w:rPr>
-        <w:t>Gp</w:t>
-      </w:r>
-      <w:r>
-        <w:rPr/>
-        <w:t>.)</w:t>
-      </w:r>
-    </w:p>
-    <w:p>
-      <w:pPr>
-        <w:pStyle w:val="TextBody"/>
-        <w:numPr>
-          <w:ilvl w:val="0"/>
-          <w:numId w:val="5"/>
-        </w:numPr>
-        <w:rPr/>
-      </w:pPr>
-      <w:r>
-        <w:rPr/>
-        <w:t>PRDL sweeps out to diapophysis</w:t>
-      </w:r>
-    </w:p>
-    <w:p>
-      <w:pPr>
-        <w:pStyle w:val="TextBody"/>
-        <w:numPr>
-          <w:ilvl w:val="0"/>
-          <w:numId w:val="5"/>
-        </w:numPr>
-        <w:rPr/>
-      </w:pPr>
-      <w:r>
-        <w:rPr/>
-        <w:t>diapophysis sweeps back to postzyg</w:t>
-      </w:r>
-    </w:p>
-    <w:p>
-      <w:pPr>
-        <w:pStyle w:val="TextBody"/>
-        <w:numPr>
-          <w:ilvl w:val="0"/>
-          <w:numId w:val="5"/>
-        </w:numPr>
-        <w:rPr/>
-      </w:pPr>
-      <w:r>
-        <w:rPr/>
-        <w:t>Paired PCDLs radiating backwards and downwards from behind diapophysis</w:t>
-      </w:r>
     </w:p>
     <w:p>
       <w:pPr>

</xml_diff>

<commit_message>
More on the ROM Barosaurus
</commit_message>
<xml_diff>
--- a/TaylorWedel-giant-barosaurus.docx
+++ b/TaylorWedel-giant-barosaurus.docx
@@ -1027,7 +1027,15 @@
       </w:pPr>
       <w:r>
         <w:rPr/>
-        <w:t xml:space="preserve">More recently, a rediscovered specimen (ROM 3670) was mounted at the Royal Ontario Museum, having been overlooked in collections for decades. But it is largely uninformative as regards cervical morphology: signage in the public gallery indicates that only three cervicals — probably 12, 13 and 16 — are real fossil material, and they are all badly damaged. Garth Dallman (pers. comm., 2022) confirms that the missing vertebrae were filled in with casts from the Carnegie </w:t>
+        <w:t xml:space="preserve">More recently, a rediscovered specimen (ROM 3670) was mounted at the Royal Ontario Museum, having been overlooked in collections for decades. </w:t>
+      </w:r>
+      <w:r>
+        <w:rPr/>
+        <w:t xml:space="preserve">No scientific account of this specimen has been published, but the Museum’s press release (ROM 2007) is informative and the mount has been briefly covered in the popular press (e.g. Goddard 2007, Holden 2007). The specimen includes four cervicals (one of them very fragmentary), a complete dorsal column, the pelvis, 14 caudals, both humeri, both femora, a lower leg, and various other pieces (ROM 2007). </w:t>
+      </w:r>
+      <w:r>
+        <w:rPr/>
+        <w:t xml:space="preserve">But it is largely uninformative as regards cervical morphology: signage in the public gallery indicates that only three cervicals — probably 12, 13 and 16 — are real fossil material, and they are all badly damaged. Garth Dallman (pers. comm., 2022) confirms that the missing vertebrae were filled in with casts from the Carnegie </w:t>
       </w:r>
       <w:r>
         <w:rPr>
@@ -1195,11 +1203,7 @@
       <w:bookmarkEnd w:id="3"/>
       <w:r>
         <w:rPr/>
-        <w:t xml:space="preserve">Anatomical </w:t>
-      </w:r>
-      <w:r>
-        <w:rPr/>
-        <w:t>nomenclature</w:t>
+        <w:t>Anatomical nomenclature</w:t>
       </w:r>
     </w:p>
     <w:p>
@@ -1967,31 +1971,7 @@
       </w:r>
       <w:r>
         <w:rPr/>
-        <w:t xml:space="preserve"> except for being more elongate — </w:t>
-      </w:r>
-      <w:r>
-        <w:rPr/>
-        <w:t>for example, McIntosh (2005:44) writes that “</w:t>
-      </w:r>
-      <w:r>
-        <w:rPr/>
-        <w:t xml:space="preserve">The </w:t>
-      </w:r>
-      <w:r>
-        <w:rPr/>
-        <w:t xml:space="preserve">[cervical] </w:t>
-      </w:r>
-      <w:r>
-        <w:rPr/>
-        <w:t>vertebrae c</w:t>
-      </w:r>
-      <w:r>
-        <w:rPr/>
-        <w:t>l</w:t>
-      </w:r>
-      <w:r>
-        <w:rPr/>
-        <w:t xml:space="preserve">osely resemble those of </w:t>
+        <w:t xml:space="preserve"> except for being more elongate — for example, McIntosh (2005:44) writes that “The [cervical] vertebrae closely resemble those of </w:t>
       </w:r>
       <w:r>
         <w:rPr>
@@ -2002,11 +1982,7 @@
       </w:r>
       <w:r>
         <w:rPr/>
-        <w:t xml:space="preserve"> but differ in (1) enormously elongated, very delicate cervicals up to 50% longer in the postmedian part of the neck; (2) the development of V-shaped, divided neural spines that commence in the middle, rather than in the anterior part of the neck”. </w:t>
-      </w:r>
-      <w:r>
-        <w:rPr/>
-        <w:t xml:space="preserve">And Senter (2005:2) writes “It is tempting to cite the contemporaneous Jurassic, North American sauropods </w:t>
+        <w:t xml:space="preserve"> but differ in (1) enormously elongated, very delicate cervicals up to 50% longer in the postmedian part of the neck; (2) the development of V-shaped, divided neural spines that commence in the middle, rather than in the anterior part of the neck”. And Senter (2005:2) writes “It is tempting to cite the contemporaneous Jurassic, North American sauropods </w:t>
       </w:r>
       <w:r>
         <w:rPr>
@@ -2060,27 +2036,7 @@
       </w:pPr>
       <w:r>
         <w:rPr/>
-        <w:t xml:space="preserve">In fact, this </w:t>
-      </w:r>
-      <w:r>
-        <w:rPr/>
-        <w:t xml:space="preserve">is a </w:t>
-      </w:r>
-      <w:r>
-        <w:rPr/>
-        <w:t>misappre</w:t>
-      </w:r>
-      <w:r>
-        <w:rPr/>
-        <w:t>he</w:t>
-      </w:r>
-      <w:r>
-        <w:rPr/>
-        <w:t xml:space="preserve">nsion, </w:t>
-      </w:r>
-      <w:r>
-        <w:rPr/>
-        <w:t xml:space="preserve">perhaps based in part on the wide availability of lateral views of the vertebrae both of </w:t>
+        <w:t xml:space="preserve">In fact, this is a misapprehension, perhaps based in part on the wide availability of lateral views of the vertebrae both of </w:t>
       </w:r>
       <w:r>
         <w:rPr>
@@ -2140,29 +2096,11 @@
           <w:b/>
           <w:bCs/>
         </w:rPr>
-        <w:t>Elongat</w:t>
-      </w:r>
-      <w:r>
-        <w:rPr>
-          <w:b/>
-          <w:bCs/>
-        </w:rPr>
-        <w:t>ed</w:t>
-      </w:r>
-      <w:r>
-        <w:rPr>
-          <w:b/>
-          <w:bCs/>
-        </w:rPr>
-        <w:t xml:space="preserve"> centra.</w:t>
-      </w:r>
-      <w:r>
-        <w:rPr/>
-        <w:t xml:space="preserve"> </w:t>
-      </w:r>
-      <w:r>
-        <w:rPr/>
-        <w:t xml:space="preserve">This has long been recognised as the key character of </w:t>
+        <w:t>Elongated centra.</w:t>
+      </w:r>
+      <w:r>
+        <w:rPr/>
+        <w:t xml:space="preserve"> This has long been recognised as the key character of </w:t>
       </w:r>
       <w:r>
         <w:rPr>
@@ -2194,11 +2132,7 @@
       </w:r>
       <w:r>
         <w:rPr/>
-        <w:t xml:space="preserve">, </w:t>
-      </w:r>
-      <w:r>
-        <w:rPr/>
-        <w:t xml:space="preserve">contrasting with the more erect spines of </w:t>
+        <w:t xml:space="preserve">, contrasting with the more erect spines of </w:t>
       </w:r>
       <w:r>
         <w:rPr>
@@ -2248,44 +2182,11 @@
           <w:b/>
           <w:bCs/>
         </w:rPr>
-        <w:t>P</w:t>
-      </w:r>
-      <w:r>
-        <w:rPr>
-          <w:b/>
-          <w:bCs/>
-        </w:rPr>
-        <w:t>ostzygapophyses position</w:t>
-      </w:r>
-      <w:r>
-        <w:rPr>
-          <w:b/>
-          <w:bCs/>
-        </w:rPr>
-        <w:t>ed anteriorly to cotyle</w:t>
-      </w:r>
-      <w:r>
-        <w:rPr>
-          <w:b/>
-          <w:bCs/>
-        </w:rPr>
-        <w:t>.</w:t>
-      </w:r>
-      <w:r>
-        <w:rPr/>
-        <w:t xml:space="preserve"> Tschopp at al. (2015:261) find this as an autapomorphy, </w:t>
-      </w:r>
-      <w:r>
-        <w:rPr/>
-        <w:t>“posterior cervical postzygapophyses terminate in front of the posterior edge of the centrum, unique within Diplodoci</w:t>
-      </w:r>
-      <w:r>
-        <w:rPr/>
-        <w:t>n</w:t>
-      </w:r>
-      <w:r>
-        <w:rPr/>
-        <w:t>ae”.</w:t>
+        <w:t>Postzygapophyses positioned anteriorly to cotyle.</w:t>
+      </w:r>
+      <w:r>
+        <w:rPr/>
+        <w:t xml:space="preserve"> Tschopp at al. (2015:261) find this as an autapomorphy, “posterior cervical postzygapophyses terminate in front of the posterior edge of the centrum, unique within Diplodocinae”.</w:t>
       </w:r>
     </w:p>
     <w:p>
@@ -2323,14 +2224,7 @@
           <w:b/>
           <w:bCs/>
         </w:rPr>
-        <w:t xml:space="preserve">Narrow </w:t>
-      </w:r>
-      <w:r>
-        <w:rPr>
-          <w:b/>
-          <w:bCs/>
-        </w:rPr>
-        <w:t>cervical rib loop</w:t>
+        <w:t>Narrow cervical rib loop</w:t>
       </w:r>
       <w:r>
         <w:rPr>
@@ -2339,25 +2233,7 @@
           <w:i w:val="false"/>
           <w:iCs w:val="false"/>
         </w:rPr>
-        <w:t xml:space="preserve"> (</w:t>
-      </w:r>
-      <w:r>
-        <w:rPr>
-          <w:b w:val="false"/>
-          <w:bCs w:val="false"/>
-          <w:i w:val="false"/>
-          <w:iCs w:val="false"/>
-        </w:rPr>
-        <w:t>CRL</w:t>
-      </w:r>
-      <w:r>
-        <w:rPr>
-          <w:b w:val="false"/>
-          <w:bCs w:val="false"/>
-          <w:i w:val="false"/>
-          <w:iCs w:val="false"/>
-        </w:rPr>
-        <w:t>). The strap of bone connecting the diapophysis above</w:t>
+        <w:t xml:space="preserve"> (CRL). The strap of bone connecting the diapophysis above</w:t>
       </w:r>
       <w:r>
         <w:rPr/>
@@ -2382,11 +2258,7 @@
       </w:r>
       <w:r>
         <w:rPr/>
-        <w:t xml:space="preserve"> just above CRL, </w:t>
-      </w:r>
-      <w:r>
-        <w:rPr/>
-        <w:t>shaped like a rounded triangle.</w:t>
+        <w:t xml:space="preserve"> just above CRL, shaped like a rounded triangle.</w:t>
       </w:r>
     </w:p>
     <w:p>
@@ -2403,56 +2275,14 @@
           <w:b/>
           <w:bCs/>
         </w:rPr>
-        <w:t xml:space="preserve">Paired </w:t>
-      </w:r>
-      <w:r>
-        <w:rPr>
-          <w:b/>
-          <w:bCs/>
-        </w:rPr>
-        <w:t xml:space="preserve">low-profile </w:t>
-      </w:r>
-      <w:r>
-        <w:rPr>
-          <w:b/>
-          <w:bCs/>
-        </w:rPr>
-        <w:t>PCDLs</w:t>
+        <w:t>Paired low-profile PCDLs</w:t>
       </w:r>
       <w:r>
         <w:rPr>
           <w:b w:val="false"/>
           <w:bCs w:val="false"/>
         </w:rPr>
-        <w:t xml:space="preserve"> </w:t>
-      </w:r>
-      <w:r>
-        <w:rPr>
-          <w:b w:val="false"/>
-          <w:bCs w:val="false"/>
-        </w:rPr>
-        <w:t xml:space="preserve">which </w:t>
-      </w:r>
-      <w:r>
-        <w:rPr>
-          <w:b w:val="false"/>
-          <w:bCs w:val="false"/>
-        </w:rPr>
-        <w:t>radiat</w:t>
-      </w:r>
-      <w:r>
-        <w:rPr>
-          <w:b w:val="false"/>
-          <w:bCs w:val="false"/>
-        </w:rPr>
-        <w:t xml:space="preserve">e </w:t>
-      </w:r>
-      <w:r>
-        <w:rPr>
-          <w:b w:val="false"/>
-          <w:bCs w:val="false"/>
-        </w:rPr>
-        <w:t>backwards and downwards from behind diapophysis.</w:t>
+        <w:t xml:space="preserve"> which radiate backwards and downwards from behind diapophysis.</w:t>
       </w:r>
     </w:p>
     <w:p>
@@ -2473,15 +2303,7 @@
       </w:r>
       <w:r>
         <w:rPr/>
-        <w:t xml:space="preserve"> </w:t>
-      </w:r>
-      <w:r>
-        <w:rPr/>
-        <w:t xml:space="preserve">(PRDL/PODL complex), </w:t>
-      </w:r>
-      <w:r>
-        <w:rPr/>
-        <w:t>yielding a distinctive “space ship” shape. The diapophysis extends further laterally than in other diplodocids. The lateral margin of PRDL is nearly straight, rather than convex as in other diplodocids; that of the PODL curves strongly inwards from the diapophysis to meet the pozygapophysis.</w:t>
+        <w:t xml:space="preserve"> (PRDL/PODL complex), yielding a distinctive “space ship” shape. The diapophysis extends further laterally than in other diplodocids. The lateral margin of PRDL is nearly straight, rather than convex as in other diplodocids; that of the PODL curves strongly inwards from the diapophysis to meet the pozygapophysis.</w:t>
       </w:r>
     </w:p>
     <w:p>
@@ -2502,43 +2324,7 @@
       </w:r>
       <w:r>
         <w:rPr/>
-        <w:t xml:space="preserve"> (PRDL/PODL complex). Tschopp at al. (2015:261) characterise this feature as “</w:t>
-      </w:r>
-      <w:r>
-        <w:rPr/>
-        <w:t>postzyg</w:t>
-      </w:r>
-      <w:r>
-        <w:rPr/>
-        <w:t>a</w:t>
-      </w:r>
-      <w:r>
-        <w:rPr/>
-        <w:t xml:space="preserve">diapophyseal lamina pierced by a foramen on the dorsal side, just anterior to the base of the neural spine process” </w:t>
-      </w:r>
-      <w:r>
-        <w:rPr/>
-        <w:t>and consider it</w:t>
-      </w:r>
-      <w:r>
-        <w:rPr/>
-        <w:t xml:space="preserve"> unique among </w:t>
-      </w:r>
-      <w:r>
-        <w:rPr/>
-        <w:t>d</w:t>
-      </w:r>
-      <w:r>
-        <w:rPr/>
-        <w:t>iplodocoid</w:t>
-      </w:r>
-      <w:r>
-        <w:rPr/>
-        <w:t>s</w:t>
-      </w:r>
-      <w:r>
-        <w:rPr/>
-        <w:t xml:space="preserve">, assuming </w:t>
+        <w:t xml:space="preserve"> (PRDL/PODL complex). Tschopp at al. (2015:261) characterise this feature as “postzygadiapophyseal lamina pierced by a foramen on the dorsal side, just anterior to the base of the neural spine process” and consider it unique among diplodocoids, assuming </w:t>
       </w:r>
       <w:r>
         <w:rPr>
@@ -2549,11 +2335,7 @@
       </w:r>
       <w:r>
         <w:rPr/>
-        <w:t xml:space="preserve"> </w:t>
-      </w:r>
-      <w:r>
-        <w:rPr/>
-        <w:t xml:space="preserve">is a titanosauriform. We have not seen these depression perforate the laminae, only depress them; and they do not occur in all </w:t>
+        <w:t xml:space="preserve"> is a titanosauriform. We have not seen these depression perforate the laminae, only depress them; and they do not occur in all </w:t>
       </w:r>
       <w:r>
         <w:rPr>
@@ -2592,44 +2374,11 @@
           <w:b/>
           <w:bCs/>
         </w:rPr>
-        <w:t xml:space="preserve">Wide </w:t>
-      </w:r>
-      <w:r>
-        <w:rPr>
-          <w:b/>
-          <w:bCs/>
-        </w:rPr>
-        <w:t>prezyg</w:t>
-      </w:r>
-      <w:r>
-        <w:rPr>
-          <w:b/>
-          <w:bCs/>
-        </w:rPr>
-        <w:t>apophyseal</w:t>
-      </w:r>
-      <w:r>
-        <w:rPr>
-          <w:b/>
-          <w:bCs/>
-        </w:rPr>
-        <w:t xml:space="preserve"> rami</w:t>
-      </w:r>
-      <w:r>
-        <w:rPr/>
-        <w:t xml:space="preserve">, </w:t>
-      </w:r>
-      <w:r>
-        <w:rPr/>
-        <w:t>unlike the stalk-like rami seen in other diplodocids.</w:t>
-      </w:r>
-      <w:r>
-        <w:rPr/>
-        <w:t xml:space="preserve"> </w:t>
-      </w:r>
-      <w:r>
-        <w:rPr/>
-        <w:t xml:space="preserve">Also seen in C7–8 of the </w:t>
+        <w:t>Wide prezygapophyseal rami</w:t>
+      </w:r>
+      <w:r>
+        <w:rPr/>
+        <w:t xml:space="preserve">, unlike the stalk-like rami seen in other diplodocids. Also seen in C7–8 of the </w:t>
       </w:r>
       <w:r>
         <w:rPr>
@@ -2657,28 +2406,7 @@
           <w:b/>
           <w:bCs/>
         </w:rPr>
-        <w:t xml:space="preserve">Transversely broad but anteroposteriorly narrow rectangular </w:t>
-      </w:r>
-      <w:r>
-        <w:rPr>
-          <w:b/>
-          <w:bCs/>
-        </w:rPr>
-        <w:t>prezyg</w:t>
-      </w:r>
-      <w:r>
-        <w:rPr>
-          <w:b/>
-          <w:bCs/>
-        </w:rPr>
-        <w:t>apophyseal</w:t>
-      </w:r>
-      <w:r>
-        <w:rPr>
-          <w:b/>
-          <w:bCs/>
-        </w:rPr>
-        <w:t xml:space="preserve"> facets</w:t>
+        <w:t>Transversely broad but anteroposteriorly narrow rectangular prezygapophyseal facets</w:t>
       </w:r>
       <w:r>
         <w:rPr/>
@@ -2736,29 +2464,11 @@
           <w:b/>
           <w:bCs/>
         </w:rPr>
-        <w:t>Thumb notch” posterolateral to prezyg</w:t>
-      </w:r>
-      <w:r>
-        <w:rPr>
-          <w:b/>
-          <w:bCs/>
-        </w:rPr>
-        <w:t>apophysis</w:t>
-      </w:r>
-      <w:r>
-        <w:rPr>
-          <w:b/>
-          <w:bCs/>
-        </w:rPr>
-        <w:t>.</w:t>
-      </w:r>
-      <w:r>
-        <w:rPr/>
-        <w:t xml:space="preserve"> </w:t>
-      </w:r>
-      <w:r>
-        <w:rPr/>
-        <w:t>We perceive this as a negative space, but Tschopp et al. (2015:261) characterise the same feature as “an anterior projection on the PRDL of posterior cervical […] vertebrae, lateral to the prezygapophysis”. The two formulations are of course equivalent.</w:t>
+        <w:t>Thumb notch” posterolateral to prezygapophysis.</w:t>
+      </w:r>
+      <w:r>
+        <w:rPr/>
+        <w:t xml:space="preserve"> We perceive this as a negative space, but Tschopp et al. (2015:261) characterise the same feature as “an anterior projection on the PRDL of posterior cervical […] vertebrae, lateral to the prezygapophysis”. The two formulations are of course equivalent.</w:t>
       </w:r>
     </w:p>
     <w:p>
@@ -2782,30 +2492,11 @@
           <w:b/>
           <w:bCs/>
         </w:rPr>
-        <w:t>Two-faced</w:t>
-      </w:r>
-      <w:r>
-        <w:rPr>
-          <w:b/>
-          <w:bCs/>
-        </w:rPr>
-        <w:t>” parapophyseal rami</w:t>
-      </w:r>
-      <w:r>
-        <w:rPr/>
-        <w:t xml:space="preserve">, </w:t>
-      </w:r>
-      <w:r>
-        <w:rPr/>
-        <w:t xml:space="preserve">in which the broad </w:t>
-      </w:r>
-      <w:r>
-        <w:rPr/>
-        <w:t xml:space="preserve">PRDL and SPRL </w:t>
-      </w:r>
-      <w:r>
-        <w:rPr/>
-        <w:t xml:space="preserve">that make up the rami are at an angle of 90–120 degrees to each other. This is also seen in C7–8 of the </w:t>
+        <w:t>Two-faced” parapophyseal rami</w:t>
+      </w:r>
+      <w:r>
+        <w:rPr/>
+        <w:t xml:space="preserve">, in which the broad PRDL and SPRL that make up the rami are at an angle of 90–120 degrees to each other. This is also seen in C7–8 of the </w:t>
       </w:r>
       <w:r>
         <w:rPr>
@@ -2833,29 +2524,11 @@
           <w:b/>
           <w:bCs/>
         </w:rPr>
-        <w:t>U-shaped notch between prezyg</w:t>
-      </w:r>
-      <w:r>
-        <w:rPr>
-          <w:b/>
-          <w:bCs/>
-        </w:rPr>
-        <w:t>apophyseal</w:t>
-      </w:r>
-      <w:r>
-        <w:rPr>
-          <w:b/>
-          <w:bCs/>
-        </w:rPr>
-        <w:t xml:space="preserve"> rami in dorsal view.</w:t>
-      </w:r>
-      <w:r>
-        <w:rPr/>
-        <w:t xml:space="preserve"> </w:t>
-      </w:r>
-      <w:r>
-        <w:rPr/>
-        <w:t xml:space="preserve">XXX I think this one is a wash: see Taylor and Wedel (2016:figure 4) at </w:t>
+        <w:t>U-shaped notch between prezygapophyseal rami in dorsal view.</w:t>
+      </w:r>
+      <w:r>
+        <w:rPr/>
+        <w:t xml:space="preserve"> XXX I think this one is a wash: see Taylor and Wedel (2016:figure 4) at </w:t>
       </w:r>
       <w:hyperlink r:id="rId4">
         <w:r>
@@ -3178,11 +2851,7 @@
       </w:pPr>
       <w:r>
         <w:rPr/>
-        <w:t>So</w:t>
-      </w:r>
-      <w:r>
-        <w:rPr/>
-        <w:t xml:space="preserve"> the well known AMNH 6341 specimen of </w:t>
+        <w:t xml:space="preserve">So the well known AMNH 6341 specimen of </w:t>
       </w:r>
       <w:r>
         <w:rPr>
@@ -3207,35 +2876,7 @@
           <w:i w:val="false"/>
           <w:iCs w:val="false"/>
         </w:rPr>
-        <w:t xml:space="preserve">, which massed perhaps 12 tonnes (Wedel 2005:220). </w:t>
-      </w:r>
-      <w:r>
-        <w:rPr>
-          <w:i w:val="false"/>
-          <w:iCs w:val="false"/>
-        </w:rPr>
-        <w:t>T</w:t>
-      </w:r>
-      <w:r>
-        <w:rPr>
-          <w:i w:val="false"/>
-          <w:iCs w:val="false"/>
-        </w:rPr>
-        <w:t xml:space="preserve">he ROM and Utah mounts are of comparable size such that AMNH material can be readily incorporated into them; </w:t>
-      </w:r>
-      <w:r>
-        <w:rPr>
-          <w:i w:val="false"/>
-          <w:iCs w:val="false"/>
-        </w:rPr>
-        <w:t xml:space="preserve">and CM 11984 is about 3.5% larger than AMNH 6341 (McIntosh 2005:45). So </w:t>
-      </w:r>
-      <w:r>
-        <w:rPr>
-          <w:i w:val="false"/>
-          <w:iCs w:val="false"/>
-        </w:rPr>
-        <w:t xml:space="preserve">it is generally accepted that all the well-known </w:t>
+        <w:t xml:space="preserve">, which massed perhaps 12 tonnes (Wedel 2005:220). The ROM and Utah mounts are of comparable size such that AMNH material can be readily incorporated into them; and CM 11984 is about 3.5% larger than AMNH 6341 (McIntosh 2005:45). So it is generally accepted that all the well-known </w:t>
       </w:r>
       <w:r>
         <w:rPr>
@@ -3583,15 +3224,7 @@
       </w:pPr>
       <w:r>
         <w:rPr/>
-        <w:t>Gilmore, C</w:t>
-      </w:r>
-      <w:r>
-        <w:rPr/>
-        <w:t xml:space="preserve">harles </w:t>
-      </w:r>
-      <w:r>
-        <w:rPr/>
-        <w:t xml:space="preserve">W. 1932. On a newly mounted skeleton of </w:t>
+        <w:t xml:space="preserve">Gilmore, Charles W. 1932. On a newly mounted skeleton of </w:t>
       </w:r>
       <w:r>
         <w:rPr>
@@ -3609,70 +3242,7 @@
           <w:i/>
           <w:iCs/>
         </w:rPr>
-        <w:t>Proc</w:t>
-      </w:r>
-      <w:r>
-        <w:rPr>
-          <w:i/>
-          <w:iCs/>
-        </w:rPr>
-        <w:t>eedings of the</w:t>
-      </w:r>
-      <w:r>
-        <w:rPr>
-          <w:i/>
-          <w:iCs/>
-        </w:rPr>
-        <w:t xml:space="preserve"> U</w:t>
-      </w:r>
-      <w:r>
-        <w:rPr>
-          <w:i/>
-          <w:iCs/>
-        </w:rPr>
-        <w:t xml:space="preserve">nited </w:t>
-      </w:r>
-      <w:r>
-        <w:rPr>
-          <w:i/>
-          <w:iCs/>
-        </w:rPr>
-        <w:t>S</w:t>
-      </w:r>
-      <w:r>
-        <w:rPr>
-          <w:i/>
-          <w:iCs/>
-        </w:rPr>
-        <w:t>tates</w:t>
-      </w:r>
-      <w:r>
-        <w:rPr>
-          <w:i/>
-          <w:iCs/>
-        </w:rPr>
-        <w:t xml:space="preserve"> Nati</w:t>
-      </w:r>
-      <w:r>
-        <w:rPr>
-          <w:i/>
-          <w:iCs/>
-        </w:rPr>
-        <w:t>onal</w:t>
-      </w:r>
-      <w:r>
-        <w:rPr>
-          <w:i/>
-          <w:iCs/>
-        </w:rPr>
-        <w:t xml:space="preserve"> Mus</w:t>
-      </w:r>
-      <w:r>
-        <w:rPr>
-          <w:i/>
-          <w:iCs/>
-        </w:rPr>
-        <w:t>eum</w:t>
+        <w:t>Proceedings of the United States National Museum</w:t>
       </w:r>
       <w:r>
         <w:rPr/>
@@ -3697,23 +3267,48 @@
       </w:pPr>
       <w:r>
         <w:rPr/>
-        <w:t xml:space="preserve">Hanik, Gina M., Matthew C. Lamanna and John A. Whitlock. 2017. A </w:t>
-      </w:r>
-      <w:r>
-        <w:rPr/>
-        <w:t>j</w:t>
-      </w:r>
-      <w:r>
-        <w:rPr/>
-        <w:t xml:space="preserve">uvenile </w:t>
-      </w:r>
-      <w:r>
-        <w:rPr/>
-        <w:t>s</w:t>
-      </w:r>
-      <w:r>
-        <w:rPr/>
-        <w:t xml:space="preserve">pecimen of </w:t>
+        <w:t xml:space="preserve">Goddard, John. 2007. ROM's random bones a Jurassic perk. </w:t>
+      </w:r>
+      <w:r>
+        <w:rPr>
+          <w:i/>
+          <w:iCs/>
+        </w:rPr>
+        <w:t>Toronto Star</w:t>
+      </w:r>
+      <w:r>
+        <w:rPr/>
+        <w:t xml:space="preserve">, 14 November 2007. </w:t>
+      </w:r>
+      <w:hyperlink r:id="rId5">
+        <w:r>
+          <w:rPr>
+            <w:rStyle w:val="InternetLink"/>
+          </w:rPr>
+          <w:t>https://www.thestar.com/business/tech_news/2007/11/14/roms_random_bones_a_jurassic_perk.html</w:t>
+        </w:r>
+      </w:hyperlink>
+      <w:r>
+        <w:rPr/>
+        <w:t xml:space="preserve">, accessed 9 March 2022. Archived at </w:t>
+      </w:r>
+      <w:hyperlink r:id="rId6">
+        <w:r>
+          <w:rPr>
+            <w:rStyle w:val="InternetLink"/>
+          </w:rPr>
+          <w:t>https://web.archive.org/web/20201211011357/https://www.thestar.com/business/tech_news/2007/11/14/roms_random_bones_a_jurassic_perk.html</w:t>
+        </w:r>
+      </w:hyperlink>
+    </w:p>
+    <w:p>
+      <w:pPr>
+        <w:pStyle w:val="Reference"/>
+        <w:rPr/>
+      </w:pPr>
+      <w:r>
+        <w:rPr/>
+        <w:t xml:space="preserve">Hanik, Gina M., Matthew C. Lamanna and John A. Whitlock. 2017. A juvenile specimen of </w:t>
       </w:r>
       <w:r>
         <w:rPr>
@@ -3794,34 +3389,34 @@
     </w:p>
     <w:p>
       <w:pPr>
-        <w:pStyle w:val="Reference"/>
-        <w:rPr/>
-      </w:pPr>
-      <w:r>
-        <w:rPr/>
-        <w:t xml:space="preserve">Jensen, James A. 1988. A fourth new sauropod dinosaur from the Upper Jurassic of the Colorado Plateau and sauropod bipedalism. </w:t>
-      </w:r>
-      <w:r>
-        <w:rPr>
-          <w:i/>
-          <w:iCs/>
-        </w:rPr>
-        <w:t>Great Basin Naturalist</w:t>
-      </w:r>
-      <w:r>
-        <w:rPr/>
-        <w:t xml:space="preserve"> </w:t>
+        <w:pStyle w:val="TextBody"/>
+        <w:rPr/>
+      </w:pPr>
+      <w:r>
+        <w:rPr/>
+        <w:t xml:space="preserve">Holden, Constance (ed.). 2007. </w:t>
+      </w:r>
+      <w:r>
+        <w:rPr>
+          <w:i/>
+          <w:iCs/>
+        </w:rPr>
+        <w:t>Dino in the Basement</w:t>
+      </w:r>
+      <w:r>
+        <w:rPr/>
+        <w:t xml:space="preserve">. Science </w:t>
       </w:r>
       <w:r>
         <w:rPr>
           <w:b/>
           <w:bCs/>
         </w:rPr>
-        <w:t>48(2)</w:t>
-      </w:r>
-      <w:r>
-        <w:rPr/>
-        <w:t>:121–145.</w:t>
+        <w:t>318(5855)</w:t>
+      </w:r>
+      <w:r>
+        <w:rPr/>
+        <w:t>:1357.</w:t>
       </w:r>
     </w:p>
     <w:p>
@@ -3831,67 +3426,14 @@
       </w:pPr>
       <w:r>
         <w:rPr/>
-        <w:t xml:space="preserve">Lambert, David. 2000. </w:t>
-      </w:r>
-      <w:r>
-        <w:rPr>
-          <w:i/>
-          <w:iCs/>
-        </w:rPr>
-        <w:t>DK Guide: Dinosaurs</w:t>
-      </w:r>
-      <w:r>
-        <w:rPr/>
-        <w:t>. Dorling Kindersley (London). 64 pages.</w:t>
-      </w:r>
-    </w:p>
-    <w:p>
-      <w:pPr>
-        <w:pStyle w:val="Reference"/>
-        <w:rPr/>
-      </w:pPr>
-      <w:r>
-        <w:rPr/>
-        <w:t xml:space="preserve">Lindsay, William. 1992. </w:t>
-      </w:r>
-      <w:r>
-        <w:rPr>
-          <w:i/>
-          <w:iCs/>
-        </w:rPr>
-        <w:t>Barosaurus: on the trail of the gigantic plant-eating dinosaur</w:t>
-      </w:r>
-      <w:r>
-        <w:rPr/>
-        <w:t>. Dorling Kindersley (London). 32 pages.</w:t>
-      </w:r>
-    </w:p>
-    <w:p>
-      <w:pPr>
-        <w:pStyle w:val="Reference"/>
-        <w:rPr/>
-      </w:pPr>
-      <w:r>
-        <w:rPr/>
-        <w:t xml:space="preserve">Lull, R. S. 1919. The sauropod dinosaur </w:t>
-      </w:r>
-      <w:r>
-        <w:rPr>
-          <w:i/>
-          <w:iCs/>
-        </w:rPr>
-        <w:t>Barosaurus</w:t>
-      </w:r>
-      <w:r>
-        <w:rPr/>
-        <w:t xml:space="preserve"> Marsh. </w:t>
-      </w:r>
-      <w:r>
-        <w:rPr>
-          <w:i/>
-          <w:iCs/>
-        </w:rPr>
-        <w:t>Memoirs of the Connecticut Academy of Arts and Sciences</w:t>
+        <w:t xml:space="preserve">Jensen, James A. 1988. A fourth new sauropod dinosaur from the Upper Jurassic of the Colorado Plateau and sauropod bipedalism. </w:t>
+      </w:r>
+      <w:r>
+        <w:rPr>
+          <w:i/>
+          <w:iCs/>
+        </w:rPr>
+        <w:t>Great Basin Naturalist</w:t>
       </w:r>
       <w:r>
         <w:rPr/>
@@ -3902,11 +3444,11 @@
           <w:b/>
           <w:bCs/>
         </w:rPr>
-        <w:t>6</w:t>
-      </w:r>
-      <w:r>
-        <w:rPr/>
-        <w:t>:1–42 and plates I–VII.</w:t>
+        <w:t>48(2)</w:t>
+      </w:r>
+      <w:r>
+        <w:rPr/>
+        <w:t>:121–145.</w:t>
       </w:r>
     </w:p>
     <w:p>
@@ -3916,18 +3458,18 @@
       </w:pPr>
       <w:r>
         <w:rPr/>
-        <w:t xml:space="preserve">Mallison, Heinrich. 2011. Rearing giants: kinetic-dynamic modeling of sauropod bipedal and tripodal poses. pp. 237-250 in: Nicole Klein, Kristian Remes, Carole T. Gee and Martin P. Sander (eds.), </w:t>
-      </w:r>
-      <w:r>
-        <w:rPr>
-          <w:i/>
-          <w:iCs/>
-        </w:rPr>
-        <w:t>Biology of the Sauropod Dinosaurs</w:t>
-      </w:r>
-      <w:r>
-        <w:rPr/>
-        <w:t>. Indiana University Press, Bloomington, Indiana.</w:t>
+        <w:t xml:space="preserve">Lambert, David. 2000. </w:t>
+      </w:r>
+      <w:r>
+        <w:rPr>
+          <w:i/>
+          <w:iCs/>
+        </w:rPr>
+        <w:t>DK Guide: Dinosaurs</w:t>
+      </w:r>
+      <w:r>
+        <w:rPr/>
+        <w:t>. Dorling Kindersley (London). 64 pages.</w:t>
       </w:r>
     </w:p>
     <w:p>
@@ -3937,29 +3479,61 @@
       </w:pPr>
       <w:r>
         <w:rPr/>
-        <w:t xml:space="preserve">Marsh, Othniel C. 1890. Description of new dinosaurian reptiles. </w:t>
-      </w:r>
-      <w:r>
-        <w:rPr>
-          <w:i/>
-          <w:iCs/>
-        </w:rPr>
-        <w:t>American Journal of Science</w:t>
-      </w:r>
-      <w:r>
-        <w:rPr/>
-        <w:t xml:space="preserve">, third series, </w:t>
+        <w:t xml:space="preserve">Lindsay, William. 1992. </w:t>
+      </w:r>
+      <w:r>
+        <w:rPr>
+          <w:i/>
+          <w:iCs/>
+        </w:rPr>
+        <w:t>Barosaurus: on the trail of the gigantic plant-eating dinosaur</w:t>
+      </w:r>
+      <w:r>
+        <w:rPr/>
+        <w:t>. Dorling Kindersley (London). 32 pages.</w:t>
+      </w:r>
+    </w:p>
+    <w:p>
+      <w:pPr>
+        <w:pStyle w:val="Reference"/>
+        <w:rPr/>
+      </w:pPr>
+      <w:r>
+        <w:rPr/>
+        <w:t xml:space="preserve">Lull, R. S. 1919. The sauropod dinosaur </w:t>
+      </w:r>
+      <w:r>
+        <w:rPr>
+          <w:i/>
+          <w:iCs/>
+        </w:rPr>
+        <w:t>Barosaurus</w:t>
+      </w:r>
+      <w:r>
+        <w:rPr/>
+        <w:t xml:space="preserve"> Marsh. </w:t>
+      </w:r>
+      <w:r>
+        <w:rPr>
+          <w:i/>
+          <w:iCs/>
+        </w:rPr>
+        <w:t>Memoirs of the Connecticut Academy of Arts and Sciences</w:t>
+      </w:r>
+      <w:r>
+        <w:rPr/>
+        <w:t xml:space="preserve"> </w:t>
       </w:r>
       <w:r>
         <w:rPr>
           <w:b/>
           <w:bCs/>
         </w:rPr>
-        <w:t>39</w:t>
-      </w:r>
-      <w:r>
-        <w:rPr/>
-        <w:t>:81–86. doi:10.2475/ajs.s3-39.229.81</w:t>
+        <w:t>6</w:t>
+      </w:r>
+      <w:r>
+        <w:rPr/>
+        <w:t>:1–42 and plates I–VII.</w:t>
       </w:r>
     </w:p>
     <w:p>
@@ -3969,29 +3543,18 @@
       </w:pPr>
       <w:r>
         <w:rPr/>
-        <w:t xml:space="preserve">McIntosh, John S. 2005. The Genus </w:t>
-      </w:r>
-      <w:r>
-        <w:rPr>
-          <w:i/>
-          <w:iCs/>
-        </w:rPr>
-        <w:t>Barosaurus</w:t>
-      </w:r>
-      <w:r>
-        <w:rPr/>
-        <w:t xml:space="preserve"> Marsh (Sauropoda, Diplodocidae). pp. 38–77 in Virginia Tidwell and Ken Carpenter (eds.), </w:t>
-      </w:r>
-      <w:r>
-        <w:rPr>
-          <w:i/>
-          <w:iCs/>
-        </w:rPr>
-        <w:t>Thunder Lizards: the Sauropodomorph Dinosaurs</w:t>
-      </w:r>
-      <w:r>
-        <w:rPr/>
-        <w:t>. Indiana University Press, Bloomington, Indiana. 495 pp.</w:t>
+        <w:t xml:space="preserve">Mallison, Heinrich. 2011. Rearing giants: kinetic-dynamic modeling of sauropod bipedal and tripodal poses. pp. 237-250 in: Nicole Klein, Kristian Remes, Carole T. Gee and Martin P. Sander (eds.), </w:t>
+      </w:r>
+      <w:r>
+        <w:rPr>
+          <w:i/>
+          <w:iCs/>
+        </w:rPr>
+        <w:t>Biology of the Sauropod Dinosaurs</w:t>
+      </w:r>
+      <w:r>
+        <w:rPr/>
+        <w:t>. Indiana University Press, Bloomington, Indiana.</w:t>
       </w:r>
     </w:p>
     <w:p>
@@ -4001,29 +3564,29 @@
       </w:pPr>
       <w:r>
         <w:rPr/>
-        <w:t xml:space="preserve">Melstrom, Keegan M., Michael D. D’Emic, Daniel Chure and Jeffrey A. Wilson. 2016. A juvenile sauropod dinosaur from the Late Jurassic of Utah, U.S.A., presents further evidence of an avian style air-sac system. </w:t>
-      </w:r>
-      <w:r>
-        <w:rPr>
-          <w:i/>
-          <w:iCs/>
-        </w:rPr>
-        <w:t>Journal of Vertebrate Paleontology</w:t>
-      </w:r>
-      <w:r>
-        <w:rPr/>
-        <w:t xml:space="preserve"> </w:t>
+        <w:t xml:space="preserve">Marsh, Othniel C. 1890. Description of new dinosaurian reptiles. </w:t>
+      </w:r>
+      <w:r>
+        <w:rPr>
+          <w:i/>
+          <w:iCs/>
+        </w:rPr>
+        <w:t>American Journal of Science</w:t>
+      </w:r>
+      <w:r>
+        <w:rPr/>
+        <w:t xml:space="preserve">, third series, </w:t>
       </w:r>
       <w:r>
         <w:rPr>
           <w:b/>
           <w:bCs/>
         </w:rPr>
-        <w:t>36(4)</w:t>
-      </w:r>
-      <w:r>
-        <w:rPr/>
-        <w:t>:e1111898. doi:10.1080/02724634.2016.1111898</w:t>
+        <w:t>39</w:t>
+      </w:r>
+      <w:r>
+        <w:rPr/>
+        <w:t>:81–86. doi:10.2475/ajs.s3-39.229.81</w:t>
       </w:r>
     </w:p>
     <w:p>
@@ -4033,40 +3596,61 @@
       </w:pPr>
       <w:r>
         <w:rPr/>
-        <w:t xml:space="preserve">Osborn, Henry. F. 1899. A skeleton of </w:t>
-      </w:r>
-      <w:r>
-        <w:rPr>
-          <w:i/>
-          <w:iCs/>
-        </w:rPr>
-        <w:t>Diplodocus</w:t>
-      </w:r>
-      <w:r>
-        <w:rPr/>
-        <w:t xml:space="preserve">. </w:t>
-      </w:r>
-      <w:r>
-        <w:rPr>
-          <w:i/>
-          <w:iCs/>
-        </w:rPr>
-        <w:t>Memoirs of the American Museum of Natural History</w:t>
-      </w:r>
-      <w:r>
-        <w:rPr/>
-        <w:t xml:space="preserve">, </w:t>
+        <w:t xml:space="preserve">McIntosh, John S. 2005. The Genus </w:t>
+      </w:r>
+      <w:r>
+        <w:rPr>
+          <w:i/>
+          <w:iCs/>
+        </w:rPr>
+        <w:t>Barosaurus</w:t>
+      </w:r>
+      <w:r>
+        <w:rPr/>
+        <w:t xml:space="preserve"> Marsh (Sauropoda, Diplodocidae). pp. 38–77 in Virginia Tidwell and Ken Carpenter (eds.), </w:t>
+      </w:r>
+      <w:r>
+        <w:rPr>
+          <w:i/>
+          <w:iCs/>
+        </w:rPr>
+        <w:t>Thunder Lizards: the Sauropodomorph Dinosaurs</w:t>
+      </w:r>
+      <w:r>
+        <w:rPr/>
+        <w:t>. Indiana University Press, Bloomington, Indiana. 495 pp.</w:t>
+      </w:r>
+    </w:p>
+    <w:p>
+      <w:pPr>
+        <w:pStyle w:val="Reference"/>
+        <w:rPr/>
+      </w:pPr>
+      <w:r>
+        <w:rPr/>
+        <w:t xml:space="preserve">Melstrom, Keegan M., Michael D. D’Emic, Daniel Chure and Jeffrey A. Wilson. 2016. A juvenile sauropod dinosaur from the Late Jurassic of Utah, U.S.A., presents further evidence of an avian style air-sac system. </w:t>
+      </w:r>
+      <w:r>
+        <w:rPr>
+          <w:i/>
+          <w:iCs/>
+        </w:rPr>
+        <w:t>Journal of Vertebrate Paleontology</w:t>
+      </w:r>
+      <w:r>
+        <w:rPr/>
+        <w:t xml:space="preserve"> </w:t>
       </w:r>
       <w:r>
         <w:rPr>
           <w:b/>
           <w:bCs/>
         </w:rPr>
-        <w:t>1</w:t>
-      </w:r>
-      <w:r>
-        <w:rPr/>
-        <w:t>:189–214 and plates 24–28.</w:t>
+        <w:t>36(4)</w:t>
+      </w:r>
+      <w:r>
+        <w:rPr/>
+        <w:t>:e1111898. doi:10.1080/02724634.2016.1111898</w:t>
       </w:r>
     </w:p>
     <w:p>
@@ -4076,58 +3660,41 @@
       </w:pPr>
       <w:r>
         <w:rPr/>
-        <w:t xml:space="preserve">Taylor, Michael P. 2009. A re-evaluation of </w:t>
-      </w:r>
-      <w:r>
-        <w:rPr>
-          <w:i/>
-          <w:iCs/>
-        </w:rPr>
-        <w:t>Brachiosaurus altithorax</w:t>
-      </w:r>
-      <w:r>
-        <w:rPr/>
-        <w:t xml:space="preserve"> Riggs 1903 (Dinosauria, Sauropoda) and its generic separation from </w:t>
-      </w:r>
-      <w:r>
-        <w:rPr>
-          <w:i/>
-          <w:iCs/>
-        </w:rPr>
-        <w:t>Giraffatitan brancai</w:t>
-      </w:r>
-      <w:r>
-        <w:rPr/>
-        <w:t xml:space="preserve"> (Janensch 1914). </w:t>
-      </w:r>
-      <w:r>
-        <w:rPr>
-          <w:i/>
-          <w:iCs/>
-        </w:rPr>
-        <w:t>Journal of Vertebrate Paleontology</w:t>
-      </w:r>
-      <w:r>
-        <w:rPr/>
-        <w:t xml:space="preserve"> </w:t>
+        <w:t xml:space="preserve">Osborn, Henry. F. 1899. A skeleton of </w:t>
+      </w:r>
+      <w:r>
+        <w:rPr>
+          <w:i/>
+          <w:iCs/>
+        </w:rPr>
+        <w:t>Diplodocus</w:t>
+      </w:r>
+      <w:r>
+        <w:rPr/>
+        <w:t xml:space="preserve">. </w:t>
+      </w:r>
+      <w:r>
+        <w:rPr>
+          <w:i/>
+          <w:iCs/>
+        </w:rPr>
+        <w:t>Memoirs of the American Museum of Natural History</w:t>
+      </w:r>
+      <w:r>
+        <w:rPr/>
+        <w:t xml:space="preserve">, </w:t>
       </w:r>
       <w:r>
         <w:rPr>
           <w:b/>
           <w:bCs/>
         </w:rPr>
-        <w:t>29(3)</w:t>
-      </w:r>
-      <w:r>
-        <w:rPr/>
-        <w:t xml:space="preserve">:787–806. </w:t>
-      </w:r>
-      <w:bookmarkStart w:id="19" w:name="__DdeLink__3681_68767826"/>
-      <w:r>
-        <w:rPr/>
-        <w:t>doi:10.1671/039.029.0309</w:t>
-      </w:r>
-      <w:bookmarkEnd w:id="19"/>
+        <w:t>1</w:t>
+      </w:r>
+      <w:r>
+        <w:rPr/>
+        <w:t>:189–214 and plates 24–28.</w:t>
+      </w:r>
     </w:p>
     <w:p>
       <w:pPr>
@@ -4136,19 +3703,39 @@
       </w:pPr>
       <w:r>
         <w:rPr/>
-        <w:t xml:space="preserve">Taylor, Michael P. 2010. Sauropod dinosaur research: a historical review. pp. 361-386 in: Richard T. J. Moody, Eric Buffetaut, Darren Naish and David M. Martill (eds.), </w:t>
-      </w:r>
-      <w:r>
-        <w:rPr>
-          <w:i/>
-          <w:iCs/>
-        </w:rPr>
-        <w:t>Dinosaurs and Other Extinct Saurians: a Historical Perspective</w:t>
-      </w:r>
-      <w:r>
-        <w:rPr/>
-        <w:t>. Geological Society of London, Special Publication 343. doi: 10.1144/SP343.22</w:t>
-      </w:r>
+        <w:t xml:space="preserve">ROM (Royal Ontario Museum). 2007. Massive </w:t>
+      </w:r>
+      <w:r>
+        <w:rPr>
+          <w:i/>
+          <w:iCs/>
+        </w:rPr>
+        <w:t>Barosaurus</w:t>
+      </w:r>
+      <w:r>
+        <w:rPr/>
+        <w:t xml:space="preserve"> skeleton discovered at the ROM. Press release. </w:t>
+      </w:r>
+      <w:hyperlink r:id="rId7">
+        <w:r>
+          <w:rPr>
+            <w:rStyle w:val="InternetLink"/>
+          </w:rPr>
+          <w:t>https://www.rom.on.ca/en/about-us/newsroom/press-releases/massive-barosaurus-skeleton-discovered-at-the-rom</w:t>
+        </w:r>
+      </w:hyperlink>
+      <w:r>
+        <w:rPr/>
+        <w:t xml:space="preserve">, accessed 9 March 2022. Archived at </w:t>
+      </w:r>
+      <w:hyperlink r:id="rId8">
+        <w:r>
+          <w:rPr>
+            <w:rStyle w:val="InternetLink"/>
+          </w:rPr>
+          <w:t>https://web.archive.org/web/20210421171257/https://www.rom.on.ca/en/about-us/newsroom/press-releases/massive-barosaurus-skeleton-discovered-at-the-rom</w:t>
+        </w:r>
+      </w:hyperlink>
     </w:p>
     <w:p>
       <w:pPr>
@@ -4157,14 +3744,36 @@
       </w:pPr>
       <w:r>
         <w:rPr/>
-        <w:t xml:space="preserve">Taylor, Michael P. 2022. Almost all known sauropod necks are incomplete and distorted. </w:t>
-      </w:r>
-      <w:r>
-        <w:rPr>
-          <w:i/>
-          <w:iCs/>
-        </w:rPr>
-        <w:t>PeerJ</w:t>
+        <w:t xml:space="preserve">Taylor, Michael P. 2009. A re-evaluation of </w:t>
+      </w:r>
+      <w:r>
+        <w:rPr>
+          <w:i/>
+          <w:iCs/>
+        </w:rPr>
+        <w:t>Brachiosaurus altithorax</w:t>
+      </w:r>
+      <w:r>
+        <w:rPr/>
+        <w:t xml:space="preserve"> Riggs 1903 (Dinosauria, Sauropoda) and its generic separation from </w:t>
+      </w:r>
+      <w:r>
+        <w:rPr>
+          <w:i/>
+          <w:iCs/>
+        </w:rPr>
+        <w:t>Giraffatitan brancai</w:t>
+      </w:r>
+      <w:r>
+        <w:rPr/>
+        <w:t xml:space="preserve"> (Janensch 1914). </w:t>
+      </w:r>
+      <w:r>
+        <w:rPr>
+          <w:i/>
+          <w:iCs/>
+        </w:rPr>
+        <w:t>Journal of Vertebrate Paleontology</w:t>
       </w:r>
       <w:r>
         <w:rPr/>
@@ -4175,12 +3784,18 @@
           <w:b/>
           <w:bCs/>
         </w:rPr>
-        <w:t>10</w:t>
-      </w:r>
-      <w:r>
-        <w:rPr/>
-        <w:t>:e12810. doi:10.7717/peerj.12810</w:t>
-      </w:r>
+        <w:t>29(3)</w:t>
+      </w:r>
+      <w:r>
+        <w:rPr/>
+        <w:t xml:space="preserve">:787–806. </w:t>
+      </w:r>
+      <w:bookmarkStart w:id="19" w:name="__DdeLink__3681_68767826"/>
+      <w:r>
+        <w:rPr/>
+        <w:t>doi:10.1671/039.029.0309</w:t>
+      </w:r>
+      <w:bookmarkEnd w:id="19"/>
     </w:p>
     <w:p>
       <w:pPr>
@@ -4189,14 +3804,35 @@
       </w:pPr>
       <w:r>
         <w:rPr/>
-        <w:t xml:space="preserve">Taylor, Michael P., and Mathew J. Wedel. 2013. The effect of intervertebral cartilage on neutral posture and range of motion in the necks of sauropod dinosaurs. </w:t>
-      </w:r>
-      <w:r>
-        <w:rPr>
-          <w:i/>
-          <w:iCs/>
-        </w:rPr>
-        <w:t>PLOS ONE</w:t>
+        <w:t xml:space="preserve">Taylor, Michael P. 2010. Sauropod dinosaur research: a historical review. pp. 361-386 in: Richard T. J. Moody, Eric Buffetaut, Darren Naish and David M. Martill (eds.), </w:t>
+      </w:r>
+      <w:r>
+        <w:rPr>
+          <w:i/>
+          <w:iCs/>
+        </w:rPr>
+        <w:t>Dinosaurs and Other Extinct Saurians: a Historical Perspective</w:t>
+      </w:r>
+      <w:r>
+        <w:rPr/>
+        <w:t>. Geological Society of London, Special Publication 343. doi: 10.1144/SP343.22</w:t>
+      </w:r>
+    </w:p>
+    <w:p>
+      <w:pPr>
+        <w:pStyle w:val="Reference"/>
+        <w:rPr/>
+      </w:pPr>
+      <w:r>
+        <w:rPr/>
+        <w:t xml:space="preserve">Taylor, Michael P. 2022. Almost all known sauropod necks are incomplete and distorted. </w:t>
+      </w:r>
+      <w:r>
+        <w:rPr>
+          <w:i/>
+          <w:iCs/>
+        </w:rPr>
+        <w:t>PeerJ</w:t>
       </w:r>
       <w:r>
         <w:rPr/>
@@ -4207,11 +3843,11 @@
           <w:b/>
           <w:bCs/>
         </w:rPr>
-        <w:t>8(10)</w:t>
-      </w:r>
-      <w:r>
-        <w:rPr/>
-        <w:t>:e78214. 17 pages. doi:10.1371/journal.pone.0078214</w:t>
+        <w:t>10</w:t>
+      </w:r>
+      <w:r>
+        <w:rPr/>
+        <w:t>:e12810. doi:10.7717/peerj.12810</w:t>
       </w:r>
     </w:p>
     <w:p>
@@ -4221,36 +3857,14 @@
       </w:pPr>
       <w:r>
         <w:rPr/>
-        <w:t xml:space="preserve">Taylor, Michael P., and Mathew J. Wedel. 2016. The neck of </w:t>
-      </w:r>
-      <w:r>
-        <w:rPr>
-          <w:i/>
-          <w:iCs/>
-        </w:rPr>
-        <w:t>Barosaurus</w:t>
-      </w:r>
-      <w:r>
-        <w:rPr/>
-        <w:t xml:space="preserve">: longer, wider and weirder than those of </w:t>
-      </w:r>
-      <w:r>
-        <w:rPr>
-          <w:i/>
-          <w:iCs/>
-        </w:rPr>
-        <w:t>Diplodocus</w:t>
-      </w:r>
-      <w:r>
-        <w:rPr/>
-        <w:t xml:space="preserve"> and other diplodocines. </w:t>
-      </w:r>
-      <w:r>
-        <w:rPr>
-          <w:i/>
-          <w:iCs/>
-        </w:rPr>
-        <w:t>PeerJ PrePrints</w:t>
+        <w:t xml:space="preserve">Taylor, Michael P., and Mathew J. Wedel. 2013. The effect of intervertebral cartilage on neutral posture and range of motion in the necks of sauropod dinosaurs. </w:t>
+      </w:r>
+      <w:r>
+        <w:rPr>
+          <w:i/>
+          <w:iCs/>
+        </w:rPr>
+        <w:t>PLOS ONE</w:t>
       </w:r>
       <w:r>
         <w:rPr/>
@@ -4261,11 +3875,11 @@
           <w:b/>
           <w:bCs/>
         </w:rPr>
-        <w:t>1</w:t>
-      </w:r>
-      <w:r>
-        <w:rPr/>
-        <w:t>:e67v2. doi:10.7287/peerj.preprints.67v2</w:t>
+        <w:t>8(10)</w:t>
+      </w:r>
+      <w:r>
+        <w:rPr/>
+        <w:t>:e78214. 17 pages. doi:10.1371/journal.pone.0078214</w:t>
       </w:r>
     </w:p>
     <w:p>
@@ -4275,41 +3889,36 @@
       </w:pPr>
       <w:r>
         <w:rPr/>
-        <w:t>Tschopp E</w:t>
-      </w:r>
-      <w:r>
-        <w:rPr/>
-        <w:t>manuel</w:t>
-      </w:r>
-      <w:r>
-        <w:rPr/>
-        <w:t xml:space="preserve">, </w:t>
-      </w:r>
-      <w:r>
-        <w:rPr/>
-        <w:t xml:space="preserve">and Octávio </w:t>
-      </w:r>
-      <w:r>
-        <w:rPr/>
-        <w:t xml:space="preserve">Mateus. 2017. Osteology of </w:t>
-      </w:r>
-      <w:r>
-        <w:rPr>
-          <w:i/>
-          <w:iCs/>
-        </w:rPr>
-        <w:t>Galeamopus pabsti</w:t>
-      </w:r>
-      <w:r>
-        <w:rPr/>
-        <w:t xml:space="preserve"> sp. nov. (Sauropoda: Diplodocidae), with implications for neurocentral closure timing, and the cervico-dorsal transition in diplodocids. </w:t>
-      </w:r>
-      <w:r>
-        <w:rPr>
-          <w:i/>
-          <w:iCs/>
-        </w:rPr>
-        <w:t>PeerJ</w:t>
+        <w:t xml:space="preserve">Taylor, Michael P., and Mathew J. Wedel. 2016. The neck of </w:t>
+      </w:r>
+      <w:r>
+        <w:rPr>
+          <w:i/>
+          <w:iCs/>
+        </w:rPr>
+        <w:t>Barosaurus</w:t>
+      </w:r>
+      <w:r>
+        <w:rPr/>
+        <w:t xml:space="preserve">: longer, wider and weirder than those of </w:t>
+      </w:r>
+      <w:r>
+        <w:rPr>
+          <w:i/>
+          <w:iCs/>
+        </w:rPr>
+        <w:t>Diplodocus</w:t>
+      </w:r>
+      <w:r>
+        <w:rPr/>
+        <w:t xml:space="preserve"> and other diplodocines. </w:t>
+      </w:r>
+      <w:r>
+        <w:rPr>
+          <w:i/>
+          <w:iCs/>
+        </w:rPr>
+        <w:t>PeerJ PrePrints</w:t>
       </w:r>
       <w:r>
         <w:rPr/>
@@ -4320,19 +3929,54 @@
           <w:b/>
           <w:bCs/>
         </w:rPr>
+        <w:t>1</w:t>
+      </w:r>
+      <w:r>
+        <w:rPr/>
+        <w:t>:e67v2. doi:10.7287/peerj.preprints.67v2</w:t>
+      </w:r>
+    </w:p>
+    <w:p>
+      <w:pPr>
+        <w:pStyle w:val="Reference"/>
+        <w:rPr/>
+      </w:pPr>
+      <w:r>
+        <w:rPr/>
+        <w:t xml:space="preserve">Tschopp Emanuel, and Octávio Mateus. 2017. Osteology of </w:t>
+      </w:r>
+      <w:r>
+        <w:rPr>
+          <w:i/>
+          <w:iCs/>
+        </w:rPr>
+        <w:t>Galeamopus pabsti</w:t>
+      </w:r>
+      <w:r>
+        <w:rPr/>
+        <w:t xml:space="preserve"> sp. nov. (Sauropoda: Diplodocidae), with implications for neurocentral closure timing, and the cervico-dorsal transition in diplodocids. </w:t>
+      </w:r>
+      <w:r>
+        <w:rPr>
+          <w:i/>
+          <w:iCs/>
+        </w:rPr>
+        <w:t>PeerJ</w:t>
+      </w:r>
+      <w:r>
+        <w:rPr/>
+        <w:t xml:space="preserve"> </w:t>
+      </w:r>
+      <w:r>
+        <w:rPr>
+          <w:b/>
+          <w:bCs/>
+        </w:rPr>
         <w:t>5</w:t>
       </w:r>
       <w:r>
         <w:rPr/>
-        <w:t xml:space="preserve">:e3179. </w:t>
-      </w:r>
-      <w:r>
-        <w:rPr/>
-        <w:t>d</w:t>
-      </w:r>
-      <w:r>
-        <w:rPr/>
-        <w:t>oi:10.7717/peerj.3179</w:t>
+        <w:t>:e3179. doi:10.7717/peerj.3179</w:t>
       </w:r>
     </w:p>
     <w:p>
@@ -4803,14 +4447,7 @@
           <w:b w:val="false"/>
           <w:bCs w:val="false"/>
         </w:rPr>
-        <w:t xml:space="preserve">, obverse view, red cyan anaglyph. This aspect of the jacket is no longer available for study. At the top of the picture is Cervical D, in right posterolateral view with anterior to the top. This vertebra is not visible from the currently exposed side of the jacket. </w:t>
-      </w:r>
-      <w:r>
-        <w:rPr>
-          <w:b w:val="false"/>
-          <w:bCs w:val="false"/>
-        </w:rPr>
-        <w:t>At bottom right is part of Cervical E, but it is difficult to interpret and its orientation cannot be determined.</w:t>
+        <w:t>, obverse view, red cyan anaglyph. This aspect of the jacket is no longer available for study. At the top of the picture is Cervical D, in right posterolateral view with anterior to the top. This vertebra is not visible from the currently exposed side of the jacket. At bottom right is part of Cervical E, but it is difficult to interpret and its orientation cannot be determined.</w:t>
       </w:r>
     </w:p>
     <w:p>
@@ -4884,13 +4521,13 @@
       <w:tblGrid>
         <w:gridCol w:w="1480"/>
         <w:gridCol w:w="1019"/>
-        <w:gridCol w:w="1019"/>
-        <w:gridCol w:w="1020"/>
-        <w:gridCol w:w="1020"/>
         <w:gridCol w:w="1018"/>
         <w:gridCol w:w="1020"/>
         <w:gridCol w:w="1020"/>
-        <w:gridCol w:w="1021"/>
+        <w:gridCol w:w="1019"/>
+        <w:gridCol w:w="1019"/>
+        <w:gridCol w:w="1020"/>
+        <w:gridCol w:w="1022"/>
       </w:tblGrid>
       <w:tr>
         <w:trPr/>
@@ -4954,7 +4591,7 @@
         </w:tc>
         <w:tc>
           <w:tcPr>
-            <w:tcW w:w="1019" w:type="dxa"/>
+            <w:tcW w:w="1018" w:type="dxa"/>
             <w:tcBorders>
               <w:top w:val="single" w:sz="4" w:space="0" w:color="DDDDDD"/>
               <w:left w:val="single" w:sz="4" w:space="0" w:color="DDDDDD"/>
@@ -5041,7 +4678,7 @@
         </w:tc>
         <w:tc>
           <w:tcPr>
-            <w:tcW w:w="1018" w:type="dxa"/>
+            <w:tcW w:w="1019" w:type="dxa"/>
             <w:tcBorders>
               <w:top w:val="single" w:sz="4" w:space="0" w:color="DDDDDD"/>
               <w:left w:val="single" w:sz="4" w:space="0" w:color="DDDDDD"/>
@@ -5070,7 +4707,7 @@
         </w:tc>
         <w:tc>
           <w:tcPr>
-            <w:tcW w:w="1020" w:type="dxa"/>
+            <w:tcW w:w="1019" w:type="dxa"/>
             <w:tcBorders>
               <w:top w:val="single" w:sz="4" w:space="0" w:color="DDDDDD"/>
               <w:left w:val="single" w:sz="4" w:space="0" w:color="DDDDDD"/>
@@ -5128,7 +4765,7 @@
         </w:tc>
         <w:tc>
           <w:tcPr>
-            <w:tcW w:w="1021" w:type="dxa"/>
+            <w:tcW w:w="1022" w:type="dxa"/>
             <w:tcBorders>
               <w:top w:val="single" w:sz="4" w:space="0" w:color="DDDDDD"/>
               <w:left w:val="single" w:sz="4" w:space="0" w:color="DDDDDD"/>
@@ -5206,6 +4843,72 @@
         </w:tc>
         <w:tc>
           <w:tcPr>
+            <w:tcW w:w="1018" w:type="dxa"/>
+            <w:tcBorders>
+              <w:top w:val="single" w:sz="4" w:space="0" w:color="DDDDDD"/>
+              <w:left w:val="single" w:sz="4" w:space="0" w:color="DDDDDD"/>
+              <w:bottom w:val="single" w:sz="4" w:space="0" w:color="DDDDDD"/>
+              <w:insideH w:val="single" w:sz="4" w:space="0" w:color="DDDDDD"/>
+            </w:tcBorders>
+            <w:shd w:fill="auto" w:val="clear"/>
+          </w:tcPr>
+          <w:p>
+            <w:pPr>
+              <w:pStyle w:val="TableContents"/>
+              <w:rPr/>
+            </w:pPr>
+            <w:r>
+              <w:rPr/>
+              <w:t>22</w:t>
+            </w:r>
+          </w:p>
+        </w:tc>
+        <w:tc>
+          <w:tcPr>
+            <w:tcW w:w="1020" w:type="dxa"/>
+            <w:tcBorders>
+              <w:top w:val="single" w:sz="4" w:space="0" w:color="DDDDDD"/>
+              <w:left w:val="single" w:sz="4" w:space="0" w:color="DDDDDD"/>
+              <w:bottom w:val="single" w:sz="4" w:space="0" w:color="DDDDDD"/>
+              <w:insideH w:val="single" w:sz="4" w:space="0" w:color="DDDDDD"/>
+            </w:tcBorders>
+            <w:shd w:fill="auto" w:val="clear"/>
+          </w:tcPr>
+          <w:p>
+            <w:pPr>
+              <w:pStyle w:val="TableContents"/>
+              <w:rPr/>
+            </w:pPr>
+            <w:r>
+              <w:rPr/>
+              <w:t>29</w:t>
+            </w:r>
+          </w:p>
+        </w:tc>
+        <w:tc>
+          <w:tcPr>
+            <w:tcW w:w="1020" w:type="dxa"/>
+            <w:tcBorders>
+              <w:top w:val="single" w:sz="4" w:space="0" w:color="DDDDDD"/>
+              <w:left w:val="single" w:sz="4" w:space="0" w:color="DDDDDD"/>
+              <w:bottom w:val="single" w:sz="4" w:space="0" w:color="DDDDDD"/>
+              <w:insideH w:val="single" w:sz="4" w:space="0" w:color="DDDDDD"/>
+            </w:tcBorders>
+            <w:shd w:fill="auto" w:val="clear"/>
+          </w:tcPr>
+          <w:p>
+            <w:pPr>
+              <w:pStyle w:val="TableContents"/>
+              <w:rPr/>
+            </w:pPr>
+            <w:r>
+              <w:rPr/>
+              <w:t>25</w:t>
+            </w:r>
+          </w:p>
+        </w:tc>
+        <w:tc>
+          <w:tcPr>
             <w:tcW w:w="1019" w:type="dxa"/>
             <w:tcBorders>
               <w:top w:val="single" w:sz="4" w:space="0" w:color="DDDDDD"/>
@@ -5222,7 +4925,29 @@
             </w:pPr>
             <w:r>
               <w:rPr/>
-              <w:t>22</w:t>
+              <w:t>85</w:t>
+            </w:r>
+          </w:p>
+        </w:tc>
+        <w:tc>
+          <w:tcPr>
+            <w:tcW w:w="1019" w:type="dxa"/>
+            <w:tcBorders>
+              <w:top w:val="single" w:sz="4" w:space="0" w:color="DDDDDD"/>
+              <w:left w:val="single" w:sz="4" w:space="0" w:color="DDDDDD"/>
+              <w:bottom w:val="single" w:sz="4" w:space="0" w:color="DDDDDD"/>
+              <w:insideH w:val="single" w:sz="4" w:space="0" w:color="DDDDDD"/>
+            </w:tcBorders>
+            <w:shd w:fill="auto" w:val="clear"/>
+          </w:tcPr>
+          <w:p>
+            <w:pPr>
+              <w:pStyle w:val="TableContents"/>
+              <w:rPr/>
+            </w:pPr>
+            <w:r>
+              <w:rPr/>
+              <w:t>74</w:t>
             </w:r>
           </w:p>
         </w:tc>
@@ -5244,101 +4969,13 @@
             </w:pPr>
             <w:r>
               <w:rPr/>
-              <w:t>29</w:t>
-            </w:r>
-          </w:p>
-        </w:tc>
-        <w:tc>
-          <w:tcPr>
-            <w:tcW w:w="1020" w:type="dxa"/>
-            <w:tcBorders>
-              <w:top w:val="single" w:sz="4" w:space="0" w:color="DDDDDD"/>
-              <w:left w:val="single" w:sz="4" w:space="0" w:color="DDDDDD"/>
-              <w:bottom w:val="single" w:sz="4" w:space="0" w:color="DDDDDD"/>
-              <w:insideH w:val="single" w:sz="4" w:space="0" w:color="DDDDDD"/>
-            </w:tcBorders>
-            <w:shd w:fill="auto" w:val="clear"/>
-          </w:tcPr>
-          <w:p>
-            <w:pPr>
-              <w:pStyle w:val="TableContents"/>
-              <w:rPr/>
-            </w:pPr>
-            <w:r>
-              <w:rPr/>
-              <w:t>25</w:t>
-            </w:r>
-          </w:p>
-        </w:tc>
-        <w:tc>
-          <w:tcPr>
-            <w:tcW w:w="1018" w:type="dxa"/>
-            <w:tcBorders>
-              <w:top w:val="single" w:sz="4" w:space="0" w:color="DDDDDD"/>
-              <w:left w:val="single" w:sz="4" w:space="0" w:color="DDDDDD"/>
-              <w:bottom w:val="single" w:sz="4" w:space="0" w:color="DDDDDD"/>
-              <w:insideH w:val="single" w:sz="4" w:space="0" w:color="DDDDDD"/>
-            </w:tcBorders>
-            <w:shd w:fill="auto" w:val="clear"/>
-          </w:tcPr>
-          <w:p>
-            <w:pPr>
-              <w:pStyle w:val="TableContents"/>
-              <w:rPr/>
-            </w:pPr>
-            <w:r>
-              <w:rPr/>
-              <w:t>85</w:t>
-            </w:r>
-          </w:p>
-        </w:tc>
-        <w:tc>
-          <w:tcPr>
-            <w:tcW w:w="1020" w:type="dxa"/>
-            <w:tcBorders>
-              <w:top w:val="single" w:sz="4" w:space="0" w:color="DDDDDD"/>
-              <w:left w:val="single" w:sz="4" w:space="0" w:color="DDDDDD"/>
-              <w:bottom w:val="single" w:sz="4" w:space="0" w:color="DDDDDD"/>
-              <w:insideH w:val="single" w:sz="4" w:space="0" w:color="DDDDDD"/>
-            </w:tcBorders>
-            <w:shd w:fill="auto" w:val="clear"/>
-          </w:tcPr>
-          <w:p>
-            <w:pPr>
-              <w:pStyle w:val="TableContents"/>
-              <w:rPr/>
-            </w:pPr>
-            <w:r>
-              <w:rPr/>
-              <w:t>74</w:t>
-            </w:r>
-          </w:p>
-        </w:tc>
-        <w:tc>
-          <w:tcPr>
-            <w:tcW w:w="1020" w:type="dxa"/>
-            <w:tcBorders>
-              <w:top w:val="single" w:sz="4" w:space="0" w:color="DDDDDD"/>
-              <w:left w:val="single" w:sz="4" w:space="0" w:color="DDDDDD"/>
-              <w:bottom w:val="single" w:sz="4" w:space="0" w:color="DDDDDD"/>
-              <w:insideH w:val="single" w:sz="4" w:space="0" w:color="DDDDDD"/>
-            </w:tcBorders>
-            <w:shd w:fill="auto" w:val="clear"/>
-          </w:tcPr>
-          <w:p>
-            <w:pPr>
-              <w:pStyle w:val="TableContents"/>
-              <w:rPr/>
-            </w:pPr>
-            <w:r>
-              <w:rPr/>
               <w:t>92</w:t>
             </w:r>
           </w:p>
         </w:tc>
         <w:tc>
           <w:tcPr>
-            <w:tcW w:w="1021" w:type="dxa"/>
+            <w:tcW w:w="1022" w:type="dxa"/>
             <w:tcBorders>
               <w:top w:val="single" w:sz="4" w:space="0" w:color="DDDDDD"/>
               <w:left w:val="single" w:sz="4" w:space="0" w:color="DDDDDD"/>
@@ -5409,6 +5046,72 @@
         </w:tc>
         <w:tc>
           <w:tcPr>
+            <w:tcW w:w="1018" w:type="dxa"/>
+            <w:tcBorders>
+              <w:top w:val="single" w:sz="4" w:space="0" w:color="DDDDDD"/>
+              <w:left w:val="single" w:sz="4" w:space="0" w:color="DDDDDD"/>
+              <w:bottom w:val="single" w:sz="4" w:space="0" w:color="DDDDDD"/>
+              <w:insideH w:val="single" w:sz="4" w:space="0" w:color="DDDDDD"/>
+            </w:tcBorders>
+            <w:shd w:fill="auto" w:val="clear"/>
+          </w:tcPr>
+          <w:p>
+            <w:pPr>
+              <w:pStyle w:val="TableContents"/>
+              <w:rPr/>
+            </w:pPr>
+            <w:r>
+              <w:rPr/>
+              <w:t>28</w:t>
+            </w:r>
+          </w:p>
+        </w:tc>
+        <w:tc>
+          <w:tcPr>
+            <w:tcW w:w="1020" w:type="dxa"/>
+            <w:tcBorders>
+              <w:top w:val="single" w:sz="4" w:space="0" w:color="DDDDDD"/>
+              <w:left w:val="single" w:sz="4" w:space="0" w:color="DDDDDD"/>
+              <w:bottom w:val="single" w:sz="4" w:space="0" w:color="DDDDDD"/>
+              <w:insideH w:val="single" w:sz="4" w:space="0" w:color="DDDDDD"/>
+            </w:tcBorders>
+            <w:shd w:fill="auto" w:val="clear"/>
+          </w:tcPr>
+          <w:p>
+            <w:pPr>
+              <w:pStyle w:val="TableContents"/>
+              <w:rPr/>
+            </w:pPr>
+            <w:r>
+              <w:rPr/>
+              <w:t>24</w:t>
+            </w:r>
+          </w:p>
+        </w:tc>
+        <w:tc>
+          <w:tcPr>
+            <w:tcW w:w="1020" w:type="dxa"/>
+            <w:tcBorders>
+              <w:top w:val="single" w:sz="4" w:space="0" w:color="DDDDDD"/>
+              <w:left w:val="single" w:sz="4" w:space="0" w:color="DDDDDD"/>
+              <w:bottom w:val="single" w:sz="4" w:space="0" w:color="DDDDDD"/>
+              <w:insideH w:val="single" w:sz="4" w:space="0" w:color="DDDDDD"/>
+            </w:tcBorders>
+            <w:shd w:fill="auto" w:val="clear"/>
+          </w:tcPr>
+          <w:p>
+            <w:pPr>
+              <w:pStyle w:val="TableContents"/>
+              <w:rPr/>
+            </w:pPr>
+            <w:r>
+              <w:rPr/>
+              <w:t>36</w:t>
+            </w:r>
+          </w:p>
+        </w:tc>
+        <w:tc>
+          <w:tcPr>
             <w:tcW w:w="1019" w:type="dxa"/>
             <w:tcBorders>
               <w:top w:val="single" w:sz="4" w:space="0" w:color="DDDDDD"/>
@@ -5425,7 +5128,29 @@
             </w:pPr>
             <w:r>
               <w:rPr/>
-              <w:t>28</w:t>
+              <w:t>104</w:t>
+            </w:r>
+          </w:p>
+        </w:tc>
+        <w:tc>
+          <w:tcPr>
+            <w:tcW w:w="1019" w:type="dxa"/>
+            <w:tcBorders>
+              <w:top w:val="single" w:sz="4" w:space="0" w:color="DDDDDD"/>
+              <w:left w:val="single" w:sz="4" w:space="0" w:color="DDDDDD"/>
+              <w:bottom w:val="single" w:sz="4" w:space="0" w:color="DDDDDD"/>
+              <w:insideH w:val="single" w:sz="4" w:space="0" w:color="DDDDDD"/>
+            </w:tcBorders>
+            <w:shd w:fill="auto" w:val="clear"/>
+          </w:tcPr>
+          <w:p>
+            <w:pPr>
+              <w:pStyle w:val="TableContents"/>
+              <w:rPr/>
+            </w:pPr>
+            <w:r>
+              <w:rPr/>
+              <w:t>89</w:t>
             </w:r>
           </w:p>
         </w:tc>
@@ -5447,101 +5172,13 @@
             </w:pPr>
             <w:r>
               <w:rPr/>
-              <w:t>24</w:t>
-            </w:r>
-          </w:p>
-        </w:tc>
-        <w:tc>
-          <w:tcPr>
-            <w:tcW w:w="1020" w:type="dxa"/>
-            <w:tcBorders>
-              <w:top w:val="single" w:sz="4" w:space="0" w:color="DDDDDD"/>
-              <w:left w:val="single" w:sz="4" w:space="0" w:color="DDDDDD"/>
-              <w:bottom w:val="single" w:sz="4" w:space="0" w:color="DDDDDD"/>
-              <w:insideH w:val="single" w:sz="4" w:space="0" w:color="DDDDDD"/>
-            </w:tcBorders>
-            <w:shd w:fill="auto" w:val="clear"/>
-          </w:tcPr>
-          <w:p>
-            <w:pPr>
-              <w:pStyle w:val="TableContents"/>
-              <w:rPr/>
-            </w:pPr>
-            <w:r>
-              <w:rPr/>
-              <w:t>36</w:t>
-            </w:r>
-          </w:p>
-        </w:tc>
-        <w:tc>
-          <w:tcPr>
-            <w:tcW w:w="1018" w:type="dxa"/>
-            <w:tcBorders>
-              <w:top w:val="single" w:sz="4" w:space="0" w:color="DDDDDD"/>
-              <w:left w:val="single" w:sz="4" w:space="0" w:color="DDDDDD"/>
-              <w:bottom w:val="single" w:sz="4" w:space="0" w:color="DDDDDD"/>
-              <w:insideH w:val="single" w:sz="4" w:space="0" w:color="DDDDDD"/>
-            </w:tcBorders>
-            <w:shd w:fill="auto" w:val="clear"/>
-          </w:tcPr>
-          <w:p>
-            <w:pPr>
-              <w:pStyle w:val="TableContents"/>
-              <w:rPr/>
-            </w:pPr>
-            <w:r>
-              <w:rPr/>
-              <w:t>104</w:t>
-            </w:r>
-          </w:p>
-        </w:tc>
-        <w:tc>
-          <w:tcPr>
-            <w:tcW w:w="1020" w:type="dxa"/>
-            <w:tcBorders>
-              <w:top w:val="single" w:sz="4" w:space="0" w:color="DDDDDD"/>
-              <w:left w:val="single" w:sz="4" w:space="0" w:color="DDDDDD"/>
-              <w:bottom w:val="single" w:sz="4" w:space="0" w:color="DDDDDD"/>
-              <w:insideH w:val="single" w:sz="4" w:space="0" w:color="DDDDDD"/>
-            </w:tcBorders>
-            <w:shd w:fill="auto" w:val="clear"/>
-          </w:tcPr>
-          <w:p>
-            <w:pPr>
-              <w:pStyle w:val="TableContents"/>
-              <w:rPr/>
-            </w:pPr>
-            <w:r>
-              <w:rPr/>
-              <w:t>89</w:t>
-            </w:r>
-          </w:p>
-        </w:tc>
-        <w:tc>
-          <w:tcPr>
-            <w:tcW w:w="1020" w:type="dxa"/>
-            <w:tcBorders>
-              <w:top w:val="single" w:sz="4" w:space="0" w:color="DDDDDD"/>
-              <w:left w:val="single" w:sz="4" w:space="0" w:color="DDDDDD"/>
-              <w:bottom w:val="single" w:sz="4" w:space="0" w:color="DDDDDD"/>
-              <w:insideH w:val="single" w:sz="4" w:space="0" w:color="DDDDDD"/>
-            </w:tcBorders>
-            <w:shd w:fill="auto" w:val="clear"/>
-          </w:tcPr>
-          <w:p>
-            <w:pPr>
-              <w:pStyle w:val="TableContents"/>
-              <w:rPr/>
-            </w:pPr>
-            <w:r>
-              <w:rPr/>
               <w:t>111</w:t>
             </w:r>
           </w:p>
         </w:tc>
         <w:tc>
           <w:tcPr>
-            <w:tcW w:w="1021" w:type="dxa"/>
+            <w:tcW w:w="1022" w:type="dxa"/>
             <w:tcBorders>
               <w:top w:val="single" w:sz="4" w:space="0" w:color="DDDDDD"/>
               <w:left w:val="single" w:sz="4" w:space="0" w:color="DDDDDD"/>
@@ -5612,6 +5249,72 @@
         </w:tc>
         <w:tc>
           <w:tcPr>
+            <w:tcW w:w="1018" w:type="dxa"/>
+            <w:tcBorders>
+              <w:top w:val="single" w:sz="4" w:space="0" w:color="DDDDDD"/>
+              <w:left w:val="single" w:sz="4" w:space="0" w:color="DDDDDD"/>
+              <w:bottom w:val="single" w:sz="4" w:space="0" w:color="DDDDDD"/>
+              <w:insideH w:val="single" w:sz="4" w:space="0" w:color="DDDDDD"/>
+            </w:tcBorders>
+            <w:shd w:fill="auto" w:val="clear"/>
+          </w:tcPr>
+          <w:p>
+            <w:pPr>
+              <w:pStyle w:val="TableContents"/>
+              <w:rPr/>
+            </w:pPr>
+            <w:r>
+              <w:rPr/>
+              <w:t>24</w:t>
+            </w:r>
+          </w:p>
+        </w:tc>
+        <w:tc>
+          <w:tcPr>
+            <w:tcW w:w="1020" w:type="dxa"/>
+            <w:tcBorders>
+              <w:top w:val="single" w:sz="4" w:space="0" w:color="DDDDDD"/>
+              <w:left w:val="single" w:sz="4" w:space="0" w:color="DDDDDD"/>
+              <w:bottom w:val="single" w:sz="4" w:space="0" w:color="DDDDDD"/>
+              <w:insideH w:val="single" w:sz="4" w:space="0" w:color="DDDDDD"/>
+            </w:tcBorders>
+            <w:shd w:fill="auto" w:val="clear"/>
+          </w:tcPr>
+          <w:p>
+            <w:pPr>
+              <w:pStyle w:val="TableContents"/>
+              <w:rPr/>
+            </w:pPr>
+            <w:r>
+              <w:rPr/>
+              <w:t>34</w:t>
+            </w:r>
+          </w:p>
+        </w:tc>
+        <w:tc>
+          <w:tcPr>
+            <w:tcW w:w="1020" w:type="dxa"/>
+            <w:tcBorders>
+              <w:top w:val="single" w:sz="4" w:space="0" w:color="DDDDDD"/>
+              <w:left w:val="single" w:sz="4" w:space="0" w:color="DDDDDD"/>
+              <w:bottom w:val="single" w:sz="4" w:space="0" w:color="DDDDDD"/>
+              <w:insideH w:val="single" w:sz="4" w:space="0" w:color="DDDDDD"/>
+            </w:tcBorders>
+            <w:shd w:fill="auto" w:val="clear"/>
+          </w:tcPr>
+          <w:p>
+            <w:pPr>
+              <w:pStyle w:val="TableContents"/>
+              <w:rPr/>
+            </w:pPr>
+            <w:r>
+              <w:rPr/>
+              <w:t>40</w:t>
+            </w:r>
+          </w:p>
+        </w:tc>
+        <w:tc>
+          <w:tcPr>
             <w:tcW w:w="1019" w:type="dxa"/>
             <w:tcBorders>
               <w:top w:val="single" w:sz="4" w:space="0" w:color="DDDDDD"/>
@@ -5628,7 +5331,29 @@
             </w:pPr>
             <w:r>
               <w:rPr/>
-              <w:t>24</w:t>
+              <w:t>137</w:t>
+            </w:r>
+          </w:p>
+        </w:tc>
+        <w:tc>
+          <w:tcPr>
+            <w:tcW w:w="1019" w:type="dxa"/>
+            <w:tcBorders>
+              <w:top w:val="single" w:sz="4" w:space="0" w:color="DDDDDD"/>
+              <w:left w:val="single" w:sz="4" w:space="0" w:color="DDDDDD"/>
+              <w:bottom w:val="single" w:sz="4" w:space="0" w:color="DDDDDD"/>
+              <w:insideH w:val="single" w:sz="4" w:space="0" w:color="DDDDDD"/>
+            </w:tcBorders>
+            <w:shd w:fill="auto" w:val="clear"/>
+          </w:tcPr>
+          <w:p>
+            <w:pPr>
+              <w:pStyle w:val="TableContents"/>
+              <w:rPr/>
+            </w:pPr>
+            <w:r>
+              <w:rPr/>
+              <w:t>128</w:t>
             </w:r>
           </w:p>
         </w:tc>
@@ -5650,101 +5375,13 @@
             </w:pPr>
             <w:r>
               <w:rPr/>
-              <w:t>34</w:t>
-            </w:r>
-          </w:p>
-        </w:tc>
-        <w:tc>
-          <w:tcPr>
-            <w:tcW w:w="1020" w:type="dxa"/>
-            <w:tcBorders>
-              <w:top w:val="single" w:sz="4" w:space="0" w:color="DDDDDD"/>
-              <w:left w:val="single" w:sz="4" w:space="0" w:color="DDDDDD"/>
-              <w:bottom w:val="single" w:sz="4" w:space="0" w:color="DDDDDD"/>
-              <w:insideH w:val="single" w:sz="4" w:space="0" w:color="DDDDDD"/>
-            </w:tcBorders>
-            <w:shd w:fill="auto" w:val="clear"/>
-          </w:tcPr>
-          <w:p>
-            <w:pPr>
-              <w:pStyle w:val="TableContents"/>
-              <w:rPr/>
-            </w:pPr>
-            <w:r>
-              <w:rPr/>
-              <w:t>40</w:t>
-            </w:r>
-          </w:p>
-        </w:tc>
-        <w:tc>
-          <w:tcPr>
-            <w:tcW w:w="1018" w:type="dxa"/>
-            <w:tcBorders>
-              <w:top w:val="single" w:sz="4" w:space="0" w:color="DDDDDD"/>
-              <w:left w:val="single" w:sz="4" w:space="0" w:color="DDDDDD"/>
-              <w:bottom w:val="single" w:sz="4" w:space="0" w:color="DDDDDD"/>
-              <w:insideH w:val="single" w:sz="4" w:space="0" w:color="DDDDDD"/>
-            </w:tcBorders>
-            <w:shd w:fill="auto" w:val="clear"/>
-          </w:tcPr>
-          <w:p>
-            <w:pPr>
-              <w:pStyle w:val="TableContents"/>
-              <w:rPr/>
-            </w:pPr>
-            <w:r>
-              <w:rPr/>
-              <w:t>137</w:t>
-            </w:r>
-          </w:p>
-        </w:tc>
-        <w:tc>
-          <w:tcPr>
-            <w:tcW w:w="1020" w:type="dxa"/>
-            <w:tcBorders>
-              <w:top w:val="single" w:sz="4" w:space="0" w:color="DDDDDD"/>
-              <w:left w:val="single" w:sz="4" w:space="0" w:color="DDDDDD"/>
-              <w:bottom w:val="single" w:sz="4" w:space="0" w:color="DDDDDD"/>
-              <w:insideH w:val="single" w:sz="4" w:space="0" w:color="DDDDDD"/>
-            </w:tcBorders>
-            <w:shd w:fill="auto" w:val="clear"/>
-          </w:tcPr>
-          <w:p>
-            <w:pPr>
-              <w:pStyle w:val="TableContents"/>
-              <w:rPr/>
-            </w:pPr>
-            <w:r>
-              <w:rPr/>
-              <w:t>128</w:t>
-            </w:r>
-          </w:p>
-        </w:tc>
-        <w:tc>
-          <w:tcPr>
-            <w:tcW w:w="1020" w:type="dxa"/>
-            <w:tcBorders>
-              <w:top w:val="single" w:sz="4" w:space="0" w:color="DDDDDD"/>
-              <w:left w:val="single" w:sz="4" w:space="0" w:color="DDDDDD"/>
-              <w:bottom w:val="single" w:sz="4" w:space="0" w:color="DDDDDD"/>
-              <w:insideH w:val="single" w:sz="4" w:space="0" w:color="DDDDDD"/>
-            </w:tcBorders>
-            <w:shd w:fill="auto" w:val="clear"/>
-          </w:tcPr>
-          <w:p>
-            <w:pPr>
-              <w:pStyle w:val="TableContents"/>
-              <w:rPr/>
-            </w:pPr>
-            <w:r>
-              <w:rPr/>
               <w:t>158</w:t>
             </w:r>
           </w:p>
         </w:tc>
         <w:tc>
           <w:tcPr>
-            <w:tcW w:w="1021" w:type="dxa"/>
+            <w:tcW w:w="1022" w:type="dxa"/>
             <w:tcBorders>
               <w:top w:val="single" w:sz="4" w:space="0" w:color="DDDDDD"/>
               <w:left w:val="single" w:sz="4" w:space="0" w:color="DDDDDD"/>
@@ -5815,6 +5452,72 @@
         </w:tc>
         <w:tc>
           <w:tcPr>
+            <w:tcW w:w="1018" w:type="dxa"/>
+            <w:tcBorders>
+              <w:top w:val="single" w:sz="4" w:space="0" w:color="DDDDDD"/>
+              <w:left w:val="single" w:sz="4" w:space="0" w:color="DDDDDD"/>
+              <w:bottom w:val="single" w:sz="4" w:space="0" w:color="DDDDDD"/>
+              <w:insideH w:val="single" w:sz="4" w:space="0" w:color="DDDDDD"/>
+            </w:tcBorders>
+            <w:shd w:fill="auto" w:val="clear"/>
+          </w:tcPr>
+          <w:p>
+            <w:pPr>
+              <w:pStyle w:val="TableContents"/>
+              <w:rPr/>
+            </w:pPr>
+            <w:r>
+              <w:rPr/>
+              <w:t>37</w:t>
+            </w:r>
+          </w:p>
+        </w:tc>
+        <w:tc>
+          <w:tcPr>
+            <w:tcW w:w="1020" w:type="dxa"/>
+            <w:tcBorders>
+              <w:top w:val="single" w:sz="4" w:space="0" w:color="DDDDDD"/>
+              <w:left w:val="single" w:sz="4" w:space="0" w:color="DDDDDD"/>
+              <w:bottom w:val="single" w:sz="4" w:space="0" w:color="DDDDDD"/>
+              <w:insideH w:val="single" w:sz="4" w:space="0" w:color="DDDDDD"/>
+            </w:tcBorders>
+            <w:shd w:fill="auto" w:val="clear"/>
+          </w:tcPr>
+          <w:p>
+            <w:pPr>
+              <w:pStyle w:val="TableContents"/>
+              <w:rPr/>
+            </w:pPr>
+            <w:r>
+              <w:rPr/>
+              <w:t>39</w:t>
+            </w:r>
+          </w:p>
+        </w:tc>
+        <w:tc>
+          <w:tcPr>
+            <w:tcW w:w="1020" w:type="dxa"/>
+            <w:tcBorders>
+              <w:top w:val="single" w:sz="4" w:space="0" w:color="DDDDDD"/>
+              <w:left w:val="single" w:sz="4" w:space="0" w:color="DDDDDD"/>
+              <w:bottom w:val="single" w:sz="4" w:space="0" w:color="DDDDDD"/>
+              <w:insideH w:val="single" w:sz="4" w:space="0" w:color="DDDDDD"/>
+            </w:tcBorders>
+            <w:shd w:fill="auto" w:val="clear"/>
+          </w:tcPr>
+          <w:p>
+            <w:pPr>
+              <w:pStyle w:val="TableContents"/>
+              <w:rPr/>
+            </w:pPr>
+            <w:r>
+              <w:rPr/>
+              <w:t>47</w:t>
+            </w:r>
+          </w:p>
+        </w:tc>
+        <w:tc>
+          <w:tcPr>
             <w:tcW w:w="1019" w:type="dxa"/>
             <w:tcBorders>
               <w:top w:val="single" w:sz="4" w:space="0" w:color="DDDDDD"/>
@@ -5831,7 +5534,29 @@
             </w:pPr>
             <w:r>
               <w:rPr/>
-              <w:t>37</w:t>
+              <w:t>168</w:t>
+            </w:r>
+          </w:p>
+        </w:tc>
+        <w:tc>
+          <w:tcPr>
+            <w:tcW w:w="1019" w:type="dxa"/>
+            <w:tcBorders>
+              <w:top w:val="single" w:sz="4" w:space="0" w:color="DDDDDD"/>
+              <w:left w:val="single" w:sz="4" w:space="0" w:color="DDDDDD"/>
+              <w:bottom w:val="single" w:sz="4" w:space="0" w:color="DDDDDD"/>
+              <w:insideH w:val="single" w:sz="4" w:space="0" w:color="DDDDDD"/>
+            </w:tcBorders>
+            <w:shd w:fill="auto" w:val="clear"/>
+          </w:tcPr>
+          <w:p>
+            <w:pPr>
+              <w:pStyle w:val="TableContents"/>
+              <w:rPr/>
+            </w:pPr>
+            <w:r>
+              <w:rPr/>
+              <w:t>152</w:t>
             </w:r>
           </w:p>
         </w:tc>
@@ -5853,101 +5578,13 @@
             </w:pPr>
             <w:r>
               <w:rPr/>
-              <w:t>39</w:t>
-            </w:r>
-          </w:p>
-        </w:tc>
-        <w:tc>
-          <w:tcPr>
-            <w:tcW w:w="1020" w:type="dxa"/>
-            <w:tcBorders>
-              <w:top w:val="single" w:sz="4" w:space="0" w:color="DDDDDD"/>
-              <w:left w:val="single" w:sz="4" w:space="0" w:color="DDDDDD"/>
-              <w:bottom w:val="single" w:sz="4" w:space="0" w:color="DDDDDD"/>
-              <w:insideH w:val="single" w:sz="4" w:space="0" w:color="DDDDDD"/>
-            </w:tcBorders>
-            <w:shd w:fill="auto" w:val="clear"/>
-          </w:tcPr>
-          <w:p>
-            <w:pPr>
-              <w:pStyle w:val="TableContents"/>
-              <w:rPr/>
-            </w:pPr>
-            <w:r>
-              <w:rPr/>
-              <w:t>47</w:t>
-            </w:r>
-          </w:p>
-        </w:tc>
-        <w:tc>
-          <w:tcPr>
-            <w:tcW w:w="1018" w:type="dxa"/>
-            <w:tcBorders>
-              <w:top w:val="single" w:sz="4" w:space="0" w:color="DDDDDD"/>
-              <w:left w:val="single" w:sz="4" w:space="0" w:color="DDDDDD"/>
-              <w:bottom w:val="single" w:sz="4" w:space="0" w:color="DDDDDD"/>
-              <w:insideH w:val="single" w:sz="4" w:space="0" w:color="DDDDDD"/>
-            </w:tcBorders>
-            <w:shd w:fill="auto" w:val="clear"/>
-          </w:tcPr>
-          <w:p>
-            <w:pPr>
-              <w:pStyle w:val="TableContents"/>
-              <w:rPr/>
-            </w:pPr>
-            <w:r>
-              <w:rPr/>
-              <w:t>168</w:t>
-            </w:r>
-          </w:p>
-        </w:tc>
-        <w:tc>
-          <w:tcPr>
-            <w:tcW w:w="1020" w:type="dxa"/>
-            <w:tcBorders>
-              <w:top w:val="single" w:sz="4" w:space="0" w:color="DDDDDD"/>
-              <w:left w:val="single" w:sz="4" w:space="0" w:color="DDDDDD"/>
-              <w:bottom w:val="single" w:sz="4" w:space="0" w:color="DDDDDD"/>
-              <w:insideH w:val="single" w:sz="4" w:space="0" w:color="DDDDDD"/>
-            </w:tcBorders>
-            <w:shd w:fill="auto" w:val="clear"/>
-          </w:tcPr>
-          <w:p>
-            <w:pPr>
-              <w:pStyle w:val="TableContents"/>
-              <w:rPr/>
-            </w:pPr>
-            <w:r>
-              <w:rPr/>
-              <w:t>152</w:t>
-            </w:r>
-          </w:p>
-        </w:tc>
-        <w:tc>
-          <w:tcPr>
-            <w:tcW w:w="1020" w:type="dxa"/>
-            <w:tcBorders>
-              <w:top w:val="single" w:sz="4" w:space="0" w:color="DDDDDD"/>
-              <w:left w:val="single" w:sz="4" w:space="0" w:color="DDDDDD"/>
-              <w:bottom w:val="single" w:sz="4" w:space="0" w:color="DDDDDD"/>
-              <w:insideH w:val="single" w:sz="4" w:space="0" w:color="DDDDDD"/>
-            </w:tcBorders>
-            <w:shd w:fill="auto" w:val="clear"/>
-          </w:tcPr>
-          <w:p>
-            <w:pPr>
-              <w:pStyle w:val="TableContents"/>
-              <w:rPr/>
-            </w:pPr>
-            <w:r>
-              <w:rPr/>
               <w:t>189</w:t>
             </w:r>
           </w:p>
         </w:tc>
         <w:tc>
           <w:tcPr>
-            <w:tcW w:w="1021" w:type="dxa"/>
+            <w:tcW w:w="1022" w:type="dxa"/>
             <w:tcBorders>
               <w:top w:val="single" w:sz="4" w:space="0" w:color="DDDDDD"/>
               <w:left w:val="single" w:sz="4" w:space="0" w:color="DDDDDD"/>
@@ -6018,6 +5655,72 @@
         </w:tc>
         <w:tc>
           <w:tcPr>
+            <w:tcW w:w="1018" w:type="dxa"/>
+            <w:tcBorders>
+              <w:top w:val="single" w:sz="4" w:space="0" w:color="DDDDDD"/>
+              <w:left w:val="single" w:sz="4" w:space="0" w:color="DDDDDD"/>
+              <w:bottom w:val="single" w:sz="4" w:space="0" w:color="DDDDDD"/>
+              <w:insideH w:val="single" w:sz="4" w:space="0" w:color="DDDDDD"/>
+            </w:tcBorders>
+            <w:shd w:fill="auto" w:val="clear"/>
+          </w:tcPr>
+          <w:p>
+            <w:pPr>
+              <w:pStyle w:val="TableContents"/>
+              <w:rPr/>
+            </w:pPr>
+            <w:r>
+              <w:rPr/>
+              <w:t>48</w:t>
+            </w:r>
+          </w:p>
+        </w:tc>
+        <w:tc>
+          <w:tcPr>
+            <w:tcW w:w="1020" w:type="dxa"/>
+            <w:tcBorders>
+              <w:top w:val="single" w:sz="4" w:space="0" w:color="DDDDDD"/>
+              <w:left w:val="single" w:sz="4" w:space="0" w:color="DDDDDD"/>
+              <w:bottom w:val="single" w:sz="4" w:space="0" w:color="DDDDDD"/>
+              <w:insideH w:val="single" w:sz="4" w:space="0" w:color="DDDDDD"/>
+            </w:tcBorders>
+            <w:shd w:fill="auto" w:val="clear"/>
+          </w:tcPr>
+          <w:p>
+            <w:pPr>
+              <w:pStyle w:val="TableContents"/>
+              <w:rPr/>
+            </w:pPr>
+            <w:r>
+              <w:rPr/>
+              <w:t>59</w:t>
+            </w:r>
+          </w:p>
+        </w:tc>
+        <w:tc>
+          <w:tcPr>
+            <w:tcW w:w="1020" w:type="dxa"/>
+            <w:tcBorders>
+              <w:top w:val="single" w:sz="4" w:space="0" w:color="DDDDDD"/>
+              <w:left w:val="single" w:sz="4" w:space="0" w:color="DDDDDD"/>
+              <w:bottom w:val="single" w:sz="4" w:space="0" w:color="DDDDDD"/>
+              <w:insideH w:val="single" w:sz="4" w:space="0" w:color="DDDDDD"/>
+            </w:tcBorders>
+            <w:shd w:fill="auto" w:val="clear"/>
+          </w:tcPr>
+          <w:p>
+            <w:pPr>
+              <w:pStyle w:val="TableContents"/>
+              <w:rPr/>
+            </w:pPr>
+            <w:r>
+              <w:rPr/>
+              <w:t>51</w:t>
+            </w:r>
+          </w:p>
+        </w:tc>
+        <w:tc>
+          <w:tcPr>
             <w:tcW w:w="1019" w:type="dxa"/>
             <w:tcBorders>
               <w:top w:val="single" w:sz="4" w:space="0" w:color="DDDDDD"/>
@@ -6034,7 +5737,29 @@
             </w:pPr>
             <w:r>
               <w:rPr/>
-              <w:t>48</w:t>
+              <w:t>200</w:t>
+            </w:r>
+          </w:p>
+        </w:tc>
+        <w:tc>
+          <w:tcPr>
+            <w:tcW w:w="1019" w:type="dxa"/>
+            <w:tcBorders>
+              <w:top w:val="single" w:sz="4" w:space="0" w:color="DDDDDD"/>
+              <w:left w:val="single" w:sz="4" w:space="0" w:color="DDDDDD"/>
+              <w:bottom w:val="single" w:sz="4" w:space="0" w:color="DDDDDD"/>
+              <w:insideH w:val="single" w:sz="4" w:space="0" w:color="DDDDDD"/>
+            </w:tcBorders>
+            <w:shd w:fill="auto" w:val="clear"/>
+          </w:tcPr>
+          <w:p>
+            <w:pPr>
+              <w:pStyle w:val="TableContents"/>
+              <w:rPr/>
+            </w:pPr>
+            <w:r>
+              <w:rPr/>
+              <w:t>184</w:t>
             </w:r>
           </w:p>
         </w:tc>
@@ -6056,101 +5781,13 @@
             </w:pPr>
             <w:r>
               <w:rPr/>
-              <w:t>59</w:t>
-            </w:r>
-          </w:p>
-        </w:tc>
-        <w:tc>
-          <w:tcPr>
-            <w:tcW w:w="1020" w:type="dxa"/>
-            <w:tcBorders>
-              <w:top w:val="single" w:sz="4" w:space="0" w:color="DDDDDD"/>
-              <w:left w:val="single" w:sz="4" w:space="0" w:color="DDDDDD"/>
-              <w:bottom w:val="single" w:sz="4" w:space="0" w:color="DDDDDD"/>
-              <w:insideH w:val="single" w:sz="4" w:space="0" w:color="DDDDDD"/>
-            </w:tcBorders>
-            <w:shd w:fill="auto" w:val="clear"/>
-          </w:tcPr>
-          <w:p>
-            <w:pPr>
-              <w:pStyle w:val="TableContents"/>
-              <w:rPr/>
-            </w:pPr>
-            <w:r>
-              <w:rPr/>
-              <w:t>51</w:t>
-            </w:r>
-          </w:p>
-        </w:tc>
-        <w:tc>
-          <w:tcPr>
-            <w:tcW w:w="1018" w:type="dxa"/>
-            <w:tcBorders>
-              <w:top w:val="single" w:sz="4" w:space="0" w:color="DDDDDD"/>
-              <w:left w:val="single" w:sz="4" w:space="0" w:color="DDDDDD"/>
-              <w:bottom w:val="single" w:sz="4" w:space="0" w:color="DDDDDD"/>
-              <w:insideH w:val="single" w:sz="4" w:space="0" w:color="DDDDDD"/>
-            </w:tcBorders>
-            <w:shd w:fill="auto" w:val="clear"/>
-          </w:tcPr>
-          <w:p>
-            <w:pPr>
-              <w:pStyle w:val="TableContents"/>
-              <w:rPr/>
-            </w:pPr>
-            <w:r>
-              <w:rPr/>
-              <w:t>200</w:t>
-            </w:r>
-          </w:p>
-        </w:tc>
-        <w:tc>
-          <w:tcPr>
-            <w:tcW w:w="1020" w:type="dxa"/>
-            <w:tcBorders>
-              <w:top w:val="single" w:sz="4" w:space="0" w:color="DDDDDD"/>
-              <w:left w:val="single" w:sz="4" w:space="0" w:color="DDDDDD"/>
-              <w:bottom w:val="single" w:sz="4" w:space="0" w:color="DDDDDD"/>
-              <w:insideH w:val="single" w:sz="4" w:space="0" w:color="DDDDDD"/>
-            </w:tcBorders>
-            <w:shd w:fill="auto" w:val="clear"/>
-          </w:tcPr>
-          <w:p>
-            <w:pPr>
-              <w:pStyle w:val="TableContents"/>
-              <w:rPr/>
-            </w:pPr>
-            <w:r>
-              <w:rPr/>
-              <w:t>184</w:t>
-            </w:r>
-          </w:p>
-        </w:tc>
-        <w:tc>
-          <w:tcPr>
-            <w:tcW w:w="1020" w:type="dxa"/>
-            <w:tcBorders>
-              <w:top w:val="single" w:sz="4" w:space="0" w:color="DDDDDD"/>
-              <w:left w:val="single" w:sz="4" w:space="0" w:color="DDDDDD"/>
-              <w:bottom w:val="single" w:sz="4" w:space="0" w:color="DDDDDD"/>
-              <w:insideH w:val="single" w:sz="4" w:space="0" w:color="DDDDDD"/>
-            </w:tcBorders>
-            <w:shd w:fill="auto" w:val="clear"/>
-          </w:tcPr>
-          <w:p>
-            <w:pPr>
-              <w:pStyle w:val="TableContents"/>
-              <w:rPr/>
-            </w:pPr>
-            <w:r>
-              <w:rPr/>
               <w:t>215</w:t>
             </w:r>
           </w:p>
         </w:tc>
         <w:tc>
           <w:tcPr>
-            <w:tcW w:w="1021" w:type="dxa"/>
+            <w:tcW w:w="1022" w:type="dxa"/>
             <w:tcBorders>
               <w:top w:val="single" w:sz="4" w:space="0" w:color="DDDDDD"/>
               <w:left w:val="single" w:sz="4" w:space="0" w:color="DDDDDD"/>
@@ -6221,6 +5858,72 @@
         </w:tc>
         <w:tc>
           <w:tcPr>
+            <w:tcW w:w="1018" w:type="dxa"/>
+            <w:tcBorders>
+              <w:top w:val="single" w:sz="4" w:space="0" w:color="DDDDDD"/>
+              <w:left w:val="single" w:sz="4" w:space="0" w:color="DDDDDD"/>
+              <w:bottom w:val="single" w:sz="4" w:space="0" w:color="DDDDDD"/>
+              <w:insideH w:val="single" w:sz="4" w:space="0" w:color="DDDDDD"/>
+            </w:tcBorders>
+            <w:shd w:fill="auto" w:val="clear"/>
+          </w:tcPr>
+          <w:p>
+            <w:pPr>
+              <w:pStyle w:val="TableContents"/>
+              <w:rPr/>
+            </w:pPr>
+            <w:r>
+              <w:rPr/>
+              <w:t>37</w:t>
+            </w:r>
+          </w:p>
+        </w:tc>
+        <w:tc>
+          <w:tcPr>
+            <w:tcW w:w="1020" w:type="dxa"/>
+            <w:tcBorders>
+              <w:top w:val="single" w:sz="4" w:space="0" w:color="DDDDDD"/>
+              <w:left w:val="single" w:sz="4" w:space="0" w:color="DDDDDD"/>
+              <w:bottom w:val="single" w:sz="4" w:space="0" w:color="DDDDDD"/>
+              <w:insideH w:val="single" w:sz="4" w:space="0" w:color="DDDDDD"/>
+            </w:tcBorders>
+            <w:shd w:fill="auto" w:val="clear"/>
+          </w:tcPr>
+          <w:p>
+            <w:pPr>
+              <w:pStyle w:val="TableContents"/>
+              <w:rPr/>
+            </w:pPr>
+            <w:r>
+              <w:rPr/>
+              <w:t>56</w:t>
+            </w:r>
+          </w:p>
+        </w:tc>
+        <w:tc>
+          <w:tcPr>
+            <w:tcW w:w="1020" w:type="dxa"/>
+            <w:tcBorders>
+              <w:top w:val="single" w:sz="4" w:space="0" w:color="DDDDDD"/>
+              <w:left w:val="single" w:sz="4" w:space="0" w:color="DDDDDD"/>
+              <w:bottom w:val="single" w:sz="4" w:space="0" w:color="DDDDDD"/>
+              <w:insideH w:val="single" w:sz="4" w:space="0" w:color="DDDDDD"/>
+            </w:tcBorders>
+            <w:shd w:fill="auto" w:val="clear"/>
+          </w:tcPr>
+          <w:p>
+            <w:pPr>
+              <w:pStyle w:val="TableContents"/>
+              <w:rPr/>
+            </w:pPr>
+            <w:r>
+              <w:rPr/>
+              <w:t>66</w:t>
+            </w:r>
+          </w:p>
+        </w:tc>
+        <w:tc>
+          <w:tcPr>
             <w:tcW w:w="1019" w:type="dxa"/>
             <w:tcBorders>
               <w:top w:val="single" w:sz="4" w:space="0" w:color="DDDDDD"/>
@@ -6237,7 +5940,29 @@
             </w:pPr>
             <w:r>
               <w:rPr/>
-              <w:t>37</w:t>
+              <w:t>272</w:t>
+            </w:r>
+          </w:p>
+        </w:tc>
+        <w:tc>
+          <w:tcPr>
+            <w:tcW w:w="1019" w:type="dxa"/>
+            <w:tcBorders>
+              <w:top w:val="single" w:sz="4" w:space="0" w:color="DDDDDD"/>
+              <w:left w:val="single" w:sz="4" w:space="0" w:color="DDDDDD"/>
+              <w:bottom w:val="single" w:sz="4" w:space="0" w:color="DDDDDD"/>
+              <w:insideH w:val="single" w:sz="4" w:space="0" w:color="DDDDDD"/>
+            </w:tcBorders>
+            <w:shd w:fill="auto" w:val="clear"/>
+          </w:tcPr>
+          <w:p>
+            <w:pPr>
+              <w:pStyle w:val="TableContents"/>
+              <w:rPr/>
+            </w:pPr>
+            <w:r>
+              <w:rPr/>
+              <w:t>251</w:t>
             </w:r>
           </w:p>
         </w:tc>
@@ -6259,101 +5984,13 @@
             </w:pPr>
             <w:r>
               <w:rPr/>
-              <w:t>56</w:t>
-            </w:r>
-          </w:p>
-        </w:tc>
-        <w:tc>
-          <w:tcPr>
-            <w:tcW w:w="1020" w:type="dxa"/>
-            <w:tcBorders>
-              <w:top w:val="single" w:sz="4" w:space="0" w:color="DDDDDD"/>
-              <w:left w:val="single" w:sz="4" w:space="0" w:color="DDDDDD"/>
-              <w:bottom w:val="single" w:sz="4" w:space="0" w:color="DDDDDD"/>
-              <w:insideH w:val="single" w:sz="4" w:space="0" w:color="DDDDDD"/>
-            </w:tcBorders>
-            <w:shd w:fill="auto" w:val="clear"/>
-          </w:tcPr>
-          <w:p>
-            <w:pPr>
-              <w:pStyle w:val="TableContents"/>
-              <w:rPr/>
-            </w:pPr>
-            <w:r>
-              <w:rPr/>
-              <w:t>66</w:t>
-            </w:r>
-          </w:p>
-        </w:tc>
-        <w:tc>
-          <w:tcPr>
-            <w:tcW w:w="1018" w:type="dxa"/>
-            <w:tcBorders>
-              <w:top w:val="single" w:sz="4" w:space="0" w:color="DDDDDD"/>
-              <w:left w:val="single" w:sz="4" w:space="0" w:color="DDDDDD"/>
-              <w:bottom w:val="single" w:sz="4" w:space="0" w:color="DDDDDD"/>
-              <w:insideH w:val="single" w:sz="4" w:space="0" w:color="DDDDDD"/>
-            </w:tcBorders>
-            <w:shd w:fill="auto" w:val="clear"/>
-          </w:tcPr>
-          <w:p>
-            <w:pPr>
-              <w:pStyle w:val="TableContents"/>
-              <w:rPr/>
-            </w:pPr>
-            <w:r>
-              <w:rPr/>
-              <w:t>272</w:t>
-            </w:r>
-          </w:p>
-        </w:tc>
-        <w:tc>
-          <w:tcPr>
-            <w:tcW w:w="1020" w:type="dxa"/>
-            <w:tcBorders>
-              <w:top w:val="single" w:sz="4" w:space="0" w:color="DDDDDD"/>
-              <w:left w:val="single" w:sz="4" w:space="0" w:color="DDDDDD"/>
-              <w:bottom w:val="single" w:sz="4" w:space="0" w:color="DDDDDD"/>
-              <w:insideH w:val="single" w:sz="4" w:space="0" w:color="DDDDDD"/>
-            </w:tcBorders>
-            <w:shd w:fill="auto" w:val="clear"/>
-          </w:tcPr>
-          <w:p>
-            <w:pPr>
-              <w:pStyle w:val="TableContents"/>
-              <w:rPr/>
-            </w:pPr>
-            <w:r>
-              <w:rPr/>
-              <w:t>251</w:t>
-            </w:r>
-          </w:p>
-        </w:tc>
-        <w:tc>
-          <w:tcPr>
-            <w:tcW w:w="1020" w:type="dxa"/>
-            <w:tcBorders>
-              <w:top w:val="single" w:sz="4" w:space="0" w:color="DDDDDD"/>
-              <w:left w:val="single" w:sz="4" w:space="0" w:color="DDDDDD"/>
-              <w:bottom w:val="single" w:sz="4" w:space="0" w:color="DDDDDD"/>
-              <w:insideH w:val="single" w:sz="4" w:space="0" w:color="DDDDDD"/>
-            </w:tcBorders>
-            <w:shd w:fill="auto" w:val="clear"/>
-          </w:tcPr>
-          <w:p>
-            <w:pPr>
-              <w:pStyle w:val="TableContents"/>
-              <w:rPr/>
-            </w:pPr>
-            <w:r>
-              <w:rPr/>
               <w:t>305</w:t>
             </w:r>
           </w:p>
         </w:tc>
         <w:tc>
           <w:tcPr>
-            <w:tcW w:w="1021" w:type="dxa"/>
+            <w:tcW w:w="1022" w:type="dxa"/>
             <w:tcBorders>
               <w:top w:val="single" w:sz="4" w:space="0" w:color="DDDDDD"/>
               <w:left w:val="single" w:sz="4" w:space="0" w:color="DDDDDD"/>
@@ -6424,6 +6061,72 @@
         </w:tc>
         <w:tc>
           <w:tcPr>
+            <w:tcW w:w="1018" w:type="dxa"/>
+            <w:tcBorders>
+              <w:top w:val="single" w:sz="4" w:space="0" w:color="DDDDDD"/>
+              <w:left w:val="single" w:sz="4" w:space="0" w:color="DDDDDD"/>
+              <w:bottom w:val="single" w:sz="4" w:space="0" w:color="DDDDDD"/>
+              <w:insideH w:val="single" w:sz="4" w:space="0" w:color="DDDDDD"/>
+            </w:tcBorders>
+            <w:shd w:fill="auto" w:val="clear"/>
+          </w:tcPr>
+          <w:p>
+            <w:pPr>
+              <w:pStyle w:val="TableContents"/>
+              <w:rPr/>
+            </w:pPr>
+            <w:r>
+              <w:rPr/>
+              <w:t>40</w:t>
+            </w:r>
+          </w:p>
+        </w:tc>
+        <w:tc>
+          <w:tcPr>
+            <w:tcW w:w="1020" w:type="dxa"/>
+            <w:tcBorders>
+              <w:top w:val="single" w:sz="4" w:space="0" w:color="DDDDDD"/>
+              <w:left w:val="single" w:sz="4" w:space="0" w:color="DDDDDD"/>
+              <w:bottom w:val="single" w:sz="4" w:space="0" w:color="DDDDDD"/>
+              <w:insideH w:val="single" w:sz="4" w:space="0" w:color="DDDDDD"/>
+            </w:tcBorders>
+            <w:shd w:fill="auto" w:val="clear"/>
+          </w:tcPr>
+          <w:p>
+            <w:pPr>
+              <w:pStyle w:val="TableContents"/>
+              <w:rPr/>
+            </w:pPr>
+            <w:r>
+              <w:rPr/>
+              <w:t>62</w:t>
+            </w:r>
+          </w:p>
+        </w:tc>
+        <w:tc>
+          <w:tcPr>
+            <w:tcW w:w="1020" w:type="dxa"/>
+            <w:tcBorders>
+              <w:top w:val="single" w:sz="4" w:space="0" w:color="DDDDDD"/>
+              <w:left w:val="single" w:sz="4" w:space="0" w:color="DDDDDD"/>
+              <w:bottom w:val="single" w:sz="4" w:space="0" w:color="DDDDDD"/>
+              <w:insideH w:val="single" w:sz="4" w:space="0" w:color="DDDDDD"/>
+            </w:tcBorders>
+            <w:shd w:fill="auto" w:val="clear"/>
+          </w:tcPr>
+          <w:p>
+            <w:pPr>
+              <w:pStyle w:val="TableContents"/>
+              <w:rPr/>
+            </w:pPr>
+            <w:r>
+              <w:rPr/>
+              <w:t>69</w:t>
+            </w:r>
+          </w:p>
+        </w:tc>
+        <w:tc>
+          <w:tcPr>
             <w:tcW w:w="1019" w:type="dxa"/>
             <w:tcBorders>
               <w:top w:val="single" w:sz="4" w:space="0" w:color="DDDDDD"/>
@@ -6440,7 +6143,29 @@
             </w:pPr>
             <w:r>
               <w:rPr/>
-              <w:t>40</w:t>
+              <w:t>313</w:t>
+            </w:r>
+          </w:p>
+        </w:tc>
+        <w:tc>
+          <w:tcPr>
+            <w:tcW w:w="1019" w:type="dxa"/>
+            <w:tcBorders>
+              <w:top w:val="single" w:sz="4" w:space="0" w:color="DDDDDD"/>
+              <w:left w:val="single" w:sz="4" w:space="0" w:color="DDDDDD"/>
+              <w:bottom w:val="single" w:sz="4" w:space="0" w:color="DDDDDD"/>
+              <w:insideH w:val="single" w:sz="4" w:space="0" w:color="DDDDDD"/>
+            </w:tcBorders>
+            <w:shd w:fill="auto" w:val="clear"/>
+          </w:tcPr>
+          <w:p>
+            <w:pPr>
+              <w:pStyle w:val="TableContents"/>
+              <w:rPr/>
+            </w:pPr>
+            <w:r>
+              <w:rPr/>
+              <w:t>292</w:t>
             </w:r>
           </w:p>
         </w:tc>
@@ -6462,101 +6187,13 @@
             </w:pPr>
             <w:r>
               <w:rPr/>
-              <w:t>62</w:t>
-            </w:r>
-          </w:p>
-        </w:tc>
-        <w:tc>
-          <w:tcPr>
-            <w:tcW w:w="1020" w:type="dxa"/>
-            <w:tcBorders>
-              <w:top w:val="single" w:sz="4" w:space="0" w:color="DDDDDD"/>
-              <w:left w:val="single" w:sz="4" w:space="0" w:color="DDDDDD"/>
-              <w:bottom w:val="single" w:sz="4" w:space="0" w:color="DDDDDD"/>
-              <w:insideH w:val="single" w:sz="4" w:space="0" w:color="DDDDDD"/>
-            </w:tcBorders>
-            <w:shd w:fill="auto" w:val="clear"/>
-          </w:tcPr>
-          <w:p>
-            <w:pPr>
-              <w:pStyle w:val="TableContents"/>
-              <w:rPr/>
-            </w:pPr>
-            <w:r>
-              <w:rPr/>
-              <w:t>69</w:t>
-            </w:r>
-          </w:p>
-        </w:tc>
-        <w:tc>
-          <w:tcPr>
-            <w:tcW w:w="1018" w:type="dxa"/>
-            <w:tcBorders>
-              <w:top w:val="single" w:sz="4" w:space="0" w:color="DDDDDD"/>
-              <w:left w:val="single" w:sz="4" w:space="0" w:color="DDDDDD"/>
-              <w:bottom w:val="single" w:sz="4" w:space="0" w:color="DDDDDD"/>
-              <w:insideH w:val="single" w:sz="4" w:space="0" w:color="DDDDDD"/>
-            </w:tcBorders>
-            <w:shd w:fill="auto" w:val="clear"/>
-          </w:tcPr>
-          <w:p>
-            <w:pPr>
-              <w:pStyle w:val="TableContents"/>
-              <w:rPr/>
-            </w:pPr>
-            <w:r>
-              <w:rPr/>
-              <w:t>313</w:t>
-            </w:r>
-          </w:p>
-        </w:tc>
-        <w:tc>
-          <w:tcPr>
-            <w:tcW w:w="1020" w:type="dxa"/>
-            <w:tcBorders>
-              <w:top w:val="single" w:sz="4" w:space="0" w:color="DDDDDD"/>
-              <w:left w:val="single" w:sz="4" w:space="0" w:color="DDDDDD"/>
-              <w:bottom w:val="single" w:sz="4" w:space="0" w:color="DDDDDD"/>
-              <w:insideH w:val="single" w:sz="4" w:space="0" w:color="DDDDDD"/>
-            </w:tcBorders>
-            <w:shd w:fill="auto" w:val="clear"/>
-          </w:tcPr>
-          <w:p>
-            <w:pPr>
-              <w:pStyle w:val="TableContents"/>
-              <w:rPr/>
-            </w:pPr>
-            <w:r>
-              <w:rPr/>
-              <w:t>292</w:t>
-            </w:r>
-          </w:p>
-        </w:tc>
-        <w:tc>
-          <w:tcPr>
-            <w:tcW w:w="1020" w:type="dxa"/>
-            <w:tcBorders>
-              <w:top w:val="single" w:sz="4" w:space="0" w:color="DDDDDD"/>
-              <w:left w:val="single" w:sz="4" w:space="0" w:color="DDDDDD"/>
-              <w:bottom w:val="single" w:sz="4" w:space="0" w:color="DDDDDD"/>
-              <w:insideH w:val="single" w:sz="4" w:space="0" w:color="DDDDDD"/>
-            </w:tcBorders>
-            <w:shd w:fill="auto" w:val="clear"/>
-          </w:tcPr>
-          <w:p>
-            <w:pPr>
-              <w:pStyle w:val="TableContents"/>
-              <w:rPr/>
-            </w:pPr>
-            <w:r>
-              <w:rPr/>
               <w:t>357</w:t>
             </w:r>
           </w:p>
         </w:tc>
         <w:tc>
           <w:tcPr>
-            <w:tcW w:w="1021" w:type="dxa"/>
+            <w:tcW w:w="1022" w:type="dxa"/>
             <w:tcBorders>
               <w:top w:val="single" w:sz="4" w:space="0" w:color="DDDDDD"/>
               <w:left w:val="single" w:sz="4" w:space="0" w:color="DDDDDD"/>
@@ -6627,7 +6264,7 @@
         </w:tc>
         <w:tc>
           <w:tcPr>
-            <w:tcW w:w="1019" w:type="dxa"/>
+            <w:tcW w:w="1018" w:type="dxa"/>
             <w:tcBorders>
               <w:top w:val="single" w:sz="4" w:space="0" w:color="000000"/>
               <w:left w:val="single" w:sz="4" w:space="0" w:color="DDDDDD"/>
@@ -6693,7 +6330,7 @@
         </w:tc>
         <w:tc>
           <w:tcPr>
-            <w:tcW w:w="1018" w:type="dxa"/>
+            <w:tcW w:w="1019" w:type="dxa"/>
             <w:tcBorders>
               <w:top w:val="single" w:sz="4" w:space="0" w:color="000000"/>
               <w:left w:val="single" w:sz="4" w:space="0" w:color="DDDDDD"/>
@@ -6715,7 +6352,7 @@
         </w:tc>
         <w:tc>
           <w:tcPr>
-            <w:tcW w:w="1020" w:type="dxa"/>
+            <w:tcW w:w="1019" w:type="dxa"/>
             <w:tcBorders>
               <w:top w:val="single" w:sz="4" w:space="0" w:color="000000"/>
               <w:left w:val="single" w:sz="4" w:space="0" w:color="DDDDDD"/>
@@ -6759,7 +6396,7 @@
         </w:tc>
         <w:tc>
           <w:tcPr>
-            <w:tcW w:w="1021" w:type="dxa"/>
+            <w:tcW w:w="1022" w:type="dxa"/>
             <w:tcBorders>
               <w:top w:val="single" w:sz="4" w:space="0" w:color="000000"/>
               <w:left w:val="single" w:sz="4" w:space="0" w:color="DDDDDD"/>
@@ -6829,6 +6466,69 @@
         </w:tc>
         <w:tc>
           <w:tcPr>
+            <w:tcW w:w="1018" w:type="dxa"/>
+            <w:tcBorders>
+              <w:top w:val="single" w:sz="4" w:space="0" w:color="DDDDDD"/>
+              <w:left w:val="single" w:sz="4" w:space="0" w:color="DDDDDD"/>
+              <w:bottom w:val="single" w:sz="4" w:space="0" w:color="DDDDDD"/>
+              <w:insideH w:val="single" w:sz="4" w:space="0" w:color="DDDDDD"/>
+            </w:tcBorders>
+            <w:shd w:fill="auto" w:val="clear"/>
+          </w:tcPr>
+          <w:p>
+            <w:pPr>
+              <w:pStyle w:val="TableContents"/>
+              <w:rPr/>
+            </w:pPr>
+            <w:r>
+              <w:rPr/>
+            </w:r>
+          </w:p>
+        </w:tc>
+        <w:tc>
+          <w:tcPr>
+            <w:tcW w:w="1020" w:type="dxa"/>
+            <w:tcBorders>
+              <w:top w:val="single" w:sz="4" w:space="0" w:color="DDDDDD"/>
+              <w:left w:val="single" w:sz="4" w:space="0" w:color="DDDDDD"/>
+              <w:bottom w:val="single" w:sz="4" w:space="0" w:color="DDDDDD"/>
+              <w:insideH w:val="single" w:sz="4" w:space="0" w:color="DDDDDD"/>
+            </w:tcBorders>
+            <w:shd w:fill="auto" w:val="clear"/>
+          </w:tcPr>
+          <w:p>
+            <w:pPr>
+              <w:pStyle w:val="TableContents"/>
+              <w:rPr/>
+            </w:pPr>
+            <w:r>
+              <w:rPr/>
+            </w:r>
+          </w:p>
+        </w:tc>
+        <w:tc>
+          <w:tcPr>
+            <w:tcW w:w="1020" w:type="dxa"/>
+            <w:tcBorders>
+              <w:top w:val="single" w:sz="4" w:space="0" w:color="DDDDDD"/>
+              <w:left w:val="single" w:sz="4" w:space="0" w:color="DDDDDD"/>
+              <w:bottom w:val="single" w:sz="4" w:space="0" w:color="DDDDDD"/>
+              <w:insideH w:val="single" w:sz="4" w:space="0" w:color="DDDDDD"/>
+            </w:tcBorders>
+            <w:shd w:fill="auto" w:val="clear"/>
+          </w:tcPr>
+          <w:p>
+            <w:pPr>
+              <w:pStyle w:val="TableContents"/>
+              <w:rPr/>
+            </w:pPr>
+            <w:r>
+              <w:rPr/>
+            </w:r>
+          </w:p>
+        </w:tc>
+        <w:tc>
+          <w:tcPr>
             <w:tcW w:w="1019" w:type="dxa"/>
             <w:tcBorders>
               <w:top w:val="single" w:sz="4" w:space="0" w:color="DDDDDD"/>
@@ -6845,6 +6545,29 @@
             </w:pPr>
             <w:r>
               <w:rPr/>
+              <w:t>966</w:t>
+            </w:r>
+          </w:p>
+        </w:tc>
+        <w:tc>
+          <w:tcPr>
+            <w:tcW w:w="1019" w:type="dxa"/>
+            <w:tcBorders>
+              <w:top w:val="single" w:sz="4" w:space="0" w:color="DDDDDD"/>
+              <w:left w:val="single" w:sz="4" w:space="0" w:color="DDDDDD"/>
+              <w:bottom w:val="single" w:sz="4" w:space="0" w:color="DDDDDD"/>
+              <w:insideH w:val="single" w:sz="4" w:space="0" w:color="DDDDDD"/>
+            </w:tcBorders>
+            <w:shd w:fill="auto" w:val="clear"/>
+          </w:tcPr>
+          <w:p>
+            <w:pPr>
+              <w:pStyle w:val="TableContents"/>
+              <w:rPr/>
+            </w:pPr>
+            <w:r>
+              <w:rPr/>
+              <w:t>878</w:t>
             </w:r>
           </w:p>
         </w:tc>
@@ -6871,93 +6594,7 @@
         </w:tc>
         <w:tc>
           <w:tcPr>
-            <w:tcW w:w="1020" w:type="dxa"/>
-            <w:tcBorders>
-              <w:top w:val="single" w:sz="4" w:space="0" w:color="DDDDDD"/>
-              <w:left w:val="single" w:sz="4" w:space="0" w:color="DDDDDD"/>
-              <w:bottom w:val="single" w:sz="4" w:space="0" w:color="DDDDDD"/>
-              <w:insideH w:val="single" w:sz="4" w:space="0" w:color="DDDDDD"/>
-            </w:tcBorders>
-            <w:shd w:fill="auto" w:val="clear"/>
-          </w:tcPr>
-          <w:p>
-            <w:pPr>
-              <w:pStyle w:val="TableContents"/>
-              <w:rPr/>
-            </w:pPr>
-            <w:r>
-              <w:rPr/>
-            </w:r>
-          </w:p>
-        </w:tc>
-        <w:tc>
-          <w:tcPr>
-            <w:tcW w:w="1018" w:type="dxa"/>
-            <w:tcBorders>
-              <w:top w:val="single" w:sz="4" w:space="0" w:color="DDDDDD"/>
-              <w:left w:val="single" w:sz="4" w:space="0" w:color="DDDDDD"/>
-              <w:bottom w:val="single" w:sz="4" w:space="0" w:color="DDDDDD"/>
-              <w:insideH w:val="single" w:sz="4" w:space="0" w:color="DDDDDD"/>
-            </w:tcBorders>
-            <w:shd w:fill="auto" w:val="clear"/>
-          </w:tcPr>
-          <w:p>
-            <w:pPr>
-              <w:pStyle w:val="TableContents"/>
-              <w:rPr/>
-            </w:pPr>
-            <w:r>
-              <w:rPr/>
-              <w:t>966</w:t>
-            </w:r>
-          </w:p>
-        </w:tc>
-        <w:tc>
-          <w:tcPr>
-            <w:tcW w:w="1020" w:type="dxa"/>
-            <w:tcBorders>
-              <w:top w:val="single" w:sz="4" w:space="0" w:color="DDDDDD"/>
-              <w:left w:val="single" w:sz="4" w:space="0" w:color="DDDDDD"/>
-              <w:bottom w:val="single" w:sz="4" w:space="0" w:color="DDDDDD"/>
-              <w:insideH w:val="single" w:sz="4" w:space="0" w:color="DDDDDD"/>
-            </w:tcBorders>
-            <w:shd w:fill="auto" w:val="clear"/>
-          </w:tcPr>
-          <w:p>
-            <w:pPr>
-              <w:pStyle w:val="TableContents"/>
-              <w:rPr/>
-            </w:pPr>
-            <w:r>
-              <w:rPr/>
-              <w:t>878</w:t>
-            </w:r>
-          </w:p>
-        </w:tc>
-        <w:tc>
-          <w:tcPr>
-            <w:tcW w:w="1020" w:type="dxa"/>
-            <w:tcBorders>
-              <w:top w:val="single" w:sz="4" w:space="0" w:color="DDDDDD"/>
-              <w:left w:val="single" w:sz="4" w:space="0" w:color="DDDDDD"/>
-              <w:bottom w:val="single" w:sz="4" w:space="0" w:color="DDDDDD"/>
-              <w:insideH w:val="single" w:sz="4" w:space="0" w:color="DDDDDD"/>
-            </w:tcBorders>
-            <w:shd w:fill="auto" w:val="clear"/>
-          </w:tcPr>
-          <w:p>
-            <w:pPr>
-              <w:pStyle w:val="TableContents"/>
-              <w:rPr/>
-            </w:pPr>
-            <w:r>
-              <w:rPr/>
-            </w:r>
-          </w:p>
-        </w:tc>
-        <w:tc>
-          <w:tcPr>
-            <w:tcW w:w="1021" w:type="dxa"/>
+            <w:tcW w:w="1022" w:type="dxa"/>
             <w:tcBorders>
               <w:top w:val="single" w:sz="4" w:space="0" w:color="DDDDDD"/>
               <w:left w:val="single" w:sz="4" w:space="0" w:color="DDDDDD"/>
@@ -7045,8 +6682,8 @@
         <w:gridCol w:w="2382"/>
         <w:gridCol w:w="1806"/>
         <w:gridCol w:w="1872"/>
-        <w:gridCol w:w="1938"/>
-        <w:gridCol w:w="1640"/>
+        <w:gridCol w:w="1937"/>
+        <w:gridCol w:w="1641"/>
       </w:tblGrid>
       <w:tr>
         <w:trPr/>
@@ -7139,7 +6776,7 @@
         </w:tc>
         <w:tc>
           <w:tcPr>
-            <w:tcW w:w="1938" w:type="dxa"/>
+            <w:tcW w:w="1937" w:type="dxa"/>
             <w:tcBorders>
               <w:top w:val="single" w:sz="4" w:space="0" w:color="DDDDDD"/>
               <w:left w:val="single" w:sz="4" w:space="0" w:color="DDDDDD"/>
@@ -7168,7 +6805,7 @@
         </w:tc>
         <w:tc>
           <w:tcPr>
-            <w:tcW w:w="1640" w:type="dxa"/>
+            <w:tcW w:w="1641" w:type="dxa"/>
             <w:tcBorders>
               <w:top w:val="single" w:sz="4" w:space="0" w:color="DDDDDD"/>
               <w:left w:val="single" w:sz="4" w:space="0" w:color="DDDDDD"/>
@@ -7268,7 +6905,7 @@
         </w:tc>
         <w:tc>
           <w:tcPr>
-            <w:tcW w:w="1938" w:type="dxa"/>
+            <w:tcW w:w="1937" w:type="dxa"/>
             <w:tcBorders>
               <w:top w:val="single" w:sz="4" w:space="0" w:color="DDDDDD"/>
               <w:left w:val="single" w:sz="4" w:space="0" w:color="DDDDDD"/>
@@ -7290,7 +6927,7 @@
         </w:tc>
         <w:tc>
           <w:tcPr>
-            <w:tcW w:w="1640" w:type="dxa"/>
+            <w:tcW w:w="1641" w:type="dxa"/>
             <w:tcBorders>
               <w:top w:val="single" w:sz="4" w:space="0" w:color="DDDDDD"/>
               <w:left w:val="single" w:sz="4" w:space="0" w:color="DDDDDD"/>
@@ -7382,7 +7019,7 @@
         </w:tc>
         <w:tc>
           <w:tcPr>
-            <w:tcW w:w="1938" w:type="dxa"/>
+            <w:tcW w:w="1937" w:type="dxa"/>
             <w:tcBorders>
               <w:top w:val="single" w:sz="4" w:space="0" w:color="DDDDDD"/>
               <w:left w:val="single" w:sz="4" w:space="0" w:color="DDDDDD"/>
@@ -7404,7 +7041,7 @@
         </w:tc>
         <w:tc>
           <w:tcPr>
-            <w:tcW w:w="1640" w:type="dxa"/>
+            <w:tcW w:w="1641" w:type="dxa"/>
             <w:tcBorders>
               <w:top w:val="single" w:sz="4" w:space="0" w:color="DDDDDD"/>
               <w:left w:val="single" w:sz="4" w:space="0" w:color="DDDDDD"/>
@@ -7496,7 +7133,7 @@
         </w:tc>
         <w:tc>
           <w:tcPr>
-            <w:tcW w:w="1938" w:type="dxa"/>
+            <w:tcW w:w="1937" w:type="dxa"/>
             <w:tcBorders>
               <w:top w:val="single" w:sz="4" w:space="0" w:color="000000"/>
               <w:left w:val="single" w:sz="4" w:space="0" w:color="DDDDDD"/>
@@ -7518,7 +7155,7 @@
         </w:tc>
         <w:tc>
           <w:tcPr>
-            <w:tcW w:w="1640" w:type="dxa"/>
+            <w:tcW w:w="1641" w:type="dxa"/>
             <w:tcBorders>
               <w:top w:val="single" w:sz="4" w:space="0" w:color="000000"/>
               <w:left w:val="single" w:sz="4" w:space="0" w:color="DDDDDD"/>
@@ -7622,7 +7259,7 @@
         </w:tc>
         <w:tc>
           <w:tcPr>
-            <w:tcW w:w="1938" w:type="dxa"/>
+            <w:tcW w:w="1937" w:type="dxa"/>
             <w:tcBorders>
               <w:top w:val="single" w:sz="4" w:space="0" w:color="DDDDDD"/>
               <w:left w:val="single" w:sz="4" w:space="0" w:color="DDDDDD"/>
@@ -7644,7 +7281,7 @@
         </w:tc>
         <w:tc>
           <w:tcPr>
-            <w:tcW w:w="1640" w:type="dxa"/>
+            <w:tcW w:w="1641" w:type="dxa"/>
             <w:tcBorders>
               <w:top w:val="single" w:sz="4" w:space="0" w:color="DDDDDD"/>
               <w:left w:val="single" w:sz="4" w:space="0" w:color="DDDDDD"/>
@@ -7736,7 +7373,7 @@
         </w:tc>
         <w:tc>
           <w:tcPr>
-            <w:tcW w:w="1938" w:type="dxa"/>
+            <w:tcW w:w="1937" w:type="dxa"/>
             <w:tcBorders>
               <w:top w:val="single" w:sz="4" w:space="0" w:color="DDDDDD"/>
               <w:left w:val="single" w:sz="4" w:space="0" w:color="DDDDDD"/>
@@ -7758,7 +7395,7 @@
         </w:tc>
         <w:tc>
           <w:tcPr>
-            <w:tcW w:w="1640" w:type="dxa"/>
+            <w:tcW w:w="1641" w:type="dxa"/>
             <w:tcBorders>
               <w:top w:val="single" w:sz="4" w:space="0" w:color="DDDDDD"/>
               <w:left w:val="single" w:sz="4" w:space="0" w:color="DDDDDD"/>
@@ -7852,7 +7489,7 @@
         </w:tc>
         <w:tc>
           <w:tcPr>
-            <w:tcW w:w="1938" w:type="dxa"/>
+            <w:tcW w:w="1937" w:type="dxa"/>
             <w:tcBorders>
               <w:top w:val="single" w:sz="4" w:space="0" w:color="000000"/>
               <w:left w:val="single" w:sz="4" w:space="0" w:color="DDDDDD"/>
@@ -7874,7 +7511,7 @@
         </w:tc>
         <w:tc>
           <w:tcPr>
-            <w:tcW w:w="1640" w:type="dxa"/>
+            <w:tcW w:w="1641" w:type="dxa"/>
             <w:tcBorders>
               <w:top w:val="single" w:sz="4" w:space="0" w:color="000000"/>
               <w:left w:val="single" w:sz="4" w:space="0" w:color="DDDDDD"/>
@@ -7967,7 +7604,7 @@
         </w:tc>
         <w:tc>
           <w:tcPr>
-            <w:tcW w:w="1938" w:type="dxa"/>
+            <w:tcW w:w="1937" w:type="dxa"/>
             <w:tcBorders>
               <w:top w:val="single" w:sz="4" w:space="0" w:color="DDDDDD"/>
               <w:left w:val="single" w:sz="4" w:space="0" w:color="DDDDDD"/>
@@ -7989,7 +7626,7 @@
         </w:tc>
         <w:tc>
           <w:tcPr>
-            <w:tcW w:w="1640" w:type="dxa"/>
+            <w:tcW w:w="1641" w:type="dxa"/>
             <w:tcBorders>
               <w:top w:val="single" w:sz="4" w:space="0" w:color="DDDDDD"/>
               <w:left w:val="single" w:sz="4" w:space="0" w:color="DDDDDD"/>
@@ -8081,7 +7718,7 @@
         </w:tc>
         <w:tc>
           <w:tcPr>
-            <w:tcW w:w="1938" w:type="dxa"/>
+            <w:tcW w:w="1937" w:type="dxa"/>
             <w:tcBorders>
               <w:top w:val="single" w:sz="4" w:space="0" w:color="DDDDDD"/>
               <w:left w:val="single" w:sz="4" w:space="0" w:color="DDDDDD"/>
@@ -8103,7 +7740,7 @@
         </w:tc>
         <w:tc>
           <w:tcPr>
-            <w:tcW w:w="1640" w:type="dxa"/>
+            <w:tcW w:w="1641" w:type="dxa"/>
             <w:tcBorders>
               <w:top w:val="single" w:sz="4" w:space="0" w:color="DDDDDD"/>
               <w:left w:val="single" w:sz="4" w:space="0" w:color="DDDDDD"/>
@@ -8195,7 +7832,7 @@
         </w:tc>
         <w:tc>
           <w:tcPr>
-            <w:tcW w:w="1938" w:type="dxa"/>
+            <w:tcW w:w="1937" w:type="dxa"/>
             <w:tcBorders>
               <w:top w:val="single" w:sz="4" w:space="0" w:color="000000"/>
               <w:left w:val="single" w:sz="4" w:space="0" w:color="DDDDDD"/>
@@ -8217,7 +7854,7 @@
         </w:tc>
         <w:tc>
           <w:tcPr>
-            <w:tcW w:w="1640" w:type="dxa"/>
+            <w:tcW w:w="1641" w:type="dxa"/>
             <w:tcBorders>
               <w:top w:val="single" w:sz="4" w:space="0" w:color="000000"/>
               <w:left w:val="single" w:sz="4" w:space="0" w:color="DDDDDD"/>
@@ -9033,7 +8670,7 @@
     <w:qFormat/>
     <w:pPr>
       <w:widowControl/>
-      <w:overflowPunct w:val="false"/>
+      <w:overflowPunct w:val="true"/>
       <w:bidi w:val="0"/>
       <w:ind w:left="0" w:right="0" w:hanging="0"/>
       <w:jc w:val="left"/>
@@ -10375,6 +10012,208 @@
       <w:i w:val="false"/>
       <w:iCs w:val="false"/>
     </w:rPr>
+  </w:style>
+  <w:style w:type="character" w:styleId="ListLabel180">
+    <w:name w:val="ListLabel 180"/>
+    <w:qFormat/>
+    <w:rPr>
+      <w:rFonts w:cs="OpenSymbol"/>
+    </w:rPr>
+  </w:style>
+  <w:style w:type="character" w:styleId="ListLabel181">
+    <w:name w:val="ListLabel 181"/>
+    <w:qFormat/>
+    <w:rPr>
+      <w:rFonts w:cs="OpenSymbol"/>
+    </w:rPr>
+  </w:style>
+  <w:style w:type="character" w:styleId="ListLabel182">
+    <w:name w:val="ListLabel 182"/>
+    <w:qFormat/>
+    <w:rPr>
+      <w:rFonts w:cs="OpenSymbol"/>
+    </w:rPr>
+  </w:style>
+  <w:style w:type="character" w:styleId="ListLabel183">
+    <w:name w:val="ListLabel 183"/>
+    <w:qFormat/>
+    <w:rPr>
+      <w:rFonts w:cs="OpenSymbol"/>
+    </w:rPr>
+  </w:style>
+  <w:style w:type="character" w:styleId="ListLabel184">
+    <w:name w:val="ListLabel 184"/>
+    <w:qFormat/>
+    <w:rPr>
+      <w:rFonts w:cs="OpenSymbol"/>
+    </w:rPr>
+  </w:style>
+  <w:style w:type="character" w:styleId="ListLabel185">
+    <w:name w:val="ListLabel 185"/>
+    <w:qFormat/>
+    <w:rPr>
+      <w:rFonts w:cs="OpenSymbol"/>
+    </w:rPr>
+  </w:style>
+  <w:style w:type="character" w:styleId="ListLabel186">
+    <w:name w:val="ListLabel 186"/>
+    <w:qFormat/>
+    <w:rPr>
+      <w:rFonts w:cs="OpenSymbol"/>
+    </w:rPr>
+  </w:style>
+  <w:style w:type="character" w:styleId="ListLabel187">
+    <w:name w:val="ListLabel 187"/>
+    <w:qFormat/>
+    <w:rPr>
+      <w:rFonts w:cs="OpenSymbol"/>
+    </w:rPr>
+  </w:style>
+  <w:style w:type="character" w:styleId="ListLabel188">
+    <w:name w:val="ListLabel 188"/>
+    <w:qFormat/>
+    <w:rPr>
+      <w:rFonts w:cs="OpenSymbol"/>
+    </w:rPr>
+  </w:style>
+  <w:style w:type="character" w:styleId="ListLabel189">
+    <w:name w:val="ListLabel 189"/>
+    <w:qFormat/>
+    <w:rPr>
+      <w:rFonts w:cs="OpenSymbol"/>
+    </w:rPr>
+  </w:style>
+  <w:style w:type="character" w:styleId="ListLabel190">
+    <w:name w:val="ListLabel 190"/>
+    <w:qFormat/>
+    <w:rPr>
+      <w:rFonts w:cs="OpenSymbol"/>
+    </w:rPr>
+  </w:style>
+  <w:style w:type="character" w:styleId="ListLabel191">
+    <w:name w:val="ListLabel 191"/>
+    <w:qFormat/>
+    <w:rPr>
+      <w:rFonts w:cs="OpenSymbol"/>
+    </w:rPr>
+  </w:style>
+  <w:style w:type="character" w:styleId="ListLabel192">
+    <w:name w:val="ListLabel 192"/>
+    <w:qFormat/>
+    <w:rPr>
+      <w:rFonts w:cs="OpenSymbol"/>
+    </w:rPr>
+  </w:style>
+  <w:style w:type="character" w:styleId="ListLabel193">
+    <w:name w:val="ListLabel 193"/>
+    <w:qFormat/>
+    <w:rPr>
+      <w:rFonts w:cs="OpenSymbol"/>
+    </w:rPr>
+  </w:style>
+  <w:style w:type="character" w:styleId="ListLabel194">
+    <w:name w:val="ListLabel 194"/>
+    <w:qFormat/>
+    <w:rPr>
+      <w:rFonts w:cs="OpenSymbol"/>
+    </w:rPr>
+  </w:style>
+  <w:style w:type="character" w:styleId="ListLabel195">
+    <w:name w:val="ListLabel 195"/>
+    <w:qFormat/>
+    <w:rPr>
+      <w:rFonts w:cs="OpenSymbol"/>
+    </w:rPr>
+  </w:style>
+  <w:style w:type="character" w:styleId="ListLabel196">
+    <w:name w:val="ListLabel 196"/>
+    <w:qFormat/>
+    <w:rPr>
+      <w:rFonts w:cs="OpenSymbol"/>
+    </w:rPr>
+  </w:style>
+  <w:style w:type="character" w:styleId="ListLabel197">
+    <w:name w:val="ListLabel 197"/>
+    <w:qFormat/>
+    <w:rPr>
+      <w:rFonts w:cs="OpenSymbol"/>
+    </w:rPr>
+  </w:style>
+  <w:style w:type="character" w:styleId="ListLabel198">
+    <w:name w:val="ListLabel 198"/>
+    <w:qFormat/>
+    <w:rPr>
+      <w:rFonts w:cs="OpenSymbol"/>
+    </w:rPr>
+  </w:style>
+  <w:style w:type="character" w:styleId="ListLabel199">
+    <w:name w:val="ListLabel 199"/>
+    <w:qFormat/>
+    <w:rPr>
+      <w:rFonts w:cs="OpenSymbol"/>
+    </w:rPr>
+  </w:style>
+  <w:style w:type="character" w:styleId="ListLabel200">
+    <w:name w:val="ListLabel 200"/>
+    <w:qFormat/>
+    <w:rPr>
+      <w:rFonts w:cs="OpenSymbol"/>
+    </w:rPr>
+  </w:style>
+  <w:style w:type="character" w:styleId="ListLabel201">
+    <w:name w:val="ListLabel 201"/>
+    <w:qFormat/>
+    <w:rPr>
+      <w:rFonts w:cs="OpenSymbol"/>
+    </w:rPr>
+  </w:style>
+  <w:style w:type="character" w:styleId="ListLabel202">
+    <w:name w:val="ListLabel 202"/>
+    <w:qFormat/>
+    <w:rPr>
+      <w:rFonts w:cs="OpenSymbol"/>
+    </w:rPr>
+  </w:style>
+  <w:style w:type="character" w:styleId="ListLabel203">
+    <w:name w:val="ListLabel 203"/>
+    <w:qFormat/>
+    <w:rPr>
+      <w:rFonts w:cs="OpenSymbol"/>
+    </w:rPr>
+  </w:style>
+  <w:style w:type="character" w:styleId="ListLabel204">
+    <w:name w:val="ListLabel 204"/>
+    <w:qFormat/>
+    <w:rPr>
+      <w:rFonts w:cs="OpenSymbol"/>
+    </w:rPr>
+  </w:style>
+  <w:style w:type="character" w:styleId="ListLabel205">
+    <w:name w:val="ListLabel 205"/>
+    <w:qFormat/>
+    <w:rPr>
+      <w:rFonts w:cs="OpenSymbol"/>
+    </w:rPr>
+  </w:style>
+  <w:style w:type="character" w:styleId="ListLabel206">
+    <w:name w:val="ListLabel 206"/>
+    <w:qFormat/>
+    <w:rPr>
+      <w:rFonts w:cs="OpenSymbol"/>
+    </w:rPr>
+  </w:style>
+  <w:style w:type="character" w:styleId="ListLabel207">
+    <w:name w:val="ListLabel 207"/>
+    <w:qFormat/>
+    <w:rPr>
+      <w:i w:val="false"/>
+      <w:iCs w:val="false"/>
+    </w:rPr>
+  </w:style>
+  <w:style w:type="character" w:styleId="ListLabel208">
+    <w:name w:val="ListLabel 208"/>
+    <w:qFormat/>
+    <w:rPr/>
   </w:style>
   <w:style w:type="paragraph" w:styleId="Heading">
     <w:name w:val="Heading"/>

</xml_diff>

<commit_message>
Add photo of me
</commit_message>
<xml_diff>
--- a/TaylorWedel-giant-barosaurus.docx
+++ b/TaylorWedel-giant-barosaurus.docx
@@ -21,11 +21,7 @@
       </w:r>
       <w:r>
         <w:rPr/>
-        <w:t xml:space="preserve"> from Utah </w:t>
-      </w:r>
-      <w:r>
-        <w:rPr/>
-        <w:t>and Colorado, USA</w:t>
+        <w:t xml:space="preserve"> from Utah and Colorado, USA</w:t>
       </w:r>
     </w:p>
     <w:p>
@@ -43,7 +39,7 @@
       <w:hyperlink r:id="rId2">
         <w:r>
           <w:rPr>
-            <w:rStyle w:val="InternetLink"/>
+            <w:rStyle w:val="Hyperlink"/>
             <w:i w:val="false"/>
             <w:iCs w:val="false"/>
           </w:rPr>
@@ -73,7 +69,7 @@
       <w:hyperlink r:id="rId3">
         <w:r>
           <w:rPr>
-            <w:rStyle w:val="InternetLink"/>
+            <w:rStyle w:val="Hyperlink"/>
             <w:i w:val="false"/>
             <w:iCs w:val="false"/>
           </w:rPr>
@@ -102,7 +98,6 @@
         <w:pStyle w:val="Abstract"/>
         <w:rPr>
           <w:rFonts w:ascii="Gill Sans" w:hAnsi="Gill Sans"/>
-          <w:b/>
           <w:b/>
           <w:bCs/>
           <w:i w:val="false"/>
@@ -330,7 +325,7 @@
       <w:sdtContent>
         <w:p>
           <w:pPr>
-            <w:pStyle w:val="Contents1"/>
+            <w:pStyle w:val="TOC1"/>
             <w:rPr/>
           </w:pPr>
           <w:r>
@@ -354,6 +349,11 @@
                 <w:rStyle w:val="IndexLink"/>
               </w:rPr>
               <w:t>Introduction</w:t>
+            </w:r>
+            <w:r>
+              <w:rPr>
+                <w:rStyle w:val="IndexLink"/>
+              </w:rPr>
               <w:tab/>
               <w:t>2</w:t>
             </w:r>
@@ -361,7 +361,7 @@
         </w:p>
         <w:p>
           <w:pPr>
-            <w:pStyle w:val="Contents2"/>
+            <w:pStyle w:val="TOC2"/>
             <w:tabs>
               <w:tab w:val="clear" w:pos="9355"/>
               <w:tab w:val="right" w:pos="9638" w:leader="dot"/>
@@ -381,7 +381,7 @@
         </w:p>
         <w:p>
           <w:pPr>
-            <w:pStyle w:val="Contents2"/>
+            <w:pStyle w:val="TOC2"/>
             <w:tabs>
               <w:tab w:val="clear" w:pos="9355"/>
               <w:tab w:val="right" w:pos="9638" w:leader="dot"/>
@@ -401,7 +401,7 @@
         </w:p>
         <w:p>
           <w:pPr>
-            <w:pStyle w:val="Contents2"/>
+            <w:pStyle w:val="TOC2"/>
             <w:tabs>
               <w:tab w:val="clear" w:pos="9355"/>
               <w:tab w:val="right" w:pos="9638" w:leader="dot"/>
@@ -421,7 +421,7 @@
         </w:p>
         <w:p>
           <w:pPr>
-            <w:pStyle w:val="Contents2"/>
+            <w:pStyle w:val="TOC2"/>
             <w:tabs>
               <w:tab w:val="clear" w:pos="9355"/>
               <w:tab w:val="right" w:pos="9638" w:leader="dot"/>
@@ -441,7 +441,7 @@
         </w:p>
         <w:p>
           <w:pPr>
-            <w:pStyle w:val="Contents1"/>
+            <w:pStyle w:val="TOC1"/>
             <w:rPr/>
           </w:pPr>
           <w:hyperlink w:anchor="__RefHeading___Toc3397_68767826">
@@ -457,7 +457,7 @@
         </w:p>
         <w:p>
           <w:pPr>
-            <w:pStyle w:val="Contents2"/>
+            <w:pStyle w:val="TOC2"/>
             <w:tabs>
               <w:tab w:val="clear" w:pos="9355"/>
               <w:tab w:val="right" w:pos="9638" w:leader="dot"/>
@@ -477,7 +477,7 @@
         </w:p>
         <w:p>
           <w:pPr>
-            <w:pStyle w:val="Contents3"/>
+            <w:pStyle w:val="TOC3"/>
             <w:tabs>
               <w:tab w:val="clear" w:pos="9072"/>
               <w:tab w:val="right" w:pos="9638" w:leader="dot"/>
@@ -511,7 +511,7 @@
         </w:p>
         <w:p>
           <w:pPr>
-            <w:pStyle w:val="Contents3"/>
+            <w:pStyle w:val="TOC3"/>
             <w:tabs>
               <w:tab w:val="clear" w:pos="9072"/>
               <w:tab w:val="right" w:pos="9638" w:leader="dot"/>
@@ -545,7 +545,7 @@
         </w:p>
         <w:p>
           <w:pPr>
-            <w:pStyle w:val="Contents3"/>
+            <w:pStyle w:val="TOC3"/>
             <w:tabs>
               <w:tab w:val="clear" w:pos="9072"/>
               <w:tab w:val="right" w:pos="9638" w:leader="dot"/>
@@ -565,7 +565,7 @@
         </w:p>
         <w:p>
           <w:pPr>
-            <w:pStyle w:val="Contents3"/>
+            <w:pStyle w:val="TOC3"/>
             <w:tabs>
               <w:tab w:val="clear" w:pos="9072"/>
               <w:tab w:val="right" w:pos="9638" w:leader="dot"/>
@@ -585,7 +585,7 @@
         </w:p>
         <w:p>
           <w:pPr>
-            <w:pStyle w:val="Contents2"/>
+            <w:pStyle w:val="TOC2"/>
             <w:tabs>
               <w:tab w:val="clear" w:pos="9355"/>
               <w:tab w:val="right" w:pos="9638" w:leader="dot"/>
@@ -619,7 +619,7 @@
         </w:p>
         <w:p>
           <w:pPr>
-            <w:pStyle w:val="Contents2"/>
+            <w:pStyle w:val="TOC2"/>
             <w:tabs>
               <w:tab w:val="clear" w:pos="9355"/>
               <w:tab w:val="right" w:pos="9638" w:leader="dot"/>
@@ -653,7 +653,7 @@
         </w:p>
         <w:p>
           <w:pPr>
-            <w:pStyle w:val="Contents2"/>
+            <w:pStyle w:val="TOC2"/>
             <w:tabs>
               <w:tab w:val="clear" w:pos="9355"/>
               <w:tab w:val="right" w:pos="9638" w:leader="dot"/>
@@ -687,7 +687,7 @@
         </w:p>
         <w:p>
           <w:pPr>
-            <w:pStyle w:val="Contents1"/>
+            <w:pStyle w:val="TOC1"/>
             <w:rPr/>
           </w:pPr>
           <w:hyperlink w:anchor="__RefHeading___Toc3399_68767826">
@@ -703,7 +703,7 @@
         </w:p>
         <w:p>
           <w:pPr>
-            <w:pStyle w:val="Contents2"/>
+            <w:pStyle w:val="TOC2"/>
             <w:tabs>
               <w:tab w:val="clear" w:pos="9355"/>
               <w:tab w:val="right" w:pos="9638" w:leader="dot"/>
@@ -744,7 +744,7 @@
         </w:p>
         <w:p>
           <w:pPr>
-            <w:pStyle w:val="Contents1"/>
+            <w:pStyle w:val="TOC1"/>
             <w:rPr/>
           </w:pPr>
           <w:hyperlink w:anchor="__RefHeading___Toc3401_68767826">
@@ -760,7 +760,7 @@
         </w:p>
         <w:p>
           <w:pPr>
-            <w:pStyle w:val="Contents1"/>
+            <w:pStyle w:val="TOC1"/>
             <w:rPr/>
           </w:pPr>
           <w:hyperlink w:anchor="__RefHeading___Toc3403_68767826">
@@ -776,7 +776,7 @@
         </w:p>
         <w:p>
           <w:pPr>
-            <w:pStyle w:val="Contents1"/>
+            <w:pStyle w:val="TOC1"/>
             <w:rPr/>
           </w:pPr>
           <w:hyperlink w:anchor="__RefHeading___Toc3405_68767826">
@@ -792,7 +792,7 @@
         </w:p>
         <w:p>
           <w:pPr>
-            <w:pStyle w:val="Contents1"/>
+            <w:pStyle w:val="TOC1"/>
             <w:rPr/>
           </w:pPr>
           <w:hyperlink w:anchor="__RefHeading___Toc3407_68767826">
@@ -808,7 +808,7 @@
         </w:p>
         <w:p>
           <w:pPr>
-            <w:pStyle w:val="Contents1"/>
+            <w:pStyle w:val="TOC1"/>
             <w:rPr/>
           </w:pPr>
           <w:hyperlink w:anchor="__RefHeading___Toc7266_68767826">
@@ -824,7 +824,7 @@
         </w:p>
         <w:p>
           <w:pPr>
-            <w:pStyle w:val="Contents2"/>
+            <w:pStyle w:val="TOC2"/>
             <w:tabs>
               <w:tab w:val="clear" w:pos="9355"/>
               <w:tab w:val="right" w:pos="9638" w:leader="dot"/>
@@ -844,7 +844,7 @@
         </w:p>
         <w:p>
           <w:pPr>
-            <w:pStyle w:val="Contents2"/>
+            <w:pStyle w:val="TOC2"/>
             <w:tabs>
               <w:tab w:val="clear" w:pos="9355"/>
               <w:tab w:val="right" w:pos="9638" w:leader="dot"/>
@@ -869,7 +869,7 @@
               <w:ilvl w:val="0"/>
               <w:numId w:val="2"/>
             </w:numPr>
-            <w:ind w:left="0" w:right="0" w:hanging="0"/>
+            <w:ind w:hanging="0" w:left="0" w:right="0"/>
             <w:rPr/>
           </w:pPr>
           <w:bookmarkStart w:id="0" w:name="__RefHeading___Toc4314_68767826"/>
@@ -889,10 +889,9 @@
       <w:pPr>
         <w:pStyle w:val="Heading2"/>
         <w:spacing w:before="198" w:after="119"/>
-        <w:ind w:left="0" w:right="0" w:hanging="0"/>
+        <w:ind w:hanging="0" w:left="0" w:right="0"/>
         <w:rPr>
           <w:rFonts w:ascii="Gill Sans" w:hAnsi="Gill Sans" w:eastAsia="Songti SC" w:cs="Arial Unicode MS"/>
-          <w:b/>
           <w:b/>
           <w:bCs/>
           <w:sz w:val="24"/>
@@ -914,7 +913,7 @@
     </w:p>
     <w:p>
       <w:pPr>
-        <w:pStyle w:val="TextBody"/>
+        <w:pStyle w:val="BodyText"/>
         <w:rPr/>
       </w:pPr>
       <w:r>
@@ -975,7 +974,7 @@
     </w:p>
     <w:p>
       <w:pPr>
-        <w:pStyle w:val="TextBody"/>
+        <w:pStyle w:val="BodyText"/>
         <w:rPr/>
       </w:pPr>
       <w:r>
@@ -992,7 +991,7 @@
     </w:p>
     <w:p>
       <w:pPr>
-        <w:pStyle w:val="TextBody"/>
+        <w:pStyle w:val="BodyText"/>
         <w:rPr/>
       </w:pPr>
       <w:r>
@@ -1027,7 +1026,7 @@
     </w:p>
     <w:p>
       <w:pPr>
-        <w:pStyle w:val="TextBody"/>
+        <w:pStyle w:val="BodyText"/>
         <w:rPr/>
       </w:pPr>
       <w:r>
@@ -1070,7 +1069,7 @@
     </w:p>
     <w:p>
       <w:pPr>
-        <w:pStyle w:val="TextBody"/>
+        <w:pStyle w:val="BodyText"/>
         <w:rPr/>
       </w:pPr>
       <w:r>
@@ -1102,7 +1101,7 @@
     </w:p>
     <w:p>
       <w:pPr>
-        <w:pStyle w:val="TextBody"/>
+        <w:pStyle w:val="BodyText"/>
         <w:rPr/>
       </w:pPr>
       <w:r>
@@ -1112,7 +1111,7 @@
     </w:p>
     <w:p>
       <w:pPr>
-        <w:pStyle w:val="TextBody"/>
+        <w:pStyle w:val="BodyText"/>
         <w:rPr/>
       </w:pPr>
       <w:r>
@@ -1145,12 +1144,12 @@
     </w:p>
     <w:p>
       <w:pPr>
-        <w:pStyle w:val="TextBody"/>
+        <w:pStyle w:val="BodyText"/>
         <w:numPr>
           <w:ilvl w:val="0"/>
           <w:numId w:val="4"/>
         </w:numPr>
-        <w:ind w:left="720" w:right="0" w:hanging="360"/>
+        <w:ind w:hanging="360" w:left="720" w:right="0"/>
         <w:rPr/>
       </w:pPr>
       <w:r>
@@ -1160,12 +1159,12 @@
     </w:p>
     <w:p>
       <w:pPr>
-        <w:pStyle w:val="TextBody"/>
+        <w:pStyle w:val="BodyText"/>
         <w:numPr>
           <w:ilvl w:val="0"/>
           <w:numId w:val="4"/>
         </w:numPr>
-        <w:ind w:left="720" w:right="0" w:hanging="360"/>
+        <w:ind w:hanging="360" w:left="720" w:right="0"/>
         <w:rPr/>
       </w:pPr>
       <w:r>
@@ -1175,12 +1174,12 @@
     </w:p>
     <w:p>
       <w:pPr>
-        <w:pStyle w:val="TextBody"/>
+        <w:pStyle w:val="BodyText"/>
         <w:numPr>
           <w:ilvl w:val="0"/>
           <w:numId w:val="4"/>
         </w:numPr>
-        <w:ind w:left="720" w:right="0" w:hanging="360"/>
+        <w:ind w:hanging="360" w:left="720" w:right="0"/>
         <w:rPr/>
       </w:pPr>
       <w:r>
@@ -1190,12 +1189,12 @@
     </w:p>
     <w:p>
       <w:pPr>
-        <w:pStyle w:val="TextBody"/>
+        <w:pStyle w:val="BodyText"/>
         <w:numPr>
           <w:ilvl w:val="0"/>
           <w:numId w:val="4"/>
         </w:numPr>
-        <w:ind w:left="720" w:right="0" w:hanging="360"/>
+        <w:ind w:hanging="360" w:left="720" w:right="0"/>
         <w:rPr/>
       </w:pPr>
       <w:r>
@@ -1205,12 +1204,12 @@
     </w:p>
     <w:p>
       <w:pPr>
-        <w:pStyle w:val="TextBody"/>
+        <w:pStyle w:val="BodyText"/>
         <w:numPr>
           <w:ilvl w:val="0"/>
           <w:numId w:val="4"/>
         </w:numPr>
-        <w:ind w:left="720" w:right="0" w:hanging="360"/>
+        <w:ind w:hanging="360" w:left="720" w:right="0"/>
         <w:rPr/>
       </w:pPr>
       <w:r>
@@ -1232,7 +1231,7 @@
     </w:p>
     <w:p>
       <w:pPr>
-        <w:pStyle w:val="TextBody"/>
+        <w:pStyle w:val="BodyText"/>
         <w:rPr/>
       </w:pPr>
       <w:r>
@@ -1242,12 +1241,12 @@
     </w:p>
     <w:p>
       <w:pPr>
-        <w:pStyle w:val="TextBody"/>
+        <w:pStyle w:val="BodyText"/>
         <w:numPr>
           <w:ilvl w:val="0"/>
           <w:numId w:val="6"/>
         </w:numPr>
-        <w:ind w:left="720" w:right="0" w:hanging="360"/>
+        <w:ind w:hanging="360" w:left="720" w:right="0"/>
         <w:rPr/>
       </w:pPr>
       <w:r>
@@ -1260,12 +1259,12 @@
     </w:p>
     <w:p>
       <w:pPr>
-        <w:pStyle w:val="TextBody"/>
+        <w:pStyle w:val="BodyText"/>
         <w:numPr>
           <w:ilvl w:val="0"/>
           <w:numId w:val="6"/>
         </w:numPr>
-        <w:ind w:left="720" w:right="0" w:hanging="360"/>
+        <w:ind w:hanging="360" w:left="720" w:right="0"/>
         <w:rPr/>
       </w:pPr>
       <w:r>
@@ -1278,12 +1277,12 @@
     </w:p>
     <w:p>
       <w:pPr>
-        <w:pStyle w:val="TextBody"/>
+        <w:pStyle w:val="BodyText"/>
         <w:numPr>
           <w:ilvl w:val="0"/>
           <w:numId w:val="6"/>
         </w:numPr>
-        <w:ind w:left="720" w:right="0" w:hanging="360"/>
+        <w:ind w:hanging="360" w:left="720" w:right="0"/>
         <w:rPr/>
       </w:pPr>
       <w:r>
@@ -1296,12 +1295,12 @@
     </w:p>
     <w:p>
       <w:pPr>
-        <w:pStyle w:val="TextBody"/>
+        <w:pStyle w:val="BodyText"/>
         <w:numPr>
           <w:ilvl w:val="0"/>
           <w:numId w:val="6"/>
         </w:numPr>
-        <w:ind w:left="720" w:right="0" w:hanging="360"/>
+        <w:ind w:hanging="360" w:left="720" w:right="0"/>
         <w:rPr/>
       </w:pPr>
       <w:r>
@@ -1326,7 +1325,7 @@
     </w:p>
     <w:p>
       <w:pPr>
-        <w:pStyle w:val="TextBody"/>
+        <w:pStyle w:val="BodyText"/>
         <w:rPr/>
       </w:pPr>
       <w:r>
@@ -1341,7 +1340,7 @@
           <w:ilvl w:val="0"/>
           <w:numId w:val="3"/>
         </w:numPr>
-        <w:ind w:left="0" w:right="0" w:hanging="0"/>
+        <w:ind w:hanging="0" w:left="0" w:right="0"/>
         <w:rPr/>
       </w:pPr>
       <w:bookmarkStart w:id="5" w:name="__RefHeading___Toc3397_68767826"/>
@@ -1365,7 +1364,7 @@
     </w:p>
     <w:p>
       <w:pPr>
-        <w:pStyle w:val="TextBody"/>
+        <w:pStyle w:val="BodyText"/>
         <w:rPr/>
       </w:pPr>
       <w:r>
@@ -1386,7 +1385,7 @@
     </w:p>
     <w:p>
       <w:pPr>
-        <w:pStyle w:val="TextBody"/>
+        <w:pStyle w:val="BodyText"/>
         <w:rPr/>
       </w:pPr>
       <w:r>
@@ -1407,7 +1406,7 @@
     </w:p>
     <w:p>
       <w:pPr>
-        <w:pStyle w:val="TextBody"/>
+        <w:pStyle w:val="BodyText"/>
         <w:rPr/>
       </w:pPr>
       <w:r>
@@ -1428,7 +1427,7 @@
     </w:p>
     <w:p>
       <w:pPr>
-        <w:pStyle w:val="TextBody"/>
+        <w:pStyle w:val="BodyText"/>
         <w:rPr/>
       </w:pPr>
       <w:r>
@@ -1482,7 +1481,7 @@
     </w:p>
     <w:p>
       <w:pPr>
-        <w:pStyle w:val="TextBody"/>
+        <w:pStyle w:val="BodyText"/>
         <w:rPr/>
       </w:pPr>
       <w:r>
@@ -1497,7 +1496,7 @@
           <w:ilvl w:val="2"/>
           <w:numId w:val="2"/>
         </w:numPr>
-        <w:ind w:left="0" w:right="0" w:hanging="0"/>
+        <w:ind w:hanging="0" w:left="0" w:right="0"/>
         <w:rPr/>
       </w:pPr>
       <w:bookmarkStart w:id="7" w:name="__RefHeading___Toc6836_68767826"/>
@@ -1520,7 +1519,7 @@
     </w:p>
     <w:p>
       <w:pPr>
-        <w:pStyle w:val="TextBody"/>
+        <w:pStyle w:val="BodyText"/>
         <w:rPr/>
       </w:pPr>
       <w:r>
@@ -1563,7 +1562,7 @@
     </w:p>
     <w:p>
       <w:pPr>
-        <w:pStyle w:val="TextBody"/>
+        <w:pStyle w:val="BodyText"/>
         <w:rPr/>
       </w:pPr>
       <w:r>
@@ -1573,7 +1572,7 @@
     </w:p>
     <w:p>
       <w:pPr>
-        <w:pStyle w:val="TextBody"/>
+        <w:pStyle w:val="BodyText"/>
         <w:rPr/>
       </w:pPr>
       <w:r>
@@ -1583,7 +1582,7 @@
     </w:p>
     <w:p>
       <w:pPr>
-        <w:pStyle w:val="TextBody"/>
+        <w:pStyle w:val="BodyText"/>
         <w:rPr/>
       </w:pPr>
       <w:r>
@@ -1593,7 +1592,7 @@
     </w:p>
     <w:p>
       <w:pPr>
-        <w:pStyle w:val="TextBody"/>
+        <w:pStyle w:val="BodyText"/>
         <w:rPr/>
       </w:pPr>
       <w:r>
@@ -1603,7 +1602,7 @@
     </w:p>
     <w:p>
       <w:pPr>
-        <w:pStyle w:val="TextBody"/>
+        <w:pStyle w:val="BodyText"/>
         <w:rPr/>
       </w:pPr>
       <w:r>
@@ -1618,7 +1617,7 @@
           <w:ilvl w:val="2"/>
           <w:numId w:val="2"/>
         </w:numPr>
-        <w:ind w:left="0" w:right="0" w:hanging="0"/>
+        <w:ind w:hanging="0" w:left="0" w:right="0"/>
         <w:rPr/>
       </w:pPr>
       <w:bookmarkStart w:id="8" w:name="__RefHeading___Toc6838_68767826"/>
@@ -1641,7 +1640,7 @@
     </w:p>
     <w:p>
       <w:pPr>
-        <w:pStyle w:val="TextBody"/>
+        <w:pStyle w:val="BodyText"/>
         <w:rPr/>
       </w:pPr>
       <w:r>
@@ -1673,7 +1672,7 @@
     </w:p>
     <w:p>
       <w:pPr>
-        <w:pStyle w:val="TextBody"/>
+        <w:pStyle w:val="BodyText"/>
         <w:rPr/>
       </w:pPr>
       <w:r>
@@ -1760,7 +1759,7 @@
     </w:p>
     <w:p>
       <w:pPr>
-        <w:pStyle w:val="TextBody"/>
+        <w:pStyle w:val="BodyText"/>
         <w:rPr/>
       </w:pPr>
       <w:r>
@@ -1814,7 +1813,7 @@
     </w:p>
     <w:p>
       <w:pPr>
-        <w:pStyle w:val="TextBody"/>
+        <w:pStyle w:val="BodyText"/>
         <w:rPr/>
       </w:pPr>
       <w:r>
@@ -1829,7 +1828,7 @@
           <w:ilvl w:val="2"/>
           <w:numId w:val="2"/>
         </w:numPr>
-        <w:ind w:left="0" w:right="0" w:hanging="0"/>
+        <w:ind w:hanging="0" w:left="0" w:right="0"/>
         <w:rPr/>
       </w:pPr>
       <w:bookmarkStart w:id="9" w:name="__RefHeading___Toc6840_68767826"/>
@@ -1841,7 +1840,7 @@
     </w:p>
     <w:p>
       <w:pPr>
-        <w:pStyle w:val="TextBody"/>
+        <w:pStyle w:val="BodyText"/>
         <w:rPr/>
       </w:pPr>
       <w:r>
@@ -1862,7 +1861,7 @@
     </w:p>
     <w:p>
       <w:pPr>
-        <w:pStyle w:val="TextBody"/>
+        <w:pStyle w:val="BodyText"/>
         <w:rPr/>
       </w:pPr>
       <w:r>
@@ -1877,7 +1876,7 @@
           <w:ilvl w:val="2"/>
           <w:numId w:val="2"/>
         </w:numPr>
-        <w:ind w:left="0" w:right="0" w:hanging="0"/>
+        <w:ind w:hanging="0" w:left="0" w:right="0"/>
         <w:rPr/>
       </w:pPr>
       <w:bookmarkStart w:id="10" w:name="__RefHeading___Toc7244_68767826"/>
@@ -1889,7 +1888,7 @@
     </w:p>
     <w:p>
       <w:pPr>
-        <w:pStyle w:val="TextBody"/>
+        <w:pStyle w:val="BodyText"/>
         <w:rPr/>
       </w:pPr>
       <w:r>
@@ -1943,7 +1942,7 @@
     </w:p>
     <w:p>
       <w:pPr>
-        <w:pStyle w:val="TextBody"/>
+        <w:pStyle w:val="BodyText"/>
         <w:rPr/>
       </w:pPr>
       <w:r>
@@ -1976,7 +1975,7 @@
     </w:p>
     <w:p>
       <w:pPr>
-        <w:pStyle w:val="TextBody"/>
+        <w:pStyle w:val="BodyText"/>
         <w:rPr/>
       </w:pPr>
       <w:r>
@@ -2063,7 +2062,7 @@
     </w:p>
     <w:p>
       <w:pPr>
-        <w:pStyle w:val="TextBody"/>
+        <w:pStyle w:val="BodyText"/>
         <w:rPr/>
       </w:pPr>
       <w:r>
@@ -2106,7 +2105,7 @@
     </w:p>
     <w:p>
       <w:pPr>
-        <w:pStyle w:val="TextBody"/>
+        <w:pStyle w:val="BodyText"/>
         <w:rPr/>
       </w:pPr>
       <w:r>
@@ -2116,12 +2115,12 @@
     </w:p>
     <w:p>
       <w:pPr>
-        <w:pStyle w:val="TextBody"/>
+        <w:pStyle w:val="BodyText"/>
         <w:numPr>
           <w:ilvl w:val="0"/>
           <w:numId w:val="5"/>
         </w:numPr>
-        <w:ind w:left="720" w:right="0" w:hanging="360"/>
+        <w:ind w:hanging="360" w:left="720" w:right="0"/>
         <w:rPr/>
       </w:pPr>
       <w:r>
@@ -2149,12 +2148,12 @@
     </w:p>
     <w:p>
       <w:pPr>
-        <w:pStyle w:val="TextBody"/>
+        <w:pStyle w:val="BodyText"/>
         <w:numPr>
           <w:ilvl w:val="0"/>
           <w:numId w:val="5"/>
         </w:numPr>
-        <w:ind w:left="720" w:right="0" w:hanging="360"/>
+        <w:ind w:hanging="360" w:left="720" w:right="0"/>
         <w:rPr/>
       </w:pPr>
       <w:r>
@@ -2204,12 +2203,12 @@
     </w:p>
     <w:p>
       <w:pPr>
-        <w:pStyle w:val="TextBody"/>
+        <w:pStyle w:val="BodyText"/>
         <w:numPr>
           <w:ilvl w:val="0"/>
           <w:numId w:val="5"/>
         </w:numPr>
-        <w:ind w:left="720" w:right="0" w:hanging="360"/>
+        <w:ind w:hanging="360" w:left="720" w:right="0"/>
         <w:rPr/>
       </w:pPr>
       <w:r>
@@ -2226,12 +2225,12 @@
     </w:p>
     <w:p>
       <w:pPr>
-        <w:pStyle w:val="TextBody"/>
+        <w:pStyle w:val="BodyText"/>
         <w:numPr>
           <w:ilvl w:val="0"/>
           <w:numId w:val="5"/>
         </w:numPr>
-        <w:ind w:left="720" w:right="0" w:hanging="360"/>
+        <w:ind w:hanging="360" w:left="720" w:right="0"/>
         <w:rPr/>
       </w:pPr>
       <w:r>
@@ -2248,12 +2247,12 @@
     </w:p>
     <w:p>
       <w:pPr>
-        <w:pStyle w:val="TextBody"/>
+        <w:pStyle w:val="BodyText"/>
         <w:numPr>
           <w:ilvl w:val="0"/>
           <w:numId w:val="5"/>
         </w:numPr>
-        <w:ind w:left="720" w:right="0" w:hanging="360"/>
+        <w:ind w:hanging="360" w:left="720" w:right="0"/>
         <w:rPr/>
       </w:pPr>
       <w:r>
@@ -2279,12 +2278,12 @@
     </w:p>
     <w:p>
       <w:pPr>
-        <w:pStyle w:val="TextBody"/>
+        <w:pStyle w:val="BodyText"/>
         <w:numPr>
           <w:ilvl w:val="0"/>
           <w:numId w:val="5"/>
         </w:numPr>
-        <w:ind w:left="720" w:right="0" w:hanging="360"/>
+        <w:ind w:hanging="360" w:left="720" w:right="0"/>
         <w:rPr/>
       </w:pPr>
       <w:r>
@@ -2301,12 +2300,12 @@
     </w:p>
     <w:p>
       <w:pPr>
-        <w:pStyle w:val="TextBody"/>
+        <w:pStyle w:val="BodyText"/>
         <w:numPr>
           <w:ilvl w:val="0"/>
           <w:numId w:val="5"/>
         </w:numPr>
-        <w:ind w:left="720" w:right="0" w:hanging="360"/>
+        <w:ind w:hanging="360" w:left="720" w:right="0"/>
         <w:rPr/>
       </w:pPr>
       <w:r>
@@ -2326,12 +2325,12 @@
     </w:p>
     <w:p>
       <w:pPr>
-        <w:pStyle w:val="TextBody"/>
+        <w:pStyle w:val="BodyText"/>
         <w:numPr>
           <w:ilvl w:val="0"/>
           <w:numId w:val="5"/>
         </w:numPr>
-        <w:ind w:left="720" w:right="0" w:hanging="360"/>
+        <w:ind w:hanging="360" w:left="720" w:right="0"/>
         <w:rPr/>
       </w:pPr>
       <w:r>
@@ -2348,12 +2347,12 @@
     </w:p>
     <w:p>
       <w:pPr>
-        <w:pStyle w:val="TextBody"/>
+        <w:pStyle w:val="BodyText"/>
         <w:numPr>
           <w:ilvl w:val="0"/>
           <w:numId w:val="5"/>
         </w:numPr>
-        <w:ind w:left="720" w:right="0" w:hanging="360"/>
+        <w:ind w:hanging="360" w:left="720" w:right="0"/>
         <w:rPr/>
       </w:pPr>
       <w:r>
@@ -2403,12 +2402,12 @@
     </w:p>
     <w:p>
       <w:pPr>
-        <w:pStyle w:val="TextBody"/>
+        <w:pStyle w:val="BodyText"/>
         <w:numPr>
           <w:ilvl w:val="0"/>
           <w:numId w:val="5"/>
         </w:numPr>
-        <w:ind w:left="720" w:right="0" w:hanging="360"/>
+        <w:ind w:hanging="360" w:left="720" w:right="0"/>
         <w:rPr/>
       </w:pPr>
       <w:r>
@@ -2436,12 +2435,12 @@
     </w:p>
     <w:p>
       <w:pPr>
-        <w:pStyle w:val="TextBody"/>
+        <w:pStyle w:val="BodyText"/>
         <w:numPr>
           <w:ilvl w:val="0"/>
           <w:numId w:val="5"/>
         </w:numPr>
-        <w:ind w:left="720" w:right="0" w:hanging="360"/>
+        <w:ind w:hanging="360" w:left="720" w:right="0"/>
         <w:rPr/>
       </w:pPr>
       <w:r>
@@ -2488,12 +2487,12 @@
     </w:p>
     <w:p>
       <w:pPr>
-        <w:pStyle w:val="TextBody"/>
+        <w:pStyle w:val="BodyText"/>
         <w:numPr>
           <w:ilvl w:val="0"/>
           <w:numId w:val="5"/>
         </w:numPr>
-        <w:ind w:left="720" w:right="0" w:hanging="360"/>
+        <w:ind w:hanging="360" w:left="720" w:right="0"/>
         <w:rPr/>
       </w:pPr>
       <w:r>
@@ -2517,12 +2516,12 @@
     </w:p>
     <w:p>
       <w:pPr>
-        <w:pStyle w:val="TextBody"/>
+        <w:pStyle w:val="BodyText"/>
         <w:numPr>
           <w:ilvl w:val="0"/>
           <w:numId w:val="5"/>
         </w:numPr>
-        <w:ind w:left="720" w:right="0" w:hanging="360"/>
+        <w:ind w:hanging="360" w:left="720" w:right="0"/>
         <w:rPr/>
       </w:pPr>
       <w:r>
@@ -2557,12 +2556,12 @@
     </w:p>
     <w:p>
       <w:pPr>
-        <w:pStyle w:val="TextBody"/>
+        <w:pStyle w:val="BodyText"/>
         <w:numPr>
           <w:ilvl w:val="0"/>
           <w:numId w:val="5"/>
         </w:numPr>
-        <w:ind w:left="720" w:right="0" w:hanging="360"/>
+        <w:ind w:hanging="360" w:left="720" w:right="0"/>
         <w:rPr/>
       </w:pPr>
       <w:r>
@@ -2579,7 +2578,7 @@
       <w:hyperlink r:id="rId4">
         <w:r>
           <w:rPr>
-            <w:rStyle w:val="InternetLink"/>
+            <w:rStyle w:val="Hyperlink"/>
           </w:rPr>
           <w:t>https://svpow.files.wordpress.com/2013/09/figure4-diplodocid-posterior-cervicals-in-dorsal-view.jpeg</w:t>
         </w:r>
@@ -2610,7 +2609,7 @@
     </w:p>
     <w:p>
       <w:pPr>
-        <w:pStyle w:val="TextBody"/>
+        <w:pStyle w:val="BodyText"/>
         <w:rPr/>
       </w:pPr>
       <w:r>
@@ -2620,7 +2619,7 @@
     </w:p>
     <w:p>
       <w:pPr>
-        <w:pStyle w:val="TextBody"/>
+        <w:pStyle w:val="BodyText"/>
         <w:rPr/>
       </w:pPr>
       <w:r>
@@ -2630,7 +2629,7 @@
     </w:p>
     <w:p>
       <w:pPr>
-        <w:pStyle w:val="TextBody"/>
+        <w:pStyle w:val="BodyText"/>
         <w:rPr/>
       </w:pPr>
       <w:r>
@@ -2651,7 +2650,7 @@
     </w:p>
     <w:p>
       <w:pPr>
-        <w:pStyle w:val="TextBody"/>
+        <w:pStyle w:val="BodyText"/>
         <w:rPr/>
       </w:pPr>
       <w:r>
@@ -2695,7 +2694,7 @@
     </w:p>
     <w:p>
       <w:pPr>
-        <w:pStyle w:val="TextBody"/>
+        <w:pStyle w:val="BodyText"/>
         <w:rPr/>
       </w:pPr>
       <w:r>
@@ -2705,7 +2704,7 @@
     </w:p>
     <w:p>
       <w:pPr>
-        <w:pStyle w:val="TextBody"/>
+        <w:pStyle w:val="BodyText"/>
         <w:rPr/>
       </w:pPr>
       <w:r>
@@ -2731,7 +2730,7 @@
           <w:ilvl w:val="0"/>
           <w:numId w:val="3"/>
         </w:numPr>
-        <w:ind w:left="0" w:right="0" w:hanging="0"/>
+        <w:ind w:hanging="0" w:left="0" w:right="0"/>
         <w:rPr/>
       </w:pPr>
       <w:bookmarkStart w:id="14" w:name="__RefHeading___Toc3399_68767826"/>
@@ -2743,7 +2742,7 @@
     </w:p>
     <w:p>
       <w:pPr>
-        <w:pStyle w:val="TextBody"/>
+        <w:pStyle w:val="BodyText"/>
         <w:rPr/>
       </w:pPr>
       <w:r>
@@ -2753,7 +2752,7 @@
     </w:p>
     <w:p>
       <w:pPr>
-        <w:pStyle w:val="TextBody"/>
+        <w:pStyle w:val="BodyText"/>
         <w:rPr/>
       </w:pPr>
       <w:r>
@@ -2763,7 +2762,7 @@
     </w:p>
     <w:p>
       <w:pPr>
-        <w:pStyle w:val="TextBody"/>
+        <w:pStyle w:val="BodyText"/>
         <w:rPr/>
       </w:pPr>
       <w:r>
@@ -2773,7 +2772,7 @@
     </w:p>
     <w:p>
       <w:pPr>
-        <w:pStyle w:val="TextBody"/>
+        <w:pStyle w:val="BodyText"/>
         <w:rPr/>
       </w:pPr>
       <w:r>
@@ -2783,7 +2782,7 @@
     </w:p>
     <w:p>
       <w:pPr>
-        <w:pStyle w:val="TextBody"/>
+        <w:pStyle w:val="BodyText"/>
         <w:rPr/>
       </w:pPr>
       <w:r>
@@ -2819,7 +2818,7 @@
     </w:p>
     <w:p>
       <w:pPr>
-        <w:pStyle w:val="TextBody"/>
+        <w:pStyle w:val="BodyText"/>
         <w:rPr/>
       </w:pPr>
       <w:r>
@@ -2891,8 +2890,8 @@
     </w:p>
     <w:p>
       <w:pPr>
-        <w:pStyle w:val="TextBody"/>
-        <w:ind w:left="0" w:right="0" w:hanging="0"/>
+        <w:pStyle w:val="BodyText"/>
+        <w:ind w:hanging="0" w:left="0" w:right="0"/>
         <w:rPr/>
       </w:pPr>
       <w:r>
@@ -2941,7 +2940,7 @@
     </w:p>
     <w:p>
       <w:pPr>
-        <w:pStyle w:val="TextBody"/>
+        <w:pStyle w:val="BodyText"/>
         <w:rPr/>
       </w:pPr>
       <w:r>
@@ -2951,7 +2950,7 @@
     </w:p>
     <w:p>
       <w:pPr>
-        <w:pStyle w:val="TextBody"/>
+        <w:pStyle w:val="BodyText"/>
         <w:rPr/>
       </w:pPr>
       <w:r>
@@ -2966,7 +2965,7 @@
           <w:ilvl w:val="0"/>
           <w:numId w:val="3"/>
         </w:numPr>
-        <w:ind w:left="0" w:right="0" w:hanging="0"/>
+        <w:ind w:hanging="0" w:left="0" w:right="0"/>
         <w:rPr/>
       </w:pPr>
       <w:bookmarkStart w:id="16" w:name="__RefHeading___Toc3401_68767826"/>
@@ -2978,7 +2977,7 @@
     </w:p>
     <w:p>
       <w:pPr>
-        <w:pStyle w:val="TextBody"/>
+        <w:pStyle w:val="BodyText"/>
         <w:rPr/>
       </w:pPr>
       <w:r>
@@ -3010,7 +3009,7 @@
     </w:p>
     <w:p>
       <w:pPr>
-        <w:pStyle w:val="TextBody"/>
+        <w:pStyle w:val="BodyText"/>
         <w:rPr/>
       </w:pPr>
       <w:r>
@@ -3025,7 +3024,7 @@
           <w:ilvl w:val="0"/>
           <w:numId w:val="3"/>
         </w:numPr>
-        <w:ind w:left="0" w:right="0" w:hanging="0"/>
+        <w:ind w:hanging="0" w:left="0" w:right="0"/>
         <w:rPr/>
       </w:pPr>
       <w:bookmarkStart w:id="17" w:name="__RefHeading___Toc3403_68767826"/>
@@ -3037,7 +3036,7 @@
     </w:p>
     <w:p>
       <w:pPr>
-        <w:pStyle w:val="TextBody"/>
+        <w:pStyle w:val="BodyText"/>
         <w:rPr/>
       </w:pPr>
       <w:r>
@@ -3058,7 +3057,7 @@
     </w:p>
     <w:p>
       <w:pPr>
-        <w:pStyle w:val="TextBody"/>
+        <w:pStyle w:val="BodyText"/>
         <w:rPr/>
       </w:pPr>
       <w:r>
@@ -3079,7 +3078,7 @@
     </w:p>
     <w:p>
       <w:pPr>
-        <w:pStyle w:val="TextBody"/>
+        <w:pStyle w:val="BodyText"/>
         <w:rPr/>
       </w:pPr>
       <w:r>
@@ -3111,7 +3110,7 @@
     </w:p>
     <w:p>
       <w:pPr>
-        <w:pStyle w:val="TextBody"/>
+        <w:pStyle w:val="BodyText"/>
         <w:rPr/>
       </w:pPr>
       <w:r>
@@ -3121,7 +3120,7 @@
     </w:p>
     <w:p>
       <w:pPr>
-        <w:pStyle w:val="TextBody"/>
+        <w:pStyle w:val="BodyText"/>
         <w:rPr/>
       </w:pPr>
       <w:r>
@@ -3147,7 +3146,7 @@
           <w:ilvl w:val="0"/>
           <w:numId w:val="3"/>
         </w:numPr>
-        <w:ind w:left="0" w:right="0" w:hanging="0"/>
+        <w:ind w:hanging="0" w:left="0" w:right="0"/>
         <w:rPr/>
       </w:pPr>
       <w:bookmarkStart w:id="18" w:name="__RefHeading___Toc3405_68767826"/>
@@ -3339,7 +3338,7 @@
       <w:hyperlink r:id="rId5">
         <w:r>
           <w:rPr>
-            <w:rStyle w:val="InternetLink"/>
+            <w:rStyle w:val="Hyperlink"/>
           </w:rPr>
           <w:t>https://www.thestar.com/business/tech_news/2007/11/14/roms_random_bones_a_jurassic_perk.html</w:t>
         </w:r>
@@ -3350,7 +3349,7 @@
       </w:r>
       <w:r>
         <w:rPr>
-          <w:rStyle w:val="InternetLink"/>
+          <w:rStyle w:val="Hyperlink"/>
         </w:rPr>
         <w:t>https://web.archive.org/web/20201211011357/https://www.thestar.com/business/tech_news/2007/11/14/roms_random_bones_a_jurassic_perk.html</w:t>
       </w:r>
@@ -3361,7 +3360,7 @@
       <w:hyperlink r:id="rId6">
         <w:r>
           <w:rPr>
-            <w:rStyle w:val="InternetLink"/>
+            <w:rStyle w:val="Hyperlink"/>
           </w:rPr>
           <w:t>https://perma.cc/M9D7-5H4N</w:t>
         </w:r>
@@ -3455,7 +3454,7 @@
     </w:p>
     <w:p>
       <w:pPr>
-        <w:pStyle w:val="TextBody"/>
+        <w:pStyle w:val="BodyText"/>
         <w:rPr/>
       </w:pPr>
       <w:r>
@@ -3785,7 +3784,7 @@
       <w:hyperlink r:id="rId7">
         <w:r>
           <w:rPr>
-            <w:rStyle w:val="InternetLink"/>
+            <w:rStyle w:val="Hyperlink"/>
           </w:rPr>
           <w:t>https://www.rom.on.ca/en/about-us/newsroom/press-releases/massive-barosaurus-skeleton-discovered-at-the-rom</w:t>
         </w:r>
@@ -3797,7 +3796,7 @@
       <w:hyperlink r:id="rId8">
         <w:r>
           <w:rPr>
-            <w:rStyle w:val="InternetLink"/>
+            <w:rStyle w:val="Hyperlink"/>
           </w:rPr>
           <w:t>https://web.archive.org/web/20210421171257/https://www.rom.on.ca/en/about-us/newsroom/press-releases/massive-barosaurus-skeleton-discovered-at-the-rom</w:t>
         </w:r>
@@ -3809,7 +3808,7 @@
       <w:hyperlink r:id="rId9">
         <w:r>
           <w:rPr>
-            <w:rStyle w:val="InternetLink"/>
+            <w:rStyle w:val="Hyperlink"/>
           </w:rPr>
           <w:t>https://perma.cc/CMS4-9UQB</w:t>
         </w:r>
@@ -4149,7 +4148,7 @@
           <w:ilvl w:val="0"/>
           <w:numId w:val="3"/>
         </w:numPr>
-        <w:ind w:left="0" w:right="0" w:hanging="0"/>
+        <w:ind w:hanging="0" w:left="0" w:right="0"/>
         <w:rPr/>
       </w:pPr>
       <w:bookmarkStart w:id="20" w:name="__RefHeading___Toc3407_68767826"/>
@@ -4244,7 +4243,7 @@
     </w:p>
     <w:p>
       <w:pPr>
-        <w:pStyle w:val="TextBody"/>
+        <w:pStyle w:val="BodyText"/>
         <w:spacing w:before="0" w:after="140"/>
         <w:rPr/>
       </w:pPr>
@@ -4285,7 +4284,7 @@
     </w:p>
     <w:p>
       <w:pPr>
-        <w:pStyle w:val="TextBody"/>
+        <w:pStyle w:val="BodyText"/>
         <w:spacing w:before="0" w:after="140"/>
         <w:rPr/>
       </w:pPr>
@@ -4314,7 +4313,7 @@
     </w:p>
     <w:p>
       <w:pPr>
-        <w:pStyle w:val="TextBody"/>
+        <w:pStyle w:val="BodyText"/>
         <w:spacing w:before="0" w:after="140"/>
         <w:rPr/>
       </w:pPr>
@@ -4343,7 +4342,7 @@
     </w:p>
     <w:p>
       <w:pPr>
-        <w:pStyle w:val="TextBody"/>
+        <w:pStyle w:val="BodyText"/>
         <w:spacing w:before="0" w:after="140"/>
         <w:rPr/>
       </w:pPr>
@@ -4488,7 +4487,7 @@
     </w:p>
     <w:p>
       <w:pPr>
-        <w:pStyle w:val="TextBody"/>
+        <w:pStyle w:val="BodyText"/>
         <w:spacing w:before="0" w:after="140"/>
         <w:rPr/>
       </w:pPr>
@@ -4525,7 +4524,7 @@
     </w:p>
     <w:p>
       <w:pPr>
-        <w:pStyle w:val="TextBody"/>
+        <w:pStyle w:val="BodyText"/>
         <w:spacing w:before="0" w:after="140"/>
         <w:rPr/>
       </w:pPr>
@@ -4558,6 +4557,27 @@
           <w:bCs w:val="false"/>
         </w:rPr>
         <w:t>, obverse view, red cyan anaglyph. This aspect of the jacket is no longer available for study. At the top of the picture is Cervical D, in right posterolateral view with anterior to the top. This vertebra is not visible from the currently exposed side of the jacket. At bottom right is part of Cervical E, but it is difficult to interpret and its orientation cannot be determined.</w:t>
+      </w:r>
+    </w:p>
+    <w:p>
+      <w:pPr>
+        <w:pStyle w:val="BodyText"/>
+        <w:spacing w:before="0" w:after="140"/>
+        <w:rPr/>
+      </w:pPr>
+      <w:r>
+        <w:rPr>
+          <w:b/>
+          <w:bCs/>
+        </w:rPr>
+        <w:t>Figure H.</w:t>
+      </w:r>
+      <w:r>
+        <w:rPr>
+          <w:b w:val="false"/>
+          <w:bCs w:val="false"/>
+        </w:rPr>
+        <w:t xml:space="preserve"> XXX Mike with BYU 9024.</w:t>
       </w:r>
     </w:p>
     <w:p>
@@ -4567,7 +4587,7 @@
           <w:ilvl w:val="0"/>
           <w:numId w:val="2"/>
         </w:numPr>
-        <w:ind w:left="0" w:right="0" w:hanging="0"/>
+        <w:ind w:hanging="0" w:left="0" w:right="0"/>
         <w:rPr/>
       </w:pPr>
       <w:bookmarkStart w:id="21" w:name="__RefHeading___Toc7266_68767826"/>
@@ -4591,7 +4611,7 @@
     </w:p>
     <w:p>
       <w:pPr>
-        <w:pStyle w:val="TextBody"/>
+        <w:pStyle w:val="BodyText"/>
         <w:rPr/>
       </w:pPr>
       <w:r>
@@ -4626,8 +4646,8 @@
       <w:tblGrid>
         <w:gridCol w:w="1480"/>
         <w:gridCol w:w="1019"/>
-        <w:gridCol w:w="1016"/>
-        <w:gridCol w:w="1022"/>
+        <w:gridCol w:w="1015"/>
+        <w:gridCol w:w="1023"/>
         <w:gridCol w:w="1020"/>
         <w:gridCol w:w="1019"/>
         <w:gridCol w:w="1018"/>
@@ -4652,7 +4672,6 @@
               <w:widowControl w:val="false"/>
               <w:rPr>
                 <w:b/>
-                <w:b/>
                 <w:bCs/>
               </w:rPr>
             </w:pPr>
@@ -4681,7 +4700,6 @@
               <w:widowControl w:val="false"/>
               <w:rPr>
                 <w:b/>
-                <w:b/>
                 <w:bCs/>
               </w:rPr>
             </w:pPr>
@@ -4696,7 +4714,7 @@
         </w:tc>
         <w:tc>
           <w:tcPr>
-            <w:tcW w:w="1016" w:type="dxa"/>
+            <w:tcW w:w="1015" w:type="dxa"/>
             <w:tcBorders>
               <w:top w:val="single" w:sz="4" w:space="0" w:color="DDDDDD"/>
               <w:left w:val="single" w:sz="4" w:space="0" w:color="DDDDDD"/>
@@ -4709,7 +4727,6 @@
               <w:pStyle w:val="TableContents"/>
               <w:widowControl w:val="false"/>
               <w:rPr>
-                <w:b/>
                 <w:b/>
                 <w:bCs/>
               </w:rPr>
@@ -4725,7 +4742,7 @@
         </w:tc>
         <w:tc>
           <w:tcPr>
-            <w:tcW w:w="1022" w:type="dxa"/>
+            <w:tcW w:w="1023" w:type="dxa"/>
             <w:tcBorders>
               <w:top w:val="single" w:sz="4" w:space="0" w:color="DDDDDD"/>
               <w:left w:val="single" w:sz="4" w:space="0" w:color="DDDDDD"/>
@@ -4738,7 +4755,6 @@
               <w:pStyle w:val="TableContents"/>
               <w:widowControl w:val="false"/>
               <w:rPr>
-                <w:b/>
                 <w:b/>
                 <w:bCs/>
               </w:rPr>
@@ -4768,7 +4784,6 @@
               <w:widowControl w:val="false"/>
               <w:rPr>
                 <w:b/>
-                <w:b/>
                 <w:bCs/>
               </w:rPr>
             </w:pPr>
@@ -4797,7 +4812,6 @@
               <w:widowControl w:val="false"/>
               <w:rPr>
                 <w:b/>
-                <w:b/>
                 <w:bCs/>
               </w:rPr>
             </w:pPr>
@@ -4826,7 +4840,6 @@
               <w:widowControl w:val="false"/>
               <w:rPr>
                 <w:b/>
-                <w:b/>
                 <w:bCs/>
               </w:rPr>
             </w:pPr>
@@ -4855,7 +4868,6 @@
               <w:widowControl w:val="false"/>
               <w:rPr>
                 <w:b/>
-                <w:b/>
                 <w:bCs/>
               </w:rPr>
             </w:pPr>
@@ -4885,7 +4897,6 @@
               <w:widowControl w:val="false"/>
               <w:rPr>
                 <w:b/>
-                <w:b/>
                 <w:bCs/>
               </w:rPr>
             </w:pPr>
@@ -4947,7 +4958,7 @@
         </w:tc>
         <w:tc>
           <w:tcPr>
-            <w:tcW w:w="1016" w:type="dxa"/>
+            <w:tcW w:w="1015" w:type="dxa"/>
             <w:tcBorders>
               <w:top w:val="single" w:sz="4" w:space="0" w:color="DDDDDD"/>
               <w:left w:val="single" w:sz="4" w:space="0" w:color="DDDDDD"/>
@@ -4969,7 +4980,7 @@
         </w:tc>
         <w:tc>
           <w:tcPr>
-            <w:tcW w:w="1022" w:type="dxa"/>
+            <w:tcW w:w="1023" w:type="dxa"/>
             <w:tcBorders>
               <w:top w:val="single" w:sz="4" w:space="0" w:color="DDDDDD"/>
               <w:left w:val="single" w:sz="4" w:space="0" w:color="DDDDDD"/>
@@ -5149,7 +5160,7 @@
         </w:tc>
         <w:tc>
           <w:tcPr>
-            <w:tcW w:w="1016" w:type="dxa"/>
+            <w:tcW w:w="1015" w:type="dxa"/>
             <w:tcBorders>
               <w:top w:val="single" w:sz="4" w:space="0" w:color="DDDDDD"/>
               <w:left w:val="single" w:sz="4" w:space="0" w:color="DDDDDD"/>
@@ -5171,7 +5182,7 @@
         </w:tc>
         <w:tc>
           <w:tcPr>
-            <w:tcW w:w="1022" w:type="dxa"/>
+            <w:tcW w:w="1023" w:type="dxa"/>
             <w:tcBorders>
               <w:top w:val="single" w:sz="4" w:space="0" w:color="DDDDDD"/>
               <w:left w:val="single" w:sz="4" w:space="0" w:color="DDDDDD"/>
@@ -5351,7 +5362,7 @@
         </w:tc>
         <w:tc>
           <w:tcPr>
-            <w:tcW w:w="1016" w:type="dxa"/>
+            <w:tcW w:w="1015" w:type="dxa"/>
             <w:tcBorders>
               <w:top w:val="single" w:sz="4" w:space="0" w:color="DDDDDD"/>
               <w:left w:val="single" w:sz="4" w:space="0" w:color="DDDDDD"/>
@@ -5373,7 +5384,7 @@
         </w:tc>
         <w:tc>
           <w:tcPr>
-            <w:tcW w:w="1022" w:type="dxa"/>
+            <w:tcW w:w="1023" w:type="dxa"/>
             <w:tcBorders>
               <w:top w:val="single" w:sz="4" w:space="0" w:color="DDDDDD"/>
               <w:left w:val="single" w:sz="4" w:space="0" w:color="DDDDDD"/>
@@ -5553,7 +5564,7 @@
         </w:tc>
         <w:tc>
           <w:tcPr>
-            <w:tcW w:w="1016" w:type="dxa"/>
+            <w:tcW w:w="1015" w:type="dxa"/>
             <w:tcBorders>
               <w:top w:val="single" w:sz="4" w:space="0" w:color="DDDDDD"/>
               <w:left w:val="single" w:sz="4" w:space="0" w:color="DDDDDD"/>
@@ -5575,7 +5586,7 @@
         </w:tc>
         <w:tc>
           <w:tcPr>
-            <w:tcW w:w="1022" w:type="dxa"/>
+            <w:tcW w:w="1023" w:type="dxa"/>
             <w:tcBorders>
               <w:top w:val="single" w:sz="4" w:space="0" w:color="DDDDDD"/>
               <w:left w:val="single" w:sz="4" w:space="0" w:color="DDDDDD"/>
@@ -5755,7 +5766,7 @@
         </w:tc>
         <w:tc>
           <w:tcPr>
-            <w:tcW w:w="1016" w:type="dxa"/>
+            <w:tcW w:w="1015" w:type="dxa"/>
             <w:tcBorders>
               <w:top w:val="single" w:sz="4" w:space="0" w:color="DDDDDD"/>
               <w:left w:val="single" w:sz="4" w:space="0" w:color="DDDDDD"/>
@@ -5777,7 +5788,7 @@
         </w:tc>
         <w:tc>
           <w:tcPr>
-            <w:tcW w:w="1022" w:type="dxa"/>
+            <w:tcW w:w="1023" w:type="dxa"/>
             <w:tcBorders>
               <w:top w:val="single" w:sz="4" w:space="0" w:color="DDDDDD"/>
               <w:left w:val="single" w:sz="4" w:space="0" w:color="DDDDDD"/>
@@ -5957,7 +5968,7 @@
         </w:tc>
         <w:tc>
           <w:tcPr>
-            <w:tcW w:w="1016" w:type="dxa"/>
+            <w:tcW w:w="1015" w:type="dxa"/>
             <w:tcBorders>
               <w:top w:val="single" w:sz="4" w:space="0" w:color="DDDDDD"/>
               <w:left w:val="single" w:sz="4" w:space="0" w:color="DDDDDD"/>
@@ -5979,7 +5990,7 @@
         </w:tc>
         <w:tc>
           <w:tcPr>
-            <w:tcW w:w="1022" w:type="dxa"/>
+            <w:tcW w:w="1023" w:type="dxa"/>
             <w:tcBorders>
               <w:top w:val="single" w:sz="4" w:space="0" w:color="DDDDDD"/>
               <w:left w:val="single" w:sz="4" w:space="0" w:color="DDDDDD"/>
@@ -6159,7 +6170,7 @@
         </w:tc>
         <w:tc>
           <w:tcPr>
-            <w:tcW w:w="1016" w:type="dxa"/>
+            <w:tcW w:w="1015" w:type="dxa"/>
             <w:tcBorders>
               <w:top w:val="single" w:sz="4" w:space="0" w:color="DDDDDD"/>
               <w:left w:val="single" w:sz="4" w:space="0" w:color="DDDDDD"/>
@@ -6181,7 +6192,7 @@
         </w:tc>
         <w:tc>
           <w:tcPr>
-            <w:tcW w:w="1022" w:type="dxa"/>
+            <w:tcW w:w="1023" w:type="dxa"/>
             <w:tcBorders>
               <w:top w:val="single" w:sz="4" w:space="0" w:color="DDDDDD"/>
               <w:left w:val="single" w:sz="4" w:space="0" w:color="DDDDDD"/>
@@ -6361,7 +6372,7 @@
         </w:tc>
         <w:tc>
           <w:tcPr>
-            <w:tcW w:w="1016" w:type="dxa"/>
+            <w:tcW w:w="1015" w:type="dxa"/>
             <w:tcBorders>
               <w:top w:val="single" w:sz="4" w:space="0" w:color="000000"/>
               <w:left w:val="single" w:sz="4" w:space="0" w:color="DDDDDD"/>
@@ -6383,7 +6394,7 @@
         </w:tc>
         <w:tc>
           <w:tcPr>
-            <w:tcW w:w="1022" w:type="dxa"/>
+            <w:tcW w:w="1023" w:type="dxa"/>
             <w:tcBorders>
               <w:top w:val="single" w:sz="4" w:space="0" w:color="000000"/>
               <w:left w:val="single" w:sz="4" w:space="0" w:color="DDDDDD"/>
@@ -6562,28 +6573,28 @@
         </w:tc>
         <w:tc>
           <w:tcPr>
-            <w:tcW w:w="1016" w:type="dxa"/>
-            <w:tcBorders>
-              <w:top w:val="single" w:sz="4" w:space="0" w:color="DDDDDD"/>
-              <w:left w:val="single" w:sz="4" w:space="0" w:color="DDDDDD"/>
-              <w:bottom w:val="single" w:sz="4" w:space="0" w:color="DDDDDD"/>
-            </w:tcBorders>
-            <w:shd w:fill="auto" w:val="clear"/>
-          </w:tcPr>
-          <w:p>
-            <w:pPr>
-              <w:pStyle w:val="TableContents"/>
-              <w:widowControl w:val="false"/>
-              <w:rPr/>
-            </w:pPr>
-            <w:r>
-              <w:rPr/>
-            </w:r>
-          </w:p>
-        </w:tc>
-        <w:tc>
-          <w:tcPr>
-            <w:tcW w:w="1022" w:type="dxa"/>
+            <w:tcW w:w="1015" w:type="dxa"/>
+            <w:tcBorders>
+              <w:top w:val="single" w:sz="4" w:space="0" w:color="DDDDDD"/>
+              <w:left w:val="single" w:sz="4" w:space="0" w:color="DDDDDD"/>
+              <w:bottom w:val="single" w:sz="4" w:space="0" w:color="DDDDDD"/>
+            </w:tcBorders>
+            <w:shd w:fill="auto" w:val="clear"/>
+          </w:tcPr>
+          <w:p>
+            <w:pPr>
+              <w:pStyle w:val="TableContents"/>
+              <w:widowControl w:val="false"/>
+              <w:rPr/>
+            </w:pPr>
+            <w:r>
+              <w:rPr/>
+            </w:r>
+          </w:p>
+        </w:tc>
+        <w:tc>
+          <w:tcPr>
+            <w:tcW w:w="1023" w:type="dxa"/>
             <w:tcBorders>
               <w:top w:val="single" w:sz="4" w:space="0" w:color="DDDDDD"/>
               <w:left w:val="single" w:sz="4" w:space="0" w:color="DDDDDD"/>
@@ -6714,7 +6725,7 @@
     </w:tbl>
     <w:p>
       <w:pPr>
-        <w:pStyle w:val="TextBody"/>
+        <w:pStyle w:val="BodyText"/>
         <w:spacing w:before="0" w:after="140"/>
         <w:rPr/>
       </w:pPr>
@@ -6736,7 +6747,7 @@
     </w:p>
     <w:p>
       <w:pPr>
-        <w:pStyle w:val="TextBody"/>
+        <w:pStyle w:val="BodyText"/>
         <w:rPr/>
       </w:pPr>
       <w:r>
@@ -6769,17 +6780,17 @@
         </w:tblCellMar>
       </w:tblPr>
       <w:tblGrid>
-        <w:gridCol w:w="2378"/>
+        <w:gridCol w:w="2377"/>
         <w:gridCol w:w="1806"/>
-        <w:gridCol w:w="1874"/>
-        <w:gridCol w:w="1935"/>
-        <w:gridCol w:w="1645"/>
+        <w:gridCol w:w="1875"/>
+        <w:gridCol w:w="1934"/>
+        <w:gridCol w:w="1646"/>
       </w:tblGrid>
       <w:tr>
         <w:trPr/>
         <w:tc>
           <w:tcPr>
-            <w:tcW w:w="2378" w:type="dxa"/>
+            <w:tcW w:w="2377" w:type="dxa"/>
             <w:tcBorders>
               <w:top w:val="single" w:sz="4" w:space="0" w:color="DDDDDD"/>
               <w:left w:val="single" w:sz="4" w:space="0" w:color="DDDDDD"/>
@@ -6792,7 +6803,6 @@
               <w:pStyle w:val="TableContents"/>
               <w:widowControl w:val="false"/>
               <w:rPr>
-                <w:b/>
                 <w:b/>
                 <w:bCs/>
               </w:rPr>
@@ -6822,7 +6832,6 @@
               <w:widowControl w:val="false"/>
               <w:rPr>
                 <w:b/>
-                <w:b/>
                 <w:bCs/>
               </w:rPr>
             </w:pPr>
@@ -6837,7 +6846,7 @@
         </w:tc>
         <w:tc>
           <w:tcPr>
-            <w:tcW w:w="1874" w:type="dxa"/>
+            <w:tcW w:w="1875" w:type="dxa"/>
             <w:tcBorders>
               <w:top w:val="single" w:sz="4" w:space="0" w:color="DDDDDD"/>
               <w:left w:val="single" w:sz="4" w:space="0" w:color="DDDDDD"/>
@@ -6850,7 +6859,6 @@
               <w:pStyle w:val="TableContents"/>
               <w:widowControl w:val="false"/>
               <w:rPr>
-                <w:b/>
                 <w:b/>
                 <w:bCs/>
               </w:rPr>
@@ -6866,7 +6874,7 @@
         </w:tc>
         <w:tc>
           <w:tcPr>
-            <w:tcW w:w="1935" w:type="dxa"/>
+            <w:tcW w:w="1934" w:type="dxa"/>
             <w:tcBorders>
               <w:top w:val="single" w:sz="4" w:space="0" w:color="DDDDDD"/>
               <w:left w:val="single" w:sz="4" w:space="0" w:color="DDDDDD"/>
@@ -6879,7 +6887,6 @@
               <w:pStyle w:val="TableContents"/>
               <w:widowControl w:val="false"/>
               <w:rPr>
-                <w:b/>
                 <w:b/>
                 <w:bCs/>
               </w:rPr>
@@ -6895,7 +6902,7 @@
         </w:tc>
         <w:tc>
           <w:tcPr>
-            <w:tcW w:w="1645" w:type="dxa"/>
+            <w:tcW w:w="1646" w:type="dxa"/>
             <w:tcBorders>
               <w:top w:val="single" w:sz="4" w:space="0" w:color="DDDDDD"/>
               <w:left w:val="single" w:sz="4" w:space="0" w:color="DDDDDD"/>
@@ -6909,7 +6916,6 @@
               <w:pStyle w:val="TableContents"/>
               <w:widowControl w:val="false"/>
               <w:rPr>
-                <w:b/>
                 <w:b/>
                 <w:bCs/>
               </w:rPr>
@@ -6928,7 +6934,7 @@
         <w:trPr/>
         <w:tc>
           <w:tcPr>
-            <w:tcW w:w="2378" w:type="dxa"/>
+            <w:tcW w:w="2377" w:type="dxa"/>
             <w:tcBorders>
               <w:top w:val="single" w:sz="4" w:space="0" w:color="DDDDDD"/>
               <w:left w:val="single" w:sz="4" w:space="0" w:color="DDDDDD"/>
@@ -6972,7 +6978,7 @@
         </w:tc>
         <w:tc>
           <w:tcPr>
-            <w:tcW w:w="1874" w:type="dxa"/>
+            <w:tcW w:w="1875" w:type="dxa"/>
             <w:tcBorders>
               <w:top w:val="single" w:sz="4" w:space="0" w:color="DDDDDD"/>
               <w:left w:val="single" w:sz="4" w:space="0" w:color="DDDDDD"/>
@@ -6994,7 +7000,7 @@
         </w:tc>
         <w:tc>
           <w:tcPr>
-            <w:tcW w:w="1935" w:type="dxa"/>
+            <w:tcW w:w="1934" w:type="dxa"/>
             <w:tcBorders>
               <w:top w:val="single" w:sz="4" w:space="0" w:color="DDDDDD"/>
               <w:left w:val="single" w:sz="4" w:space="0" w:color="DDDDDD"/>
@@ -7016,7 +7022,7 @@
         </w:tc>
         <w:tc>
           <w:tcPr>
-            <w:tcW w:w="1645" w:type="dxa"/>
+            <w:tcW w:w="1646" w:type="dxa"/>
             <w:tcBorders>
               <w:top w:val="single" w:sz="4" w:space="0" w:color="DDDDDD"/>
               <w:left w:val="single" w:sz="4" w:space="0" w:color="DDDDDD"/>
@@ -7042,7 +7048,7 @@
         <w:trPr/>
         <w:tc>
           <w:tcPr>
-            <w:tcW w:w="2378" w:type="dxa"/>
+            <w:tcW w:w="2377" w:type="dxa"/>
             <w:tcBorders>
               <w:top w:val="single" w:sz="4" w:space="0" w:color="DDDDDD"/>
               <w:left w:val="single" w:sz="4" w:space="0" w:color="DDDDDD"/>
@@ -7085,7 +7091,7 @@
         </w:tc>
         <w:tc>
           <w:tcPr>
-            <w:tcW w:w="1874" w:type="dxa"/>
+            <w:tcW w:w="1875" w:type="dxa"/>
             <w:tcBorders>
               <w:top w:val="single" w:sz="4" w:space="0" w:color="DDDDDD"/>
               <w:left w:val="single" w:sz="4" w:space="0" w:color="DDDDDD"/>
@@ -7107,7 +7113,7 @@
         </w:tc>
         <w:tc>
           <w:tcPr>
-            <w:tcW w:w="1935" w:type="dxa"/>
+            <w:tcW w:w="1934" w:type="dxa"/>
             <w:tcBorders>
               <w:top w:val="single" w:sz="4" w:space="0" w:color="DDDDDD"/>
               <w:left w:val="single" w:sz="4" w:space="0" w:color="DDDDDD"/>
@@ -7129,7 +7135,7 @@
         </w:tc>
         <w:tc>
           <w:tcPr>
-            <w:tcW w:w="1645" w:type="dxa"/>
+            <w:tcW w:w="1646" w:type="dxa"/>
             <w:tcBorders>
               <w:top w:val="single" w:sz="4" w:space="0" w:color="DDDDDD"/>
               <w:left w:val="single" w:sz="4" w:space="0" w:color="DDDDDD"/>
@@ -7155,7 +7161,7 @@
         <w:trPr/>
         <w:tc>
           <w:tcPr>
-            <w:tcW w:w="2378" w:type="dxa"/>
+            <w:tcW w:w="2377" w:type="dxa"/>
             <w:tcBorders>
               <w:top w:val="single" w:sz="4" w:space="0" w:color="000000"/>
               <w:left w:val="single" w:sz="4" w:space="0" w:color="DDDDDD"/>
@@ -7198,7 +7204,7 @@
         </w:tc>
         <w:tc>
           <w:tcPr>
-            <w:tcW w:w="1874" w:type="dxa"/>
+            <w:tcW w:w="1875" w:type="dxa"/>
             <w:tcBorders>
               <w:top w:val="single" w:sz="4" w:space="0" w:color="000000"/>
               <w:left w:val="single" w:sz="4" w:space="0" w:color="DDDDDD"/>
@@ -7220,7 +7226,7 @@
         </w:tc>
         <w:tc>
           <w:tcPr>
-            <w:tcW w:w="1935" w:type="dxa"/>
+            <w:tcW w:w="1934" w:type="dxa"/>
             <w:tcBorders>
               <w:top w:val="single" w:sz="4" w:space="0" w:color="000000"/>
               <w:left w:val="single" w:sz="4" w:space="0" w:color="DDDDDD"/>
@@ -7242,7 +7248,7 @@
         </w:tc>
         <w:tc>
           <w:tcPr>
-            <w:tcW w:w="1645" w:type="dxa"/>
+            <w:tcW w:w="1646" w:type="dxa"/>
             <w:tcBorders>
               <w:top w:val="single" w:sz="4" w:space="0" w:color="000000"/>
               <w:left w:val="single" w:sz="4" w:space="0" w:color="DDDDDD"/>
@@ -7268,7 +7274,7 @@
         <w:trPr/>
         <w:tc>
           <w:tcPr>
-            <w:tcW w:w="2378" w:type="dxa"/>
+            <w:tcW w:w="2377" w:type="dxa"/>
             <w:tcBorders>
               <w:top w:val="single" w:sz="4" w:space="0" w:color="DDDDDD"/>
               <w:left w:val="single" w:sz="4" w:space="0" w:color="DDDDDD"/>
@@ -7323,7 +7329,7 @@
         </w:tc>
         <w:tc>
           <w:tcPr>
-            <w:tcW w:w="1874" w:type="dxa"/>
+            <w:tcW w:w="1875" w:type="dxa"/>
             <w:tcBorders>
               <w:top w:val="single" w:sz="4" w:space="0" w:color="DDDDDD"/>
               <w:left w:val="single" w:sz="4" w:space="0" w:color="DDDDDD"/>
@@ -7345,7 +7351,7 @@
         </w:tc>
         <w:tc>
           <w:tcPr>
-            <w:tcW w:w="1935" w:type="dxa"/>
+            <w:tcW w:w="1934" w:type="dxa"/>
             <w:tcBorders>
               <w:top w:val="single" w:sz="4" w:space="0" w:color="DDDDDD"/>
               <w:left w:val="single" w:sz="4" w:space="0" w:color="DDDDDD"/>
@@ -7367,7 +7373,7 @@
         </w:tc>
         <w:tc>
           <w:tcPr>
-            <w:tcW w:w="1645" w:type="dxa"/>
+            <w:tcW w:w="1646" w:type="dxa"/>
             <w:tcBorders>
               <w:top w:val="single" w:sz="4" w:space="0" w:color="DDDDDD"/>
               <w:left w:val="single" w:sz="4" w:space="0" w:color="DDDDDD"/>
@@ -7393,7 +7399,7 @@
         <w:trPr/>
         <w:tc>
           <w:tcPr>
-            <w:tcW w:w="2378" w:type="dxa"/>
+            <w:tcW w:w="2377" w:type="dxa"/>
             <w:tcBorders>
               <w:top w:val="single" w:sz="4" w:space="0" w:color="DDDDDD"/>
               <w:left w:val="single" w:sz="4" w:space="0" w:color="DDDDDD"/>
@@ -7436,7 +7442,7 @@
         </w:tc>
         <w:tc>
           <w:tcPr>
-            <w:tcW w:w="1874" w:type="dxa"/>
+            <w:tcW w:w="1875" w:type="dxa"/>
             <w:tcBorders>
               <w:top w:val="single" w:sz="4" w:space="0" w:color="DDDDDD"/>
               <w:left w:val="single" w:sz="4" w:space="0" w:color="DDDDDD"/>
@@ -7458,7 +7464,7 @@
         </w:tc>
         <w:tc>
           <w:tcPr>
-            <w:tcW w:w="1935" w:type="dxa"/>
+            <w:tcW w:w="1934" w:type="dxa"/>
             <w:tcBorders>
               <w:top w:val="single" w:sz="4" w:space="0" w:color="DDDDDD"/>
               <w:left w:val="single" w:sz="4" w:space="0" w:color="DDDDDD"/>
@@ -7480,7 +7486,7 @@
         </w:tc>
         <w:tc>
           <w:tcPr>
-            <w:tcW w:w="1645" w:type="dxa"/>
+            <w:tcW w:w="1646" w:type="dxa"/>
             <w:tcBorders>
               <w:top w:val="single" w:sz="4" w:space="0" w:color="DDDDDD"/>
               <w:left w:val="single" w:sz="4" w:space="0" w:color="DDDDDD"/>
@@ -7508,7 +7514,7 @@
         <w:trPr/>
         <w:tc>
           <w:tcPr>
-            <w:tcW w:w="2378" w:type="dxa"/>
+            <w:tcW w:w="2377" w:type="dxa"/>
             <w:tcBorders>
               <w:top w:val="single" w:sz="4" w:space="0" w:color="000000"/>
               <w:left w:val="single" w:sz="4" w:space="0" w:color="DDDDDD"/>
@@ -7551,7 +7557,7 @@
         </w:tc>
         <w:tc>
           <w:tcPr>
-            <w:tcW w:w="1874" w:type="dxa"/>
+            <w:tcW w:w="1875" w:type="dxa"/>
             <w:tcBorders>
               <w:top w:val="single" w:sz="4" w:space="0" w:color="000000"/>
               <w:left w:val="single" w:sz="4" w:space="0" w:color="DDDDDD"/>
@@ -7573,7 +7579,7 @@
         </w:tc>
         <w:tc>
           <w:tcPr>
-            <w:tcW w:w="1935" w:type="dxa"/>
+            <w:tcW w:w="1934" w:type="dxa"/>
             <w:tcBorders>
               <w:top w:val="single" w:sz="4" w:space="0" w:color="000000"/>
               <w:left w:val="single" w:sz="4" w:space="0" w:color="DDDDDD"/>
@@ -7595,7 +7601,7 @@
         </w:tc>
         <w:tc>
           <w:tcPr>
-            <w:tcW w:w="1645" w:type="dxa"/>
+            <w:tcW w:w="1646" w:type="dxa"/>
             <w:tcBorders>
               <w:top w:val="single" w:sz="4" w:space="0" w:color="000000"/>
               <w:left w:val="single" w:sz="4" w:space="0" w:color="DDDDDD"/>
@@ -7621,7 +7627,7 @@
         <w:trPr/>
         <w:tc>
           <w:tcPr>
-            <w:tcW w:w="2378" w:type="dxa"/>
+            <w:tcW w:w="2377" w:type="dxa"/>
             <w:tcBorders>
               <w:top w:val="single" w:sz="4" w:space="0" w:color="DDDDDD"/>
               <w:left w:val="single" w:sz="4" w:space="0" w:color="DDDDDD"/>
@@ -7665,7 +7671,7 @@
         </w:tc>
         <w:tc>
           <w:tcPr>
-            <w:tcW w:w="1874" w:type="dxa"/>
+            <w:tcW w:w="1875" w:type="dxa"/>
             <w:tcBorders>
               <w:top w:val="single" w:sz="4" w:space="0" w:color="DDDDDD"/>
               <w:left w:val="single" w:sz="4" w:space="0" w:color="DDDDDD"/>
@@ -7687,7 +7693,7 @@
         </w:tc>
         <w:tc>
           <w:tcPr>
-            <w:tcW w:w="1935" w:type="dxa"/>
+            <w:tcW w:w="1934" w:type="dxa"/>
             <w:tcBorders>
               <w:top w:val="single" w:sz="4" w:space="0" w:color="DDDDDD"/>
               <w:left w:val="single" w:sz="4" w:space="0" w:color="DDDDDD"/>
@@ -7709,7 +7715,7 @@
         </w:tc>
         <w:tc>
           <w:tcPr>
-            <w:tcW w:w="1645" w:type="dxa"/>
+            <w:tcW w:w="1646" w:type="dxa"/>
             <w:tcBorders>
               <w:top w:val="single" w:sz="4" w:space="0" w:color="DDDDDD"/>
               <w:left w:val="single" w:sz="4" w:space="0" w:color="DDDDDD"/>
@@ -7735,7 +7741,7 @@
         <w:trPr/>
         <w:tc>
           <w:tcPr>
-            <w:tcW w:w="2378" w:type="dxa"/>
+            <w:tcW w:w="2377" w:type="dxa"/>
             <w:tcBorders>
               <w:top w:val="single" w:sz="4" w:space="0" w:color="DDDDDD"/>
               <w:left w:val="single" w:sz="4" w:space="0" w:color="DDDDDD"/>
@@ -7778,7 +7784,7 @@
         </w:tc>
         <w:tc>
           <w:tcPr>
-            <w:tcW w:w="1874" w:type="dxa"/>
+            <w:tcW w:w="1875" w:type="dxa"/>
             <w:tcBorders>
               <w:top w:val="single" w:sz="4" w:space="0" w:color="DDDDDD"/>
               <w:left w:val="single" w:sz="4" w:space="0" w:color="DDDDDD"/>
@@ -7800,7 +7806,7 @@
         </w:tc>
         <w:tc>
           <w:tcPr>
-            <w:tcW w:w="1935" w:type="dxa"/>
+            <w:tcW w:w="1934" w:type="dxa"/>
             <w:tcBorders>
               <w:top w:val="single" w:sz="4" w:space="0" w:color="DDDDDD"/>
               <w:left w:val="single" w:sz="4" w:space="0" w:color="DDDDDD"/>
@@ -7822,7 +7828,7 @@
         </w:tc>
         <w:tc>
           <w:tcPr>
-            <w:tcW w:w="1645" w:type="dxa"/>
+            <w:tcW w:w="1646" w:type="dxa"/>
             <w:tcBorders>
               <w:top w:val="single" w:sz="4" w:space="0" w:color="DDDDDD"/>
               <w:left w:val="single" w:sz="4" w:space="0" w:color="DDDDDD"/>
@@ -7848,7 +7854,7 @@
         <w:trPr/>
         <w:tc>
           <w:tcPr>
-            <w:tcW w:w="2378" w:type="dxa"/>
+            <w:tcW w:w="2377" w:type="dxa"/>
             <w:tcBorders>
               <w:top w:val="single" w:sz="4" w:space="0" w:color="000000"/>
               <w:left w:val="single" w:sz="4" w:space="0" w:color="DDDDDD"/>
@@ -7891,7 +7897,7 @@
         </w:tc>
         <w:tc>
           <w:tcPr>
-            <w:tcW w:w="1874" w:type="dxa"/>
+            <w:tcW w:w="1875" w:type="dxa"/>
             <w:tcBorders>
               <w:top w:val="single" w:sz="4" w:space="0" w:color="000000"/>
               <w:left w:val="single" w:sz="4" w:space="0" w:color="DDDDDD"/>
@@ -7913,7 +7919,7 @@
         </w:tc>
         <w:tc>
           <w:tcPr>
-            <w:tcW w:w="1935" w:type="dxa"/>
+            <w:tcW w:w="1934" w:type="dxa"/>
             <w:tcBorders>
               <w:top w:val="single" w:sz="4" w:space="0" w:color="000000"/>
               <w:left w:val="single" w:sz="4" w:space="0" w:color="DDDDDD"/>
@@ -7935,7 +7941,7 @@
         </w:tc>
         <w:tc>
           <w:tcPr>
-            <w:tcW w:w="1645" w:type="dxa"/>
+            <w:tcW w:w="1646" w:type="dxa"/>
             <w:tcBorders>
               <w:top w:val="single" w:sz="4" w:space="0" w:color="000000"/>
               <w:left w:val="single" w:sz="4" w:space="0" w:color="DDDDDD"/>
@@ -7960,7 +7966,7 @@
     </w:tbl>
     <w:p>
       <w:pPr>
-        <w:pStyle w:val="TextBody"/>
+        <w:pStyle w:val="BodyText"/>
         <w:rPr/>
       </w:pPr>
       <w:r>
@@ -8953,10 +8959,10 @@
     <w:pPr>
       <w:widowControl/>
       <w:suppressAutoHyphens w:val="true"/>
-      <w:overflowPunct w:val="true"/>
+      <w:overflowPunct w:val="false"/>
       <w:bidi w:val="0"/>
       <w:spacing w:before="0" w:after="0"/>
-      <w:ind w:left="0" w:right="0" w:hanging="0"/>
+      <w:ind w:hanging="0" w:left="0" w:right="0"/>
       <w:jc w:val="left"/>
     </w:pPr>
     <w:rPr>
@@ -8969,9 +8975,9 @@
     </w:rPr>
   </w:style>
   <w:style w:type="paragraph" w:styleId="Heading1">
-    <w:name w:val="Heading 1"/>
+    <w:name w:val="heading 1"/>
     <w:basedOn w:val="Heading"/>
-    <w:next w:val="TextBody"/>
+    <w:next w:val="BodyText"/>
     <w:qFormat/>
     <w:pPr>
       <w:numPr>
@@ -8979,7 +8985,7 @@
         <w:numId w:val="1"/>
       </w:numPr>
       <w:spacing w:before="567" w:after="142"/>
-      <w:ind w:left="0" w:right="0" w:hanging="0"/>
+      <w:ind w:hanging="0" w:left="0" w:right="0"/>
       <w:jc w:val="left"/>
       <w:outlineLvl w:val="0"/>
     </w:pPr>
@@ -8991,13 +8997,13 @@
     </w:rPr>
   </w:style>
   <w:style w:type="paragraph" w:styleId="Heading2">
-    <w:name w:val="Heading 2"/>
+    <w:name w:val="heading 2"/>
     <w:basedOn w:val="Heading"/>
-    <w:next w:val="TextBody"/>
+    <w:next w:val="BodyText"/>
     <w:qFormat/>
     <w:pPr>
       <w:spacing w:before="198" w:after="119"/>
-      <w:ind w:left="0" w:right="0" w:hanging="0"/>
+      <w:ind w:hanging="0" w:left="0" w:right="0"/>
       <w:outlineLvl w:val="1"/>
     </w:pPr>
     <w:rPr>
@@ -9009,9 +9015,9 @@
     </w:rPr>
   </w:style>
   <w:style w:type="paragraph" w:styleId="Heading3">
-    <w:name w:val="Heading 3"/>
+    <w:name w:val="heading 3"/>
     <w:basedOn w:val="Heading"/>
-    <w:next w:val="TextBody"/>
+    <w:next w:val="BodyText"/>
     <w:qFormat/>
     <w:pPr>
       <w:numPr>
@@ -9028,7 +9034,7 @@
       <w:szCs w:val="28"/>
     </w:rPr>
   </w:style>
-  <w:style w:type="character" w:styleId="InternetLink">
+  <w:style w:type="character" w:styleId="Hyperlink">
     <w:name w:val="Hyperlink"/>
     <w:rPr>
       <w:color w:val="000080"/>
@@ -9036,7 +9042,7 @@
       <w:lang w:val="zxx" w:eastAsia="zxx" w:bidi="zxx"/>
     </w:rPr>
   </w:style>
-  <w:style w:type="character" w:styleId="VisitedInternetLink">
+  <w:style w:type="character" w:styleId="FollowedHyperlink">
     <w:name w:val="FollowedHyperlink"/>
     <w:rPr>
       <w:color w:val="800000"/>
@@ -9066,7 +9072,7 @@
   <w:style w:type="paragraph" w:styleId="Heading">
     <w:name w:val="Heading"/>
     <w:basedOn w:val="Normal"/>
-    <w:next w:val="TextBody"/>
+    <w:next w:val="BodyText"/>
     <w:qFormat/>
     <w:pPr>
       <w:keepNext w:val="true"/>
@@ -9079,7 +9085,7 @@
       <w:szCs w:val="28"/>
     </w:rPr>
   </w:style>
-  <w:style w:type="paragraph" w:styleId="TextBody">
+  <w:style w:type="paragraph" w:styleId="BodyText">
     <w:name w:val="Body Text"/>
     <w:basedOn w:val="Normal"/>
     <w:pPr>
@@ -9089,14 +9095,14 @@
   </w:style>
   <w:style w:type="paragraph" w:styleId="List">
     <w:name w:val="List"/>
-    <w:basedOn w:val="TextBody"/>
+    <w:basedOn w:val="BodyText"/>
     <w:pPr/>
     <w:rPr>
       <w:rFonts w:cs="Arial Unicode MS"/>
     </w:rPr>
   </w:style>
   <w:style w:type="paragraph" w:styleId="Caption">
-    <w:name w:val="Caption"/>
+    <w:name w:val="caption"/>
     <w:basedOn w:val="Normal"/>
     <w:qFormat/>
     <w:pPr>
@@ -9125,7 +9131,7 @@
   <w:style w:type="paragraph" w:styleId="Title">
     <w:name w:val="Title"/>
     <w:basedOn w:val="Heading"/>
-    <w:next w:val="TextBody"/>
+    <w:next w:val="BodyText"/>
     <w:qFormat/>
     <w:pPr>
       <w:spacing w:before="238" w:after="119"/>
@@ -9140,7 +9146,7 @@
   </w:style>
   <w:style w:type="paragraph" w:styleId="Author">
     <w:name w:val="Author"/>
-    <w:basedOn w:val="TextBody"/>
+    <w:basedOn w:val="BodyText"/>
     <w:qFormat/>
     <w:pPr>
       <w:jc w:val="left"/>
@@ -9150,23 +9156,23 @@
       <w:i/>
     </w:rPr>
   </w:style>
-  <w:style w:type="paragraph" w:styleId="Quotations">
-    <w:name w:val="Quotations"/>
+  <w:style w:type="paragraph" w:styleId="BlockQuotation">
+    <w:name w:val="Block Quotation"/>
     <w:basedOn w:val="Normal"/>
     <w:qFormat/>
     <w:pPr>
       <w:spacing w:lineRule="auto" w:line="276" w:before="0" w:after="283"/>
-      <w:ind w:left="567" w:right="567" w:hanging="0"/>
+      <w:ind w:hanging="0" w:left="567" w:right="567"/>
     </w:pPr>
     <w:rPr/>
   </w:style>
   <w:style w:type="paragraph" w:styleId="Abstract">
     <w:name w:val="Abstract"/>
-    <w:basedOn w:val="TextBody"/>
+    <w:basedOn w:val="BodyText"/>
     <w:qFormat/>
     <w:pPr>
       <w:spacing w:before="0" w:after="142"/>
-      <w:ind w:left="567" w:right="567" w:hanging="0"/>
+      <w:ind w:hanging="0" w:left="567" w:right="567"/>
     </w:pPr>
     <w:rPr>
       <w:i/>
@@ -9180,7 +9186,7 @@
     <w:pPr>
       <w:pageBreakBefore/>
       <w:suppressLineNumbers/>
-      <w:ind w:left="0" w:right="0" w:hanging="0"/>
+      <w:ind w:hanging="0" w:left="0" w:right="0"/>
     </w:pPr>
     <w:rPr>
       <w:b/>
@@ -9189,65 +9195,65 @@
       <w:szCs w:val="32"/>
     </w:rPr>
   </w:style>
-  <w:style w:type="paragraph" w:styleId="Contents1">
-    <w:name w:val="TOC 1"/>
+  <w:style w:type="paragraph" w:styleId="TOC1">
+    <w:name w:val="toc 1"/>
     <w:basedOn w:val="Index"/>
     <w:pPr>
       <w:tabs>
         <w:tab w:val="clear" w:pos="720"/>
         <w:tab w:val="right" w:pos="9638" w:leader="dot"/>
       </w:tabs>
-      <w:ind w:left="0" w:right="0" w:hanging="0"/>
+      <w:ind w:hanging="0" w:left="0" w:right="0"/>
     </w:pPr>
     <w:rPr/>
   </w:style>
   <w:style w:type="paragraph" w:styleId="Reference">
     <w:name w:val="Reference"/>
-    <w:basedOn w:val="TextBody"/>
+    <w:basedOn w:val="BodyText"/>
     <w:qFormat/>
     <w:pPr>
       <w:tabs>
         <w:tab w:val="clear" w:pos="720"/>
       </w:tabs>
       <w:spacing w:before="0" w:after="142"/>
-      <w:ind w:left="283" w:right="0" w:hanging="283"/>
+      <w:ind w:hanging="283" w:left="283" w:right="0"/>
     </w:pPr>
     <w:rPr/>
   </w:style>
-  <w:style w:type="paragraph" w:styleId="Contents2">
-    <w:name w:val="TOC 2"/>
+  <w:style w:type="paragraph" w:styleId="TOC2">
+    <w:name w:val="toc 2"/>
     <w:basedOn w:val="Index"/>
     <w:pPr>
       <w:tabs>
         <w:tab w:val="clear" w:pos="720"/>
         <w:tab w:val="right" w:pos="9355" w:leader="dot"/>
       </w:tabs>
-      <w:ind w:left="283" w:right="0" w:hanging="0"/>
+      <w:ind w:hanging="0" w:left="283" w:right="0"/>
     </w:pPr>
     <w:rPr/>
   </w:style>
   <w:style w:type="paragraph" w:styleId="FigureCaption">
     <w:name w:val="Figure Caption"/>
-    <w:basedOn w:val="TextBody"/>
+    <w:basedOn w:val="BodyText"/>
     <w:qFormat/>
     <w:pPr>
       <w:tabs>
         <w:tab w:val="clear" w:pos="720"/>
       </w:tabs>
       <w:spacing w:before="0" w:after="142"/>
-      <w:ind w:left="283" w:right="0" w:hanging="283"/>
+      <w:ind w:hanging="283" w:left="283" w:right="0"/>
     </w:pPr>
     <w:rPr/>
   </w:style>
-  <w:style w:type="paragraph" w:styleId="Contents3">
-    <w:name w:val="TOC 3"/>
+  <w:style w:type="paragraph" w:styleId="TOC3">
+    <w:name w:val="toc 3"/>
     <w:basedOn w:val="Index"/>
     <w:pPr>
       <w:tabs>
         <w:tab w:val="clear" w:pos="720"/>
         <w:tab w:val="right" w:pos="9072" w:leader="dot"/>
       </w:tabs>
-      <w:ind w:left="566" w:right="0" w:hanging="0"/>
+      <w:ind w:hanging="0" w:left="566" w:right="0"/>
     </w:pPr>
     <w:rPr/>
   </w:style>
@@ -9274,4 +9280,110 @@
     </w:rPr>
   </w:style>
 </w:styles>
+</file>
+
+<file path=word/theme/theme1.xml><?xml version="1.0" encoding="utf-8"?>
+<a:theme xmlns:a="http://schemas.openxmlformats.org/drawingml/2006/main" xmlns:r="http://schemas.openxmlformats.org/officeDocument/2006/relationships" name="Office">
+  <a:themeElements>
+    <a:clrScheme name="LibreOffice">
+      <a:dk1>
+        <a:srgbClr val="000000"/>
+      </a:dk1>
+      <a:lt1>
+        <a:srgbClr val="ffffff"/>
+      </a:lt1>
+      <a:dk2>
+        <a:srgbClr val="000000"/>
+      </a:dk2>
+      <a:lt2>
+        <a:srgbClr val="ffffff"/>
+      </a:lt2>
+      <a:accent1>
+        <a:srgbClr val="18a303"/>
+      </a:accent1>
+      <a:accent2>
+        <a:srgbClr val="0369a3"/>
+      </a:accent2>
+      <a:accent3>
+        <a:srgbClr val="a33e03"/>
+      </a:accent3>
+      <a:accent4>
+        <a:srgbClr val="8e03a3"/>
+      </a:accent4>
+      <a:accent5>
+        <a:srgbClr val="c99c00"/>
+      </a:accent5>
+      <a:accent6>
+        <a:srgbClr val="c9211e"/>
+      </a:accent6>
+      <a:hlink>
+        <a:srgbClr val="0000ee"/>
+      </a:hlink>
+      <a:folHlink>
+        <a:srgbClr val="551a8b"/>
+      </a:folHlink>
+    </a:clrScheme>
+    <a:fontScheme name="Office">
+      <a:majorFont>
+        <a:latin typeface="Arial" pitchFamily="0" charset="1"/>
+        <a:ea typeface="DejaVu Sans" pitchFamily="0" charset="1"/>
+        <a:cs typeface="DejaVu Sans" pitchFamily="0" charset="1"/>
+      </a:majorFont>
+      <a:minorFont>
+        <a:latin typeface="Arial" pitchFamily="0" charset="1"/>
+        <a:ea typeface="DejaVu Sans" pitchFamily="0" charset="1"/>
+        <a:cs typeface="DejaVu Sans" pitchFamily="0" charset="1"/>
+      </a:minorFont>
+    </a:fontScheme>
+    <a:fmtScheme>
+      <a:fillStyleLst>
+        <a:solidFill>
+          <a:schemeClr val="phClr"/>
+        </a:solidFill>
+        <a:solidFill>
+          <a:schemeClr val="phClr"/>
+        </a:solidFill>
+        <a:solidFill>
+          <a:schemeClr val="phClr"/>
+        </a:solidFill>
+      </a:fillStyleLst>
+      <a:lnStyleLst>
+        <a:ln w="6350" cap="flat" cmpd="sng" algn="ctr">
+          <a:prstDash val="solid"/>
+          <a:miter/>
+        </a:ln>
+        <a:ln w="6350" cap="flat" cmpd="sng" algn="ctr">
+          <a:prstDash val="solid"/>
+          <a:miter/>
+        </a:ln>
+        <a:ln w="6350" cap="flat" cmpd="sng" algn="ctr">
+          <a:prstDash val="solid"/>
+          <a:miter/>
+        </a:ln>
+      </a:lnStyleLst>
+      <a:effectStyleLst>
+        <a:effectStyle>
+          <a:effectLst/>
+        </a:effectStyle>
+        <a:effectStyle>
+          <a:effectLst/>
+        </a:effectStyle>
+        <a:effectStyle>
+          <a:effectLst/>
+        </a:effectStyle>
+      </a:effectStyleLst>
+      <a:bgFillStyleLst>
+        <a:solidFill>
+          <a:schemeClr val="phClr"/>
+        </a:solidFill>
+        <a:solidFill>
+          <a:schemeClr val="phClr"/>
+        </a:solidFill>
+        <a:solidFill>
+          <a:schemeClr val="phClr"/>
+        </a:solidFill>
+      </a:bgFillStyleLst>
+    </a:fmtScheme>
+  </a:themeElements>
+</a:theme>
 </file>
</xml_diff>

<commit_message>
Updated until "Method 1. Scaling from juvenile ?Barosaurus vertebrae"
</commit_message>
<xml_diff>
--- a/TaylorWedel-giant-barosaurus.docx
+++ b/TaylorWedel-giant-barosaurus.docx
@@ -189,21 +189,119 @@
           <w:i w:val="false"/>
           <w:iCs w:val="false"/>
         </w:rPr>
-        <w:t xml:space="preserve">BYU field jacket 3GR was collected from the Jensen/Jensen quarry, Utah, in 1966 but only recently prepared. It contains three cervical vertebrae, designated A, B and C, anterior to posterior. They belong to </w:t>
-      </w:r>
-      <w:r>
-        <w:rPr>
-          <w:i/>
-          <w:iCs/>
-        </w:rPr>
-        <w:t>Barosaurus</w:t>
+        <w:t xml:space="preserve">BYU field jacket 3GR was collected from the Jensen/Jensen quarry, Utah, in 1966 but only recently prepared. It contains three cervical vertebrae, designated A, B and C, anterior to posterior. They </w:t>
       </w:r>
       <w:r>
         <w:rPr>
           <w:i w:val="false"/>
           <w:iCs w:val="false"/>
         </w:rPr>
-        <w:t xml:space="preserve"> based on elongation, broad prezygapophyseal facets, “hinged” prezygapophyseal rami with dorsomedial and dorsolateral faces, narrow, posteriorly set diapophyses bearing posterior tubercles, and wing-like postzygadiapophyseal laminae. Based on spine bifurcation, vertebra C is C9–C11. The centra of the AMNH cervicals C9–11 are 685, 737 and 775 mm long. That of vertebra C measures 1220 mm, making it 1.57–1.78 times longer. This suggests a neck length of 13.3–15.1 m based on the established length of 8.5 m for the AMNH specimen.</w:t>
+        <w:t>can be identified as bel</w:t>
+      </w:r>
+      <w:r>
+        <w:rPr>
+          <w:i w:val="false"/>
+          <w:iCs w:val="false"/>
+        </w:rPr>
+        <w:t>o</w:t>
+      </w:r>
+      <w:r>
+        <w:rPr>
+          <w:i w:val="false"/>
+          <w:iCs w:val="false"/>
+        </w:rPr>
+        <w:t>nging to</w:t>
+      </w:r>
+      <w:r>
+        <w:rPr>
+          <w:i w:val="false"/>
+          <w:iCs w:val="false"/>
+        </w:rPr>
+        <w:t xml:space="preserve"> </w:t>
+      </w:r>
+      <w:r>
+        <w:rPr>
+          <w:i/>
+          <w:iCs/>
+        </w:rPr>
+        <w:t>Barosaurus</w:t>
+      </w:r>
+      <w:r>
+        <w:rPr>
+          <w:i w:val="false"/>
+          <w:iCs w:val="false"/>
+        </w:rPr>
+        <w:t xml:space="preserve"> based on elongation, broad prezygapophyseal facets, “hinged” prezygapophyseal rami with dorsomedial and dorsolateral faces, narrow, posteriorly set diapophyses bearing posterior tubercles, and wing-like postzygadiapophyseal laminae. Based on spine bifurcation, vertebra C is </w:t>
+      </w:r>
+      <w:r>
+        <w:rPr>
+          <w:i w:val="false"/>
+          <w:iCs w:val="false"/>
+        </w:rPr>
+        <w:t xml:space="preserve">probably </w:t>
+      </w:r>
+      <w:r>
+        <w:rPr>
+          <w:i w:val="false"/>
+          <w:iCs w:val="false"/>
+        </w:rPr>
+        <w:t xml:space="preserve">C9, </w:t>
+      </w:r>
+      <w:r>
+        <w:rPr>
+          <w:i w:val="false"/>
+          <w:iCs w:val="false"/>
+        </w:rPr>
+        <w:t xml:space="preserve">C10 or </w:t>
+      </w:r>
+      <w:r>
+        <w:rPr>
+          <w:i w:val="false"/>
+          <w:iCs w:val="false"/>
+        </w:rPr>
+        <w:t>C11. The centra of the AMNH cervicals C9–11 are 685, 737 and 775 mm long. That of vertebra C measures 1220 mm, making it 1.57–1.78 times longer. This suggests a neck length of 13.</w:t>
+      </w:r>
+      <w:r>
+        <w:rPr>
+          <w:i w:val="false"/>
+          <w:iCs w:val="false"/>
+        </w:rPr>
+        <w:t>7</w:t>
+      </w:r>
+      <w:r>
+        <w:rPr>
+          <w:i w:val="false"/>
+          <w:iCs w:val="false"/>
+        </w:rPr>
+        <w:t>–15.</w:t>
+      </w:r>
+      <w:r>
+        <w:rPr>
+          <w:i w:val="false"/>
+          <w:iCs w:val="false"/>
+        </w:rPr>
+        <w:t>6</w:t>
+      </w:r>
+      <w:r>
+        <w:rPr>
+          <w:i w:val="false"/>
+          <w:iCs w:val="false"/>
+        </w:rPr>
+        <w:t xml:space="preserve"> m based on the established length of 8.</w:t>
+      </w:r>
+      <w:r>
+        <w:rPr>
+          <w:i w:val="false"/>
+          <w:iCs w:val="false"/>
+        </w:rPr>
+        <w:t>7</w:t>
+      </w:r>
+      <w:r>
+        <w:rPr>
+          <w:i w:val="false"/>
+          <w:iCs w:val="false"/>
+        </w:rPr>
+        <w:t>5 m for the AMNH specimen.</w:t>
       </w:r>
     </w:p>
     <w:p>
@@ -248,7 +346,28 @@
           <w:i w:val="false"/>
           <w:iCs w:val="false"/>
         </w:rPr>
-        <w:t xml:space="preserve"> based on the characters above. At 1370 mm in total length, it is exactly twice the length of the AMNH C9, suggesting a neck 17 m long.</w:t>
+        <w:t xml:space="preserve"> based on the characters above. At 1370 mm in total length, it is exactly twice the length of the AMNH C9, suggesting a neck 17.</w:t>
+      </w:r>
+      <w:r>
+        <w:rPr>
+          <w:i w:val="false"/>
+          <w:iCs w:val="false"/>
+        </w:rPr>
+        <w:t>5</w:t>
+      </w:r>
+      <w:r>
+        <w:rPr>
+          <w:i w:val="false"/>
+          <w:iCs w:val="false"/>
+        </w:rPr>
+        <w:t xml:space="preserve"> m long — </w:t>
+      </w:r>
+      <w:r>
+        <w:rPr>
+          <w:i w:val="false"/>
+          <w:iCs w:val="false"/>
+        </w:rPr>
+        <w:t>eight times the 2.2 m neck of the world-record giraffe.</w:t>
       </w:r>
     </w:p>
     <w:p>
@@ -958,7 +1077,15 @@
       </w:r>
       <w:r>
         <w:rPr/>
-        <w:t xml:space="preserve"> elements mentioned in Marsh’s description were caudal vertebrae, and a single mid-caudal centrum was illustrated (Marsh 1890: figures 1–2). Marsh noted only that the caudals resembled those of </w:t>
+        <w:t xml:space="preserve"> elements mentioned in Marsh’s description were caudal vertebrae, and a single mid-caudal centrum was illustrated </w:t>
+      </w:r>
+      <w:r>
+        <w:rPr/>
+        <w:t xml:space="preserve">in left lateral and anterior sectioned views </w:t>
+      </w:r>
+      <w:r>
+        <w:rPr/>
+        <w:t xml:space="preserve">(Marsh 1890: figures 1–2). Marsh noted only that the caudals resembled those of </w:t>
       </w:r>
       <w:r>
         <w:rPr>
@@ -1053,7 +1180,15 @@
       </w:r>
       <w:r>
         <w:rPr/>
-        <w:t xml:space="preserve"> material from Dinosaur National Monument; the remaining bones are casts from various sources (David Evans, pers. comm., 2022). The specimen is however largely uninformative as regards cervical morphology: signage in the public gallery indicates that only three cervicals — probably 12, 13 and 16 — are real fossil material, and they are all badly damaged. Garth Dallman (pers. comm., 2022) confirms that the missing vertebrae were filled in with casts from the Carnegie </w:t>
+        <w:t xml:space="preserve"> material from Dinosaur National Monument; the remaining bones are casts from various sources (David Evans, pers. comm., 2022). The specimen is however largely uninformative as regards cervical morphology, </w:t>
+      </w:r>
+      <w:r>
+        <w:rPr/>
+        <w:t>which is the focus of the present paper</w:t>
+      </w:r>
+      <w:r>
+        <w:rPr/>
+        <w:t xml:space="preserve">: signage in the public gallery indicates that only three cervicals — probably 12, 13 and 16 — are real fossil material, and they are all badly damaged. Garth Dallman (pers. comm., 2022) confirms that the missing vertebrae were filled in with casts from the Carnegie </w:t>
       </w:r>
       <w:r>
         <w:rPr>
@@ -1106,7 +1241,15 @@
       </w:pPr>
       <w:r>
         <w:rPr/>
-        <w:t>Other informative specimens have been described in recent years, including a fine partial juvenile skeleton (Melstrom et al. (2016). But from the neck, only two or three vertebrae are preserved, and that are both morphologically different from those of adult specimens and partially embedded in matrix. Also of interest is a sequence of five dorsal vertebrae from another juvenile (Hanik et al. 2017), but there is no cervical material at all in this case.</w:t>
+        <w:t>Other informative specimens have been described in recent years, including a fine partial juvenile skeleton (Melstrom et al. 2016). But from the neck, only two or three vertebrae are preserved, and th</w:t>
+      </w:r>
+      <w:r>
+        <w:rPr/>
+        <w:t>ey</w:t>
+      </w:r>
+      <w:r>
+        <w:rPr/>
+        <w:t xml:space="preserve"> are both morphologically different from those of adult specimens and partially embedded in matrix. Also of interest is a sequence of five dorsal vertebrae from another juvenile (Hanik et al. 2017), but there is no cervical material at all in this case.</w:t>
       </w:r>
     </w:p>
     <w:p>
@@ -1254,7 +1397,35 @@
           <w:b w:val="false"/>
           <w:bCs w:val="false"/>
         </w:rPr>
-        <w:t>CRL — cervical rib loop, i.e. the loop connected to the lateral face of the centrum and formed by the diapophysis above, the parapophysis below and the cervical rib itself lateral. Homologous to the ansa costotransversaria in birds, but the morphology is very different in sauropods where the loop itself is proportionally thinner and the foramen transversarium in the middle is broader.</w:t>
+        <w:t xml:space="preserve">CRL — cervical rib loop, i.e. the loop connected to the lateral face of the centrum and formed by the diapophysis above, the parapophysis below and the cervical rib itself </w:t>
+      </w:r>
+      <w:r>
+        <w:rPr>
+          <w:b w:val="false"/>
+          <w:bCs w:val="false"/>
+        </w:rPr>
+        <w:t>ventro</w:t>
+      </w:r>
+      <w:r>
+        <w:rPr>
+          <w:b w:val="false"/>
+          <w:bCs w:val="false"/>
+        </w:rPr>
+        <w:t>lateral</w:t>
+      </w:r>
+      <w:r>
+        <w:rPr>
+          <w:b w:val="false"/>
+          <w:bCs w:val="false"/>
+        </w:rPr>
+        <w:t>ly</w:t>
+      </w:r>
+      <w:r>
+        <w:rPr>
+          <w:b w:val="false"/>
+          <w:bCs w:val="false"/>
+        </w:rPr>
+        <w:t>. Homologous to the ansa costotransversaria in birds, but the morphology is very different in sauropods where the loop itself is proportionally thinner and the foramen transversarium in the middle is broader.</w:t>
       </w:r>
     </w:p>
     <w:p>
@@ -1390,7 +1561,15 @@
       </w:pPr>
       <w:r>
         <w:rPr/>
-        <w:t xml:space="preserve">First, the vertebrae are presently entombed under a glass walkway in a public gallery of the Museum, where they are effectively unavailable for scientific purposes. The walkway has become scuffed over time, becoming increasingly opaque, so that it is difficult to observe the vertebrae in dorsal view: the illustration in Taylor and Wedel (2016:figure 10) were obtained by shooting down through the translucent glass, and extensively manipulating the resulting photographs digitally, and even then the resolution is poor. Neither can the vertebrae be meaningfully observed in lateral view, as the walkways that runs above them is immediately behind a mounted skeleton of </w:t>
+        <w:t>First, the vertebrae are presently entombed under a glass walkway in a public gallery of the Museum, where they are effectively unavailable for scientific purposes. The walkway has become scuffed over time, becoming increasingly opaque, so that it is difficult to observe the vertebrae in dorsal view: the illustration</w:t>
+      </w:r>
+      <w:r>
+        <w:rPr/>
+        <w:t>s</w:t>
+      </w:r>
+      <w:r>
+        <w:rPr/>
+        <w:t xml:space="preserve"> in Taylor and Wedel (2016:figure 10) were obtained by shooting down through the translucent glass, and extensively manipulating the resulting photographs digitally, and even then the resolution is poor. Neither can the vertebrae be meaningfully observed in lateral view, as the walkway that runs above them is immediately behind a mounted skeleton of </w:t>
       </w:r>
       <w:r>
         <w:rPr>
@@ -1411,7 +1590,15 @@
       </w:pPr>
       <w:r>
         <w:rPr/>
-        <w:t xml:space="preserve">Second, only the last nine cervicals are preserved (along with the complete dorsal series). McIntosh (2005:45) considers these cervicals to be C8–C16: The number of cervicals is reckoned to be 16 on the basis that there are only nine dorsals, compared with ten in the closely related </w:t>
+        <w:t xml:space="preserve">Second, only the last nine cervicals are preserved (along with the complete dorsal series). McIntosh (2005:45) considers these cervicals to be C8–C16: </w:t>
+      </w:r>
+      <w:r>
+        <w:rPr/>
+        <w:t>t</w:t>
+      </w:r>
+      <w:r>
+        <w:rPr/>
+        <w:t xml:space="preserve">he number of cervicals is reckoned to be 16 on the basis that there are only nine dorsals, compared with ten in the closely related </w:t>
       </w:r>
       <w:r>
         <w:rPr>
@@ -1422,7 +1609,7 @@
       </w:r>
       <w:r>
         <w:rPr/>
-        <w:t>, and the most likely reason is that the first dorsal was recruited into the neck.) This assignment has been generally accepted, and will be followed here.</w:t>
+        <w:t>, and the most likely reason is that the first dorsal was recruited into the neck. This assignment has been generally accepted, and will be followed here.</w:t>
       </w:r>
     </w:p>
     <w:p>
@@ -1432,7 +1619,15 @@
       </w:pPr>
       <w:r>
         <w:rPr/>
-        <w:t xml:space="preserve">The sum of the total lengths of the nine preserved centra (from McIntosh 2005:table 2.1) is 6933 mm. However, since the anterior condyle of each vertebra will have been to come degree buried in the cotyle of its predecessor, it may be more appropriate to sum the “functional lengths” </w:t>
+        <w:t xml:space="preserve">The sum of the total lengths of the nine preserved centra (from McIntosh 2005:table 2.1) is 6933 mm. However, since the anterior condyle of each vertebra will have been to come degree </w:t>
+      </w:r>
+      <w:r>
+        <w:rPr/>
+        <w:t>embedded</w:t>
+      </w:r>
+      <w:r>
+        <w:rPr/>
+        <w:t xml:space="preserve"> in the cotyle of its predecessor, it may be more appropriate to sum the “functional lengths” </w:t>
       </w:r>
       <w:r>
         <w:rPr>
@@ -1443,7 +1638,31 @@
       </w:r>
       <w:r>
         <w:rPr/>
-        <w:t xml:space="preserve"> Taylor and Wedel (2013:6): the length of the centrum omitting the anterior condyle. Happily, McIntosh (2005:table 2.1) includes this information, and the sum of these lengths is 6166 mm — 89% the length when summing the full centrum lengths. Which of these totals should be used? Evidence is equivocal. As shown by Taylor and Wedel (2013:table 4), the thickness of cartilage on cervical vertebrae relative to the bony centrum varies among sauropods from 4.5% for </w:t>
+        <w:t xml:space="preserve"> Taylor and Wedel (2013:6): the length of the centrum omitting the anterior condyle. Happily, McIntosh (2005:table 2.1) includes this information, and the sum of these lengths is 6166 mm — 89% </w:t>
+      </w:r>
+      <w:r>
+        <w:rPr/>
+        <w:t xml:space="preserve">of </w:t>
+      </w:r>
+      <w:r>
+        <w:rPr/>
+        <w:t xml:space="preserve">the length when summing the full centrum lengths. Which of these totals should be used? Evidence is equivocal. As shown by Taylor and Wedel (2013:table 4), the thickness of </w:t>
+      </w:r>
+      <w:r>
+        <w:rPr/>
+        <w:t xml:space="preserve">articular </w:t>
+      </w:r>
+      <w:r>
+        <w:rPr/>
+        <w:t xml:space="preserve">cartilage on cervical vertebrae relative to the bony centrum </w:t>
+      </w:r>
+      <w:r>
+        <w:rPr/>
+        <w:t xml:space="preserve">length </w:t>
+      </w:r>
+      <w:r>
+        <w:rPr/>
+        <w:t xml:space="preserve">varies among sauropods from 4.5% for </w:t>
       </w:r>
       <w:r>
         <w:rPr>
@@ -6780,17 +6999,17 @@
         </w:tblCellMar>
       </w:tblPr>
       <w:tblGrid>
-        <w:gridCol w:w="2377"/>
+        <w:gridCol w:w="2376"/>
         <w:gridCol w:w="1806"/>
-        <w:gridCol w:w="1875"/>
-        <w:gridCol w:w="1934"/>
-        <w:gridCol w:w="1646"/>
+        <w:gridCol w:w="1876"/>
+        <w:gridCol w:w="1933"/>
+        <w:gridCol w:w="1647"/>
       </w:tblGrid>
       <w:tr>
         <w:trPr/>
         <w:tc>
           <w:tcPr>
-            <w:tcW w:w="2377" w:type="dxa"/>
+            <w:tcW w:w="2376" w:type="dxa"/>
             <w:tcBorders>
               <w:top w:val="single" w:sz="4" w:space="0" w:color="DDDDDD"/>
               <w:left w:val="single" w:sz="4" w:space="0" w:color="DDDDDD"/>
@@ -6846,7 +7065,7 @@
         </w:tc>
         <w:tc>
           <w:tcPr>
-            <w:tcW w:w="1875" w:type="dxa"/>
+            <w:tcW w:w="1876" w:type="dxa"/>
             <w:tcBorders>
               <w:top w:val="single" w:sz="4" w:space="0" w:color="DDDDDD"/>
               <w:left w:val="single" w:sz="4" w:space="0" w:color="DDDDDD"/>
@@ -6874,7 +7093,7 @@
         </w:tc>
         <w:tc>
           <w:tcPr>
-            <w:tcW w:w="1934" w:type="dxa"/>
+            <w:tcW w:w="1933" w:type="dxa"/>
             <w:tcBorders>
               <w:top w:val="single" w:sz="4" w:space="0" w:color="DDDDDD"/>
               <w:left w:val="single" w:sz="4" w:space="0" w:color="DDDDDD"/>
@@ -6902,7 +7121,7 @@
         </w:tc>
         <w:tc>
           <w:tcPr>
-            <w:tcW w:w="1646" w:type="dxa"/>
+            <w:tcW w:w="1647" w:type="dxa"/>
             <w:tcBorders>
               <w:top w:val="single" w:sz="4" w:space="0" w:color="DDDDDD"/>
               <w:left w:val="single" w:sz="4" w:space="0" w:color="DDDDDD"/>
@@ -6934,7 +7153,7 @@
         <w:trPr/>
         <w:tc>
           <w:tcPr>
-            <w:tcW w:w="2377" w:type="dxa"/>
+            <w:tcW w:w="2376" w:type="dxa"/>
             <w:tcBorders>
               <w:top w:val="single" w:sz="4" w:space="0" w:color="DDDDDD"/>
               <w:left w:val="single" w:sz="4" w:space="0" w:color="DDDDDD"/>
@@ -6978,7 +7197,7 @@
         </w:tc>
         <w:tc>
           <w:tcPr>
-            <w:tcW w:w="1875" w:type="dxa"/>
+            <w:tcW w:w="1876" w:type="dxa"/>
             <w:tcBorders>
               <w:top w:val="single" w:sz="4" w:space="0" w:color="DDDDDD"/>
               <w:left w:val="single" w:sz="4" w:space="0" w:color="DDDDDD"/>
@@ -7000,7 +7219,7 @@
         </w:tc>
         <w:tc>
           <w:tcPr>
-            <w:tcW w:w="1934" w:type="dxa"/>
+            <w:tcW w:w="1933" w:type="dxa"/>
             <w:tcBorders>
               <w:top w:val="single" w:sz="4" w:space="0" w:color="DDDDDD"/>
               <w:left w:val="single" w:sz="4" w:space="0" w:color="DDDDDD"/>
@@ -7022,7 +7241,7 @@
         </w:tc>
         <w:tc>
           <w:tcPr>
-            <w:tcW w:w="1646" w:type="dxa"/>
+            <w:tcW w:w="1647" w:type="dxa"/>
             <w:tcBorders>
               <w:top w:val="single" w:sz="4" w:space="0" w:color="DDDDDD"/>
               <w:left w:val="single" w:sz="4" w:space="0" w:color="DDDDDD"/>
@@ -7048,7 +7267,7 @@
         <w:trPr/>
         <w:tc>
           <w:tcPr>
-            <w:tcW w:w="2377" w:type="dxa"/>
+            <w:tcW w:w="2376" w:type="dxa"/>
             <w:tcBorders>
               <w:top w:val="single" w:sz="4" w:space="0" w:color="DDDDDD"/>
               <w:left w:val="single" w:sz="4" w:space="0" w:color="DDDDDD"/>
@@ -7091,7 +7310,7 @@
         </w:tc>
         <w:tc>
           <w:tcPr>
-            <w:tcW w:w="1875" w:type="dxa"/>
+            <w:tcW w:w="1876" w:type="dxa"/>
             <w:tcBorders>
               <w:top w:val="single" w:sz="4" w:space="0" w:color="DDDDDD"/>
               <w:left w:val="single" w:sz="4" w:space="0" w:color="DDDDDD"/>
@@ -7113,7 +7332,7 @@
         </w:tc>
         <w:tc>
           <w:tcPr>
-            <w:tcW w:w="1934" w:type="dxa"/>
+            <w:tcW w:w="1933" w:type="dxa"/>
             <w:tcBorders>
               <w:top w:val="single" w:sz="4" w:space="0" w:color="DDDDDD"/>
               <w:left w:val="single" w:sz="4" w:space="0" w:color="DDDDDD"/>
@@ -7135,7 +7354,7 @@
         </w:tc>
         <w:tc>
           <w:tcPr>
-            <w:tcW w:w="1646" w:type="dxa"/>
+            <w:tcW w:w="1647" w:type="dxa"/>
             <w:tcBorders>
               <w:top w:val="single" w:sz="4" w:space="0" w:color="DDDDDD"/>
               <w:left w:val="single" w:sz="4" w:space="0" w:color="DDDDDD"/>
@@ -7161,7 +7380,7 @@
         <w:trPr/>
         <w:tc>
           <w:tcPr>
-            <w:tcW w:w="2377" w:type="dxa"/>
+            <w:tcW w:w="2376" w:type="dxa"/>
             <w:tcBorders>
               <w:top w:val="single" w:sz="4" w:space="0" w:color="000000"/>
               <w:left w:val="single" w:sz="4" w:space="0" w:color="DDDDDD"/>
@@ -7204,7 +7423,7 @@
         </w:tc>
         <w:tc>
           <w:tcPr>
-            <w:tcW w:w="1875" w:type="dxa"/>
+            <w:tcW w:w="1876" w:type="dxa"/>
             <w:tcBorders>
               <w:top w:val="single" w:sz="4" w:space="0" w:color="000000"/>
               <w:left w:val="single" w:sz="4" w:space="0" w:color="DDDDDD"/>
@@ -7226,7 +7445,7 @@
         </w:tc>
         <w:tc>
           <w:tcPr>
-            <w:tcW w:w="1934" w:type="dxa"/>
+            <w:tcW w:w="1933" w:type="dxa"/>
             <w:tcBorders>
               <w:top w:val="single" w:sz="4" w:space="0" w:color="000000"/>
               <w:left w:val="single" w:sz="4" w:space="0" w:color="DDDDDD"/>
@@ -7248,7 +7467,7 @@
         </w:tc>
         <w:tc>
           <w:tcPr>
-            <w:tcW w:w="1646" w:type="dxa"/>
+            <w:tcW w:w="1647" w:type="dxa"/>
             <w:tcBorders>
               <w:top w:val="single" w:sz="4" w:space="0" w:color="000000"/>
               <w:left w:val="single" w:sz="4" w:space="0" w:color="DDDDDD"/>
@@ -7274,7 +7493,7 @@
         <w:trPr/>
         <w:tc>
           <w:tcPr>
-            <w:tcW w:w="2377" w:type="dxa"/>
+            <w:tcW w:w="2376" w:type="dxa"/>
             <w:tcBorders>
               <w:top w:val="single" w:sz="4" w:space="0" w:color="DDDDDD"/>
               <w:left w:val="single" w:sz="4" w:space="0" w:color="DDDDDD"/>
@@ -7329,7 +7548,7 @@
         </w:tc>
         <w:tc>
           <w:tcPr>
-            <w:tcW w:w="1875" w:type="dxa"/>
+            <w:tcW w:w="1876" w:type="dxa"/>
             <w:tcBorders>
               <w:top w:val="single" w:sz="4" w:space="0" w:color="DDDDDD"/>
               <w:left w:val="single" w:sz="4" w:space="0" w:color="DDDDDD"/>
@@ -7351,7 +7570,7 @@
         </w:tc>
         <w:tc>
           <w:tcPr>
-            <w:tcW w:w="1934" w:type="dxa"/>
+            <w:tcW w:w="1933" w:type="dxa"/>
             <w:tcBorders>
               <w:top w:val="single" w:sz="4" w:space="0" w:color="DDDDDD"/>
               <w:left w:val="single" w:sz="4" w:space="0" w:color="DDDDDD"/>
@@ -7373,7 +7592,7 @@
         </w:tc>
         <w:tc>
           <w:tcPr>
-            <w:tcW w:w="1646" w:type="dxa"/>
+            <w:tcW w:w="1647" w:type="dxa"/>
             <w:tcBorders>
               <w:top w:val="single" w:sz="4" w:space="0" w:color="DDDDDD"/>
               <w:left w:val="single" w:sz="4" w:space="0" w:color="DDDDDD"/>
@@ -7399,7 +7618,7 @@
         <w:trPr/>
         <w:tc>
           <w:tcPr>
-            <w:tcW w:w="2377" w:type="dxa"/>
+            <w:tcW w:w="2376" w:type="dxa"/>
             <w:tcBorders>
               <w:top w:val="single" w:sz="4" w:space="0" w:color="DDDDDD"/>
               <w:left w:val="single" w:sz="4" w:space="0" w:color="DDDDDD"/>
@@ -7442,7 +7661,7 @@
         </w:tc>
         <w:tc>
           <w:tcPr>
-            <w:tcW w:w="1875" w:type="dxa"/>
+            <w:tcW w:w="1876" w:type="dxa"/>
             <w:tcBorders>
               <w:top w:val="single" w:sz="4" w:space="0" w:color="DDDDDD"/>
               <w:left w:val="single" w:sz="4" w:space="0" w:color="DDDDDD"/>
@@ -7464,7 +7683,7 @@
         </w:tc>
         <w:tc>
           <w:tcPr>
-            <w:tcW w:w="1934" w:type="dxa"/>
+            <w:tcW w:w="1933" w:type="dxa"/>
             <w:tcBorders>
               <w:top w:val="single" w:sz="4" w:space="0" w:color="DDDDDD"/>
               <w:left w:val="single" w:sz="4" w:space="0" w:color="DDDDDD"/>
@@ -7486,7 +7705,7 @@
         </w:tc>
         <w:tc>
           <w:tcPr>
-            <w:tcW w:w="1646" w:type="dxa"/>
+            <w:tcW w:w="1647" w:type="dxa"/>
             <w:tcBorders>
               <w:top w:val="single" w:sz="4" w:space="0" w:color="DDDDDD"/>
               <w:left w:val="single" w:sz="4" w:space="0" w:color="DDDDDD"/>
@@ -7514,7 +7733,7 @@
         <w:trPr/>
         <w:tc>
           <w:tcPr>
-            <w:tcW w:w="2377" w:type="dxa"/>
+            <w:tcW w:w="2376" w:type="dxa"/>
             <w:tcBorders>
               <w:top w:val="single" w:sz="4" w:space="0" w:color="000000"/>
               <w:left w:val="single" w:sz="4" w:space="0" w:color="DDDDDD"/>
@@ -7557,7 +7776,7 @@
         </w:tc>
         <w:tc>
           <w:tcPr>
-            <w:tcW w:w="1875" w:type="dxa"/>
+            <w:tcW w:w="1876" w:type="dxa"/>
             <w:tcBorders>
               <w:top w:val="single" w:sz="4" w:space="0" w:color="000000"/>
               <w:left w:val="single" w:sz="4" w:space="0" w:color="DDDDDD"/>
@@ -7579,7 +7798,7 @@
         </w:tc>
         <w:tc>
           <w:tcPr>
-            <w:tcW w:w="1934" w:type="dxa"/>
+            <w:tcW w:w="1933" w:type="dxa"/>
             <w:tcBorders>
               <w:top w:val="single" w:sz="4" w:space="0" w:color="000000"/>
               <w:left w:val="single" w:sz="4" w:space="0" w:color="DDDDDD"/>
@@ -7601,7 +7820,7 @@
         </w:tc>
         <w:tc>
           <w:tcPr>
-            <w:tcW w:w="1646" w:type="dxa"/>
+            <w:tcW w:w="1647" w:type="dxa"/>
             <w:tcBorders>
               <w:top w:val="single" w:sz="4" w:space="0" w:color="000000"/>
               <w:left w:val="single" w:sz="4" w:space="0" w:color="DDDDDD"/>
@@ -7627,7 +7846,7 @@
         <w:trPr/>
         <w:tc>
           <w:tcPr>
-            <w:tcW w:w="2377" w:type="dxa"/>
+            <w:tcW w:w="2376" w:type="dxa"/>
             <w:tcBorders>
               <w:top w:val="single" w:sz="4" w:space="0" w:color="DDDDDD"/>
               <w:left w:val="single" w:sz="4" w:space="0" w:color="DDDDDD"/>
@@ -7671,7 +7890,7 @@
         </w:tc>
         <w:tc>
           <w:tcPr>
-            <w:tcW w:w="1875" w:type="dxa"/>
+            <w:tcW w:w="1876" w:type="dxa"/>
             <w:tcBorders>
               <w:top w:val="single" w:sz="4" w:space="0" w:color="DDDDDD"/>
               <w:left w:val="single" w:sz="4" w:space="0" w:color="DDDDDD"/>
@@ -7693,7 +7912,7 @@
         </w:tc>
         <w:tc>
           <w:tcPr>
-            <w:tcW w:w="1934" w:type="dxa"/>
+            <w:tcW w:w="1933" w:type="dxa"/>
             <w:tcBorders>
               <w:top w:val="single" w:sz="4" w:space="0" w:color="DDDDDD"/>
               <w:left w:val="single" w:sz="4" w:space="0" w:color="DDDDDD"/>
@@ -7715,7 +7934,7 @@
         </w:tc>
         <w:tc>
           <w:tcPr>
-            <w:tcW w:w="1646" w:type="dxa"/>
+            <w:tcW w:w="1647" w:type="dxa"/>
             <w:tcBorders>
               <w:top w:val="single" w:sz="4" w:space="0" w:color="DDDDDD"/>
               <w:left w:val="single" w:sz="4" w:space="0" w:color="DDDDDD"/>
@@ -7741,7 +7960,7 @@
         <w:trPr/>
         <w:tc>
           <w:tcPr>
-            <w:tcW w:w="2377" w:type="dxa"/>
+            <w:tcW w:w="2376" w:type="dxa"/>
             <w:tcBorders>
               <w:top w:val="single" w:sz="4" w:space="0" w:color="DDDDDD"/>
               <w:left w:val="single" w:sz="4" w:space="0" w:color="DDDDDD"/>
@@ -7784,7 +8003,7 @@
         </w:tc>
         <w:tc>
           <w:tcPr>
-            <w:tcW w:w="1875" w:type="dxa"/>
+            <w:tcW w:w="1876" w:type="dxa"/>
             <w:tcBorders>
               <w:top w:val="single" w:sz="4" w:space="0" w:color="DDDDDD"/>
               <w:left w:val="single" w:sz="4" w:space="0" w:color="DDDDDD"/>
@@ -7806,7 +8025,7 @@
         </w:tc>
         <w:tc>
           <w:tcPr>
-            <w:tcW w:w="1934" w:type="dxa"/>
+            <w:tcW w:w="1933" w:type="dxa"/>
             <w:tcBorders>
               <w:top w:val="single" w:sz="4" w:space="0" w:color="DDDDDD"/>
               <w:left w:val="single" w:sz="4" w:space="0" w:color="DDDDDD"/>
@@ -7828,7 +8047,7 @@
         </w:tc>
         <w:tc>
           <w:tcPr>
-            <w:tcW w:w="1646" w:type="dxa"/>
+            <w:tcW w:w="1647" w:type="dxa"/>
             <w:tcBorders>
               <w:top w:val="single" w:sz="4" w:space="0" w:color="DDDDDD"/>
               <w:left w:val="single" w:sz="4" w:space="0" w:color="DDDDDD"/>
@@ -7854,7 +8073,7 @@
         <w:trPr/>
         <w:tc>
           <w:tcPr>
-            <w:tcW w:w="2377" w:type="dxa"/>
+            <w:tcW w:w="2376" w:type="dxa"/>
             <w:tcBorders>
               <w:top w:val="single" w:sz="4" w:space="0" w:color="000000"/>
               <w:left w:val="single" w:sz="4" w:space="0" w:color="DDDDDD"/>
@@ -7897,7 +8116,7 @@
         </w:tc>
         <w:tc>
           <w:tcPr>
-            <w:tcW w:w="1875" w:type="dxa"/>
+            <w:tcW w:w="1876" w:type="dxa"/>
             <w:tcBorders>
               <w:top w:val="single" w:sz="4" w:space="0" w:color="000000"/>
               <w:left w:val="single" w:sz="4" w:space="0" w:color="DDDDDD"/>
@@ -7919,7 +8138,7 @@
         </w:tc>
         <w:tc>
           <w:tcPr>
-            <w:tcW w:w="1934" w:type="dxa"/>
+            <w:tcW w:w="1933" w:type="dxa"/>
             <w:tcBorders>
               <w:top w:val="single" w:sz="4" w:space="0" w:color="000000"/>
               <w:left w:val="single" w:sz="4" w:space="0" w:color="DDDDDD"/>
@@ -7941,7 +8160,7 @@
         </w:tc>
         <w:tc>
           <w:tcPr>
-            <w:tcW w:w="1646" w:type="dxa"/>
+            <w:tcW w:w="1647" w:type="dxa"/>
             <w:tcBorders>
               <w:top w:val="single" w:sz="4" w:space="0" w:color="000000"/>
               <w:left w:val="single" w:sz="4" w:space="0" w:color="DDDDDD"/>
@@ -8959,7 +9178,7 @@
     <w:pPr>
       <w:widowControl/>
       <w:suppressAutoHyphens w:val="true"/>
-      <w:overflowPunct w:val="false"/>
+      <w:overflowPunct w:val="true"/>
       <w:bidi w:val="0"/>
       <w:spacing w:before="0" w:after="0"/>
       <w:ind w:hanging="0" w:left="0" w:right="0"/>

</xml_diff>

<commit_message>
Verify and fix neck measurements
</commit_message>
<xml_diff>
--- a/TaylorWedel-giant-barosaurus.docx
+++ b/TaylorWedel-giant-barosaurus.docx
@@ -189,119 +189,63 @@
           <w:i w:val="false"/>
           <w:iCs w:val="false"/>
         </w:rPr>
-        <w:t xml:space="preserve">BYU field jacket 3GR was collected from the Jensen/Jensen quarry, Utah, in 1966 but only recently prepared. It contains three cervical vertebrae, designated A, B and C, anterior to posterior. They </w:t>
+        <w:t xml:space="preserve">BYU field jacket 3GR was collected from the Jensen/Jensen quarry, Utah, in 1966 but only recently prepared. It contains three cervical vertebrae, designated A, B and C, anterior to posterior. They can be identified as belonging to </w:t>
+      </w:r>
+      <w:r>
+        <w:rPr>
+          <w:i/>
+          <w:iCs/>
+        </w:rPr>
+        <w:t>Barosaurus</w:t>
       </w:r>
       <w:r>
         <w:rPr>
           <w:i w:val="false"/>
           <w:iCs w:val="false"/>
         </w:rPr>
-        <w:t>can be identified as bel</w:t>
+        <w:t xml:space="preserve"> based on elongation, broad prezygapophyseal facets, “hinged” prezygapophyseal rami with dorsomedial and dorsolateral faces, narrow, posteriorly set diapophyses bearing posterior tubercles, and wing-like postzygadiapophyseal laminae. Based on spine bifurcation, vertebra C is probably C9, C10 or C11. The centra of the AMNH cervicals C9–11 are 685, 737 and 775 mm long. That of vertebra C measures 1220 mm, making it 1.57–1.78 times longer. This suggests a neck length of 13.</w:t>
       </w:r>
       <w:r>
         <w:rPr>
           <w:i w:val="false"/>
           <w:iCs w:val="false"/>
         </w:rPr>
-        <w:t>o</w:t>
+        <w:t>8</w:t>
       </w:r>
       <w:r>
         <w:rPr>
           <w:i w:val="false"/>
           <w:iCs w:val="false"/>
         </w:rPr>
-        <w:t>nging to</w:t>
+        <w:t xml:space="preserve">–15.6 m based on </w:t>
       </w:r>
       <w:r>
         <w:rPr>
           <w:i w:val="false"/>
           <w:iCs w:val="false"/>
         </w:rPr>
-        <w:t xml:space="preserve"> </w:t>
-      </w:r>
-      <w:r>
-        <w:rPr>
-          <w:i/>
-          <w:iCs/>
-        </w:rPr>
-        <w:t>Barosaurus</w:t>
+        <w:t>a</w:t>
       </w:r>
       <w:r>
         <w:rPr>
           <w:i w:val="false"/>
           <w:iCs w:val="false"/>
         </w:rPr>
-        <w:t xml:space="preserve"> based on elongation, broad prezygapophyseal facets, “hinged” prezygapophyseal rami with dorsomedial and dorsolateral faces, narrow, posteriorly set diapophyses bearing posterior tubercles, and wing-like postzygadiapophyseal laminae. Based on spine bifurcation, vertebra C is </w:t>
+        <w:t xml:space="preserve"> length of 8.7</w:t>
       </w:r>
       <w:r>
         <w:rPr>
           <w:i w:val="false"/>
           <w:iCs w:val="false"/>
         </w:rPr>
-        <w:t xml:space="preserve">probably </w:t>
+        <w:t>6</w:t>
       </w:r>
       <w:r>
         <w:rPr>
           <w:i w:val="false"/>
           <w:iCs w:val="false"/>
         </w:rPr>
-        <w:t xml:space="preserve">C9, </w:t>
-      </w:r>
-      <w:r>
-        <w:rPr>
-          <w:i w:val="false"/>
-          <w:iCs w:val="false"/>
-        </w:rPr>
-        <w:t xml:space="preserve">C10 or </w:t>
-      </w:r>
-      <w:r>
-        <w:rPr>
-          <w:i w:val="false"/>
-          <w:iCs w:val="false"/>
-        </w:rPr>
-        <w:t>C11. The centra of the AMNH cervicals C9–11 are 685, 737 and 775 mm long. That of vertebra C measures 1220 mm, making it 1.57–1.78 times longer. This suggests a neck length of 13.</w:t>
-      </w:r>
-      <w:r>
-        <w:rPr>
-          <w:i w:val="false"/>
-          <w:iCs w:val="false"/>
-        </w:rPr>
-        <w:t>7</w:t>
-      </w:r>
-      <w:r>
-        <w:rPr>
-          <w:i w:val="false"/>
-          <w:iCs w:val="false"/>
-        </w:rPr>
-        <w:t>–15.</w:t>
-      </w:r>
-      <w:r>
-        <w:rPr>
-          <w:i w:val="false"/>
-          <w:iCs w:val="false"/>
-        </w:rPr>
-        <w:t>6</w:t>
-      </w:r>
-      <w:r>
-        <w:rPr>
-          <w:i w:val="false"/>
-          <w:iCs w:val="false"/>
-        </w:rPr>
-        <w:t xml:space="preserve"> m based on the established length of 8.</w:t>
-      </w:r>
-      <w:r>
-        <w:rPr>
-          <w:i w:val="false"/>
-          <w:iCs w:val="false"/>
-        </w:rPr>
-        <w:t>7</w:t>
-      </w:r>
-      <w:r>
-        <w:rPr>
-          <w:i w:val="false"/>
-          <w:iCs w:val="false"/>
-        </w:rPr>
-        <w:t>5 m for the AMNH specimen.</w:t>
+        <w:t xml:space="preserve"> m for the AMNH specimen.</w:t>
       </w:r>
     </w:p>
     <w:p>
@@ -346,28 +290,7 @@
           <w:i w:val="false"/>
           <w:iCs w:val="false"/>
         </w:rPr>
-        <w:t xml:space="preserve"> based on the characters above. At 1370 mm in total length, it is exactly twice the length of the AMNH C9, suggesting a neck 17.</w:t>
-      </w:r>
-      <w:r>
-        <w:rPr>
-          <w:i w:val="false"/>
-          <w:iCs w:val="false"/>
-        </w:rPr>
-        <w:t>5</w:t>
-      </w:r>
-      <w:r>
-        <w:rPr>
-          <w:i w:val="false"/>
-          <w:iCs w:val="false"/>
-        </w:rPr>
-        <w:t xml:space="preserve"> m long — </w:t>
-      </w:r>
-      <w:r>
-        <w:rPr>
-          <w:i w:val="false"/>
-          <w:iCs w:val="false"/>
-        </w:rPr>
-        <w:t>eight times the 2.2 m neck of the world-record giraffe.</w:t>
+        <w:t xml:space="preserve"> based on the characters above. At 1370 mm in total length, it is exactly twice the length of the AMNH C9, suggesting a neck 17.5 m long — eight times the 2.2 m neck of the world-record giraffe.</w:t>
       </w:r>
     </w:p>
     <w:p>
@@ -1077,15 +1000,7 @@
       </w:r>
       <w:r>
         <w:rPr/>
-        <w:t xml:space="preserve"> elements mentioned in Marsh’s description were caudal vertebrae, and a single mid-caudal centrum was illustrated </w:t>
-      </w:r>
-      <w:r>
-        <w:rPr/>
-        <w:t xml:space="preserve">in left lateral and anterior sectioned views </w:t>
-      </w:r>
-      <w:r>
-        <w:rPr/>
-        <w:t xml:space="preserve">(Marsh 1890: figures 1–2). Marsh noted only that the caudals resembled those of </w:t>
+        <w:t xml:space="preserve"> elements mentioned in Marsh’s description were caudal vertebrae, and a single mid-caudal centrum was illustrated in left lateral and anterior sectioned views (Marsh 1890: figures 1–2). Marsh noted only that the caudals resembled those of </w:t>
       </w:r>
       <w:r>
         <w:rPr>
@@ -1180,15 +1095,7 @@
       </w:r>
       <w:r>
         <w:rPr/>
-        <w:t xml:space="preserve"> material from Dinosaur National Monument; the remaining bones are casts from various sources (David Evans, pers. comm., 2022). The specimen is however largely uninformative as regards cervical morphology, </w:t>
-      </w:r>
-      <w:r>
-        <w:rPr/>
-        <w:t>which is the focus of the present paper</w:t>
-      </w:r>
-      <w:r>
-        <w:rPr/>
-        <w:t xml:space="preserve">: signage in the public gallery indicates that only three cervicals — probably 12, 13 and 16 — are real fossil material, and they are all badly damaged. Garth Dallman (pers. comm., 2022) confirms that the missing vertebrae were filled in with casts from the Carnegie </w:t>
+        <w:t xml:space="preserve"> material from Dinosaur National Monument; the remaining bones are casts from various sources (David Evans, pers. comm., 2022). The specimen is however largely uninformative as regards cervical morphology, which is the focus of the present paper: signage in the public gallery indicates that only three cervicals — probably 12, 13 and 16 — are real fossil material, and they are all badly damaged. Garth Dallman (pers. comm., 2022) confirms that the missing vertebrae were filled in with casts from the Carnegie </w:t>
       </w:r>
       <w:r>
         <w:rPr>
@@ -1241,15 +1148,7 @@
       </w:pPr>
       <w:r>
         <w:rPr/>
-        <w:t>Other informative specimens have been described in recent years, including a fine partial juvenile skeleton (Melstrom et al. 2016). But from the neck, only two or three vertebrae are preserved, and th</w:t>
-      </w:r>
-      <w:r>
-        <w:rPr/>
-        <w:t>ey</w:t>
-      </w:r>
-      <w:r>
-        <w:rPr/>
-        <w:t xml:space="preserve"> are both morphologically different from those of adult specimens and partially embedded in matrix. Also of interest is a sequence of five dorsal vertebrae from another juvenile (Hanik et al. 2017), but there is no cervical material at all in this case.</w:t>
+        <w:t>Other informative specimens have been described in recent years, including a fine partial juvenile skeleton (Melstrom et al. 2016). But from the neck, only two or three vertebrae are preserved, and they are both morphologically different from those of adult specimens and partially embedded in matrix. Also of interest is a sequence of five dorsal vertebrae from another juvenile (Hanik et al. 2017), but there is no cervical material at all in this case.</w:t>
       </w:r>
     </w:p>
     <w:p>
@@ -1327,7 +1226,7 @@
       </w:pPr>
       <w:r>
         <w:rPr/>
-        <w:t>ROM — Royal Ontario Museum, Toronto, Canada.</w:t>
+        <w:t>NAMAL — Museum of Ancient Life, Thanksgiving Point, Lehi, Utah, USA.</w:t>
       </w:r>
     </w:p>
     <w:p>
@@ -1342,7 +1241,7 @@
       </w:pPr>
       <w:r>
         <w:rPr/>
-        <w:t>SMA — Sauriermuseum Aathal, Switzerland.</w:t>
+        <w:t>ROM — Royal Ontario Museum, Toronto, Canada.</w:t>
       </w:r>
     </w:p>
     <w:p>
@@ -1357,6 +1256,21 @@
       </w:pPr>
       <w:r>
         <w:rPr/>
+        <w:t>SMA — Sauriermuseum Aathal, Switzerland.</w:t>
+      </w:r>
+    </w:p>
+    <w:p>
+      <w:pPr>
+        <w:pStyle w:val="BodyText"/>
+        <w:numPr>
+          <w:ilvl w:val="0"/>
+          <w:numId w:val="4"/>
+        </w:numPr>
+        <w:ind w:hanging="360" w:left="720" w:right="0"/>
+        <w:rPr/>
+      </w:pPr>
+      <w:r>
+        <w:rPr/>
         <w:t>YPM — Yale Peabody Museum, New Haven, Connecticut, USA.</w:t>
       </w:r>
     </w:p>
@@ -1397,35 +1311,7 @@
           <w:b w:val="false"/>
           <w:bCs w:val="false"/>
         </w:rPr>
-        <w:t xml:space="preserve">CRL — cervical rib loop, i.e. the loop connected to the lateral face of the centrum and formed by the diapophysis above, the parapophysis below and the cervical rib itself </w:t>
-      </w:r>
-      <w:r>
-        <w:rPr>
-          <w:b w:val="false"/>
-          <w:bCs w:val="false"/>
-        </w:rPr>
-        <w:t>ventro</w:t>
-      </w:r>
-      <w:r>
-        <w:rPr>
-          <w:b w:val="false"/>
-          <w:bCs w:val="false"/>
-        </w:rPr>
-        <w:t>lateral</w:t>
-      </w:r>
-      <w:r>
-        <w:rPr>
-          <w:b w:val="false"/>
-          <w:bCs w:val="false"/>
-        </w:rPr>
-        <w:t>ly</w:t>
-      </w:r>
-      <w:r>
-        <w:rPr>
-          <w:b w:val="false"/>
-          <w:bCs w:val="false"/>
-        </w:rPr>
-        <w:t>. Homologous to the ansa costotransversaria in birds, but the morphology is very different in sauropods where the loop itself is proportionally thinner and the foramen transversarium in the middle is broader.</w:t>
+        <w:t>CRL — cervical rib loop, i.e. the loop connected to the lateral face of the centrum and formed by the diapophysis above, the parapophysis below and the cervical rib itself ventrolaterally. Homologous to the ansa costotransversaria in birds, but the morphology is very different in sauropods where the loop itself is proportionally thinner and the foramen transversarium in the middle is broader.</w:t>
       </w:r>
     </w:p>
     <w:p>
@@ -1491,7 +1377,11 @@
       <w:bookmarkEnd w:id="4"/>
       <w:r>
         <w:rPr/>
-        <w:t>Note on privately held material</w:t>
+        <w:t xml:space="preserve">Note on </w:t>
+      </w:r>
+      <w:r>
+        <w:rPr/>
+        <w:t>specimen status</w:t>
       </w:r>
     </w:p>
     <w:p>
@@ -1501,7 +1391,18 @@
       </w:pPr>
       <w:r>
         <w:rPr/>
-        <w:t>XXX What to say about Western Paleo Labs?</w:t>
+        <w:t xml:space="preserve">The </w:t>
+      </w:r>
+      <w:r>
+        <w:rPr>
+          <w:i/>
+          <w:iCs/>
+        </w:rPr>
+        <w:t>Barosaurus</w:t>
+      </w:r>
+      <w:r>
+        <w:rPr/>
+        <w:t xml:space="preserve"> specimen NAMAL 106 is held at the Museum of Ancient Life, which was originally established by the commercial paleontology company Western Paleo Labs. Various investors in the museum dropped out over time, and it is now owned by the Thanksgiving Point Institute, a non-profit organization. At the time of writing, the Museum of Ancient Life is not an accredited institution, but is in the process of gaining accreditation. Our experience and that of other researchers (e.g. Brian Curtice, pers. comm.) has been that the museum generously provides access to researchers, and so we have no reservations about referring to this specimen herein. XXX get Rick Hunter’s comments on this statement.</w:t>
       </w:r>
     </w:p>
     <w:p>
@@ -1561,15 +1462,7 @@
       </w:pPr>
       <w:r>
         <w:rPr/>
-        <w:t>First, the vertebrae are presently entombed under a glass walkway in a public gallery of the Museum, where they are effectively unavailable for scientific purposes. The walkway has become scuffed over time, becoming increasingly opaque, so that it is difficult to observe the vertebrae in dorsal view: the illustration</w:t>
-      </w:r>
-      <w:r>
-        <w:rPr/>
-        <w:t>s</w:t>
-      </w:r>
-      <w:r>
-        <w:rPr/>
-        <w:t xml:space="preserve"> in Taylor and Wedel (2016:figure 10) were obtained by shooting down through the translucent glass, and extensively manipulating the resulting photographs digitally, and even then the resolution is poor. Neither can the vertebrae be meaningfully observed in lateral view, as the walkway that runs above them is immediately behind a mounted skeleton of </w:t>
+        <w:t xml:space="preserve">First, the vertebrae are presently entombed under a glass walkway in a public gallery of the Museum, where they are effectively unavailable for scientific purposes. The walkway has become scuffed over time, becoming increasingly opaque, so that it is difficult to observe the vertebrae in dorsal view: the illustrations in Taylor and Wedel (2016:figure 10) were obtained by shooting down through the translucent glass, and extensively manipulating the resulting photographs digitally, and even then the resolution is poor. Neither can the vertebrae be meaningfully observed in lateral view, as the walkway that runs above them is immediately behind a mounted skeleton of </w:t>
       </w:r>
       <w:r>
         <w:rPr>
@@ -1590,15 +1483,7 @@
       </w:pPr>
       <w:r>
         <w:rPr/>
-        <w:t xml:space="preserve">Second, only the last nine cervicals are preserved (along with the complete dorsal series). McIntosh (2005:45) considers these cervicals to be C8–C16: </w:t>
-      </w:r>
-      <w:r>
-        <w:rPr/>
-        <w:t>t</w:t>
-      </w:r>
-      <w:r>
-        <w:rPr/>
-        <w:t xml:space="preserve">he number of cervicals is reckoned to be 16 on the basis that there are only nine dorsals, compared with ten in the closely related </w:t>
+        <w:t xml:space="preserve">Second, only the last nine cervicals are preserved (along with the complete dorsal series). McIntosh (2005:45) considers these cervicals to be C8–C16: the number of cervicals is reckoned to be 16 on the basis that there are only nine dorsals, compared with ten in the closely related </w:t>
       </w:r>
       <w:r>
         <w:rPr>
@@ -1619,15 +1504,7 @@
       </w:pPr>
       <w:r>
         <w:rPr/>
-        <w:t xml:space="preserve">The sum of the total lengths of the nine preserved centra (from McIntosh 2005:table 2.1) is 6933 mm. However, since the anterior condyle of each vertebra will have been to come degree </w:t>
-      </w:r>
-      <w:r>
-        <w:rPr/>
-        <w:t>embedded</w:t>
-      </w:r>
-      <w:r>
-        <w:rPr/>
-        <w:t xml:space="preserve"> in the cotyle of its predecessor, it may be more appropriate to sum the “functional lengths” </w:t>
+        <w:t xml:space="preserve">The sum of the total lengths of the nine preserved centra (from McIntosh 2005:table 2.1) is 6933 mm. However, since the anterior condyle of each vertebra will have been to come degree embedded in the cotyle of its predecessor, it may be more appropriate to sum the “functional lengths” </w:t>
       </w:r>
       <w:r>
         <w:rPr>
@@ -1638,31 +1515,7 @@
       </w:r>
       <w:r>
         <w:rPr/>
-        <w:t xml:space="preserve"> Taylor and Wedel (2013:6): the length of the centrum omitting the anterior condyle. Happily, McIntosh (2005:table 2.1) includes this information, and the sum of these lengths is 6166 mm — 89% </w:t>
-      </w:r>
-      <w:r>
-        <w:rPr/>
-        <w:t xml:space="preserve">of </w:t>
-      </w:r>
-      <w:r>
-        <w:rPr/>
-        <w:t xml:space="preserve">the length when summing the full centrum lengths. Which of these totals should be used? Evidence is equivocal. As shown by Taylor and Wedel (2013:table 4), the thickness of </w:t>
-      </w:r>
-      <w:r>
-        <w:rPr/>
-        <w:t xml:space="preserve">articular </w:t>
-      </w:r>
-      <w:r>
-        <w:rPr/>
-        <w:t xml:space="preserve">cartilage on cervical vertebrae relative to the bony centrum </w:t>
-      </w:r>
-      <w:r>
-        <w:rPr/>
-        <w:t xml:space="preserve">length </w:t>
-      </w:r>
-      <w:r>
-        <w:rPr/>
-        <w:t xml:space="preserve">varies among sauropods from 4.5% for </w:t>
+        <w:t xml:space="preserve"> Taylor and Wedel (2013:6): the length of the centrum omitting the anterior condyle. Happily, McIntosh (2005:table 2.1) includes this information, and the sum of these lengths is 6166 mm — 89% of the length when summing the full centrum lengths. Which of these totals should be used? Evidence is equivocal. As shown by Taylor and Wedel (2013:table 4), the thickness of articular cartilage on cervical vertebrae relative to the bony centrum length varies among sauropods from 4.5% for </w:t>
       </w:r>
       <w:r>
         <w:rPr>
@@ -1754,7 +1607,18 @@
       </w:r>
       <w:r>
         <w:rPr/>
-        <w:t xml:space="preserve"> that preserves the anterior cervicals. However, AMNH 7535 was included in Tschopp et al.’s (2015) specimen-level phylogenetic analysis of diplodocoids, and recovered as the outgroup to a clade containing (CM 11984 + (Barosaurus lentus holotype YPM 429 + AMNH 6341) (Tschopp et al. 2015:181). They therefore referred AMNH 7535 to </w:t>
+        <w:t xml:space="preserve"> that preserves the anterior cervicals. However, AMNH 7535 was included in Tschopp et al.’s (2015) specimen-level phylogenetic analysis of diplodocoids, and recovered as the outgroup to a clade containing (CM 11984 + (</w:t>
+      </w:r>
+      <w:r>
+        <w:rPr>
+          <w:i/>
+          <w:iCs/>
+        </w:rPr>
+        <w:t>Barosaurus lentus</w:t>
+      </w:r>
+      <w:r>
+        <w:rPr/>
+        <w:t xml:space="preserve"> holotype YPM 429 + AMNH 6341) (Tschopp et al. 2015:181). They therefore referred AMNH 7535 to </w:t>
       </w:r>
       <w:r>
         <w:rPr>
@@ -1776,7 +1640,15 @@
       </w:r>
       <w:r>
         <w:rPr/>
-        <w:t xml:space="preserve"> it is probably the phylogenetically closest specimen that preserves the relevant vertebrae.</w:t>
+        <w:t xml:space="preserve"> it is probably the phylogenetically closest specimen that preserves the </w:t>
+      </w:r>
+      <w:r>
+        <w:rPr/>
+        <w:t xml:space="preserve">anterior cervical </w:t>
+      </w:r>
+      <w:r>
+        <w:rPr/>
+        <w:t>vertebrae.</w:t>
       </w:r>
     </w:p>
     <w:p>
@@ -1786,7 +1658,23 @@
       </w:pPr>
       <w:r>
         <w:rPr/>
-        <w:t>AMNH 7535 consists of skull fragments and cervicals 2–9. The atlas, C1, is missing, but it can be ignored here as its contribution to the length of the neck is negligible in sauropods. Interpretation of AMNH 7535 is hindered because it is much smaller than AMNH 6341 — either because it is a juvenile, or because it belongs to a dwarf species. There is some support for the latter interpretation because the neural synostoses are fully fused in all the vertebrae, so caution should be exercised when scaling from this individual.</w:t>
+        <w:t xml:space="preserve">AMNH 7535 consists of skull fragments and cervicals 2–9. The atlas, C1, is missing, but it can be ignored here as </w:t>
+      </w:r>
+      <w:r>
+        <w:rPr/>
+        <w:t>the</w:t>
+      </w:r>
+      <w:r>
+        <w:rPr/>
+        <w:t xml:space="preserve"> contribution </w:t>
+      </w:r>
+      <w:r>
+        <w:rPr/>
+        <w:t xml:space="preserve">of the atlas </w:t>
+      </w:r>
+      <w:r>
+        <w:rPr/>
+        <w:t>to the length of the neck is negligible in sauropods. Interpretation of AMNH 7535 is hindered because it is much smaller than AMNH 6341 — either because it is a juvenile, or because it belongs to a dwarf species. There is some support for the latter interpretation because the neural synostoses are fully fused in all the vertebrae, so caution should be exercised when scaling from this individual.</w:t>
       </w:r>
     </w:p>
     <w:p>
@@ -1806,7 +1694,15 @@
       </w:pPr>
       <w:r>
         <w:rPr/>
-        <w:t>The last two vertebrae, C8 and C9, overlap with the two anteriormost vertebrae preserved in AMNH 6341. In the larger specimen, the centrum lengths are 618 and 685 mm, which are 1.97 and 1.89 times the length of the corresponding vertebrae in the smaller skeleton, for an average of 1.93 times the centrum length. Similarly, in AMNH 6341 the functional lengths of C8 and C9 are 590 and 630 mm, which are 2.02 and 1.93 times the functional length of the corresponding vertebrae in AMNH 7535, for an average of 1.98. We can therefore scale the total centrum length of AMNH 7535 C2–C7 up by a factor of 1.93 yielding a scaled total centrum length of 1903 mm; and scale the total functional length of AMNH 7535 C2–C7 up by a factor of 1.98, yielding a scaled total functional length of 1738 mm. The compromise value is intermediate between these, at 1821 mm.</w:t>
+        <w:t xml:space="preserve">The last two vertebrae, C8 and C9, overlap with the two anteriormost vertebrae preserved in AMNH 6341. In the larger specimen, the centrum lengths are 618 and 685 mm, which are 1.97 and 1.89 times the length of the corresponding vertebrae in the smaller skeleton, for an average of 1.93 times the centrum length. We can therefore scale the total centrum length of AMNH 7535 C2–C7 up by a factor of 1.93 yielding a scaled total centrum length of 1903 mm. Similarly, in AMNH 6341 the functional lengths of C8 and C9 are 590 and 630 mm, which are 2.02 and 1.93 times the functional length of the corresponding vertebrae in AMNH 7535, for an average of 1.98; </w:t>
+      </w:r>
+      <w:r>
+        <w:rPr/>
+        <w:t xml:space="preserve">so we can </w:t>
+      </w:r>
+      <w:r>
+        <w:rPr/>
+        <w:t>scale the total functional length of AMNH 7535 C2–C7 up by a factor of 1.98, yielding a scaled total functional length of 1738 mm. The compromise value is intermediate between these, at 1821 mm.</w:t>
       </w:r>
     </w:p>
     <w:p>
@@ -1816,7 +1712,27 @@
       </w:pPr>
       <w:r>
         <w:rPr/>
-        <w:t>This approach then yields a total estimated neck length of 7904 mm (if using functional lengths), 8371 mm (using compromise lengths) or 8836 mm (if using centrum lengths).</w:t>
+        <w:t>This approach then yields a total estimated neck length of 88</w:t>
+      </w:r>
+      <w:r>
+        <w:rPr/>
+        <w:t>9</w:t>
+      </w:r>
+      <w:r>
+        <w:rPr/>
+        <w:t xml:space="preserve">6 mm (if using centrum lengths), 7904 mm (if using functional lengths), </w:t>
+      </w:r>
+      <w:r>
+        <w:rPr/>
+        <w:t xml:space="preserve">or </w:t>
+      </w:r>
+      <w:r>
+        <w:rPr/>
+        <w:t xml:space="preserve">8371 mm (using compromise lengths). </w:t>
+      </w:r>
+      <w:r>
+        <w:rPr/>
+        <w:t>The average of these three estimates is 8390 mm.</w:t>
       </w:r>
     </w:p>
     <w:p>
@@ -1875,7 +1791,39 @@
       </w:r>
       <w:r>
         <w:rPr/>
-        <w:t xml:space="preserve">, is the most complete, best preserved and most studied neck of any diplodocine sauropod, probably of any diplodocid, and possibly of any sauropod at all. Although the composition of the neck is not as firmly established as is often assumed, and the vertebrae are not as undamaged as they appear (Taylor 2022:8–11), the Carnegie </w:t>
+        <w:t xml:space="preserve">, is </w:t>
+      </w:r>
+      <w:r>
+        <w:rPr/>
+        <w:t xml:space="preserve">among </w:t>
+      </w:r>
+      <w:r>
+        <w:rPr/>
+        <w:t xml:space="preserve">the most complete </w:t>
+      </w:r>
+      <w:r>
+        <w:rPr/>
+        <w:t>and</w:t>
+      </w:r>
+      <w:r>
+        <w:rPr/>
+        <w:t xml:space="preserve"> best preserved neck</w:t>
+      </w:r>
+      <w:r>
+        <w:rPr/>
+        <w:t xml:space="preserve">s </w:t>
+      </w:r>
+      <w:r>
+        <w:rPr/>
+        <w:t xml:space="preserve">of any diplodocine sauropod, </w:t>
+      </w:r>
+      <w:r>
+        <w:rPr/>
+        <w:t xml:space="preserve">and certainly the most studied — </w:t>
+      </w:r>
+      <w:r>
+        <w:rPr/>
+        <w:t xml:space="preserve">probably of any diplodocid, and possibly of any sauropod at all. Although the composition of the neck is not as firmly established as is often assumed, and the vertebrae are not as undamaged as they appear (Taylor 2022:8–11), the Carnegie </w:t>
       </w:r>
       <w:r>
         <w:rPr>
@@ -2005,7 +1953,18 @@
       </w:r>
       <w:r>
         <w:rPr/>
-        <w:t xml:space="preserve">. We can therefore estimate that the total functional length of centra C2–C7 in Barosaurus is 1.18 times the total of centrum lengths (1996) in </w:t>
+        <w:t xml:space="preserve">. We can therefore estimate that the total functional length of centra C2–C7 in </w:t>
+      </w:r>
+      <w:r>
+        <w:rPr>
+          <w:i/>
+          <w:iCs/>
+        </w:rPr>
+        <w:t>Barosaurus</w:t>
+      </w:r>
+      <w:r>
+        <w:rPr/>
+        <w:t xml:space="preserve"> is 1.18 times the total of centrum lengths (1996) in </w:t>
       </w:r>
       <w:r>
         <w:rPr>
@@ -2075,7 +2034,23 @@
       </w:r>
       <w:r>
         <w:rPr/>
-        <w:t xml:space="preserve"> (Figure A) is “Based on AMNH 6341, with additional information from CM 21774; missing cranial and distal caudal elements scaled from other diplodocids” (Hartman, pers. comm. 2022). CM 21774 consists of part of the right forelimb and manus (McIntosh 2005:61–63) so contributes nothing to the neck. Regarding the crucial first seven cervicals, Hartman writes “There wasn't any reference so I drew them falling off towards the anterior end […] Since the segmentation of sclerotome starts cranially (and the atlas and axis tend to be rather small, especially the former) there is inevitably going to be a ‘ramp up’ in length progressing towards longer, more posterior cervicals, but I admit that the exact rate of change in length progression itself doesn't have any hard and fast rules that I am aware of.” (Hartman, pers. comm. 2022). However, artistic intuition should not be discounted in such cases. Hartman has spent decades creating more than 30 skeletal reconstructions of sauropods and other dinosaurs, and has undoubtedly developed a feel for how their cervical sequences tend to be composed. Skeletal reconstructions by such experienced artists represent a synthesis of many observations and extrapolations.</w:t>
+        <w:t xml:space="preserve"> (Figure A) is “Based on AMNH 6341, with additional information from CM 21774; missing cranial and distal caudal elements scaled from other diplodocids” (Hartman, pers. comm. 2022). CM 21774 consists of part of the right forelimb and manus (McIntosh 2005:61–63) so contributes nothing to the neck. Regarding the crucial first seven cervicals, Hartman writes “There wasn't any reference so I drew them falling off towards the anterior end […] Since the segmentation of sclerotome starts cranially (and the atlas and axis tend to be rather small, especially the former) there is inevitably going to be a ‘ramp up’ in length progressing towards longer, more posterior cervicals, but I admit that the exact rate of change in length progression itself doesn't have any hard and fast rules that I am aware of.” (Hartman, pers. comm. 2022). However, artistic intuition should not be discounted in such cases. Hartman has spent decades creating more than 30 skeletal reconstructions of sauropod</w:t>
+      </w:r>
+      <w:r>
+        <w:rPr/>
+        <w:t>omorph</w:t>
+      </w:r>
+      <w:r>
+        <w:rPr/>
+        <w:t xml:space="preserve">s and </w:t>
+      </w:r>
+      <w:r>
+        <w:rPr/>
+        <w:t xml:space="preserve">many more of </w:t>
+      </w:r>
+      <w:r>
+        <w:rPr/>
+        <w:t>other dinosaurs, and has undoubtedly developed a feel for how their cervical sequences tend to be composed. Skeletal reconstructions by such experienced artists represent a synthesis of many observations and extrapolations.</w:t>
       </w:r>
     </w:p>
     <w:p>
@@ -2085,7 +2060,47 @@
       </w:pPr>
       <w:r>
         <w:rPr/>
-        <w:t>In the reconstruction of Figure A, the sequence of C8–C16 (the vertebrae preserved in AMNH 6341) measures 1693 pixels, while the C1–C7 sequence measures 588 pixels — 34.7% of the lengths of the preserved sequence. Based on the candidate lengths 6166, 6550 and 6933 for C8–C16, this would mean C1–C7 is 2142, 2275 or 2408 mm, for a total neck length of 8307, 8825 or 9341 mm.</w:t>
+        <w:t xml:space="preserve">In the reconstruction of Figure A, the sequence of C8–C16 (the vertebrae preserved in AMNH 6341) measures 1693 pixels, while the C1–C7 sequence measures 588 pixels — 34.7% of the lengths of the preserved sequence. Based on the candidate lengths 6933, 6166 </w:t>
+      </w:r>
+      <w:r>
+        <w:rPr/>
+        <w:t>and</w:t>
+      </w:r>
+      <w:r>
+        <w:rPr/>
+        <w:t xml:space="preserve"> 6550 and for C8–C16, this would mean C1–C7 is 24</w:t>
+      </w:r>
+      <w:r>
+        <w:rPr/>
+        <w:t>27</w:t>
+      </w:r>
+      <w:r>
+        <w:rPr/>
+        <w:t>, 214</w:t>
+      </w:r>
+      <w:r>
+        <w:rPr/>
+        <w:t>0</w:t>
+      </w:r>
+      <w:r>
+        <w:rPr/>
+        <w:t xml:space="preserve"> </w:t>
+      </w:r>
+      <w:r>
+        <w:rPr/>
+        <w:t>or</w:t>
+      </w:r>
+      <w:r>
+        <w:rPr/>
+        <w:t xml:space="preserve"> 227</w:t>
+      </w:r>
+      <w:r>
+        <w:rPr/>
+        <w:t>3</w:t>
+      </w:r>
+      <w:r>
+        <w:rPr/>
+        <w:t xml:space="preserve"> mm, for a total neck length of 8307, 8825 or 9341 mm.</w:t>
       </w:r>
     </w:p>
     <w:p>
@@ -2166,7 +2181,15 @@
       </w:pPr>
       <w:r>
         <w:rPr/>
-        <w:t>The average of the nine estimates made in this section is 8750 mm, and we will use this value as our best estimate.</w:t>
+        <w:t>The average of the nine estimates made in this section is 875</w:t>
+      </w:r>
+      <w:r>
+        <w:rPr/>
+        <w:t>8</w:t>
+      </w:r>
+      <w:r>
+        <w:rPr/>
+        <w:t xml:space="preserve"> mm, and we will use this value as our best estimate.</w:t>
       </w:r>
     </w:p>
     <w:p>
@@ -4835,7 +4858,15 @@
       </w:pPr>
       <w:r>
         <w:rPr/>
-        <w:t xml:space="preserve">Measurements of the cervical vertebrae of the small specimen AMNH 7535 referred to </w:t>
+        <w:t xml:space="preserve">Measurements of the cervical vertebrae of the small </w:t>
+      </w:r>
+      <w:r>
+        <w:rPr/>
+        <w:t xml:space="preserve">(possibly juvenile) </w:t>
+      </w:r>
+      <w:r>
+        <w:rPr/>
+        <w:t xml:space="preserve">specimen AMNH 7535 referred to </w:t>
       </w:r>
       <w:r>
         <w:rPr>
@@ -6999,17 +7030,17 @@
         </w:tblCellMar>
       </w:tblPr>
       <w:tblGrid>
-        <w:gridCol w:w="2376"/>
+        <w:gridCol w:w="2375"/>
         <w:gridCol w:w="1806"/>
-        <w:gridCol w:w="1876"/>
-        <w:gridCol w:w="1933"/>
-        <w:gridCol w:w="1647"/>
+        <w:gridCol w:w="1877"/>
+        <w:gridCol w:w="1932"/>
+        <w:gridCol w:w="1648"/>
       </w:tblGrid>
       <w:tr>
         <w:trPr/>
         <w:tc>
           <w:tcPr>
-            <w:tcW w:w="2376" w:type="dxa"/>
+            <w:tcW w:w="2375" w:type="dxa"/>
             <w:tcBorders>
               <w:top w:val="single" w:sz="4" w:space="0" w:color="DDDDDD"/>
               <w:left w:val="single" w:sz="4" w:space="0" w:color="DDDDDD"/>
@@ -7065,7 +7096,7 @@
         </w:tc>
         <w:tc>
           <w:tcPr>
-            <w:tcW w:w="1876" w:type="dxa"/>
+            <w:tcW w:w="1877" w:type="dxa"/>
             <w:tcBorders>
               <w:top w:val="single" w:sz="4" w:space="0" w:color="DDDDDD"/>
               <w:left w:val="single" w:sz="4" w:space="0" w:color="DDDDDD"/>
@@ -7093,7 +7124,7 @@
         </w:tc>
         <w:tc>
           <w:tcPr>
-            <w:tcW w:w="1933" w:type="dxa"/>
+            <w:tcW w:w="1932" w:type="dxa"/>
             <w:tcBorders>
               <w:top w:val="single" w:sz="4" w:space="0" w:color="DDDDDD"/>
               <w:left w:val="single" w:sz="4" w:space="0" w:color="DDDDDD"/>
@@ -7121,7 +7152,7 @@
         </w:tc>
         <w:tc>
           <w:tcPr>
-            <w:tcW w:w="1647" w:type="dxa"/>
+            <w:tcW w:w="1648" w:type="dxa"/>
             <w:tcBorders>
               <w:top w:val="single" w:sz="4" w:space="0" w:color="DDDDDD"/>
               <w:left w:val="single" w:sz="4" w:space="0" w:color="DDDDDD"/>
@@ -7153,7 +7184,7 @@
         <w:trPr/>
         <w:tc>
           <w:tcPr>
-            <w:tcW w:w="2376" w:type="dxa"/>
+            <w:tcW w:w="2375" w:type="dxa"/>
             <w:tcBorders>
               <w:top w:val="single" w:sz="4" w:space="0" w:color="DDDDDD"/>
               <w:left w:val="single" w:sz="4" w:space="0" w:color="DDDDDD"/>
@@ -7191,57 +7222,57 @@
             </w:pPr>
             <w:r>
               <w:rPr/>
-              <w:t>Short</w:t>
-            </w:r>
-          </w:p>
-        </w:tc>
-        <w:tc>
-          <w:tcPr>
-            <w:tcW w:w="1876" w:type="dxa"/>
-            <w:tcBorders>
-              <w:top w:val="single" w:sz="4" w:space="0" w:color="DDDDDD"/>
-              <w:left w:val="single" w:sz="4" w:space="0" w:color="DDDDDD"/>
-              <w:bottom w:val="single" w:sz="4" w:space="0" w:color="DDDDDD"/>
-            </w:tcBorders>
-            <w:shd w:fill="auto" w:val="clear"/>
-          </w:tcPr>
-          <w:p>
-            <w:pPr>
-              <w:pStyle w:val="TableContents"/>
-              <w:widowControl w:val="false"/>
-              <w:rPr/>
-            </w:pPr>
-            <w:r>
-              <w:rPr/>
-              <w:t>6166</w:t>
-            </w:r>
-          </w:p>
-        </w:tc>
-        <w:tc>
-          <w:tcPr>
-            <w:tcW w:w="1933" w:type="dxa"/>
-            <w:tcBorders>
-              <w:top w:val="single" w:sz="4" w:space="0" w:color="DDDDDD"/>
-              <w:left w:val="single" w:sz="4" w:space="0" w:color="DDDDDD"/>
-              <w:bottom w:val="single" w:sz="4" w:space="0" w:color="DDDDDD"/>
-            </w:tcBorders>
-            <w:shd w:fill="auto" w:val="clear"/>
-          </w:tcPr>
-          <w:p>
-            <w:pPr>
-              <w:pStyle w:val="TableContents"/>
-              <w:widowControl w:val="false"/>
-              <w:rPr/>
-            </w:pPr>
-            <w:r>
-              <w:rPr/>
-              <w:t>1738</w:t>
-            </w:r>
-          </w:p>
-        </w:tc>
-        <w:tc>
-          <w:tcPr>
-            <w:tcW w:w="1647" w:type="dxa"/>
+              <w:t>Long</w:t>
+            </w:r>
+          </w:p>
+        </w:tc>
+        <w:tc>
+          <w:tcPr>
+            <w:tcW w:w="1877" w:type="dxa"/>
+            <w:tcBorders>
+              <w:top w:val="single" w:sz="4" w:space="0" w:color="DDDDDD"/>
+              <w:left w:val="single" w:sz="4" w:space="0" w:color="DDDDDD"/>
+              <w:bottom w:val="single" w:sz="4" w:space="0" w:color="DDDDDD"/>
+            </w:tcBorders>
+            <w:shd w:fill="auto" w:val="clear"/>
+          </w:tcPr>
+          <w:p>
+            <w:pPr>
+              <w:pStyle w:val="TableContents"/>
+              <w:widowControl w:val="false"/>
+              <w:rPr/>
+            </w:pPr>
+            <w:r>
+              <w:rPr/>
+              <w:t>6993</w:t>
+            </w:r>
+          </w:p>
+        </w:tc>
+        <w:tc>
+          <w:tcPr>
+            <w:tcW w:w="1932" w:type="dxa"/>
+            <w:tcBorders>
+              <w:top w:val="single" w:sz="4" w:space="0" w:color="DDDDDD"/>
+              <w:left w:val="single" w:sz="4" w:space="0" w:color="DDDDDD"/>
+              <w:bottom w:val="single" w:sz="4" w:space="0" w:color="DDDDDD"/>
+            </w:tcBorders>
+            <w:shd w:fill="auto" w:val="clear"/>
+          </w:tcPr>
+          <w:p>
+            <w:pPr>
+              <w:pStyle w:val="TableContents"/>
+              <w:widowControl w:val="false"/>
+              <w:rPr/>
+            </w:pPr>
+            <w:r>
+              <w:rPr/>
+              <w:t>1903</w:t>
+            </w:r>
+          </w:p>
+        </w:tc>
+        <w:tc>
+          <w:tcPr>
+            <w:tcW w:w="1648" w:type="dxa"/>
             <w:tcBorders>
               <w:top w:val="single" w:sz="4" w:space="0" w:color="DDDDDD"/>
               <w:left w:val="single" w:sz="4" w:space="0" w:color="DDDDDD"/>
@@ -7258,7 +7289,7 @@
             </w:pPr>
             <w:r>
               <w:rPr/>
-              <w:t>7904</w:t>
+              <w:t>8896</w:t>
             </w:r>
           </w:p>
         </w:tc>
@@ -7267,7 +7298,7 @@
         <w:trPr/>
         <w:tc>
           <w:tcPr>
-            <w:tcW w:w="2376" w:type="dxa"/>
+            <w:tcW w:w="2375" w:type="dxa"/>
             <w:tcBorders>
               <w:top w:val="single" w:sz="4" w:space="0" w:color="DDDDDD"/>
               <w:left w:val="single" w:sz="4" w:space="0" w:color="DDDDDD"/>
@@ -7304,57 +7335,57 @@
             </w:pPr>
             <w:r>
               <w:rPr/>
-              <w:t>Medium</w:t>
-            </w:r>
-          </w:p>
-        </w:tc>
-        <w:tc>
-          <w:tcPr>
-            <w:tcW w:w="1876" w:type="dxa"/>
-            <w:tcBorders>
-              <w:top w:val="single" w:sz="4" w:space="0" w:color="DDDDDD"/>
-              <w:left w:val="single" w:sz="4" w:space="0" w:color="DDDDDD"/>
-              <w:bottom w:val="single" w:sz="4" w:space="0" w:color="DDDDDD"/>
-            </w:tcBorders>
-            <w:shd w:fill="auto" w:val="clear"/>
-          </w:tcPr>
-          <w:p>
-            <w:pPr>
-              <w:pStyle w:val="TableContents"/>
-              <w:widowControl w:val="false"/>
-              <w:rPr/>
-            </w:pPr>
-            <w:r>
-              <w:rPr/>
-              <w:t>6550</w:t>
-            </w:r>
-          </w:p>
-        </w:tc>
-        <w:tc>
-          <w:tcPr>
-            <w:tcW w:w="1933" w:type="dxa"/>
-            <w:tcBorders>
-              <w:top w:val="single" w:sz="4" w:space="0" w:color="DDDDDD"/>
-              <w:left w:val="single" w:sz="4" w:space="0" w:color="DDDDDD"/>
-              <w:bottom w:val="single" w:sz="4" w:space="0" w:color="DDDDDD"/>
-            </w:tcBorders>
-            <w:shd w:fill="auto" w:val="clear"/>
-          </w:tcPr>
-          <w:p>
-            <w:pPr>
-              <w:pStyle w:val="TableContents"/>
-              <w:widowControl w:val="false"/>
-              <w:rPr/>
-            </w:pPr>
-            <w:r>
-              <w:rPr/>
-              <w:t>1821</w:t>
-            </w:r>
-          </w:p>
-        </w:tc>
-        <w:tc>
-          <w:tcPr>
-            <w:tcW w:w="1647" w:type="dxa"/>
+              <w:t>Short</w:t>
+            </w:r>
+          </w:p>
+        </w:tc>
+        <w:tc>
+          <w:tcPr>
+            <w:tcW w:w="1877" w:type="dxa"/>
+            <w:tcBorders>
+              <w:top w:val="single" w:sz="4" w:space="0" w:color="DDDDDD"/>
+              <w:left w:val="single" w:sz="4" w:space="0" w:color="DDDDDD"/>
+              <w:bottom w:val="single" w:sz="4" w:space="0" w:color="DDDDDD"/>
+            </w:tcBorders>
+            <w:shd w:fill="auto" w:val="clear"/>
+          </w:tcPr>
+          <w:p>
+            <w:pPr>
+              <w:pStyle w:val="TableContents"/>
+              <w:widowControl w:val="false"/>
+              <w:rPr/>
+            </w:pPr>
+            <w:r>
+              <w:rPr/>
+              <w:t>6166</w:t>
+            </w:r>
+          </w:p>
+        </w:tc>
+        <w:tc>
+          <w:tcPr>
+            <w:tcW w:w="1932" w:type="dxa"/>
+            <w:tcBorders>
+              <w:top w:val="single" w:sz="4" w:space="0" w:color="DDDDDD"/>
+              <w:left w:val="single" w:sz="4" w:space="0" w:color="DDDDDD"/>
+              <w:bottom w:val="single" w:sz="4" w:space="0" w:color="DDDDDD"/>
+            </w:tcBorders>
+            <w:shd w:fill="auto" w:val="clear"/>
+          </w:tcPr>
+          <w:p>
+            <w:pPr>
+              <w:pStyle w:val="TableContents"/>
+              <w:widowControl w:val="false"/>
+              <w:rPr/>
+            </w:pPr>
+            <w:r>
+              <w:rPr/>
+              <w:t>1738</w:t>
+            </w:r>
+          </w:p>
+        </w:tc>
+        <w:tc>
+          <w:tcPr>
+            <w:tcW w:w="1648" w:type="dxa"/>
             <w:tcBorders>
               <w:top w:val="single" w:sz="4" w:space="0" w:color="DDDDDD"/>
               <w:left w:val="single" w:sz="4" w:space="0" w:color="DDDDDD"/>
@@ -7371,7 +7402,7 @@
             </w:pPr>
             <w:r>
               <w:rPr/>
-              <w:t>8371</w:t>
+              <w:t>7904</w:t>
             </w:r>
           </w:p>
         </w:tc>
@@ -7380,11 +7411,10 @@
         <w:trPr/>
         <w:tc>
           <w:tcPr>
-            <w:tcW w:w="2376" w:type="dxa"/>
-            <w:tcBorders>
-              <w:top w:val="single" w:sz="4" w:space="0" w:color="000000"/>
-              <w:left w:val="single" w:sz="4" w:space="0" w:color="DDDDDD"/>
-              <w:bottom w:val="single" w:sz="4" w:space="0" w:color="000000"/>
+            <w:tcW w:w="2375" w:type="dxa"/>
+            <w:tcBorders>
+              <w:left w:val="single" w:sz="4" w:space="0" w:color="DDDDDD"/>
+              <w:bottom w:val="single" w:sz="4" w:space="0" w:color="DDDDDD"/>
             </w:tcBorders>
             <w:shd w:fill="auto" w:val="clear"/>
           </w:tcPr>
@@ -7403,75 +7433,71 @@
           <w:tcPr>
             <w:tcW w:w="1806" w:type="dxa"/>
             <w:tcBorders>
-              <w:top w:val="single" w:sz="4" w:space="0" w:color="000000"/>
-              <w:left w:val="single" w:sz="4" w:space="0" w:color="DDDDDD"/>
-              <w:bottom w:val="single" w:sz="4" w:space="0" w:color="000000"/>
-            </w:tcBorders>
-            <w:shd w:fill="auto" w:val="clear"/>
-          </w:tcPr>
-          <w:p>
-            <w:pPr>
-              <w:pStyle w:val="TableContents"/>
-              <w:widowControl w:val="false"/>
-              <w:rPr/>
-            </w:pPr>
-            <w:r>
-              <w:rPr/>
-              <w:t>Long</w:t>
-            </w:r>
-          </w:p>
-        </w:tc>
-        <w:tc>
-          <w:tcPr>
-            <w:tcW w:w="1876" w:type="dxa"/>
-            <w:tcBorders>
-              <w:top w:val="single" w:sz="4" w:space="0" w:color="000000"/>
-              <w:left w:val="single" w:sz="4" w:space="0" w:color="DDDDDD"/>
-              <w:bottom w:val="single" w:sz="4" w:space="0" w:color="000000"/>
-            </w:tcBorders>
-            <w:shd w:fill="auto" w:val="clear"/>
-          </w:tcPr>
-          <w:p>
-            <w:pPr>
-              <w:pStyle w:val="TableContents"/>
-              <w:widowControl w:val="false"/>
-              <w:rPr/>
-            </w:pPr>
-            <w:r>
-              <w:rPr/>
-              <w:t>6933</w:t>
-            </w:r>
-          </w:p>
-        </w:tc>
-        <w:tc>
-          <w:tcPr>
-            <w:tcW w:w="1933" w:type="dxa"/>
-            <w:tcBorders>
-              <w:top w:val="single" w:sz="4" w:space="0" w:color="000000"/>
-              <w:left w:val="single" w:sz="4" w:space="0" w:color="DDDDDD"/>
-              <w:bottom w:val="single" w:sz="4" w:space="0" w:color="000000"/>
-            </w:tcBorders>
-            <w:shd w:fill="auto" w:val="clear"/>
-          </w:tcPr>
-          <w:p>
-            <w:pPr>
-              <w:pStyle w:val="TableContents"/>
-              <w:widowControl w:val="false"/>
-              <w:rPr/>
-            </w:pPr>
-            <w:r>
-              <w:rPr/>
-              <w:t>1903</w:t>
-            </w:r>
-          </w:p>
-        </w:tc>
-        <w:tc>
-          <w:tcPr>
-            <w:tcW w:w="1647" w:type="dxa"/>
-            <w:tcBorders>
-              <w:top w:val="single" w:sz="4" w:space="0" w:color="000000"/>
-              <w:left w:val="single" w:sz="4" w:space="0" w:color="DDDDDD"/>
-              <w:bottom w:val="single" w:sz="4" w:space="0" w:color="000000"/>
+              <w:left w:val="single" w:sz="4" w:space="0" w:color="DDDDDD"/>
+              <w:bottom w:val="single" w:sz="4" w:space="0" w:color="DDDDDD"/>
+            </w:tcBorders>
+            <w:shd w:fill="auto" w:val="clear"/>
+          </w:tcPr>
+          <w:p>
+            <w:pPr>
+              <w:pStyle w:val="TableContents"/>
+              <w:widowControl w:val="false"/>
+              <w:rPr/>
+            </w:pPr>
+            <w:r>
+              <w:rPr/>
+              <w:t>Medium</w:t>
+            </w:r>
+          </w:p>
+        </w:tc>
+        <w:tc>
+          <w:tcPr>
+            <w:tcW w:w="1877" w:type="dxa"/>
+            <w:tcBorders>
+              <w:left w:val="single" w:sz="4" w:space="0" w:color="DDDDDD"/>
+              <w:bottom w:val="single" w:sz="4" w:space="0" w:color="DDDDDD"/>
+            </w:tcBorders>
+            <w:shd w:fill="auto" w:val="clear"/>
+          </w:tcPr>
+          <w:p>
+            <w:pPr>
+              <w:pStyle w:val="TableContents"/>
+              <w:widowControl w:val="false"/>
+              <w:rPr/>
+            </w:pPr>
+            <w:r>
+              <w:rPr/>
+              <w:t>6550</w:t>
+            </w:r>
+          </w:p>
+        </w:tc>
+        <w:tc>
+          <w:tcPr>
+            <w:tcW w:w="1932" w:type="dxa"/>
+            <w:tcBorders>
+              <w:left w:val="single" w:sz="4" w:space="0" w:color="DDDDDD"/>
+              <w:bottom w:val="single" w:sz="4" w:space="0" w:color="DDDDDD"/>
+            </w:tcBorders>
+            <w:shd w:fill="auto" w:val="clear"/>
+          </w:tcPr>
+          <w:p>
+            <w:pPr>
+              <w:pStyle w:val="TableContents"/>
+              <w:widowControl w:val="false"/>
+              <w:rPr/>
+            </w:pPr>
+            <w:r>
+              <w:rPr/>
+              <w:t>1821</w:t>
+            </w:r>
+          </w:p>
+        </w:tc>
+        <w:tc>
+          <w:tcPr>
+            <w:tcW w:w="1648" w:type="dxa"/>
+            <w:tcBorders>
+              <w:left w:val="single" w:sz="4" w:space="0" w:color="DDDDDD"/>
+              <w:bottom w:val="single" w:sz="4" w:space="0" w:color="DDDDDD"/>
               <w:right w:val="single" w:sz="4" w:space="0" w:color="DDDDDD"/>
             </w:tcBorders>
             <w:shd w:fill="auto" w:val="clear"/>
@@ -7484,7 +7510,7 @@
             </w:pPr>
             <w:r>
               <w:rPr/>
-              <w:t>8836</w:t>
+              <w:t>8371</w:t>
             </w:r>
           </w:p>
         </w:tc>
@@ -7493,7 +7519,234 @@
         <w:trPr/>
         <w:tc>
           <w:tcPr>
-            <w:tcW w:w="2376" w:type="dxa"/>
+            <w:tcW w:w="2375" w:type="dxa"/>
+            <w:tcBorders>
+              <w:left w:val="single" w:sz="4" w:space="0" w:color="DDDDDD"/>
+              <w:bottom w:val="single" w:sz="4" w:space="0" w:color="DDDDDD"/>
+            </w:tcBorders>
+            <w:shd w:fill="auto" w:val="clear"/>
+          </w:tcPr>
+          <w:p>
+            <w:pPr>
+              <w:pStyle w:val="TableContents"/>
+              <w:widowControl w:val="false"/>
+              <w:rPr/>
+            </w:pPr>
+            <w:r>
+              <w:rPr/>
+            </w:r>
+          </w:p>
+        </w:tc>
+        <w:tc>
+          <w:tcPr>
+            <w:tcW w:w="1806" w:type="dxa"/>
+            <w:tcBorders>
+              <w:left w:val="single" w:sz="4" w:space="0" w:color="DDDDDD"/>
+              <w:bottom w:val="single" w:sz="4" w:space="0" w:color="DDDDDD"/>
+            </w:tcBorders>
+            <w:shd w:fill="auto" w:val="clear"/>
+          </w:tcPr>
+          <w:p>
+            <w:pPr>
+              <w:pStyle w:val="TableContents"/>
+              <w:widowControl w:val="false"/>
+              <w:rPr>
+                <w:i/>
+                <w:i/>
+                <w:iCs/>
+              </w:rPr>
+            </w:pPr>
+            <w:r>
+              <w:rPr>
+                <w:i/>
+                <w:iCs/>
+              </w:rPr>
+              <w:t>Average</w:t>
+            </w:r>
+          </w:p>
+        </w:tc>
+        <w:tc>
+          <w:tcPr>
+            <w:tcW w:w="1877" w:type="dxa"/>
+            <w:tcBorders>
+              <w:left w:val="single" w:sz="4" w:space="0" w:color="DDDDDD"/>
+              <w:bottom w:val="single" w:sz="4" w:space="0" w:color="DDDDDD"/>
+            </w:tcBorders>
+            <w:shd w:fill="auto" w:val="clear"/>
+          </w:tcPr>
+          <w:p>
+            <w:pPr>
+              <w:pStyle w:val="TableContents"/>
+              <w:widowControl w:val="false"/>
+              <w:rPr/>
+            </w:pPr>
+            <w:r>
+              <w:rPr/>
+            </w:r>
+          </w:p>
+        </w:tc>
+        <w:tc>
+          <w:tcPr>
+            <w:tcW w:w="1932" w:type="dxa"/>
+            <w:tcBorders>
+              <w:left w:val="single" w:sz="4" w:space="0" w:color="DDDDDD"/>
+              <w:bottom w:val="single" w:sz="4" w:space="0" w:color="DDDDDD"/>
+            </w:tcBorders>
+            <w:shd w:fill="auto" w:val="clear"/>
+          </w:tcPr>
+          <w:p>
+            <w:pPr>
+              <w:pStyle w:val="TableContents"/>
+              <w:widowControl w:val="false"/>
+              <w:rPr/>
+            </w:pPr>
+            <w:r>
+              <w:rPr/>
+              <w:t>1821</w:t>
+            </w:r>
+          </w:p>
+        </w:tc>
+        <w:tc>
+          <w:tcPr>
+            <w:tcW w:w="1648" w:type="dxa"/>
+            <w:tcBorders>
+              <w:left w:val="single" w:sz="4" w:space="0" w:color="DDDDDD"/>
+              <w:bottom w:val="single" w:sz="4" w:space="0" w:color="DDDDDD"/>
+              <w:right w:val="single" w:sz="4" w:space="0" w:color="DDDDDD"/>
+            </w:tcBorders>
+            <w:shd w:fill="auto" w:val="clear"/>
+          </w:tcPr>
+          <w:p>
+            <w:pPr>
+              <w:pStyle w:val="TableContents"/>
+              <w:widowControl w:val="false"/>
+              <w:rPr/>
+            </w:pPr>
+            <w:r>
+              <w:rPr/>
+              <w:t>8390</w:t>
+            </w:r>
+          </w:p>
+        </w:tc>
+      </w:tr>
+      <w:tr>
+        <w:trPr/>
+        <w:tc>
+          <w:tcPr>
+            <w:tcW w:w="2375" w:type="dxa"/>
+            <w:tcBorders>
+              <w:top w:val="single" w:sz="4" w:space="0" w:color="000000"/>
+              <w:left w:val="single" w:sz="4" w:space="0" w:color="DDDDDD"/>
+              <w:bottom w:val="single" w:sz="4" w:space="0" w:color="000000"/>
+            </w:tcBorders>
+            <w:shd w:fill="auto" w:val="clear"/>
+          </w:tcPr>
+          <w:p>
+            <w:pPr>
+              <w:pStyle w:val="TableContents"/>
+              <w:widowControl w:val="false"/>
+              <w:rPr/>
+            </w:pPr>
+            <w:r>
+              <w:rPr/>
+            </w:r>
+          </w:p>
+        </w:tc>
+        <w:tc>
+          <w:tcPr>
+            <w:tcW w:w="1806" w:type="dxa"/>
+            <w:tcBorders>
+              <w:top w:val="single" w:sz="4" w:space="0" w:color="000000"/>
+              <w:left w:val="single" w:sz="4" w:space="0" w:color="DDDDDD"/>
+              <w:bottom w:val="single" w:sz="4" w:space="0" w:color="000000"/>
+            </w:tcBorders>
+            <w:shd w:fill="auto" w:val="clear"/>
+          </w:tcPr>
+          <w:p>
+            <w:pPr>
+              <w:pStyle w:val="TableContents"/>
+              <w:widowControl w:val="false"/>
+              <w:rPr/>
+            </w:pPr>
+            <w:r>
+              <w:rPr/>
+              <w:t>Long</w:t>
+            </w:r>
+          </w:p>
+        </w:tc>
+        <w:tc>
+          <w:tcPr>
+            <w:tcW w:w="1877" w:type="dxa"/>
+            <w:tcBorders>
+              <w:top w:val="single" w:sz="4" w:space="0" w:color="000000"/>
+              <w:left w:val="single" w:sz="4" w:space="0" w:color="DDDDDD"/>
+              <w:bottom w:val="single" w:sz="4" w:space="0" w:color="000000"/>
+            </w:tcBorders>
+            <w:shd w:fill="auto" w:val="clear"/>
+          </w:tcPr>
+          <w:p>
+            <w:pPr>
+              <w:pStyle w:val="TableContents"/>
+              <w:widowControl w:val="false"/>
+              <w:rPr/>
+            </w:pPr>
+            <w:r>
+              <w:rPr/>
+              <w:t>6933</w:t>
+            </w:r>
+          </w:p>
+        </w:tc>
+        <w:tc>
+          <w:tcPr>
+            <w:tcW w:w="1932" w:type="dxa"/>
+            <w:tcBorders>
+              <w:top w:val="single" w:sz="4" w:space="0" w:color="000000"/>
+              <w:left w:val="single" w:sz="4" w:space="0" w:color="DDDDDD"/>
+              <w:bottom w:val="single" w:sz="4" w:space="0" w:color="000000"/>
+            </w:tcBorders>
+            <w:shd w:fill="auto" w:val="clear"/>
+          </w:tcPr>
+          <w:p>
+            <w:pPr>
+              <w:pStyle w:val="TableContents"/>
+              <w:widowControl w:val="false"/>
+              <w:rPr/>
+            </w:pPr>
+            <w:r>
+              <w:rPr/>
+              <w:t>2655</w:t>
+            </w:r>
+          </w:p>
+        </w:tc>
+        <w:tc>
+          <w:tcPr>
+            <w:tcW w:w="1648" w:type="dxa"/>
+            <w:tcBorders>
+              <w:top w:val="single" w:sz="4" w:space="0" w:color="000000"/>
+              <w:left w:val="single" w:sz="4" w:space="0" w:color="DDDDDD"/>
+              <w:bottom w:val="single" w:sz="4" w:space="0" w:color="000000"/>
+              <w:right w:val="single" w:sz="4" w:space="0" w:color="DDDDDD"/>
+            </w:tcBorders>
+            <w:shd w:fill="auto" w:val="clear"/>
+          </w:tcPr>
+          <w:p>
+            <w:pPr>
+              <w:pStyle w:val="TableContents"/>
+              <w:widowControl w:val="false"/>
+              <w:rPr/>
+            </w:pPr>
+            <w:r>
+              <w:rPr/>
+              <w:t>9588</w:t>
+            </w:r>
+          </w:p>
+        </w:tc>
+      </w:tr>
+      <w:tr>
+        <w:trPr/>
+        <w:tc>
+          <w:tcPr>
+            <w:tcW w:w="2375" w:type="dxa"/>
             <w:tcBorders>
               <w:top w:val="single" w:sz="4" w:space="0" w:color="DDDDDD"/>
               <w:left w:val="single" w:sz="4" w:space="0" w:color="DDDDDD"/>
@@ -7510,6 +7763,14 @@
             <w:r>
               <w:rPr/>
               <w:t xml:space="preserve">2. </w:t>
+            </w:r>
+            <w:r>
+              <w:rPr/>
+              <w:t>Scaled</w:t>
+            </w:r>
+            <w:r>
+              <w:rPr/>
+              <w:t xml:space="preserve"> </w:t>
             </w:r>
             <w:r>
               <w:rPr>
@@ -7518,10 +7779,6 @@
               </w:rPr>
               <w:t>Diplodocus</w:t>
             </w:r>
-            <w:r>
-              <w:rPr/>
-              <w:t xml:space="preserve"> neck</w:t>
-            </w:r>
           </w:p>
         </w:tc>
         <w:tc>
@@ -7548,7 +7805,7 @@
         </w:tc>
         <w:tc>
           <w:tcPr>
-            <w:tcW w:w="1876" w:type="dxa"/>
+            <w:tcW w:w="1877" w:type="dxa"/>
             <w:tcBorders>
               <w:top w:val="single" w:sz="4" w:space="0" w:color="DDDDDD"/>
               <w:left w:val="single" w:sz="4" w:space="0" w:color="DDDDDD"/>
@@ -7570,7 +7827,7 @@
         </w:tc>
         <w:tc>
           <w:tcPr>
-            <w:tcW w:w="1933" w:type="dxa"/>
+            <w:tcW w:w="1932" w:type="dxa"/>
             <w:tcBorders>
               <w:top w:val="single" w:sz="4" w:space="0" w:color="DDDDDD"/>
               <w:left w:val="single" w:sz="4" w:space="0" w:color="DDDDDD"/>
@@ -7592,7 +7849,7 @@
         </w:tc>
         <w:tc>
           <w:tcPr>
-            <w:tcW w:w="1647" w:type="dxa"/>
+            <w:tcW w:w="1648" w:type="dxa"/>
             <w:tcBorders>
               <w:top w:val="single" w:sz="4" w:space="0" w:color="DDDDDD"/>
               <w:left w:val="single" w:sz="4" w:space="0" w:color="DDDDDD"/>
@@ -7618,7 +7875,7 @@
         <w:trPr/>
         <w:tc>
           <w:tcPr>
-            <w:tcW w:w="2376" w:type="dxa"/>
+            <w:tcW w:w="2375" w:type="dxa"/>
             <w:tcBorders>
               <w:top w:val="single" w:sz="4" w:space="0" w:color="DDDDDD"/>
               <w:left w:val="single" w:sz="4" w:space="0" w:color="DDDDDD"/>
@@ -7661,7 +7918,7 @@
         </w:tc>
         <w:tc>
           <w:tcPr>
-            <w:tcW w:w="1876" w:type="dxa"/>
+            <w:tcW w:w="1877" w:type="dxa"/>
             <w:tcBorders>
               <w:top w:val="single" w:sz="4" w:space="0" w:color="DDDDDD"/>
               <w:left w:val="single" w:sz="4" w:space="0" w:color="DDDDDD"/>
@@ -7683,7 +7940,7 @@
         </w:tc>
         <w:tc>
           <w:tcPr>
-            <w:tcW w:w="1933" w:type="dxa"/>
+            <w:tcW w:w="1932" w:type="dxa"/>
             <w:tcBorders>
               <w:top w:val="single" w:sz="4" w:space="0" w:color="DDDDDD"/>
               <w:left w:val="single" w:sz="4" w:space="0" w:color="DDDDDD"/>
@@ -7705,7 +7962,7 @@
         </w:tc>
         <w:tc>
           <w:tcPr>
-            <w:tcW w:w="1647" w:type="dxa"/>
+            <w:tcW w:w="1648" w:type="dxa"/>
             <w:tcBorders>
               <w:top w:val="single" w:sz="4" w:space="0" w:color="DDDDDD"/>
               <w:left w:val="single" w:sz="4" w:space="0" w:color="DDDDDD"/>
@@ -7733,11 +7990,10 @@
         <w:trPr/>
         <w:tc>
           <w:tcPr>
-            <w:tcW w:w="2376" w:type="dxa"/>
-            <w:tcBorders>
-              <w:top w:val="single" w:sz="4" w:space="0" w:color="000000"/>
-              <w:left w:val="single" w:sz="4" w:space="0" w:color="DDDDDD"/>
-              <w:bottom w:val="single" w:sz="4" w:space="0" w:color="000000"/>
+            <w:tcW w:w="2375" w:type="dxa"/>
+            <w:tcBorders>
+              <w:left w:val="single" w:sz="4" w:space="0" w:color="DDDDDD"/>
+              <w:bottom w:val="single" w:sz="4" w:space="0" w:color="DDDDDD"/>
             </w:tcBorders>
             <w:shd w:fill="auto" w:val="clear"/>
           </w:tcPr>
@@ -7756,75 +8012,77 @@
           <w:tcPr>
             <w:tcW w:w="1806" w:type="dxa"/>
             <w:tcBorders>
-              <w:top w:val="single" w:sz="4" w:space="0" w:color="000000"/>
-              <w:left w:val="single" w:sz="4" w:space="0" w:color="DDDDDD"/>
-              <w:bottom w:val="single" w:sz="4" w:space="0" w:color="000000"/>
-            </w:tcBorders>
-            <w:shd w:fill="auto" w:val="clear"/>
-          </w:tcPr>
-          <w:p>
-            <w:pPr>
-              <w:pStyle w:val="TableContents"/>
-              <w:widowControl w:val="false"/>
-              <w:rPr/>
-            </w:pPr>
-            <w:r>
-              <w:rPr/>
-              <w:t>Long</w:t>
-            </w:r>
-          </w:p>
-        </w:tc>
-        <w:tc>
-          <w:tcPr>
-            <w:tcW w:w="1876" w:type="dxa"/>
-            <w:tcBorders>
-              <w:top w:val="single" w:sz="4" w:space="0" w:color="000000"/>
-              <w:left w:val="single" w:sz="4" w:space="0" w:color="DDDDDD"/>
-              <w:bottom w:val="single" w:sz="4" w:space="0" w:color="000000"/>
-            </w:tcBorders>
-            <w:shd w:fill="auto" w:val="clear"/>
-          </w:tcPr>
-          <w:p>
-            <w:pPr>
-              <w:pStyle w:val="TableContents"/>
-              <w:widowControl w:val="false"/>
-              <w:rPr/>
-            </w:pPr>
-            <w:r>
-              <w:rPr/>
-              <w:t>6933</w:t>
-            </w:r>
-          </w:p>
-        </w:tc>
-        <w:tc>
-          <w:tcPr>
-            <w:tcW w:w="1933" w:type="dxa"/>
-            <w:tcBorders>
-              <w:top w:val="single" w:sz="4" w:space="0" w:color="000000"/>
-              <w:left w:val="single" w:sz="4" w:space="0" w:color="DDDDDD"/>
-              <w:bottom w:val="single" w:sz="4" w:space="0" w:color="000000"/>
-            </w:tcBorders>
-            <w:shd w:fill="auto" w:val="clear"/>
-          </w:tcPr>
-          <w:p>
-            <w:pPr>
-              <w:pStyle w:val="TableContents"/>
-              <w:widowControl w:val="false"/>
-              <w:rPr/>
-            </w:pPr>
-            <w:r>
-              <w:rPr/>
-              <w:t>2655</w:t>
-            </w:r>
-          </w:p>
-        </w:tc>
-        <w:tc>
-          <w:tcPr>
-            <w:tcW w:w="1647" w:type="dxa"/>
-            <w:tcBorders>
-              <w:top w:val="single" w:sz="4" w:space="0" w:color="000000"/>
-              <w:left w:val="single" w:sz="4" w:space="0" w:color="DDDDDD"/>
-              <w:bottom w:val="single" w:sz="4" w:space="0" w:color="000000"/>
+              <w:left w:val="single" w:sz="4" w:space="0" w:color="DDDDDD"/>
+              <w:bottom w:val="single" w:sz="4" w:space="0" w:color="DDDDDD"/>
+            </w:tcBorders>
+            <w:shd w:fill="auto" w:val="clear"/>
+          </w:tcPr>
+          <w:p>
+            <w:pPr>
+              <w:pStyle w:val="TableContents"/>
+              <w:widowControl w:val="false"/>
+              <w:rPr>
+                <w:i/>
+                <w:i/>
+                <w:iCs/>
+              </w:rPr>
+            </w:pPr>
+            <w:r>
+              <w:rPr>
+                <w:i/>
+                <w:iCs/>
+              </w:rPr>
+              <w:t>Average</w:t>
+            </w:r>
+          </w:p>
+        </w:tc>
+        <w:tc>
+          <w:tcPr>
+            <w:tcW w:w="1877" w:type="dxa"/>
+            <w:tcBorders>
+              <w:left w:val="single" w:sz="4" w:space="0" w:color="DDDDDD"/>
+              <w:bottom w:val="single" w:sz="4" w:space="0" w:color="DDDDDD"/>
+            </w:tcBorders>
+            <w:shd w:fill="auto" w:val="clear"/>
+          </w:tcPr>
+          <w:p>
+            <w:pPr>
+              <w:pStyle w:val="TableContents"/>
+              <w:widowControl w:val="false"/>
+              <w:rPr/>
+            </w:pPr>
+            <w:r>
+              <w:rPr/>
+            </w:r>
+          </w:p>
+        </w:tc>
+        <w:tc>
+          <w:tcPr>
+            <w:tcW w:w="1932" w:type="dxa"/>
+            <w:tcBorders>
+              <w:left w:val="single" w:sz="4" w:space="0" w:color="DDDDDD"/>
+              <w:bottom w:val="single" w:sz="4" w:space="0" w:color="DDDDDD"/>
+            </w:tcBorders>
+            <w:shd w:fill="auto" w:val="clear"/>
+          </w:tcPr>
+          <w:p>
+            <w:pPr>
+              <w:pStyle w:val="TableContents"/>
+              <w:widowControl w:val="false"/>
+              <w:rPr/>
+            </w:pPr>
+            <w:r>
+              <w:rPr/>
+              <w:t>2506</w:t>
+            </w:r>
+          </w:p>
+        </w:tc>
+        <w:tc>
+          <w:tcPr>
+            <w:tcW w:w="1648" w:type="dxa"/>
+            <w:tcBorders>
+              <w:left w:val="single" w:sz="4" w:space="0" w:color="DDDDDD"/>
+              <w:bottom w:val="single" w:sz="4" w:space="0" w:color="DDDDDD"/>
               <w:right w:val="single" w:sz="4" w:space="0" w:color="DDDDDD"/>
             </w:tcBorders>
             <w:shd w:fill="auto" w:val="clear"/>
@@ -7837,7 +8095,7 @@
             </w:pPr>
             <w:r>
               <w:rPr/>
-              <w:t>9588</w:t>
+              <w:t>9055</w:t>
             </w:r>
           </w:p>
         </w:tc>
@@ -7846,7 +8104,122 @@
         <w:trPr/>
         <w:tc>
           <w:tcPr>
-            <w:tcW w:w="2376" w:type="dxa"/>
+            <w:tcW w:w="2375" w:type="dxa"/>
+            <w:tcBorders>
+              <w:top w:val="single" w:sz="4" w:space="0" w:color="000000"/>
+              <w:left w:val="single" w:sz="4" w:space="0" w:color="DDDDDD"/>
+              <w:bottom w:val="single" w:sz="4" w:space="0" w:color="000000"/>
+            </w:tcBorders>
+            <w:shd w:fill="auto" w:val="clear"/>
+          </w:tcPr>
+          <w:p>
+            <w:pPr>
+              <w:pStyle w:val="TableContents"/>
+              <w:widowControl w:val="false"/>
+              <w:rPr/>
+            </w:pPr>
+            <w:r>
+              <w:rPr/>
+            </w:r>
+          </w:p>
+        </w:tc>
+        <w:tc>
+          <w:tcPr>
+            <w:tcW w:w="1806" w:type="dxa"/>
+            <w:tcBorders>
+              <w:top w:val="single" w:sz="4" w:space="0" w:color="000000"/>
+              <w:left w:val="single" w:sz="4" w:space="0" w:color="DDDDDD"/>
+              <w:bottom w:val="single" w:sz="4" w:space="0" w:color="000000"/>
+            </w:tcBorders>
+            <w:shd w:fill="auto" w:val="clear"/>
+          </w:tcPr>
+          <w:p>
+            <w:pPr>
+              <w:pStyle w:val="TableContents"/>
+              <w:widowControl w:val="false"/>
+              <w:rPr/>
+            </w:pPr>
+            <w:r>
+              <w:rPr/>
+              <w:t>Long</w:t>
+            </w:r>
+          </w:p>
+        </w:tc>
+        <w:tc>
+          <w:tcPr>
+            <w:tcW w:w="1877" w:type="dxa"/>
+            <w:tcBorders>
+              <w:top w:val="single" w:sz="4" w:space="0" w:color="000000"/>
+              <w:left w:val="single" w:sz="4" w:space="0" w:color="DDDDDD"/>
+              <w:bottom w:val="single" w:sz="4" w:space="0" w:color="000000"/>
+            </w:tcBorders>
+            <w:shd w:fill="auto" w:val="clear"/>
+          </w:tcPr>
+          <w:p>
+            <w:pPr>
+              <w:pStyle w:val="TableContents"/>
+              <w:widowControl w:val="false"/>
+              <w:rPr/>
+            </w:pPr>
+            <w:r>
+              <w:rPr/>
+              <w:t>6933</w:t>
+            </w:r>
+          </w:p>
+        </w:tc>
+        <w:tc>
+          <w:tcPr>
+            <w:tcW w:w="1932" w:type="dxa"/>
+            <w:tcBorders>
+              <w:top w:val="single" w:sz="4" w:space="0" w:color="000000"/>
+              <w:left w:val="single" w:sz="4" w:space="0" w:color="DDDDDD"/>
+              <w:bottom w:val="single" w:sz="4" w:space="0" w:color="000000"/>
+            </w:tcBorders>
+            <w:shd w:fill="auto" w:val="clear"/>
+          </w:tcPr>
+          <w:p>
+            <w:pPr>
+              <w:pStyle w:val="TableContents"/>
+              <w:widowControl w:val="false"/>
+              <w:rPr/>
+            </w:pPr>
+            <w:r>
+              <w:rPr/>
+              <w:t>2427</w:t>
+            </w:r>
+          </w:p>
+        </w:tc>
+        <w:tc>
+          <w:tcPr>
+            <w:tcW w:w="1648" w:type="dxa"/>
+            <w:tcBorders>
+              <w:top w:val="single" w:sz="4" w:space="0" w:color="000000"/>
+              <w:left w:val="single" w:sz="4" w:space="0" w:color="DDDDDD"/>
+              <w:bottom w:val="single" w:sz="4" w:space="0" w:color="000000"/>
+              <w:right w:val="single" w:sz="4" w:space="0" w:color="DDDDDD"/>
+            </w:tcBorders>
+            <w:shd w:fill="auto" w:val="clear"/>
+          </w:tcPr>
+          <w:p>
+            <w:pPr>
+              <w:pStyle w:val="TableContents"/>
+              <w:widowControl w:val="false"/>
+              <w:rPr/>
+            </w:pPr>
+            <w:r>
+              <w:rPr/>
+              <w:t>9360</w:t>
+            </w:r>
+          </w:p>
+        </w:tc>
+      </w:tr>
+      <w:tr>
+        <w:trPr>
+          <w:trHeight w:val="353" w:hRule="atLeast"/>
+        </w:trPr>
+        <w:tc>
+          <w:tcPr>
+            <w:tcW w:w="2375" w:type="dxa"/>
             <w:tcBorders>
               <w:top w:val="single" w:sz="4" w:space="0" w:color="DDDDDD"/>
               <w:left w:val="single" w:sz="4" w:space="0" w:color="DDDDDD"/>
@@ -7890,7 +8263,7 @@
         </w:tc>
         <w:tc>
           <w:tcPr>
-            <w:tcW w:w="1876" w:type="dxa"/>
+            <w:tcW w:w="1877" w:type="dxa"/>
             <w:tcBorders>
               <w:top w:val="single" w:sz="4" w:space="0" w:color="DDDDDD"/>
               <w:left w:val="single" w:sz="4" w:space="0" w:color="DDDDDD"/>
@@ -7912,29 +8285,33 @@
         </w:tc>
         <w:tc>
           <w:tcPr>
-            <w:tcW w:w="1933" w:type="dxa"/>
-            <w:tcBorders>
-              <w:top w:val="single" w:sz="4" w:space="0" w:color="DDDDDD"/>
-              <w:left w:val="single" w:sz="4" w:space="0" w:color="DDDDDD"/>
-              <w:bottom w:val="single" w:sz="4" w:space="0" w:color="DDDDDD"/>
-            </w:tcBorders>
-            <w:shd w:fill="auto" w:val="clear"/>
-          </w:tcPr>
-          <w:p>
-            <w:pPr>
-              <w:pStyle w:val="TableContents"/>
-              <w:widowControl w:val="false"/>
-              <w:rPr/>
-            </w:pPr>
-            <w:r>
-              <w:rPr/>
-              <w:t>2142</w:t>
-            </w:r>
-          </w:p>
-        </w:tc>
-        <w:tc>
-          <w:tcPr>
-            <w:tcW w:w="1647" w:type="dxa"/>
+            <w:tcW w:w="1932" w:type="dxa"/>
+            <w:tcBorders>
+              <w:top w:val="single" w:sz="4" w:space="0" w:color="DDDDDD"/>
+              <w:left w:val="single" w:sz="4" w:space="0" w:color="DDDDDD"/>
+              <w:bottom w:val="single" w:sz="4" w:space="0" w:color="DDDDDD"/>
+            </w:tcBorders>
+            <w:shd w:fill="auto" w:val="clear"/>
+          </w:tcPr>
+          <w:p>
+            <w:pPr>
+              <w:pStyle w:val="TableContents"/>
+              <w:widowControl w:val="false"/>
+              <w:rPr/>
+            </w:pPr>
+            <w:r>
+              <w:rPr/>
+              <w:t>214</w:t>
+            </w:r>
+            <w:r>
+              <w:rPr/>
+              <w:t>0</w:t>
+            </w:r>
+          </w:p>
+        </w:tc>
+        <w:tc>
+          <w:tcPr>
+            <w:tcW w:w="1648" w:type="dxa"/>
             <w:tcBorders>
               <w:top w:val="single" w:sz="4" w:space="0" w:color="DDDDDD"/>
               <w:left w:val="single" w:sz="4" w:space="0" w:color="DDDDDD"/>
@@ -7951,7 +8328,11 @@
             </w:pPr>
             <w:r>
               <w:rPr/>
-              <w:t>8308</w:t>
+              <w:t>830</w:t>
+            </w:r>
+            <w:r>
+              <w:rPr/>
+              <w:t>6</w:t>
             </w:r>
           </w:p>
         </w:tc>
@@ -7960,7 +8341,7 @@
         <w:trPr/>
         <w:tc>
           <w:tcPr>
-            <w:tcW w:w="2376" w:type="dxa"/>
+            <w:tcW w:w="2375" w:type="dxa"/>
             <w:tcBorders>
               <w:top w:val="single" w:sz="4" w:space="0" w:color="DDDDDD"/>
               <w:left w:val="single" w:sz="4" w:space="0" w:color="DDDDDD"/>
@@ -8003,7 +8384,7 @@
         </w:tc>
         <w:tc>
           <w:tcPr>
-            <w:tcW w:w="1876" w:type="dxa"/>
+            <w:tcW w:w="1877" w:type="dxa"/>
             <w:tcBorders>
               <w:top w:val="single" w:sz="4" w:space="0" w:color="DDDDDD"/>
               <w:left w:val="single" w:sz="4" w:space="0" w:color="DDDDDD"/>
@@ -8025,29 +8406,33 @@
         </w:tc>
         <w:tc>
           <w:tcPr>
-            <w:tcW w:w="1933" w:type="dxa"/>
-            <w:tcBorders>
-              <w:top w:val="single" w:sz="4" w:space="0" w:color="DDDDDD"/>
-              <w:left w:val="single" w:sz="4" w:space="0" w:color="DDDDDD"/>
-              <w:bottom w:val="single" w:sz="4" w:space="0" w:color="DDDDDD"/>
-            </w:tcBorders>
-            <w:shd w:fill="auto" w:val="clear"/>
-          </w:tcPr>
-          <w:p>
-            <w:pPr>
-              <w:pStyle w:val="TableContents"/>
-              <w:widowControl w:val="false"/>
-              <w:rPr/>
-            </w:pPr>
-            <w:r>
-              <w:rPr/>
-              <w:t>2275</w:t>
-            </w:r>
-          </w:p>
-        </w:tc>
-        <w:tc>
-          <w:tcPr>
-            <w:tcW w:w="1647" w:type="dxa"/>
+            <w:tcW w:w="1932" w:type="dxa"/>
+            <w:tcBorders>
+              <w:top w:val="single" w:sz="4" w:space="0" w:color="DDDDDD"/>
+              <w:left w:val="single" w:sz="4" w:space="0" w:color="DDDDDD"/>
+              <w:bottom w:val="single" w:sz="4" w:space="0" w:color="DDDDDD"/>
+            </w:tcBorders>
+            <w:shd w:fill="auto" w:val="clear"/>
+          </w:tcPr>
+          <w:p>
+            <w:pPr>
+              <w:pStyle w:val="TableContents"/>
+              <w:widowControl w:val="false"/>
+              <w:rPr/>
+            </w:pPr>
+            <w:r>
+              <w:rPr/>
+              <w:t>227</w:t>
+            </w:r>
+            <w:r>
+              <w:rPr/>
+              <w:t>3</w:t>
+            </w:r>
+          </w:p>
+        </w:tc>
+        <w:tc>
+          <w:tcPr>
+            <w:tcW w:w="1648" w:type="dxa"/>
             <w:tcBorders>
               <w:top w:val="single" w:sz="4" w:space="0" w:color="DDDDDD"/>
               <w:left w:val="single" w:sz="4" w:space="0" w:color="DDDDDD"/>
@@ -8064,7 +8449,11 @@
             </w:pPr>
             <w:r>
               <w:rPr/>
-              <w:t>8825</w:t>
+              <w:t>882</w:t>
+            </w:r>
+            <w:r>
+              <w:rPr/>
+              <w:t>3</w:t>
             </w:r>
           </w:p>
         </w:tc>
@@ -8073,7 +8462,121 @@
         <w:trPr/>
         <w:tc>
           <w:tcPr>
-            <w:tcW w:w="2376" w:type="dxa"/>
+            <w:tcW w:w="2375" w:type="dxa"/>
+            <w:tcBorders>
+              <w:left w:val="single" w:sz="4" w:space="0" w:color="DDDDDD"/>
+              <w:bottom w:val="single" w:sz="4" w:space="0" w:color="DDDDDD"/>
+            </w:tcBorders>
+            <w:shd w:fill="auto" w:val="clear"/>
+          </w:tcPr>
+          <w:p>
+            <w:pPr>
+              <w:pStyle w:val="TableContents"/>
+              <w:widowControl w:val="false"/>
+              <w:rPr/>
+            </w:pPr>
+            <w:r>
+              <w:rPr/>
+            </w:r>
+          </w:p>
+        </w:tc>
+        <w:tc>
+          <w:tcPr>
+            <w:tcW w:w="1806" w:type="dxa"/>
+            <w:tcBorders>
+              <w:left w:val="single" w:sz="4" w:space="0" w:color="DDDDDD"/>
+              <w:bottom w:val="single" w:sz="4" w:space="0" w:color="DDDDDD"/>
+            </w:tcBorders>
+            <w:shd w:fill="auto" w:val="clear"/>
+          </w:tcPr>
+          <w:p>
+            <w:pPr>
+              <w:pStyle w:val="TableContents"/>
+              <w:widowControl w:val="false"/>
+              <w:rPr>
+                <w:i/>
+                <w:i/>
+                <w:iCs/>
+              </w:rPr>
+            </w:pPr>
+            <w:r>
+              <w:rPr>
+                <w:i/>
+                <w:iCs/>
+              </w:rPr>
+              <w:t>Average</w:t>
+            </w:r>
+          </w:p>
+        </w:tc>
+        <w:tc>
+          <w:tcPr>
+            <w:tcW w:w="1877" w:type="dxa"/>
+            <w:tcBorders>
+              <w:left w:val="single" w:sz="4" w:space="0" w:color="DDDDDD"/>
+              <w:bottom w:val="single" w:sz="4" w:space="0" w:color="DDDDDD"/>
+            </w:tcBorders>
+            <w:shd w:fill="auto" w:val="clear"/>
+          </w:tcPr>
+          <w:p>
+            <w:pPr>
+              <w:pStyle w:val="TableContents"/>
+              <w:widowControl w:val="false"/>
+              <w:rPr/>
+            </w:pPr>
+            <w:r>
+              <w:rPr/>
+            </w:r>
+          </w:p>
+        </w:tc>
+        <w:tc>
+          <w:tcPr>
+            <w:tcW w:w="1932" w:type="dxa"/>
+            <w:tcBorders>
+              <w:left w:val="single" w:sz="4" w:space="0" w:color="DDDDDD"/>
+              <w:bottom w:val="single" w:sz="4" w:space="0" w:color="DDDDDD"/>
+            </w:tcBorders>
+            <w:shd w:fill="auto" w:val="clear"/>
+          </w:tcPr>
+          <w:p>
+            <w:pPr>
+              <w:pStyle w:val="TableContents"/>
+              <w:widowControl w:val="false"/>
+              <w:rPr/>
+            </w:pPr>
+            <w:r>
+              <w:rPr/>
+              <w:t>2280</w:t>
+            </w:r>
+          </w:p>
+        </w:tc>
+        <w:tc>
+          <w:tcPr>
+            <w:tcW w:w="1648" w:type="dxa"/>
+            <w:tcBorders>
+              <w:left w:val="single" w:sz="4" w:space="0" w:color="DDDDDD"/>
+              <w:bottom w:val="single" w:sz="4" w:space="0" w:color="DDDDDD"/>
+              <w:right w:val="single" w:sz="4" w:space="0" w:color="DDDDDD"/>
+            </w:tcBorders>
+            <w:shd w:fill="auto" w:val="clear"/>
+          </w:tcPr>
+          <w:p>
+            <w:pPr>
+              <w:pStyle w:val="TableContents"/>
+              <w:widowControl w:val="false"/>
+              <w:rPr/>
+            </w:pPr>
+            <w:r>
+              <w:rPr/>
+              <w:t>8830</w:t>
+            </w:r>
+          </w:p>
+        </w:tc>
+      </w:tr>
+      <w:tr>
+        <w:trPr/>
+        <w:tc>
+          <w:tcPr>
+            <w:tcW w:w="2375" w:type="dxa"/>
             <w:tcBorders>
               <w:top w:val="single" w:sz="4" w:space="0" w:color="000000"/>
               <w:left w:val="single" w:sz="4" w:space="0" w:color="DDDDDD"/>
@@ -8085,10 +8588,18 @@
             <w:pPr>
               <w:pStyle w:val="TableContents"/>
               <w:widowControl w:val="false"/>
-              <w:rPr/>
-            </w:pPr>
-            <w:r>
-              <w:rPr/>
+              <w:rPr>
+                <w:i/>
+                <w:i/>
+                <w:iCs/>
+              </w:rPr>
+            </w:pPr>
+            <w:r>
+              <w:rPr>
+                <w:i/>
+                <w:iCs/>
+              </w:rPr>
+              <w:t>Grand average</w:t>
             </w:r>
           </w:p>
         </w:tc>
@@ -8106,17 +8617,23 @@
             <w:pPr>
               <w:pStyle w:val="TableContents"/>
               <w:widowControl w:val="false"/>
-              <w:rPr/>
-            </w:pPr>
-            <w:r>
-              <w:rPr/>
-              <w:t>Long</w:t>
-            </w:r>
-          </w:p>
-        </w:tc>
-        <w:tc>
-          <w:tcPr>
-            <w:tcW w:w="1876" w:type="dxa"/>
+              <w:rPr>
+                <w:i/>
+                <w:i/>
+                <w:iCs/>
+              </w:rPr>
+            </w:pPr>
+            <w:r>
+              <w:rPr>
+                <w:i/>
+                <w:iCs/>
+              </w:rPr>
+            </w:r>
+          </w:p>
+        </w:tc>
+        <w:tc>
+          <w:tcPr>
+            <w:tcW w:w="1877" w:type="dxa"/>
             <w:tcBorders>
               <w:top w:val="single" w:sz="4" w:space="0" w:color="000000"/>
               <w:left w:val="single" w:sz="4" w:space="0" w:color="DDDDDD"/>
@@ -8132,13 +8649,12 @@
             </w:pPr>
             <w:r>
               <w:rPr/>
-              <w:t>6933</w:t>
-            </w:r>
-          </w:p>
-        </w:tc>
-        <w:tc>
-          <w:tcPr>
-            <w:tcW w:w="1933" w:type="dxa"/>
+            </w:r>
+          </w:p>
+        </w:tc>
+        <w:tc>
+          <w:tcPr>
+            <w:tcW w:w="1932" w:type="dxa"/>
             <w:tcBorders>
               <w:top w:val="single" w:sz="4" w:space="0" w:color="000000"/>
               <w:left w:val="single" w:sz="4" w:space="0" w:color="DDDDDD"/>
@@ -8154,13 +8670,13 @@
             </w:pPr>
             <w:r>
               <w:rPr/>
-              <w:t>2408</w:t>
-            </w:r>
-          </w:p>
-        </w:tc>
-        <w:tc>
-          <w:tcPr>
-            <w:tcW w:w="1647" w:type="dxa"/>
+              <w:t>2202</w:t>
+            </w:r>
+          </w:p>
+        </w:tc>
+        <w:tc>
+          <w:tcPr>
+            <w:tcW w:w="1648" w:type="dxa"/>
             <w:tcBorders>
               <w:top w:val="single" w:sz="4" w:space="0" w:color="000000"/>
               <w:left w:val="single" w:sz="4" w:space="0" w:color="DDDDDD"/>
@@ -8177,7 +8693,7 @@
             </w:pPr>
             <w:r>
               <w:rPr/>
-              <w:t>9341</w:t>
+              <w:t>8758</w:t>
             </w:r>
           </w:p>
         </w:tc>
@@ -9178,7 +9694,7 @@
     <w:pPr>
       <w:widowControl/>
       <w:suppressAutoHyphens w:val="true"/>
-      <w:overflowPunct w:val="true"/>
+      <w:overflowPunct w:val="false"/>
       <w:bidi w:val="0"/>
       <w:spacing w:before="0" w:after="0"/>
       <w:ind w:hanging="0" w:left="0" w:right="0"/>

</xml_diff>